<commit_message>
index for all reservations view
</commit_message>
<xml_diff>
--- a/indexi.docx
+++ b/indexi.docx
@@ -1,6 +1,6 @@
 
 <file path=word/document.xml><?xml version="1.0" encoding="utf-8"?>
-<w:document xmlns:wpc="http://schemas.microsoft.com/office/word/2010/wordprocessingCanvas" xmlns:cx="http://schemas.microsoft.com/office/drawing/2014/chartex" xmlns:cx1="http://schemas.microsoft.com/office/drawing/2015/9/8/chartex" xmlns:cx2="http://schemas.microsoft.com/office/drawing/2015/10/21/chartex" xmlns:cx3="http://schemas.microsoft.com/office/drawing/2016/5/9/chartex" xmlns:cx4="http://schemas.microsoft.com/office/drawing/2016/5/10/chartex" xmlns:cx5="http://schemas.microsoft.com/office/drawing/2016/5/11/chartex" xmlns:cx6="http://schemas.microsoft.com/office/drawing/2016/5/12/chartex" xmlns:cx7="http://schemas.microsoft.com/office/drawing/2016/5/13/chartex" xmlns:cx8="http://schemas.microsoft.com/office/drawing/2016/5/14/chartex" xmlns:mc="http://schemas.openxmlformats.org/markup-compatibility/2006" xmlns:aink="http://schemas.microsoft.com/office/drawing/2016/ink" xmlns:am3d="http://schemas.microsoft.com/office/drawing/2017/model3d" xmlns:o="urn:schemas-microsoft-com:office:office" xmlns:oel="http://schemas.microsoft.com/office/2019/extlst" xmlns:r="http://schemas.openxmlformats.org/officeDocument/2006/relationships" xmlns:m="http://schemas.openxmlformats.org/officeDocument/2006/math" xmlns:v="urn:schemas-microsoft-com:vml" xmlns:wp14="http://schemas.microsoft.com/office/word/2010/wordprocessingDrawing" xmlns:wp="http://schemas.openxmlformats.org/drawingml/2006/wordprocessingDrawing" xmlns:w10="urn:schemas-microsoft-com:office:word" xmlns:w="http://schemas.openxmlformats.org/wordprocessingml/2006/main" xmlns:w14="http://schemas.microsoft.com/office/word/2010/wordml" xmlns:w15="http://schemas.microsoft.com/office/word/2012/wordml" xmlns:w16cex="http://schemas.microsoft.com/office/word/2018/wordml/cex" xmlns:w16cid="http://schemas.microsoft.com/office/word/2016/wordml/cid" xmlns:w16="http://schemas.microsoft.com/office/word/2018/wordml" xmlns:w16sdtdh="http://schemas.microsoft.com/office/word/2020/wordml/sdtdatahash" xmlns:w16se="http://schemas.microsoft.com/office/word/2015/wordml/symex" xmlns:wpg="http://schemas.microsoft.com/office/word/2010/wordprocessingGroup" xmlns:wpi="http://schemas.microsoft.com/office/word/2010/wordprocessingInk" xmlns:wne="http://schemas.microsoft.com/office/word/2006/wordml" xmlns:wps="http://schemas.microsoft.com/office/word/2010/wordprocessingShape" mc:Ignorable="w14 w15 w16se w16cid w16 w16cex w16sdtdh wp14">
+<w:document xmlns:wpc="http://schemas.microsoft.com/office/word/2010/wordprocessingCanvas" xmlns:cx="http://schemas.microsoft.com/office/drawing/2014/chartex" xmlns:cx1="http://schemas.microsoft.com/office/drawing/2015/9/8/chartex" xmlns:mc="http://schemas.openxmlformats.org/markup-compatibility/2006" xmlns:o="urn:schemas-microsoft-com:office:office" xmlns:r="http://schemas.openxmlformats.org/officeDocument/2006/relationships" xmlns:m="http://schemas.openxmlformats.org/officeDocument/2006/math" xmlns:v="urn:schemas-microsoft-com:vml" xmlns:wp14="http://schemas.microsoft.com/office/word/2010/wordprocessingDrawing" xmlns:wp="http://schemas.openxmlformats.org/drawingml/2006/wordprocessingDrawing" xmlns:w10="urn:schemas-microsoft-com:office:word" xmlns:w="http://schemas.openxmlformats.org/wordprocessingml/2006/main" xmlns:w14="http://schemas.microsoft.com/office/word/2010/wordml" xmlns:w15="http://schemas.microsoft.com/office/word/2012/wordml" xmlns:w16se="http://schemas.microsoft.com/office/word/2015/wordml/symex" xmlns:wpg="http://schemas.microsoft.com/office/word/2010/wordprocessingGroup" xmlns:wpi="http://schemas.microsoft.com/office/word/2010/wordprocessingInk" xmlns:wne="http://schemas.microsoft.com/office/word/2006/wordml" xmlns:wps="http://schemas.microsoft.com/office/word/2010/wordprocessingShape" mc:Ignorable="w14 w15 w16se wp14">
   <w:body>
     <w:p>
       <w:pPr>
@@ -82,161 +82,7 @@
           <w:szCs w:val="20"/>
           <w:lang w:val="en-US"/>
         </w:rPr>
-        <w:t xml:space="preserve">- </w:t>
-      </w:r>
-      <w:proofErr w:type="spellStart"/>
-      <w:r>
-        <w:rPr>
-          <w:rFonts w:ascii="Segoe UI" w:hAnsi="Segoe UI" w:cs="Segoe UI"/>
-          <w:color w:val="212529"/>
-          <w:sz w:val="20"/>
-          <w:szCs w:val="20"/>
-          <w:lang w:val="en-US"/>
-        </w:rPr>
-        <w:t>Najcesto</w:t>
-      </w:r>
-      <w:proofErr w:type="spellEnd"/>
-      <w:r>
-        <w:rPr>
-          <w:rFonts w:ascii="Segoe UI" w:hAnsi="Segoe UI" w:cs="Segoe UI"/>
-          <w:color w:val="212529"/>
-          <w:sz w:val="20"/>
-          <w:szCs w:val="20"/>
-          <w:lang w:val="en-US"/>
-        </w:rPr>
-        <w:t xml:space="preserve"> </w:t>
-      </w:r>
-      <w:proofErr w:type="spellStart"/>
-      <w:r>
-        <w:rPr>
-          <w:rFonts w:ascii="Segoe UI" w:hAnsi="Segoe UI" w:cs="Segoe UI"/>
-          <w:color w:val="212529"/>
-          <w:sz w:val="20"/>
-          <w:szCs w:val="20"/>
-          <w:lang w:val="en-US"/>
-        </w:rPr>
-        <w:t>vo</w:t>
-      </w:r>
-      <w:proofErr w:type="spellEnd"/>
-      <w:r>
-        <w:rPr>
-          <w:rFonts w:ascii="Segoe UI" w:hAnsi="Segoe UI" w:cs="Segoe UI"/>
-          <w:color w:val="212529"/>
-          <w:sz w:val="20"/>
-          <w:szCs w:val="20"/>
-          <w:lang w:val="en-US"/>
-        </w:rPr>
-        <w:t xml:space="preserve"> book </w:t>
-      </w:r>
-      <w:proofErr w:type="spellStart"/>
-      <w:r>
-        <w:rPr>
-          <w:rFonts w:ascii="Segoe UI" w:hAnsi="Segoe UI" w:cs="Segoe UI"/>
-          <w:color w:val="212529"/>
-          <w:sz w:val="20"/>
-          <w:szCs w:val="20"/>
-          <w:lang w:val="en-US"/>
-        </w:rPr>
-        <w:t>availibity</w:t>
-      </w:r>
-      <w:proofErr w:type="spellEnd"/>
-      <w:r>
-        <w:rPr>
-          <w:rFonts w:ascii="Segoe UI" w:hAnsi="Segoe UI" w:cs="Segoe UI"/>
-          <w:color w:val="212529"/>
-          <w:sz w:val="20"/>
-          <w:szCs w:val="20"/>
-          <w:lang w:val="en-US"/>
-        </w:rPr>
-        <w:t xml:space="preserve"> bi se </w:t>
-      </w:r>
-      <w:proofErr w:type="spellStart"/>
-      <w:r>
-        <w:rPr>
-          <w:rFonts w:ascii="Segoe UI" w:hAnsi="Segoe UI" w:cs="Segoe UI"/>
-          <w:color w:val="212529"/>
-          <w:sz w:val="20"/>
-          <w:szCs w:val="20"/>
-          <w:lang w:val="en-US"/>
-        </w:rPr>
-        <w:t>prebaruvalo</w:t>
-      </w:r>
-      <w:proofErr w:type="spellEnd"/>
-      <w:r>
-        <w:rPr>
-          <w:rFonts w:ascii="Segoe UI" w:hAnsi="Segoe UI" w:cs="Segoe UI"/>
-          <w:color w:val="212529"/>
-          <w:sz w:val="20"/>
-          <w:szCs w:val="20"/>
-          <w:lang w:val="en-US"/>
-        </w:rPr>
-        <w:t xml:space="preserve"> po </w:t>
-      </w:r>
-      <w:proofErr w:type="spellStart"/>
-      <w:r>
-        <w:rPr>
-          <w:rFonts w:ascii="Segoe UI" w:hAnsi="Segoe UI" w:cs="Segoe UI"/>
-          <w:color w:val="212529"/>
-          <w:sz w:val="20"/>
-          <w:szCs w:val="20"/>
-          <w:lang w:val="en-US"/>
-        </w:rPr>
-        <w:t>naslov</w:t>
-      </w:r>
-      <w:proofErr w:type="spellEnd"/>
-      <w:r>
-        <w:rPr>
-          <w:rFonts w:ascii="Segoe UI" w:hAnsi="Segoe UI" w:cs="Segoe UI"/>
-          <w:color w:val="212529"/>
-          <w:sz w:val="20"/>
-          <w:szCs w:val="20"/>
-          <w:lang w:val="en-US"/>
-        </w:rPr>
-        <w:t xml:space="preserve"> </w:t>
-      </w:r>
-      <w:proofErr w:type="spellStart"/>
-      <w:r>
-        <w:rPr>
-          <w:rFonts w:ascii="Segoe UI" w:hAnsi="Segoe UI" w:cs="Segoe UI"/>
-          <w:color w:val="212529"/>
-          <w:sz w:val="20"/>
-          <w:szCs w:val="20"/>
-          <w:lang w:val="en-US"/>
-        </w:rPr>
-        <w:t>na</w:t>
-      </w:r>
-      <w:proofErr w:type="spellEnd"/>
-      <w:r>
-        <w:rPr>
-          <w:rFonts w:ascii="Segoe UI" w:hAnsi="Segoe UI" w:cs="Segoe UI"/>
-          <w:color w:val="212529"/>
-          <w:sz w:val="20"/>
-          <w:szCs w:val="20"/>
-          <w:lang w:val="en-US"/>
-        </w:rPr>
-        <w:t xml:space="preserve"> </w:t>
-      </w:r>
-      <w:proofErr w:type="spellStart"/>
-      <w:r>
-        <w:rPr>
-          <w:rFonts w:ascii="Segoe UI" w:hAnsi="Segoe UI" w:cs="Segoe UI"/>
-          <w:color w:val="212529"/>
-          <w:sz w:val="20"/>
-          <w:szCs w:val="20"/>
-          <w:lang w:val="en-US"/>
-        </w:rPr>
-        <w:t>knigata</w:t>
-      </w:r>
-      <w:proofErr w:type="spellEnd"/>
-      <w:r>
-        <w:rPr>
-          <w:rFonts w:ascii="Segoe UI" w:hAnsi="Segoe UI" w:cs="Segoe UI"/>
-          <w:color w:val="212529"/>
-          <w:sz w:val="20"/>
-          <w:szCs w:val="20"/>
-          <w:lang w:val="en-US"/>
-        </w:rPr>
-        <w:t>.</w:t>
+        <w:t>- Najcesto vo book availibity bi se prebaruvalo po naslov na knigata.</w:t>
       </w:r>
     </w:p>
     <w:p>
@@ -278,185 +124,25 @@
           <w:szCs w:val="20"/>
           <w:lang w:val="en-US"/>
         </w:rPr>
-        <w:t xml:space="preserve">- Koga </w:t>
-      </w:r>
-      <w:proofErr w:type="spellStart"/>
-      <w:r>
-        <w:rPr>
-          <w:rFonts w:ascii="Segoe UI" w:hAnsi="Segoe UI" w:cs="Segoe UI"/>
-          <w:color w:val="212529"/>
-          <w:sz w:val="20"/>
-          <w:szCs w:val="20"/>
-          <w:lang w:val="en-US"/>
-        </w:rPr>
-        <w:t>knigata</w:t>
-      </w:r>
-      <w:proofErr w:type="spellEnd"/>
-      <w:r>
-        <w:rPr>
-          <w:rFonts w:ascii="Segoe UI" w:hAnsi="Segoe UI" w:cs="Segoe UI"/>
-          <w:color w:val="212529"/>
-          <w:sz w:val="20"/>
-          <w:szCs w:val="20"/>
-          <w:lang w:val="en-US"/>
-        </w:rPr>
-        <w:t xml:space="preserve"> se </w:t>
-      </w:r>
-      <w:proofErr w:type="spellStart"/>
-      <w:r>
-        <w:rPr>
-          <w:rFonts w:ascii="Segoe UI" w:hAnsi="Segoe UI" w:cs="Segoe UI"/>
-          <w:color w:val="212529"/>
-          <w:sz w:val="20"/>
-          <w:szCs w:val="20"/>
-          <w:lang w:val="en-US"/>
-        </w:rPr>
-        <w:t>prebaruva</w:t>
-      </w:r>
-      <w:proofErr w:type="spellEnd"/>
-      <w:r>
-        <w:rPr>
-          <w:rFonts w:ascii="Segoe UI" w:hAnsi="Segoe UI" w:cs="Segoe UI"/>
-          <w:color w:val="212529"/>
-          <w:sz w:val="20"/>
-          <w:szCs w:val="20"/>
-          <w:lang w:val="en-US"/>
-        </w:rPr>
-        <w:t xml:space="preserve"> </w:t>
-      </w:r>
-      <w:proofErr w:type="spellStart"/>
-      <w:r>
-        <w:rPr>
-          <w:rFonts w:ascii="Segoe UI" w:hAnsi="Segoe UI" w:cs="Segoe UI"/>
-          <w:color w:val="212529"/>
-          <w:sz w:val="20"/>
-          <w:szCs w:val="20"/>
-          <w:lang w:val="en-US"/>
-        </w:rPr>
-        <w:t>dali</w:t>
-      </w:r>
-      <w:proofErr w:type="spellEnd"/>
-      <w:r>
-        <w:rPr>
-          <w:rFonts w:ascii="Segoe UI" w:hAnsi="Segoe UI" w:cs="Segoe UI"/>
-          <w:color w:val="212529"/>
-          <w:sz w:val="20"/>
-          <w:szCs w:val="20"/>
-          <w:lang w:val="en-US"/>
-        </w:rPr>
-        <w:t xml:space="preserve"> e </w:t>
-      </w:r>
-      <w:proofErr w:type="spellStart"/>
-      <w:r>
-        <w:rPr>
-          <w:rFonts w:ascii="Segoe UI" w:hAnsi="Segoe UI" w:cs="Segoe UI"/>
-          <w:color w:val="212529"/>
-          <w:sz w:val="20"/>
-          <w:szCs w:val="20"/>
-          <w:lang w:val="en-US"/>
-        </w:rPr>
-        <w:t>dostapna</w:t>
-      </w:r>
-      <w:proofErr w:type="spellEnd"/>
-      <w:r>
-        <w:rPr>
-          <w:rFonts w:ascii="Segoe UI" w:hAnsi="Segoe UI" w:cs="Segoe UI"/>
-          <w:color w:val="212529"/>
-          <w:sz w:val="20"/>
-          <w:szCs w:val="20"/>
-          <w:lang w:val="en-US"/>
-        </w:rPr>
-        <w:t xml:space="preserve">, </w:t>
-      </w:r>
-      <w:proofErr w:type="spellStart"/>
-      <w:r>
-        <w:rPr>
-          <w:rFonts w:ascii="Segoe UI" w:hAnsi="Segoe UI" w:cs="Segoe UI"/>
-          <w:color w:val="212529"/>
-          <w:sz w:val="20"/>
-          <w:szCs w:val="20"/>
-          <w:lang w:val="en-US"/>
-        </w:rPr>
-        <w:t>vazni</w:t>
-      </w:r>
-      <w:proofErr w:type="spellEnd"/>
-      <w:r>
-        <w:rPr>
-          <w:rFonts w:ascii="Segoe UI" w:hAnsi="Segoe UI" w:cs="Segoe UI"/>
-          <w:color w:val="212529"/>
-          <w:sz w:val="20"/>
-          <w:szCs w:val="20"/>
-          <w:lang w:val="en-US"/>
-        </w:rPr>
-        <w:t xml:space="preserve"> se </w:t>
-      </w:r>
-      <w:proofErr w:type="spellStart"/>
-      <w:r>
-        <w:rPr>
-          <w:rFonts w:ascii="Segoe UI" w:hAnsi="Segoe UI" w:cs="Segoe UI"/>
-          <w:color w:val="212529"/>
-          <w:sz w:val="20"/>
-          <w:szCs w:val="20"/>
-          <w:lang w:val="en-US"/>
-        </w:rPr>
-        <w:t>performansite</w:t>
-      </w:r>
-      <w:proofErr w:type="spellEnd"/>
-      <w:r>
-        <w:rPr>
-          <w:rFonts w:ascii="Segoe UI" w:hAnsi="Segoe UI" w:cs="Segoe UI"/>
-          <w:color w:val="212529"/>
-          <w:sz w:val="20"/>
-          <w:szCs w:val="20"/>
-          <w:lang w:val="en-US"/>
-        </w:rPr>
-        <w:t>.</w:t>
-      </w:r>
-    </w:p>
-    <w:p>
-      <w:pPr>
-        <w:rPr>
-          <w:sz w:val="20"/>
-          <w:szCs w:val="20"/>
-          <w:lang w:val="en-US"/>
-        </w:rPr>
-      </w:pPr>
-      <w:r>
-        <w:rPr>
-          <w:sz w:val="20"/>
-          <w:szCs w:val="20"/>
-          <w:lang w:val="en-US"/>
-        </w:rPr>
-        <w:t xml:space="preserve">Insert </w:t>
-      </w:r>
-      <w:proofErr w:type="spellStart"/>
-      <w:r>
-        <w:rPr>
-          <w:sz w:val="20"/>
-          <w:szCs w:val="20"/>
-          <w:lang w:val="en-US"/>
-        </w:rPr>
-        <w:t>BookBorrow</w:t>
-      </w:r>
-      <w:proofErr w:type="spellEnd"/>
-      <w:r>
-        <w:rPr>
-          <w:sz w:val="20"/>
-          <w:szCs w:val="20"/>
-          <w:lang w:val="en-US"/>
-        </w:rPr>
-        <w:t xml:space="preserve"> before </w:t>
-      </w:r>
-      <w:proofErr w:type="gramStart"/>
-      <w:r>
-        <w:rPr>
-          <w:sz w:val="20"/>
-          <w:szCs w:val="20"/>
-          <w:lang w:val="en-US"/>
-        </w:rPr>
-        <w:t>index</w:t>
-      </w:r>
-      <w:proofErr w:type="gramEnd"/>
+        <w:t>- Koga knigata se prebaruva dali e dostapna, vazni se performansite.</w:t>
+      </w:r>
+    </w:p>
+    <w:p>
+      <w:pPr>
+        <w:rPr>
+          <w:sz w:val="20"/>
+          <w:szCs w:val="20"/>
+          <w:lang w:val="en-US"/>
+        </w:rPr>
+      </w:pPr>
+      <w:r>
+        <w:rPr>
+          <w:sz w:val="20"/>
+          <w:szCs w:val="20"/>
+          <w:lang w:val="en-US"/>
+        </w:rPr>
+        <w:t>Insert BookBorrow before index</w:t>
+      </w:r>
     </w:p>
     <w:p>
       <w:pPr>
@@ -471,7 +157,7 @@
           <w:noProof/>
           <w:sz w:val="20"/>
           <w:szCs w:val="20"/>
-          <w:lang w:val="en-US"/>
+          <w:lang w:val="en-US" w:eastAsia="en-US"/>
         </w:rPr>
         <w:drawing>
           <wp:inline distT="0" distB="0" distL="0" distR="0" wp14:anchorId="6E9A4F43" wp14:editId="51B3A3FC">
@@ -530,25 +216,7 @@
           <w:szCs w:val="20"/>
           <w:lang w:val="en-US"/>
         </w:rPr>
-        <w:t xml:space="preserve">Update </w:t>
-      </w:r>
-      <w:proofErr w:type="spellStart"/>
-      <w:r>
-        <w:rPr>
-          <w:sz w:val="20"/>
-          <w:szCs w:val="20"/>
-          <w:lang w:val="en-US"/>
-        </w:rPr>
-        <w:t>BookBorrow</w:t>
-      </w:r>
-      <w:proofErr w:type="spellEnd"/>
-      <w:r>
-        <w:rPr>
-          <w:sz w:val="20"/>
-          <w:szCs w:val="20"/>
-          <w:lang w:val="en-US"/>
-        </w:rPr>
-        <w:t xml:space="preserve"> before index</w:t>
+        <w:t>Update BookBorrow before index</w:t>
       </w:r>
     </w:p>
     <w:p>
@@ -564,7 +232,7 @@
           <w:noProof/>
           <w:sz w:val="20"/>
           <w:szCs w:val="20"/>
-          <w:lang w:val="en-US"/>
+          <w:lang w:val="en-US" w:eastAsia="en-US"/>
         </w:rPr>
         <w:drawing>
           <wp:inline distT="0" distB="0" distL="0" distR="0" wp14:anchorId="03AA0240" wp14:editId="0FF0C71E">
@@ -623,18 +291,8 @@
           <w:szCs w:val="20"/>
           <w:lang w:val="en-US"/>
         </w:rPr>
-        <w:t xml:space="preserve">Book Availability select before </w:t>
-      </w:r>
-      <w:proofErr w:type="gramStart"/>
-      <w:r>
-        <w:rPr>
-          <w:sz w:val="20"/>
-          <w:szCs w:val="20"/>
-          <w:lang w:val="en-US"/>
-        </w:rPr>
-        <w:t>index</w:t>
-      </w:r>
-      <w:proofErr w:type="gramEnd"/>
+        <w:t>Book Availability select before index</w:t>
+      </w:r>
     </w:p>
     <w:p>
       <w:pPr>
@@ -649,7 +307,7 @@
           <w:noProof/>
           <w:sz w:val="20"/>
           <w:szCs w:val="20"/>
-          <w:lang w:val="en-US"/>
+          <w:lang w:val="en-US" w:eastAsia="en-US"/>
         </w:rPr>
         <w:drawing>
           <wp:inline distT="0" distB="0" distL="0" distR="0" wp14:anchorId="3B0D7E48" wp14:editId="4EAB9104">
@@ -717,18 +375,8 @@
           <w:szCs w:val="20"/>
           <w:lang w:val="en-US"/>
         </w:rPr>
-        <w:t xml:space="preserve">Book Borrow </w:t>
-      </w:r>
-      <w:proofErr w:type="gramStart"/>
-      <w:r>
-        <w:rPr>
-          <w:sz w:val="20"/>
-          <w:szCs w:val="20"/>
-          <w:lang w:val="en-US"/>
-        </w:rPr>
-        <w:t>index</w:t>
-      </w:r>
-      <w:proofErr w:type="gramEnd"/>
+        <w:t>Book Borrow index</w:t>
+      </w:r>
     </w:p>
     <w:p>
       <w:pPr>
@@ -827,62 +475,24 @@
           <w:szCs w:val="20"/>
           <w:lang w:val="en-US"/>
         </w:rPr>
-        <w:t xml:space="preserve">Book </w:t>
-      </w:r>
-      <w:proofErr w:type="spellStart"/>
-      <w:r>
-        <w:rPr>
-          <w:sz w:val="20"/>
-          <w:szCs w:val="20"/>
-          <w:lang w:val="en-US"/>
-        </w:rPr>
-        <w:t>Availibility</w:t>
-      </w:r>
-      <w:proofErr w:type="spellEnd"/>
-      <w:r>
-        <w:rPr>
-          <w:sz w:val="20"/>
-          <w:szCs w:val="20"/>
-          <w:lang w:val="en-US"/>
-        </w:rPr>
-        <w:t xml:space="preserve"> select after</w:t>
-      </w:r>
-      <w:r>
-        <w:rPr>
-          <w:sz w:val="20"/>
-          <w:szCs w:val="20"/>
-          <w:lang w:val="en-US"/>
-        </w:rPr>
-        <w:t xml:space="preserve"> </w:t>
-      </w:r>
-      <w:proofErr w:type="spellStart"/>
-      <w:r>
-        <w:rPr>
-          <w:sz w:val="20"/>
-          <w:szCs w:val="20"/>
-          <w:lang w:val="en-US"/>
-        </w:rPr>
-        <w:t>BookBorrow</w:t>
-      </w:r>
-      <w:proofErr w:type="spellEnd"/>
-      <w:r>
-        <w:rPr>
-          <w:sz w:val="20"/>
-          <w:szCs w:val="20"/>
-          <w:lang w:val="en-US"/>
-        </w:rPr>
-        <w:t xml:space="preserve"> </w:t>
-      </w:r>
-      <w:proofErr w:type="gramStart"/>
-      <w:r>
-        <w:rPr>
-          <w:sz w:val="20"/>
-          <w:szCs w:val="20"/>
-          <w:lang w:val="en-US"/>
-        </w:rPr>
-        <w:t>index</w:t>
-      </w:r>
-      <w:proofErr w:type="gramEnd"/>
+        <w:t>Book Availibility select after</w:t>
+      </w:r>
+      <w:r>
+        <w:rPr>
+          <w:sz w:val="20"/>
+          <w:szCs w:val="20"/>
+          <w:lang w:val="en-US"/>
+        </w:rPr>
+        <w:t xml:space="preserve"> BookBorrow</w:t>
+      </w:r>
+      <w:r>
+        <w:rPr>
+          <w:sz w:val="20"/>
+          <w:szCs w:val="20"/>
+          <w:lang w:val="en-US"/>
+        </w:rPr>
+        <w:t xml:space="preserve"> index</w:t>
+      </w:r>
     </w:p>
     <w:p>
       <w:pPr>
@@ -897,7 +507,7 @@
           <w:noProof/>
           <w:sz w:val="20"/>
           <w:szCs w:val="20"/>
-          <w:lang w:val="en-US"/>
+          <w:lang w:val="en-US" w:eastAsia="en-US"/>
         </w:rPr>
         <w:drawing>
           <wp:inline distT="0" distB="0" distL="0" distR="0" wp14:anchorId="308C6C41" wp14:editId="19F98627">
@@ -966,7 +576,6 @@
         </w:rPr>
         <w:t xml:space="preserve"> </w:t>
       </w:r>
-      <w:proofErr w:type="spellStart"/>
       <w:r>
         <w:rPr>
           <w:sz w:val="20"/>
@@ -975,7 +584,6 @@
         </w:rPr>
         <w:t>BookBorrow</w:t>
       </w:r>
-      <w:proofErr w:type="spellEnd"/>
       <w:r>
         <w:rPr>
           <w:sz w:val="20"/>
@@ -998,18 +606,8 @@
           <w:szCs w:val="20"/>
           <w:lang w:val="en-US"/>
         </w:rPr>
-        <w:t xml:space="preserve"> </w:t>
-      </w:r>
-      <w:proofErr w:type="gramStart"/>
-      <w:r>
-        <w:rPr>
-          <w:sz w:val="20"/>
-          <w:szCs w:val="20"/>
-          <w:lang w:val="en-US"/>
-        </w:rPr>
-        <w:t>index</w:t>
-      </w:r>
-      <w:proofErr w:type="gramEnd"/>
+        <w:t xml:space="preserve"> index</w:t>
+      </w:r>
     </w:p>
     <w:p>
       <w:pPr>
@@ -1020,7 +618,7 @@
       <w:r>
         <w:rPr>
           <w:noProof/>
-          <w:lang w:val="en-US"/>
+          <w:lang w:val="en-US" w:eastAsia="en-US"/>
         </w:rPr>
         <w:drawing>
           <wp:inline distT="0" distB="0" distL="0" distR="0" wp14:anchorId="77108A82" wp14:editId="509E83BA">
@@ -1081,7 +679,6 @@
         </w:rPr>
         <w:t xml:space="preserve">Update </w:t>
       </w:r>
-      <w:proofErr w:type="spellStart"/>
       <w:r>
         <w:rPr>
           <w:sz w:val="20"/>
@@ -1090,7 +687,6 @@
         </w:rPr>
         <w:t>BookBorrow</w:t>
       </w:r>
-      <w:proofErr w:type="spellEnd"/>
       <w:r>
         <w:rPr>
           <w:sz w:val="20"/>
@@ -1125,7 +721,7 @@
       <w:r>
         <w:rPr>
           <w:noProof/>
-          <w:lang w:val="en-US"/>
+          <w:lang w:val="en-US" w:eastAsia="en-US"/>
         </w:rPr>
         <w:lastRenderedPageBreak/>
         <w:drawing>
@@ -1210,7 +806,6 @@
         </w:rPr>
         <w:t xml:space="preserve">Insert </w:t>
       </w:r>
-      <w:proofErr w:type="spellStart"/>
       <w:r>
         <w:rPr>
           <w:sz w:val="20"/>
@@ -1219,7 +814,6 @@
         </w:rPr>
         <w:t>BookCopy</w:t>
       </w:r>
-      <w:proofErr w:type="spellEnd"/>
       <w:r>
         <w:rPr>
           <w:sz w:val="20"/>
@@ -1242,18 +836,8 @@
           <w:szCs w:val="20"/>
           <w:lang w:val="en-US"/>
         </w:rPr>
-        <w:t xml:space="preserve"> </w:t>
-      </w:r>
-      <w:proofErr w:type="gramStart"/>
-      <w:r>
-        <w:rPr>
-          <w:sz w:val="20"/>
-          <w:szCs w:val="20"/>
-          <w:lang w:val="en-US"/>
-        </w:rPr>
-        <w:t>index</w:t>
-      </w:r>
-      <w:proofErr w:type="gramEnd"/>
+        <w:t xml:space="preserve"> index</w:t>
+      </w:r>
     </w:p>
     <w:p>
       <w:pPr>
@@ -1268,7 +852,7 @@
           <w:noProof/>
           <w:sz w:val="20"/>
           <w:szCs w:val="20"/>
-          <w:lang w:val="en-US"/>
+          <w:lang w:val="en-US" w:eastAsia="en-US"/>
         </w:rPr>
         <w:drawing>
           <wp:inline distT="0" distB="0" distL="0" distR="0" wp14:anchorId="77A2FE77" wp14:editId="45325632">
@@ -1327,7 +911,15 @@
           <w:szCs w:val="20"/>
           <w:lang w:val="en-US"/>
         </w:rPr>
-        <w:t>Update</w:t>
+        <w:t xml:space="preserve">Update </w:t>
+      </w:r>
+      <w:r>
+        <w:rPr>
+          <w:sz w:val="20"/>
+          <w:szCs w:val="20"/>
+          <w:lang w:val="en-US"/>
+        </w:rPr>
+        <w:t>BookCopy</w:t>
       </w:r>
       <w:r>
         <w:rPr>
@@ -1337,24 +929,6 @@
         </w:rPr>
         <w:t xml:space="preserve"> </w:t>
       </w:r>
-      <w:proofErr w:type="spellStart"/>
-      <w:r>
-        <w:rPr>
-          <w:sz w:val="20"/>
-          <w:szCs w:val="20"/>
-          <w:lang w:val="en-US"/>
-        </w:rPr>
-        <w:t>BookCopy</w:t>
-      </w:r>
-      <w:proofErr w:type="spellEnd"/>
-      <w:r>
-        <w:rPr>
-          <w:sz w:val="20"/>
-          <w:szCs w:val="20"/>
-          <w:lang w:val="en-US"/>
-        </w:rPr>
-        <w:t xml:space="preserve"> </w:t>
-      </w:r>
       <w:r>
         <w:rPr>
           <w:sz w:val="20"/>
@@ -1381,7 +955,7 @@
       <w:r>
         <w:rPr>
           <w:noProof/>
-          <w:lang w:val="en-US"/>
+          <w:lang w:val="en-US" w:eastAsia="en-US"/>
         </w:rPr>
         <w:drawing>
           <wp:inline distT="0" distB="0" distL="0" distR="0" wp14:anchorId="4140B503" wp14:editId="73DF04C0">
@@ -1432,19 +1006,11 @@
           <w:lang w:val="en-US"/>
         </w:rPr>
       </w:pPr>
-      <w:proofErr w:type="spellStart"/>
-      <w:r>
-        <w:rPr>
-          <w:lang w:val="en-US"/>
-        </w:rPr>
-        <w:t>BookCopy</w:t>
-      </w:r>
-      <w:proofErr w:type="spellEnd"/>
-      <w:r>
-        <w:rPr>
-          <w:lang w:val="en-US"/>
-        </w:rPr>
-        <w:t xml:space="preserve"> index</w:t>
+      <w:r>
+        <w:rPr>
+          <w:lang w:val="en-US"/>
+        </w:rPr>
+        <w:t>BookCopy index</w:t>
       </w:r>
     </w:p>
     <w:p>
@@ -1531,35 +1097,7 @@
         <w:rPr>
           <w:lang w:val="en-US"/>
         </w:rPr>
-        <w:t xml:space="preserve">Book </w:t>
-      </w:r>
-      <w:proofErr w:type="spellStart"/>
-      <w:r>
-        <w:rPr>
-          <w:lang w:val="en-US"/>
-        </w:rPr>
-        <w:t>Availibity</w:t>
-      </w:r>
-      <w:proofErr w:type="spellEnd"/>
-      <w:r>
-        <w:rPr>
-          <w:lang w:val="en-US"/>
-        </w:rPr>
-        <w:t xml:space="preserve"> after </w:t>
-      </w:r>
-      <w:proofErr w:type="spellStart"/>
-      <w:r>
-        <w:rPr>
-          <w:lang w:val="en-US"/>
-        </w:rPr>
-        <w:t>BookCopy</w:t>
-      </w:r>
-      <w:proofErr w:type="spellEnd"/>
-      <w:r>
-        <w:rPr>
-          <w:lang w:val="en-US"/>
-        </w:rPr>
-        <w:t xml:space="preserve"> index</w:t>
+        <w:t>Book Availibity after BookCopy index</w:t>
       </w:r>
     </w:p>
     <w:p>
@@ -1571,7 +1109,7 @@
       <w:r>
         <w:rPr>
           <w:noProof/>
-          <w:lang w:val="en-US"/>
+          <w:lang w:val="en-US" w:eastAsia="en-US"/>
         </w:rPr>
         <w:drawing>
           <wp:inline distT="0" distB="0" distL="0" distR="0" wp14:anchorId="44BC4ADB" wp14:editId="48785B4E">
@@ -1640,7 +1178,6 @@
         </w:rPr>
         <w:t xml:space="preserve"> </w:t>
       </w:r>
-      <w:proofErr w:type="spellStart"/>
       <w:r>
         <w:rPr>
           <w:sz w:val="20"/>
@@ -1649,7 +1186,6 @@
         </w:rPr>
         <w:t>BookCopy</w:t>
       </w:r>
-      <w:proofErr w:type="spellEnd"/>
       <w:r>
         <w:rPr>
           <w:sz w:val="20"/>
@@ -1672,18 +1208,8 @@
           <w:szCs w:val="20"/>
           <w:lang w:val="en-US"/>
         </w:rPr>
-        <w:t xml:space="preserve"> </w:t>
-      </w:r>
-      <w:proofErr w:type="gramStart"/>
-      <w:r>
-        <w:rPr>
-          <w:sz w:val="20"/>
-          <w:szCs w:val="20"/>
-          <w:lang w:val="en-US"/>
-        </w:rPr>
-        <w:t>index</w:t>
-      </w:r>
-      <w:proofErr w:type="gramEnd"/>
+        <w:t xml:space="preserve"> index</w:t>
+      </w:r>
     </w:p>
     <w:p>
       <w:pPr>
@@ -1694,7 +1220,7 @@
       <w:r>
         <w:rPr>
           <w:noProof/>
-          <w:lang w:val="en-US"/>
+          <w:lang w:val="en-US" w:eastAsia="en-US"/>
         </w:rPr>
         <w:drawing>
           <wp:inline distT="0" distB="0" distL="0" distR="0" wp14:anchorId="13EA060B" wp14:editId="04067D80">
@@ -1755,7 +1281,6 @@
         </w:rPr>
         <w:t xml:space="preserve">Update </w:t>
       </w:r>
-      <w:proofErr w:type="spellStart"/>
       <w:r>
         <w:rPr>
           <w:sz w:val="20"/>
@@ -1764,7 +1289,6 @@
         </w:rPr>
         <w:t>BookCopy</w:t>
       </w:r>
-      <w:proofErr w:type="spellEnd"/>
       <w:r>
         <w:rPr>
           <w:sz w:val="20"/>
@@ -1799,7 +1323,7 @@
       <w:r>
         <w:rPr>
           <w:noProof/>
-          <w:lang w:val="en-US"/>
+          <w:lang w:val="en-US" w:eastAsia="en-US"/>
         </w:rPr>
         <w:drawing>
           <wp:inline distT="0" distB="0" distL="0" distR="0" wp14:anchorId="42668429" wp14:editId="77613C82">
@@ -1937,10 +1461,14 @@
           <w:szCs w:val="23"/>
           <w:lang w:val="en-US"/>
         </w:rPr>
-        <w:t xml:space="preserve">- Koga bi </w:t>
-      </w:r>
-      <w:proofErr w:type="spellStart"/>
-      <w:r>
+        <w:t>- Koga bi prebaruvale korisnik najcesto po ime, prezime, bi se prebaruvalo.</w:t>
+      </w:r>
+    </w:p>
+    <w:p>
+      <w:pPr>
+        <w:pStyle w:val="NormalWeb"/>
+        <w:shd w:val="clear" w:color="auto" w:fill="FFFFFF"/>
+        <w:spacing w:before="0" w:beforeAutospacing="0"/>
         <w:rPr>
           <w:rFonts w:ascii="Segoe UI" w:hAnsi="Segoe UI" w:cs="Segoe UI"/>
           <w:color w:val="212529"/>
@@ -1948,31 +1476,25 @@
           <w:szCs w:val="23"/>
           <w:lang w:val="en-US"/>
         </w:rPr>
-        <w:t>prebaruvale</w:t>
-      </w:r>
-      <w:proofErr w:type="spellEnd"/>
+      </w:pPr>
       <w:r>
         <w:rPr>
           <w:rFonts w:ascii="Segoe UI" w:hAnsi="Segoe UI" w:cs="Segoe UI"/>
           <w:color w:val="212529"/>
           <w:sz w:val="23"/>
           <w:szCs w:val="23"/>
-          <w:lang w:val="en-US"/>
-        </w:rPr>
-        <w:t xml:space="preserve"> </w:t>
-      </w:r>
-      <w:proofErr w:type="spellStart"/>
+        </w:rPr>
+        <w:t>2. Кои се случаите на употреба на погледот? Дали ни се важни перформансите, или станува збор за аналитички поглед?</w:t>
+      </w:r>
       <w:r>
         <w:rPr>
           <w:rFonts w:ascii="Segoe UI" w:hAnsi="Segoe UI" w:cs="Segoe UI"/>
           <w:color w:val="212529"/>
           <w:sz w:val="23"/>
           <w:szCs w:val="23"/>
-          <w:lang w:val="en-US"/>
-        </w:rPr>
-        <w:t>korisnik</w:t>
-      </w:r>
-      <w:proofErr w:type="spellEnd"/>
+        </w:rPr>
+        <w:br/>
+      </w:r>
       <w:r>
         <w:rPr>
           <w:rFonts w:ascii="Segoe UI" w:hAnsi="Segoe UI" w:cs="Segoe UI"/>
@@ -1981,247 +1503,7 @@
           <w:szCs w:val="23"/>
           <w:lang w:val="en-US"/>
         </w:rPr>
-        <w:t xml:space="preserve"> </w:t>
-      </w:r>
-      <w:proofErr w:type="spellStart"/>
-      <w:r>
-        <w:rPr>
-          <w:rFonts w:ascii="Segoe UI" w:hAnsi="Segoe UI" w:cs="Segoe UI"/>
-          <w:color w:val="212529"/>
-          <w:sz w:val="23"/>
-          <w:szCs w:val="23"/>
-          <w:lang w:val="en-US"/>
-        </w:rPr>
-        <w:t>najcesto</w:t>
-      </w:r>
-      <w:proofErr w:type="spellEnd"/>
-      <w:r>
-        <w:rPr>
-          <w:rFonts w:ascii="Segoe UI" w:hAnsi="Segoe UI" w:cs="Segoe UI"/>
-          <w:color w:val="212529"/>
-          <w:sz w:val="23"/>
-          <w:szCs w:val="23"/>
-          <w:lang w:val="en-US"/>
-        </w:rPr>
-        <w:t xml:space="preserve"> po </w:t>
-      </w:r>
-      <w:proofErr w:type="spellStart"/>
-      <w:r>
-        <w:rPr>
-          <w:rFonts w:ascii="Segoe UI" w:hAnsi="Segoe UI" w:cs="Segoe UI"/>
-          <w:color w:val="212529"/>
-          <w:sz w:val="23"/>
-          <w:szCs w:val="23"/>
-          <w:lang w:val="en-US"/>
-        </w:rPr>
-        <w:t>ime</w:t>
-      </w:r>
-      <w:proofErr w:type="spellEnd"/>
-      <w:r>
-        <w:rPr>
-          <w:rFonts w:ascii="Segoe UI" w:hAnsi="Segoe UI" w:cs="Segoe UI"/>
-          <w:color w:val="212529"/>
-          <w:sz w:val="23"/>
-          <w:szCs w:val="23"/>
-          <w:lang w:val="en-US"/>
-        </w:rPr>
-        <w:t xml:space="preserve">, </w:t>
-      </w:r>
-      <w:proofErr w:type="spellStart"/>
-      <w:r>
-        <w:rPr>
-          <w:rFonts w:ascii="Segoe UI" w:hAnsi="Segoe UI" w:cs="Segoe UI"/>
-          <w:color w:val="212529"/>
-          <w:sz w:val="23"/>
-          <w:szCs w:val="23"/>
-          <w:lang w:val="en-US"/>
-        </w:rPr>
-        <w:t>prezime</w:t>
-      </w:r>
-      <w:proofErr w:type="spellEnd"/>
-      <w:r>
-        <w:rPr>
-          <w:rFonts w:ascii="Segoe UI" w:hAnsi="Segoe UI" w:cs="Segoe UI"/>
-          <w:color w:val="212529"/>
-          <w:sz w:val="23"/>
-          <w:szCs w:val="23"/>
-          <w:lang w:val="en-US"/>
-        </w:rPr>
-        <w:t xml:space="preserve">, bi se </w:t>
-      </w:r>
-      <w:proofErr w:type="spellStart"/>
-      <w:r>
-        <w:rPr>
-          <w:rFonts w:ascii="Segoe UI" w:hAnsi="Segoe UI" w:cs="Segoe UI"/>
-          <w:color w:val="212529"/>
-          <w:sz w:val="23"/>
-          <w:szCs w:val="23"/>
-          <w:lang w:val="en-US"/>
-        </w:rPr>
-        <w:t>prebaruvalo</w:t>
-      </w:r>
-      <w:proofErr w:type="spellEnd"/>
-      <w:r>
-        <w:rPr>
-          <w:rFonts w:ascii="Segoe UI" w:hAnsi="Segoe UI" w:cs="Segoe UI"/>
-          <w:color w:val="212529"/>
-          <w:sz w:val="23"/>
-          <w:szCs w:val="23"/>
-          <w:lang w:val="en-US"/>
-        </w:rPr>
-        <w:t>.</w:t>
-      </w:r>
-    </w:p>
-    <w:p>
-      <w:pPr>
-        <w:pStyle w:val="NormalWeb"/>
-        <w:shd w:val="clear" w:color="auto" w:fill="FFFFFF"/>
-        <w:spacing w:before="0" w:beforeAutospacing="0"/>
-        <w:rPr>
-          <w:rFonts w:ascii="Segoe UI" w:hAnsi="Segoe UI" w:cs="Segoe UI"/>
-          <w:color w:val="212529"/>
-          <w:sz w:val="23"/>
-          <w:szCs w:val="23"/>
-          <w:lang w:val="en-US"/>
-        </w:rPr>
-      </w:pPr>
-      <w:r>
-        <w:rPr>
-          <w:rFonts w:ascii="Segoe UI" w:hAnsi="Segoe UI" w:cs="Segoe UI"/>
-          <w:color w:val="212529"/>
-          <w:sz w:val="23"/>
-          <w:szCs w:val="23"/>
-        </w:rPr>
-        <w:t>2. Кои се случаите на употреба на погледот? Дали ни се важни перформансите, или станува збор за аналитички поглед?</w:t>
-      </w:r>
-      <w:r>
-        <w:rPr>
-          <w:rFonts w:ascii="Segoe UI" w:hAnsi="Segoe UI" w:cs="Segoe UI"/>
-          <w:color w:val="212529"/>
-          <w:sz w:val="23"/>
-          <w:szCs w:val="23"/>
-        </w:rPr>
-        <w:br/>
-      </w:r>
-      <w:r>
-        <w:rPr>
-          <w:rFonts w:ascii="Segoe UI" w:hAnsi="Segoe UI" w:cs="Segoe UI"/>
-          <w:color w:val="212529"/>
-          <w:sz w:val="23"/>
-          <w:szCs w:val="23"/>
-          <w:lang w:val="en-US"/>
-        </w:rPr>
-        <w:t xml:space="preserve">- Koga </w:t>
-      </w:r>
-      <w:proofErr w:type="spellStart"/>
-      <w:r>
-        <w:rPr>
-          <w:rFonts w:ascii="Segoe UI" w:hAnsi="Segoe UI" w:cs="Segoe UI"/>
-          <w:color w:val="212529"/>
-          <w:sz w:val="23"/>
-          <w:szCs w:val="23"/>
-          <w:lang w:val="en-US"/>
-        </w:rPr>
-        <w:t>bibliotekarot</w:t>
-      </w:r>
-      <w:proofErr w:type="spellEnd"/>
-      <w:r>
-        <w:rPr>
-          <w:rFonts w:ascii="Segoe UI" w:hAnsi="Segoe UI" w:cs="Segoe UI"/>
-          <w:color w:val="212529"/>
-          <w:sz w:val="23"/>
-          <w:szCs w:val="23"/>
-          <w:lang w:val="en-US"/>
-        </w:rPr>
-        <w:t xml:space="preserve"> </w:t>
-      </w:r>
-      <w:proofErr w:type="spellStart"/>
-      <w:r>
-        <w:rPr>
-          <w:rFonts w:ascii="Segoe UI" w:hAnsi="Segoe UI" w:cs="Segoe UI"/>
-          <w:color w:val="212529"/>
-          <w:sz w:val="23"/>
-          <w:szCs w:val="23"/>
-          <w:lang w:val="en-US"/>
-        </w:rPr>
-        <w:t>saka</w:t>
-      </w:r>
-      <w:proofErr w:type="spellEnd"/>
-      <w:r>
-        <w:rPr>
-          <w:rFonts w:ascii="Segoe UI" w:hAnsi="Segoe UI" w:cs="Segoe UI"/>
-          <w:color w:val="212529"/>
-          <w:sz w:val="23"/>
-          <w:szCs w:val="23"/>
-          <w:lang w:val="en-US"/>
-        </w:rPr>
-        <w:t xml:space="preserve"> da go </w:t>
-      </w:r>
-      <w:proofErr w:type="spellStart"/>
-      <w:r>
-        <w:rPr>
-          <w:rFonts w:ascii="Segoe UI" w:hAnsi="Segoe UI" w:cs="Segoe UI"/>
-          <w:color w:val="212529"/>
-          <w:sz w:val="23"/>
-          <w:szCs w:val="23"/>
-          <w:lang w:val="en-US"/>
-        </w:rPr>
-        <w:t>proveri</w:t>
-      </w:r>
-      <w:proofErr w:type="spellEnd"/>
-      <w:r>
-        <w:rPr>
-          <w:rFonts w:ascii="Segoe UI" w:hAnsi="Segoe UI" w:cs="Segoe UI"/>
-          <w:color w:val="212529"/>
-          <w:sz w:val="23"/>
-          <w:szCs w:val="23"/>
-          <w:lang w:val="en-US"/>
-        </w:rPr>
-        <w:t xml:space="preserve"> </w:t>
-      </w:r>
-      <w:proofErr w:type="spellStart"/>
-      <w:r>
-        <w:rPr>
-          <w:rFonts w:ascii="Segoe UI" w:hAnsi="Segoe UI" w:cs="Segoe UI"/>
-          <w:color w:val="212529"/>
-          <w:sz w:val="23"/>
-          <w:szCs w:val="23"/>
-          <w:lang w:val="en-US"/>
-        </w:rPr>
-        <w:t>userot</w:t>
-      </w:r>
-      <w:proofErr w:type="spellEnd"/>
-      <w:r>
-        <w:rPr>
-          <w:rFonts w:ascii="Segoe UI" w:hAnsi="Segoe UI" w:cs="Segoe UI"/>
-          <w:color w:val="212529"/>
-          <w:sz w:val="23"/>
-          <w:szCs w:val="23"/>
-          <w:lang w:val="en-US"/>
-        </w:rPr>
-        <w:t xml:space="preserve">, </w:t>
-      </w:r>
-      <w:proofErr w:type="spellStart"/>
-      <w:r>
-        <w:rPr>
-          <w:rFonts w:ascii="Segoe UI" w:hAnsi="Segoe UI" w:cs="Segoe UI"/>
-          <w:color w:val="212529"/>
-          <w:sz w:val="23"/>
-          <w:szCs w:val="23"/>
-          <w:lang w:val="en-US"/>
-        </w:rPr>
-        <w:t>vazni</w:t>
-      </w:r>
-      <w:proofErr w:type="spellEnd"/>
-      <w:r>
-        <w:rPr>
-          <w:rFonts w:ascii="Segoe UI" w:hAnsi="Segoe UI" w:cs="Segoe UI"/>
-          <w:color w:val="212529"/>
-          <w:sz w:val="23"/>
-          <w:szCs w:val="23"/>
-          <w:lang w:val="en-US"/>
-        </w:rPr>
-        <w:t xml:space="preserve"> se performansite.</w:t>
+        <w:t>- Koga bibliotekarot saka da go proveri userot, vazni se performansite.</w:t>
       </w:r>
     </w:p>
     <w:p>
@@ -2246,7 +1528,7 @@
       <w:r>
         <w:rPr>
           <w:noProof/>
-          <w:lang w:val="en-US"/>
+          <w:lang w:val="en-US" w:eastAsia="en-US"/>
         </w:rPr>
         <w:drawing>
           <wp:inline distT="0" distB="0" distL="0" distR="0" wp14:anchorId="20145F02" wp14:editId="559203CC">
@@ -2306,7 +1588,7 @@
       <w:r>
         <w:rPr>
           <w:noProof/>
-          <w:lang w:val="en-US"/>
+          <w:lang w:val="en-US" w:eastAsia="en-US"/>
         </w:rPr>
         <w:drawing>
           <wp:inline distT="0" distB="0" distL="0" distR="0" wp14:anchorId="537F68BD" wp14:editId="7B0E5029">
@@ -2366,7 +1648,7 @@
       <w:r>
         <w:rPr>
           <w:noProof/>
-          <w:lang w:val="en-US"/>
+          <w:lang w:val="en-US" w:eastAsia="en-US"/>
         </w:rPr>
         <w:drawing>
           <wp:inline distT="0" distB="0" distL="0" distR="0" wp14:anchorId="45636EE0" wp14:editId="6D516015">
@@ -2432,7 +1714,7 @@
       <w:r>
         <w:rPr>
           <w:noProof/>
-          <w:lang w:val="en-US"/>
+          <w:lang w:val="en-US" w:eastAsia="en-US"/>
         </w:rPr>
         <w:drawing>
           <wp:inline distT="0" distB="0" distL="0" distR="0" wp14:anchorId="5AE1BA67" wp14:editId="2EB9044F">
@@ -2492,7 +1774,7 @@
       <w:r>
         <w:rPr>
           <w:noProof/>
-          <w:lang w:val="en-US"/>
+          <w:lang w:val="en-US" w:eastAsia="en-US"/>
         </w:rPr>
         <w:drawing>
           <wp:inline distT="0" distB="0" distL="0" distR="0" wp14:anchorId="798FE9AC" wp14:editId="2B3B8F74">
@@ -2646,7 +1928,7 @@
       <w:r>
         <w:rPr>
           <w:noProof/>
-          <w:lang w:val="en-US"/>
+          <w:lang w:val="en-US" w:eastAsia="en-US"/>
         </w:rPr>
         <w:lastRenderedPageBreak/>
         <w:drawing>
@@ -2692,6 +1974,673 @@
         </w:drawing>
       </w:r>
     </w:p>
+    <w:p>
+      <w:pPr>
+        <w:rPr>
+          <w:lang w:val="en-US"/>
+        </w:rPr>
+      </w:pPr>
+    </w:p>
+    <w:p>
+      <w:pPr>
+        <w:rPr>
+          <w:lang w:val="en-US"/>
+        </w:rPr>
+      </w:pPr>
+    </w:p>
+    <w:p>
+      <w:pPr>
+        <w:pStyle w:val="ListParagraph"/>
+        <w:numPr>
+          <w:ilvl w:val="0"/>
+          <w:numId w:val="1"/>
+        </w:numPr>
+        <w:rPr>
+          <w:lang w:val="en-US"/>
+        </w:rPr>
+      </w:pPr>
+      <w:r>
+        <w:rPr>
+          <w:lang w:val="en-US"/>
+        </w:rPr>
+        <w:t>All reservations view</w:t>
+      </w:r>
+    </w:p>
+    <w:p>
+      <w:pPr>
+        <w:rPr>
+          <w:lang w:val="en-US"/>
+        </w:rPr>
+      </w:pPr>
+    </w:p>
+    <w:p>
+      <w:pPr>
+        <w:pStyle w:val="ListParagraph"/>
+        <w:numPr>
+          <w:ilvl w:val="0"/>
+          <w:numId w:val="2"/>
+        </w:numPr>
+        <w:rPr>
+          <w:lang w:val="en-US"/>
+        </w:rPr>
+      </w:pPr>
+      <w:r>
+        <w:rPr>
+          <w:lang w:val="en-US"/>
+        </w:rPr>
+        <w:t>Najcesto vo reservations view-to bi filtrirale po kniga</w:t>
+      </w:r>
+    </w:p>
+    <w:p>
+      <w:pPr>
+        <w:pStyle w:val="ListParagraph"/>
+        <w:numPr>
+          <w:ilvl w:val="0"/>
+          <w:numId w:val="2"/>
+        </w:numPr>
+        <w:rPr>
+          <w:lang w:val="en-US"/>
+        </w:rPr>
+      </w:pPr>
+      <w:r>
+        <w:rPr>
+          <w:lang w:val="en-US"/>
+        </w:rPr>
+        <w:t>Vazni ni se performansi</w:t>
+      </w:r>
+    </w:p>
+    <w:p>
+      <w:pPr>
+        <w:pStyle w:val="ListParagraph"/>
+        <w:numPr>
+          <w:ilvl w:val="0"/>
+          <w:numId w:val="2"/>
+        </w:numPr>
+        <w:rPr>
+          <w:lang w:val="en-US"/>
+        </w:rPr>
+      </w:pPr>
+    </w:p>
+    <w:p>
+      <w:pPr>
+        <w:pStyle w:val="ListParagraph"/>
+        <w:rPr>
+          <w:lang w:val="en-US"/>
+        </w:rPr>
+      </w:pPr>
+      <w:r>
+        <w:rPr>
+          <w:lang w:val="en-US"/>
+        </w:rPr>
+        <w:br/>
+        <w:t xml:space="preserve">Before index: </w:t>
+      </w:r>
+    </w:p>
+    <w:p>
+      <w:pPr>
+        <w:pStyle w:val="ListParagraph"/>
+        <w:rPr>
+          <w:lang w:val="en-US"/>
+        </w:rPr>
+      </w:pPr>
+    </w:p>
+    <w:p>
+      <w:pPr>
+        <w:pStyle w:val="ListParagraph"/>
+        <w:rPr>
+          <w:lang w:val="en-US"/>
+        </w:rPr>
+      </w:pPr>
+      <w:r>
+        <w:rPr>
+          <w:lang w:val="en-US"/>
+        </w:rPr>
+        <w:drawing>
+          <wp:inline distT="0" distB="0" distL="0" distR="0" wp14:anchorId="2E16D265" wp14:editId="7F135763">
+            <wp:extent cx="5731510" cy="689610"/>
+            <wp:effectExtent l="0" t="0" r="2540" b="0"/>
+            <wp:docPr id="1" name="Picture 1"/>
+            <wp:cNvGraphicFramePr>
+              <a:graphicFrameLocks xmlns:a="http://schemas.openxmlformats.org/drawingml/2006/main" noChangeAspect="1"/>
+            </wp:cNvGraphicFramePr>
+            <a:graphic xmlns:a="http://schemas.openxmlformats.org/drawingml/2006/main">
+              <a:graphicData uri="http://schemas.openxmlformats.org/drawingml/2006/picture">
+                <pic:pic xmlns:pic="http://schemas.openxmlformats.org/drawingml/2006/picture">
+                  <pic:nvPicPr>
+                    <pic:cNvPr id="1" name=""/>
+                    <pic:cNvPicPr/>
+                  </pic:nvPicPr>
+                  <pic:blipFill>
+                    <a:blip r:embed="rId24"/>
+                    <a:stretch>
+                      <a:fillRect/>
+                    </a:stretch>
+                  </pic:blipFill>
+                  <pic:spPr>
+                    <a:xfrm>
+                      <a:off x="0" y="0"/>
+                      <a:ext cx="5731510" cy="689610"/>
+                    </a:xfrm>
+                    <a:prstGeom prst="rect">
+                      <a:avLst/>
+                    </a:prstGeom>
+                  </pic:spPr>
+                </pic:pic>
+              </a:graphicData>
+            </a:graphic>
+          </wp:inline>
+        </w:drawing>
+      </w:r>
+    </w:p>
+    <w:p>
+      <w:pPr>
+        <w:pStyle w:val="ListParagraph"/>
+        <w:numPr>
+          <w:ilvl w:val="0"/>
+          <w:numId w:val="2"/>
+        </w:numPr>
+        <w:rPr>
+          <w:lang w:val="en-US"/>
+        </w:rPr>
+      </w:pPr>
+    </w:p>
+    <w:p>
+      <w:pPr>
+        <w:pStyle w:val="ListParagraph"/>
+        <w:rPr>
+          <w:lang w:val="en-US"/>
+        </w:rPr>
+      </w:pPr>
+      <w:r>
+        <w:rPr>
+          <w:lang w:val="en-US"/>
+        </w:rPr>
+        <w:t>Insert value in table book</w:t>
+      </w:r>
+    </w:p>
+    <w:p>
+      <w:pPr>
+        <w:pStyle w:val="ListParagraph"/>
+        <w:rPr>
+          <w:lang w:val="en-US"/>
+        </w:rPr>
+      </w:pPr>
+      <w:r>
+        <w:rPr>
+          <w:lang w:val="en-US"/>
+        </w:rPr>
+        <w:drawing>
+          <wp:inline distT="0" distB="0" distL="0" distR="0" wp14:anchorId="70E76DD3" wp14:editId="392254F9">
+            <wp:extent cx="5731510" cy="393065"/>
+            <wp:effectExtent l="0" t="0" r="2540" b="6985"/>
+            <wp:docPr id="2" name="Picture 2"/>
+            <wp:cNvGraphicFramePr>
+              <a:graphicFrameLocks xmlns:a="http://schemas.openxmlformats.org/drawingml/2006/main" noChangeAspect="1"/>
+            </wp:cNvGraphicFramePr>
+            <a:graphic xmlns:a="http://schemas.openxmlformats.org/drawingml/2006/main">
+              <a:graphicData uri="http://schemas.openxmlformats.org/drawingml/2006/picture">
+                <pic:pic xmlns:pic="http://schemas.openxmlformats.org/drawingml/2006/picture">
+                  <pic:nvPicPr>
+                    <pic:cNvPr id="1" name=""/>
+                    <pic:cNvPicPr/>
+                  </pic:nvPicPr>
+                  <pic:blipFill>
+                    <a:blip r:embed="rId25"/>
+                    <a:stretch>
+                      <a:fillRect/>
+                    </a:stretch>
+                  </pic:blipFill>
+                  <pic:spPr>
+                    <a:xfrm>
+                      <a:off x="0" y="0"/>
+                      <a:ext cx="5731510" cy="393065"/>
+                    </a:xfrm>
+                    <a:prstGeom prst="rect">
+                      <a:avLst/>
+                    </a:prstGeom>
+                  </pic:spPr>
+                </pic:pic>
+              </a:graphicData>
+            </a:graphic>
+          </wp:inline>
+        </w:drawing>
+      </w:r>
+    </w:p>
+    <w:p>
+      <w:pPr>
+        <w:pStyle w:val="ListParagraph"/>
+        <w:rPr>
+          <w:lang w:val="en-US"/>
+        </w:rPr>
+      </w:pPr>
+    </w:p>
+    <w:p>
+      <w:pPr>
+        <w:pStyle w:val="ListParagraph"/>
+        <w:rPr>
+          <w:lang w:val="en-US"/>
+        </w:rPr>
+      </w:pPr>
+      <w:r>
+        <w:rPr>
+          <w:lang w:val="en-US"/>
+        </w:rPr>
+        <w:t>Update value in table book</w:t>
+      </w:r>
+    </w:p>
+    <w:p>
+      <w:pPr>
+        <w:pStyle w:val="ListParagraph"/>
+        <w:rPr>
+          <w:lang w:val="en-US"/>
+        </w:rPr>
+      </w:pPr>
+      <w:r>
+        <w:rPr>
+          <w:lang w:val="en-US"/>
+        </w:rPr>
+        <w:drawing>
+          <wp:inline distT="0" distB="0" distL="0" distR="0" wp14:anchorId="6C570A74" wp14:editId="6238E71F">
+            <wp:extent cx="4191363" cy="1562235"/>
+            <wp:effectExtent l="0" t="0" r="0" b="0"/>
+            <wp:docPr id="3" name="Picture 3"/>
+            <wp:cNvGraphicFramePr>
+              <a:graphicFrameLocks xmlns:a="http://schemas.openxmlformats.org/drawingml/2006/main" noChangeAspect="1"/>
+            </wp:cNvGraphicFramePr>
+            <a:graphic xmlns:a="http://schemas.openxmlformats.org/drawingml/2006/main">
+              <a:graphicData uri="http://schemas.openxmlformats.org/drawingml/2006/picture">
+                <pic:pic xmlns:pic="http://schemas.openxmlformats.org/drawingml/2006/picture">
+                  <pic:nvPicPr>
+                    <pic:cNvPr id="1" name=""/>
+                    <pic:cNvPicPr/>
+                  </pic:nvPicPr>
+                  <pic:blipFill>
+                    <a:blip r:embed="rId26"/>
+                    <a:stretch>
+                      <a:fillRect/>
+                    </a:stretch>
+                  </pic:blipFill>
+                  <pic:spPr>
+                    <a:xfrm>
+                      <a:off x="0" y="0"/>
+                      <a:ext cx="4191363" cy="1562235"/>
+                    </a:xfrm>
+                    <a:prstGeom prst="rect">
+                      <a:avLst/>
+                    </a:prstGeom>
+                  </pic:spPr>
+                </pic:pic>
+              </a:graphicData>
+            </a:graphic>
+          </wp:inline>
+        </w:drawing>
+      </w:r>
+    </w:p>
+    <w:p>
+      <w:pPr>
+        <w:pStyle w:val="ListParagraph"/>
+        <w:rPr>
+          <w:lang w:val="en-US"/>
+        </w:rPr>
+      </w:pPr>
+    </w:p>
+    <w:p>
+      <w:pPr>
+        <w:pStyle w:val="ListParagraph"/>
+        <w:numPr>
+          <w:ilvl w:val="0"/>
+          <w:numId w:val="2"/>
+        </w:numPr>
+        <w:rPr>
+          <w:lang w:val="en-US"/>
+        </w:rPr>
+      </w:pPr>
+    </w:p>
+    <w:p>
+      <w:pPr>
+        <w:pStyle w:val="ListParagraph"/>
+        <w:rPr>
+          <w:lang w:val="en-US"/>
+        </w:rPr>
+      </w:pPr>
+      <w:r>
+        <w:rPr>
+          <w:lang w:val="en-US"/>
+        </w:rPr>
+        <w:t>After index:</w:t>
+      </w:r>
+    </w:p>
+    <w:p>
+      <w:pPr>
+        <w:pStyle w:val="ListParagraph"/>
+        <w:rPr>
+          <w:lang w:val="en-US"/>
+        </w:rPr>
+      </w:pPr>
+      <w:r>
+        <w:rPr>
+          <w:lang w:val="en-US"/>
+        </w:rPr>
+        <w:drawing>
+          <wp:inline distT="0" distB="0" distL="0" distR="0" wp14:anchorId="6B3979CB" wp14:editId="17024D78">
+            <wp:extent cx="4732430" cy="350550"/>
+            <wp:effectExtent l="0" t="0" r="0" b="0"/>
+            <wp:docPr id="5" name="Picture 5"/>
+            <wp:cNvGraphicFramePr>
+              <a:graphicFrameLocks xmlns:a="http://schemas.openxmlformats.org/drawingml/2006/main" noChangeAspect="1"/>
+            </wp:cNvGraphicFramePr>
+            <a:graphic xmlns:a="http://schemas.openxmlformats.org/drawingml/2006/main">
+              <a:graphicData uri="http://schemas.openxmlformats.org/drawingml/2006/picture">
+                <pic:pic xmlns:pic="http://schemas.openxmlformats.org/drawingml/2006/picture">
+                  <pic:nvPicPr>
+                    <pic:cNvPr id="1" name=""/>
+                    <pic:cNvPicPr/>
+                  </pic:nvPicPr>
+                  <pic:blipFill>
+                    <a:blip r:embed="rId27"/>
+                    <a:stretch>
+                      <a:fillRect/>
+                    </a:stretch>
+                  </pic:blipFill>
+                  <pic:spPr>
+                    <a:xfrm>
+                      <a:off x="0" y="0"/>
+                      <a:ext cx="4732430" cy="350550"/>
+                    </a:xfrm>
+                    <a:prstGeom prst="rect">
+                      <a:avLst/>
+                    </a:prstGeom>
+                  </pic:spPr>
+                </pic:pic>
+              </a:graphicData>
+            </a:graphic>
+          </wp:inline>
+        </w:drawing>
+      </w:r>
+    </w:p>
+    <w:p>
+      <w:pPr>
+        <w:pStyle w:val="ListParagraph"/>
+        <w:rPr>
+          <w:lang w:val="en-US"/>
+        </w:rPr>
+      </w:pPr>
+    </w:p>
+    <w:p>
+      <w:pPr>
+        <w:pStyle w:val="ListParagraph"/>
+        <w:rPr>
+          <w:lang w:val="en-US"/>
+        </w:rPr>
+      </w:pPr>
+      <w:r>
+        <w:rPr>
+          <w:lang w:val="en-US"/>
+        </w:rPr>
+        <w:t>Inserting value</w:t>
+      </w:r>
+    </w:p>
+    <w:p>
+      <w:pPr>
+        <w:pStyle w:val="ListParagraph"/>
+        <w:rPr>
+          <w:lang w:val="en-US"/>
+        </w:rPr>
+      </w:pPr>
+      <w:r>
+        <w:rPr>
+          <w:lang w:val="en-US"/>
+        </w:rPr>
+        <w:drawing>
+          <wp:inline distT="0" distB="0" distL="0" distR="0" wp14:anchorId="4C7006E7" wp14:editId="352C7F99">
+            <wp:extent cx="5731510" cy="434975"/>
+            <wp:effectExtent l="0" t="0" r="2540" b="3175"/>
+            <wp:docPr id="4" name="Picture 4"/>
+            <wp:cNvGraphicFramePr>
+              <a:graphicFrameLocks xmlns:a="http://schemas.openxmlformats.org/drawingml/2006/main" noChangeAspect="1"/>
+            </wp:cNvGraphicFramePr>
+            <a:graphic xmlns:a="http://schemas.openxmlformats.org/drawingml/2006/main">
+              <a:graphicData uri="http://schemas.openxmlformats.org/drawingml/2006/picture">
+                <pic:pic xmlns:pic="http://schemas.openxmlformats.org/drawingml/2006/picture">
+                  <pic:nvPicPr>
+                    <pic:cNvPr id="1" name=""/>
+                    <pic:cNvPicPr/>
+                  </pic:nvPicPr>
+                  <pic:blipFill>
+                    <a:blip r:embed="rId28"/>
+                    <a:stretch>
+                      <a:fillRect/>
+                    </a:stretch>
+                  </pic:blipFill>
+                  <pic:spPr>
+                    <a:xfrm>
+                      <a:off x="0" y="0"/>
+                      <a:ext cx="5731510" cy="434975"/>
+                    </a:xfrm>
+                    <a:prstGeom prst="rect">
+                      <a:avLst/>
+                    </a:prstGeom>
+                  </pic:spPr>
+                </pic:pic>
+              </a:graphicData>
+            </a:graphic>
+          </wp:inline>
+        </w:drawing>
+      </w:r>
+    </w:p>
+    <w:p>
+      <w:pPr>
+        <w:pStyle w:val="ListParagraph"/>
+        <w:rPr>
+          <w:lang w:val="en-US"/>
+        </w:rPr>
+      </w:pPr>
+    </w:p>
+    <w:p>
+      <w:pPr>
+        <w:pStyle w:val="ListParagraph"/>
+        <w:rPr>
+          <w:lang w:val="en-US"/>
+        </w:rPr>
+      </w:pPr>
+      <w:r>
+        <w:rPr>
+          <w:lang w:val="en-US"/>
+        </w:rPr>
+        <w:t>Updating value</w:t>
+      </w:r>
+    </w:p>
+    <w:p>
+      <w:pPr>
+        <w:pStyle w:val="ListParagraph"/>
+        <w:rPr>
+          <w:lang w:val="en-US"/>
+        </w:rPr>
+      </w:pPr>
+      <w:r>
+        <w:rPr>
+          <w:lang w:val="en-US"/>
+        </w:rPr>
+        <w:lastRenderedPageBreak/>
+        <w:drawing>
+          <wp:inline distT="0" distB="0" distL="0" distR="0" wp14:anchorId="1E2089F2" wp14:editId="7371F323">
+            <wp:extent cx="4071938" cy="1251438"/>
+            <wp:effectExtent l="0" t="0" r="5080" b="6350"/>
+            <wp:docPr id="6" name="Picture 6"/>
+            <wp:cNvGraphicFramePr>
+              <a:graphicFrameLocks xmlns:a="http://schemas.openxmlformats.org/drawingml/2006/main" noChangeAspect="1"/>
+            </wp:cNvGraphicFramePr>
+            <a:graphic xmlns:a="http://schemas.openxmlformats.org/drawingml/2006/main">
+              <a:graphicData uri="http://schemas.openxmlformats.org/drawingml/2006/picture">
+                <pic:pic xmlns:pic="http://schemas.openxmlformats.org/drawingml/2006/picture">
+                  <pic:nvPicPr>
+                    <pic:cNvPr id="1" name=""/>
+                    <pic:cNvPicPr/>
+                  </pic:nvPicPr>
+                  <pic:blipFill>
+                    <a:blip r:embed="rId29"/>
+                    <a:stretch>
+                      <a:fillRect/>
+                    </a:stretch>
+                  </pic:blipFill>
+                  <pic:spPr>
+                    <a:xfrm>
+                      <a:off x="0" y="0"/>
+                      <a:ext cx="4086713" cy="1255979"/>
+                    </a:xfrm>
+                    <a:prstGeom prst="rect">
+                      <a:avLst/>
+                    </a:prstGeom>
+                  </pic:spPr>
+                </pic:pic>
+              </a:graphicData>
+            </a:graphic>
+          </wp:inline>
+        </w:drawing>
+      </w:r>
+    </w:p>
+    <w:p>
+      <w:pPr>
+        <w:pStyle w:val="ListParagraph"/>
+        <w:rPr>
+          <w:lang w:val="en-US"/>
+        </w:rPr>
+      </w:pPr>
+    </w:p>
+    <w:p>
+      <w:pPr>
+        <w:pStyle w:val="ListParagraph"/>
+        <w:rPr>
+          <w:lang w:val="en-US"/>
+        </w:rPr>
+      </w:pPr>
+      <w:r>
+        <w:rPr>
+          <w:lang w:val="en-US"/>
+        </w:rPr>
+        <w:t>Reservations view</w:t>
+      </w:r>
+      <w:r>
+        <w:rPr>
+          <w:lang w:val="en-US"/>
+        </w:rPr>
+        <w:br/>
+      </w:r>
+      <w:r>
+        <w:rPr>
+          <w:lang w:val="en-US"/>
+        </w:rPr>
+        <w:drawing>
+          <wp:inline distT="0" distB="0" distL="0" distR="0" wp14:anchorId="01826B43" wp14:editId="6121E0FA">
+            <wp:extent cx="5731510" cy="635635"/>
+            <wp:effectExtent l="0" t="0" r="2540" b="0"/>
+            <wp:docPr id="8" name="Picture 8"/>
+            <wp:cNvGraphicFramePr>
+              <a:graphicFrameLocks xmlns:a="http://schemas.openxmlformats.org/drawingml/2006/main" noChangeAspect="1"/>
+            </wp:cNvGraphicFramePr>
+            <a:graphic xmlns:a="http://schemas.openxmlformats.org/drawingml/2006/main">
+              <a:graphicData uri="http://schemas.openxmlformats.org/drawingml/2006/picture">
+                <pic:pic xmlns:pic="http://schemas.openxmlformats.org/drawingml/2006/picture">
+                  <pic:nvPicPr>
+                    <pic:cNvPr id="1" name=""/>
+                    <pic:cNvPicPr/>
+                  </pic:nvPicPr>
+                  <pic:blipFill>
+                    <a:blip r:embed="rId30"/>
+                    <a:stretch>
+                      <a:fillRect/>
+                    </a:stretch>
+                  </pic:blipFill>
+                  <pic:spPr>
+                    <a:xfrm>
+                      <a:off x="0" y="0"/>
+                      <a:ext cx="5731510" cy="635635"/>
+                    </a:xfrm>
+                    <a:prstGeom prst="rect">
+                      <a:avLst/>
+                    </a:prstGeom>
+                  </pic:spPr>
+                </pic:pic>
+              </a:graphicData>
+            </a:graphic>
+          </wp:inline>
+        </w:drawing>
+      </w:r>
+      <w:bookmarkStart w:id="0" w:name="_GoBack"/>
+      <w:bookmarkEnd w:id="0"/>
+    </w:p>
+    <w:p>
+      <w:pPr>
+        <w:pStyle w:val="ListParagraph"/>
+        <w:rPr>
+          <w:lang w:val="en-US"/>
+        </w:rPr>
+      </w:pPr>
+    </w:p>
+    <w:p>
+      <w:pPr>
+        <w:pStyle w:val="ListParagraph"/>
+        <w:rPr>
+          <w:lang w:val="en-US"/>
+        </w:rPr>
+      </w:pPr>
+    </w:p>
+    <w:p>
+      <w:pPr>
+        <w:pStyle w:val="ListParagraph"/>
+        <w:rPr>
+          <w:lang w:val="en-US"/>
+        </w:rPr>
+      </w:pPr>
+    </w:p>
+    <w:p>
+      <w:pPr>
+        <w:pStyle w:val="ListParagraph"/>
+        <w:rPr>
+          <w:lang w:val="en-US"/>
+        </w:rPr>
+      </w:pPr>
+    </w:p>
+    <w:p>
+      <w:pPr>
+        <w:pStyle w:val="ListParagraph"/>
+        <w:rPr>
+          <w:lang w:val="en-US"/>
+        </w:rPr>
+      </w:pPr>
+    </w:p>
+    <w:p>
+      <w:pPr>
+        <w:pStyle w:val="ListParagraph"/>
+        <w:rPr>
+          <w:lang w:val="en-US"/>
+        </w:rPr>
+      </w:pPr>
+    </w:p>
+    <w:p>
+      <w:pPr>
+        <w:pStyle w:val="ListParagraph"/>
+        <w:rPr>
+          <w:lang w:val="en-US"/>
+        </w:rPr>
+      </w:pPr>
+    </w:p>
+    <w:p>
+      <w:pPr>
+        <w:pStyle w:val="ListParagraph"/>
+        <w:rPr>
+          <w:lang w:val="en-US"/>
+        </w:rPr>
+      </w:pPr>
+    </w:p>
+    <w:p>
+      <w:pPr>
+        <w:pStyle w:val="ListParagraph"/>
+        <w:rPr>
+          <w:lang w:val="en-US"/>
+        </w:rPr>
+      </w:pPr>
+    </w:p>
     <w:sectPr>
       <w:pgSz w:w="11906" w:h="16838"/>
       <w:pgMar w:top="1440" w:right="1440" w:bottom="1440" w:left="1440" w:header="708" w:footer="708" w:gutter="0"/>
@@ -2703,7 +2652,7 @@
 </file>
 
 <file path=word/endnotes.xml><?xml version="1.0" encoding="utf-8"?>
-<w:endnotes xmlns:wpc="http://schemas.microsoft.com/office/word/2010/wordprocessingCanvas" xmlns:cx="http://schemas.microsoft.com/office/drawing/2014/chartex" xmlns:cx1="http://schemas.microsoft.com/office/drawing/2015/9/8/chartex" xmlns:cx2="http://schemas.microsoft.com/office/drawing/2015/10/21/chartex" xmlns:cx3="http://schemas.microsoft.com/office/drawing/2016/5/9/chartex" xmlns:cx4="http://schemas.microsoft.com/office/drawing/2016/5/10/chartex" xmlns:cx5="http://schemas.microsoft.com/office/drawing/2016/5/11/chartex" xmlns:cx6="http://schemas.microsoft.com/office/drawing/2016/5/12/chartex" xmlns:cx7="http://schemas.microsoft.com/office/drawing/2016/5/13/chartex" xmlns:cx8="http://schemas.microsoft.com/office/drawing/2016/5/14/chartex" xmlns:mc="http://schemas.openxmlformats.org/markup-compatibility/2006" xmlns:aink="http://schemas.microsoft.com/office/drawing/2016/ink" xmlns:am3d="http://schemas.microsoft.com/office/drawing/2017/model3d" xmlns:o="urn:schemas-microsoft-com:office:office" xmlns:oel="http://schemas.microsoft.com/office/2019/extlst" xmlns:r="http://schemas.openxmlformats.org/officeDocument/2006/relationships" xmlns:m="http://schemas.openxmlformats.org/officeDocument/2006/math" xmlns:v="urn:schemas-microsoft-com:vml" xmlns:wp14="http://schemas.microsoft.com/office/word/2010/wordprocessingDrawing" xmlns:wp="http://schemas.openxmlformats.org/drawingml/2006/wordprocessingDrawing" xmlns:w10="urn:schemas-microsoft-com:office:word" xmlns:w="http://schemas.openxmlformats.org/wordprocessingml/2006/main" xmlns:w14="http://schemas.microsoft.com/office/word/2010/wordml" xmlns:w15="http://schemas.microsoft.com/office/word/2012/wordml" xmlns:w16cex="http://schemas.microsoft.com/office/word/2018/wordml/cex" xmlns:w16cid="http://schemas.microsoft.com/office/word/2016/wordml/cid" xmlns:w16="http://schemas.microsoft.com/office/word/2018/wordml" xmlns:w16sdtdh="http://schemas.microsoft.com/office/word/2020/wordml/sdtdatahash" xmlns:w16se="http://schemas.microsoft.com/office/word/2015/wordml/symex" xmlns:wpg="http://schemas.microsoft.com/office/word/2010/wordprocessingGroup" xmlns:wpi="http://schemas.microsoft.com/office/word/2010/wordprocessingInk" xmlns:wne="http://schemas.microsoft.com/office/word/2006/wordml" xmlns:wps="http://schemas.microsoft.com/office/word/2010/wordprocessingShape" mc:Ignorable="w14 w15 w16se w16cid w16 w16cex w16sdtdh wp14">
+<w:endnotes xmlns:wpc="http://schemas.microsoft.com/office/word/2010/wordprocessingCanvas" xmlns:cx="http://schemas.microsoft.com/office/drawing/2014/chartex" xmlns:cx1="http://schemas.microsoft.com/office/drawing/2015/9/8/chartex" xmlns:mc="http://schemas.openxmlformats.org/markup-compatibility/2006" xmlns:o="urn:schemas-microsoft-com:office:office" xmlns:r="http://schemas.openxmlformats.org/officeDocument/2006/relationships" xmlns:m="http://schemas.openxmlformats.org/officeDocument/2006/math" xmlns:v="urn:schemas-microsoft-com:vml" xmlns:wp14="http://schemas.microsoft.com/office/word/2010/wordprocessingDrawing" xmlns:wp="http://schemas.openxmlformats.org/drawingml/2006/wordprocessingDrawing" xmlns:w10="urn:schemas-microsoft-com:office:word" xmlns:w="http://schemas.openxmlformats.org/wordprocessingml/2006/main" xmlns:w14="http://schemas.microsoft.com/office/word/2010/wordml" xmlns:w15="http://schemas.microsoft.com/office/word/2012/wordml" xmlns:w16se="http://schemas.microsoft.com/office/word/2015/wordml/symex" xmlns:wpg="http://schemas.microsoft.com/office/word/2010/wordprocessingGroup" xmlns:wpi="http://schemas.microsoft.com/office/word/2010/wordprocessingInk" xmlns:wne="http://schemas.microsoft.com/office/word/2006/wordml" xmlns:wps="http://schemas.microsoft.com/office/word/2010/wordprocessingShape" mc:Ignorable="w14 w15 w16se wp14">
   <w:endnote w:type="separator" w:id="-1">
     <w:p>
       <w:r>
@@ -2722,7 +2671,7 @@
 </file>
 
 <file path=word/footnotes.xml><?xml version="1.0" encoding="utf-8"?>
-<w:footnotes xmlns:wpc="http://schemas.microsoft.com/office/word/2010/wordprocessingCanvas" xmlns:cx="http://schemas.microsoft.com/office/drawing/2014/chartex" xmlns:cx1="http://schemas.microsoft.com/office/drawing/2015/9/8/chartex" xmlns:cx2="http://schemas.microsoft.com/office/drawing/2015/10/21/chartex" xmlns:cx3="http://schemas.microsoft.com/office/drawing/2016/5/9/chartex" xmlns:cx4="http://schemas.microsoft.com/office/drawing/2016/5/10/chartex" xmlns:cx5="http://schemas.microsoft.com/office/drawing/2016/5/11/chartex" xmlns:cx6="http://schemas.microsoft.com/office/drawing/2016/5/12/chartex" xmlns:cx7="http://schemas.microsoft.com/office/drawing/2016/5/13/chartex" xmlns:cx8="http://schemas.microsoft.com/office/drawing/2016/5/14/chartex" xmlns:mc="http://schemas.openxmlformats.org/markup-compatibility/2006" xmlns:aink="http://schemas.microsoft.com/office/drawing/2016/ink" xmlns:am3d="http://schemas.microsoft.com/office/drawing/2017/model3d" xmlns:o="urn:schemas-microsoft-com:office:office" xmlns:oel="http://schemas.microsoft.com/office/2019/extlst" xmlns:r="http://schemas.openxmlformats.org/officeDocument/2006/relationships" xmlns:m="http://schemas.openxmlformats.org/officeDocument/2006/math" xmlns:v="urn:schemas-microsoft-com:vml" xmlns:wp14="http://schemas.microsoft.com/office/word/2010/wordprocessingDrawing" xmlns:wp="http://schemas.openxmlformats.org/drawingml/2006/wordprocessingDrawing" xmlns:w10="urn:schemas-microsoft-com:office:word" xmlns:w="http://schemas.openxmlformats.org/wordprocessingml/2006/main" xmlns:w14="http://schemas.microsoft.com/office/word/2010/wordml" xmlns:w15="http://schemas.microsoft.com/office/word/2012/wordml" xmlns:w16cex="http://schemas.microsoft.com/office/word/2018/wordml/cex" xmlns:w16cid="http://schemas.microsoft.com/office/word/2016/wordml/cid" xmlns:w16="http://schemas.microsoft.com/office/word/2018/wordml" xmlns:w16sdtdh="http://schemas.microsoft.com/office/word/2020/wordml/sdtdatahash" xmlns:w16se="http://schemas.microsoft.com/office/word/2015/wordml/symex" xmlns:wpg="http://schemas.microsoft.com/office/word/2010/wordprocessingGroup" xmlns:wpi="http://schemas.microsoft.com/office/word/2010/wordprocessingInk" xmlns:wne="http://schemas.microsoft.com/office/word/2006/wordml" xmlns:wps="http://schemas.microsoft.com/office/word/2010/wordprocessingShape" mc:Ignorable="w14 w15 w16se w16cid w16 w16cex w16sdtdh wp14">
+<w:footnotes xmlns:wpc="http://schemas.microsoft.com/office/word/2010/wordprocessingCanvas" xmlns:cx="http://schemas.microsoft.com/office/drawing/2014/chartex" xmlns:cx1="http://schemas.microsoft.com/office/drawing/2015/9/8/chartex" xmlns:mc="http://schemas.openxmlformats.org/markup-compatibility/2006" xmlns:o="urn:schemas-microsoft-com:office:office" xmlns:r="http://schemas.openxmlformats.org/officeDocument/2006/relationships" xmlns:m="http://schemas.openxmlformats.org/officeDocument/2006/math" xmlns:v="urn:schemas-microsoft-com:vml" xmlns:wp14="http://schemas.microsoft.com/office/word/2010/wordprocessingDrawing" xmlns:wp="http://schemas.openxmlformats.org/drawingml/2006/wordprocessingDrawing" xmlns:w10="urn:schemas-microsoft-com:office:word" xmlns:w="http://schemas.openxmlformats.org/wordprocessingml/2006/main" xmlns:w14="http://schemas.microsoft.com/office/word/2010/wordml" xmlns:w15="http://schemas.microsoft.com/office/word/2012/wordml" xmlns:w16se="http://schemas.microsoft.com/office/word/2015/wordml/symex" xmlns:wpg="http://schemas.microsoft.com/office/word/2010/wordprocessingGroup" xmlns:wpi="http://schemas.microsoft.com/office/word/2010/wordprocessingInk" xmlns:wne="http://schemas.microsoft.com/office/word/2006/wordml" xmlns:wps="http://schemas.microsoft.com/office/word/2010/wordprocessingShape" mc:Ignorable="w14 w15 w16se wp14">
   <w:footnote w:type="separator" w:id="-1">
     <w:p>
       <w:r>
@@ -2741,8 +2690,97 @@
 </file>
 
 <file path=word/numbering.xml><?xml version="1.0" encoding="utf-8"?>
-<w:numbering xmlns:wpc="http://schemas.microsoft.com/office/word/2010/wordprocessingCanvas" xmlns:cx="http://schemas.microsoft.com/office/drawing/2014/chartex" xmlns:cx1="http://schemas.microsoft.com/office/drawing/2015/9/8/chartex" xmlns:cx2="http://schemas.microsoft.com/office/drawing/2015/10/21/chartex" xmlns:cx3="http://schemas.microsoft.com/office/drawing/2016/5/9/chartex" xmlns:cx4="http://schemas.microsoft.com/office/drawing/2016/5/10/chartex" xmlns:cx5="http://schemas.microsoft.com/office/drawing/2016/5/11/chartex" xmlns:cx6="http://schemas.microsoft.com/office/drawing/2016/5/12/chartex" xmlns:cx7="http://schemas.microsoft.com/office/drawing/2016/5/13/chartex" xmlns:cx8="http://schemas.microsoft.com/office/drawing/2016/5/14/chartex" xmlns:mc="http://schemas.openxmlformats.org/markup-compatibility/2006" xmlns:aink="http://schemas.microsoft.com/office/drawing/2016/ink" xmlns:am3d="http://schemas.microsoft.com/office/drawing/2017/model3d" xmlns:o="urn:schemas-microsoft-com:office:office" xmlns:oel="http://schemas.microsoft.com/office/2019/extlst" xmlns:r="http://schemas.openxmlformats.org/officeDocument/2006/relationships" xmlns:m="http://schemas.openxmlformats.org/officeDocument/2006/math" xmlns:v="urn:schemas-microsoft-com:vml" xmlns:wp14="http://schemas.microsoft.com/office/word/2010/wordprocessingDrawing" xmlns:wp="http://schemas.openxmlformats.org/drawingml/2006/wordprocessingDrawing" xmlns:w10="urn:schemas-microsoft-com:office:word" xmlns:w="http://schemas.openxmlformats.org/wordprocessingml/2006/main" xmlns:w14="http://schemas.microsoft.com/office/word/2010/wordml" xmlns:w15="http://schemas.microsoft.com/office/word/2012/wordml" xmlns:w16cex="http://schemas.microsoft.com/office/word/2018/wordml/cex" xmlns:w16cid="http://schemas.microsoft.com/office/word/2016/wordml/cid" xmlns:w16="http://schemas.microsoft.com/office/word/2018/wordml" xmlns:w16sdtdh="http://schemas.microsoft.com/office/word/2020/wordml/sdtdatahash" xmlns:w16se="http://schemas.microsoft.com/office/word/2015/wordml/symex" xmlns:wpg="http://schemas.microsoft.com/office/word/2010/wordprocessingGroup" xmlns:wpi="http://schemas.microsoft.com/office/word/2010/wordprocessingInk" xmlns:wne="http://schemas.microsoft.com/office/word/2006/wordml" xmlns:wps="http://schemas.microsoft.com/office/word/2010/wordprocessingShape" mc:Ignorable="w14 w15 w16se w16cid w16 w16cex w16sdtdh wp14">
+<w:numbering xmlns:wpc="http://schemas.microsoft.com/office/word/2010/wordprocessingCanvas" xmlns:cx="http://schemas.microsoft.com/office/drawing/2014/chartex" xmlns:cx1="http://schemas.microsoft.com/office/drawing/2015/9/8/chartex" xmlns:mc="http://schemas.openxmlformats.org/markup-compatibility/2006" xmlns:o="urn:schemas-microsoft-com:office:office" xmlns:r="http://schemas.openxmlformats.org/officeDocument/2006/relationships" xmlns:m="http://schemas.openxmlformats.org/officeDocument/2006/math" xmlns:v="urn:schemas-microsoft-com:vml" xmlns:wp14="http://schemas.microsoft.com/office/word/2010/wordprocessingDrawing" xmlns:wp="http://schemas.openxmlformats.org/drawingml/2006/wordprocessingDrawing" xmlns:w10="urn:schemas-microsoft-com:office:word" xmlns:w="http://schemas.openxmlformats.org/wordprocessingml/2006/main" xmlns:w14="http://schemas.microsoft.com/office/word/2010/wordml" xmlns:w15="http://schemas.microsoft.com/office/word/2012/wordml" xmlns:w16se="http://schemas.microsoft.com/office/word/2015/wordml/symex" xmlns:wpg="http://schemas.microsoft.com/office/word/2010/wordprocessingGroup" xmlns:wpi="http://schemas.microsoft.com/office/word/2010/wordprocessingInk" xmlns:wne="http://schemas.microsoft.com/office/word/2006/wordml" xmlns:wps="http://schemas.microsoft.com/office/word/2010/wordprocessingShape" mc:Ignorable="w14 w15 w16se wp14">
   <w:abstractNum w:abstractNumId="0" w15:restartNumberingAfterBreak="0">
+    <w:nsid w:val="1D0B5F17"/>
+    <w:multiLevelType w:val="hybridMultilevel"/>
+    <w:tmpl w:val="09BCDF4A"/>
+    <w:lvl w:ilvl="0" w:tplc="0409000F">
+      <w:start w:val="1"/>
+      <w:numFmt w:val="decimal"/>
+      <w:lvlText w:val="%1."/>
+      <w:lvlJc w:val="left"/>
+      <w:pPr>
+        <w:ind w:left="720" w:hanging="360"/>
+      </w:pPr>
+      <w:rPr>
+        <w:rFonts w:hint="default"/>
+      </w:rPr>
+    </w:lvl>
+    <w:lvl w:ilvl="1" w:tplc="04090019" w:tentative="1">
+      <w:start w:val="1"/>
+      <w:numFmt w:val="lowerLetter"/>
+      <w:lvlText w:val="%2."/>
+      <w:lvlJc w:val="left"/>
+      <w:pPr>
+        <w:ind w:left="1440" w:hanging="360"/>
+      </w:pPr>
+    </w:lvl>
+    <w:lvl w:ilvl="2" w:tplc="0409001B" w:tentative="1">
+      <w:start w:val="1"/>
+      <w:numFmt w:val="lowerRoman"/>
+      <w:lvlText w:val="%3."/>
+      <w:lvlJc w:val="right"/>
+      <w:pPr>
+        <w:ind w:left="2160" w:hanging="180"/>
+      </w:pPr>
+    </w:lvl>
+    <w:lvl w:ilvl="3" w:tplc="0409000F" w:tentative="1">
+      <w:start w:val="1"/>
+      <w:numFmt w:val="decimal"/>
+      <w:lvlText w:val="%4."/>
+      <w:lvlJc w:val="left"/>
+      <w:pPr>
+        <w:ind w:left="2880" w:hanging="360"/>
+      </w:pPr>
+    </w:lvl>
+    <w:lvl w:ilvl="4" w:tplc="04090019" w:tentative="1">
+      <w:start w:val="1"/>
+      <w:numFmt w:val="lowerLetter"/>
+      <w:lvlText w:val="%5."/>
+      <w:lvlJc w:val="left"/>
+      <w:pPr>
+        <w:ind w:left="3600" w:hanging="360"/>
+      </w:pPr>
+    </w:lvl>
+    <w:lvl w:ilvl="5" w:tplc="0409001B" w:tentative="1">
+      <w:start w:val="1"/>
+      <w:numFmt w:val="lowerRoman"/>
+      <w:lvlText w:val="%6."/>
+      <w:lvlJc w:val="right"/>
+      <w:pPr>
+        <w:ind w:left="4320" w:hanging="180"/>
+      </w:pPr>
+    </w:lvl>
+    <w:lvl w:ilvl="6" w:tplc="0409000F" w:tentative="1">
+      <w:start w:val="1"/>
+      <w:numFmt w:val="decimal"/>
+      <w:lvlText w:val="%7."/>
+      <w:lvlJc w:val="left"/>
+      <w:pPr>
+        <w:ind w:left="5040" w:hanging="360"/>
+      </w:pPr>
+    </w:lvl>
+    <w:lvl w:ilvl="7" w:tplc="04090019" w:tentative="1">
+      <w:start w:val="1"/>
+      <w:numFmt w:val="lowerLetter"/>
+      <w:lvlText w:val="%8."/>
+      <w:lvlJc w:val="left"/>
+      <w:pPr>
+        <w:ind w:left="5760" w:hanging="360"/>
+      </w:pPr>
+    </w:lvl>
+    <w:lvl w:ilvl="8" w:tplc="0409001B" w:tentative="1">
+      <w:start w:val="1"/>
+      <w:numFmt w:val="lowerRoman"/>
+      <w:lvlText w:val="%9."/>
+      <w:lvlJc w:val="right"/>
+      <w:pPr>
+        <w:ind w:left="6480" w:hanging="180"/>
+      </w:pPr>
+    </w:lvl>
+  </w:abstractNum>
+  <w:abstractNum w:abstractNumId="1" w15:restartNumberingAfterBreak="0">
     <w:nsid w:val="561A5ADD"/>
     <w:multiLevelType w:val="hybridMultilevel"/>
     <w:tmpl w:val="27D0CD8A"/>
@@ -2831,26 +2869,29 @@
       </w:pPr>
     </w:lvl>
   </w:abstractNum>
-  <w:num w:numId="1" w16cid:durableId="334965105">
+  <w:num w:numId="1">
+    <w:abstractNumId w:val="1"/>
+  </w:num>
+  <w:num w:numId="2">
     <w:abstractNumId w:val="0"/>
   </w:num>
 </w:numbering>
 </file>
 
 <file path=word/styles.xml><?xml version="1.0" encoding="utf-8"?>
-<w:styles xmlns:mc="http://schemas.openxmlformats.org/markup-compatibility/2006" xmlns:r="http://schemas.openxmlformats.org/officeDocument/2006/relationships" xmlns:w="http://schemas.openxmlformats.org/wordprocessingml/2006/main" xmlns:w14="http://schemas.microsoft.com/office/word/2010/wordml" xmlns:w15="http://schemas.microsoft.com/office/word/2012/wordml" xmlns:w16cex="http://schemas.microsoft.com/office/word/2018/wordml/cex" xmlns:w16cid="http://schemas.microsoft.com/office/word/2016/wordml/cid" xmlns:w16="http://schemas.microsoft.com/office/word/2018/wordml" xmlns:w16sdtdh="http://schemas.microsoft.com/office/word/2020/wordml/sdtdatahash" xmlns:w16se="http://schemas.microsoft.com/office/word/2015/wordml/symex" mc:Ignorable="w14 w15 w16se w16cid w16 w16cex w16sdtdh">
+<w:styles xmlns:mc="http://schemas.openxmlformats.org/markup-compatibility/2006" xmlns:r="http://schemas.openxmlformats.org/officeDocument/2006/relationships" xmlns:w="http://schemas.openxmlformats.org/wordprocessingml/2006/main" xmlns:w14="http://schemas.microsoft.com/office/word/2010/wordml" xmlns:w15="http://schemas.microsoft.com/office/word/2012/wordml" xmlns:w16se="http://schemas.microsoft.com/office/word/2015/wordml/symex" mc:Ignorable="w14 w15 w16se">
   <w:docDefaults>
     <w:rPrDefault>
       <w:rPr>
         <w:rFonts w:asciiTheme="minorHAnsi" w:eastAsiaTheme="minorHAnsi" w:hAnsiTheme="minorHAnsi" w:cstheme="minorBidi"/>
         <w:sz w:val="24"/>
         <w:szCs w:val="24"/>
-        <w:lang w:val="en-MK" w:eastAsia="en-US" w:bidi="ar-SA"/>
+        <w:lang w:eastAsia="en-US" w:bidi="ar-SA"/>
       </w:rPr>
     </w:rPrDefault>
     <w:pPrDefault/>
   </w:docDefaults>
-  <w:latentStyles w:defLockedState="0" w:defUIPriority="99" w:defSemiHidden="0" w:defUnhideWhenUsed="0" w:defQFormat="0" w:count="376">
+  <w:latentStyles w:defLockedState="0" w:defUIPriority="99" w:defSemiHidden="0" w:defUnhideWhenUsed="0" w:defQFormat="0" w:count="371">
     <w:lsdException w:name="Normal" w:uiPriority="0" w:qFormat="1"/>
     <w:lsdException w:name="heading 1" w:uiPriority="9" w:qFormat="1"/>
     <w:lsdException w:name="heading 2" w:semiHidden="1" w:uiPriority="9" w:unhideWhenUsed="1" w:qFormat="1"/>
@@ -3222,11 +3263,6 @@
     <w:lsdException w:name="List Table 5 Dark Accent 6" w:uiPriority="50"/>
     <w:lsdException w:name="List Table 6 Colorful Accent 6" w:uiPriority="51"/>
     <w:lsdException w:name="List Table 7 Colorful Accent 6" w:uiPriority="52"/>
-    <w:lsdException w:name="Mention" w:semiHidden="1" w:unhideWhenUsed="1"/>
-    <w:lsdException w:name="Smart Hyperlink" w:semiHidden="1" w:unhideWhenUsed="1"/>
-    <w:lsdException w:name="Hashtag" w:semiHidden="1" w:unhideWhenUsed="1"/>
-    <w:lsdException w:name="Unresolved Mention" w:semiHidden="1" w:unhideWhenUsed="1"/>
-    <w:lsdException w:name="Smart Link" w:semiHidden="1" w:unhideWhenUsed="1"/>
   </w:latentStyles>
   <w:style w:type="paragraph" w:default="1" w:styleId="Normal">
     <w:name w:val="Normal"/>

</xml_diff>

<commit_message>
index for all unreturned books
</commit_message>
<xml_diff>
--- a/indexi.docx
+++ b/indexi.docx
@@ -15,7 +15,6 @@
           <w:sz w:val="28"/>
           <w:szCs w:val="28"/>
           <w:u w:val="single"/>
-          <w:lang w:val="en-US"/>
         </w:rPr>
       </w:pPr>
       <w:r>
@@ -25,7 +24,6 @@
           <w:sz w:val="28"/>
           <w:szCs w:val="28"/>
           <w:u w:val="single"/>
-          <w:lang w:val="en-US"/>
         </w:rPr>
         <w:t>Book Availability view</w:t>
       </w:r>
@@ -39,7 +37,6 @@
           <w:sz w:val="28"/>
           <w:szCs w:val="28"/>
           <w:u w:val="single"/>
-          <w:lang w:val="en-US"/>
         </w:rPr>
       </w:pPr>
     </w:p>
@@ -53,7 +50,6 @@
           <w:color w:val="212529"/>
           <w:sz w:val="20"/>
           <w:szCs w:val="20"/>
-          <w:lang w:val="en-US"/>
         </w:rPr>
       </w:pPr>
       <w:r>
@@ -73,15 +69,6 @@
           <w:szCs w:val="20"/>
         </w:rPr>
         <w:br/>
-      </w:r>
-      <w:r>
-        <w:rPr>
-          <w:rFonts w:ascii="Segoe UI" w:hAnsi="Segoe UI" w:cs="Segoe UI"/>
-          <w:color w:val="212529"/>
-          <w:sz w:val="20"/>
-          <w:szCs w:val="20"/>
-          <w:lang w:val="en-US"/>
-        </w:rPr>
         <w:t>- Najcesto vo book availibity bi se prebaruvalo po naslov na knigata.</w:t>
       </w:r>
     </w:p>
@@ -95,7 +82,6 @@
           <w:color w:val="212529"/>
           <w:sz w:val="20"/>
           <w:szCs w:val="20"/>
-          <w:lang w:val="en-US"/>
         </w:rPr>
       </w:pPr>
       <w:r>
@@ -115,15 +101,6 @@
           <w:szCs w:val="20"/>
         </w:rPr>
         <w:br/>
-      </w:r>
-      <w:r>
-        <w:rPr>
-          <w:rFonts w:ascii="Segoe UI" w:hAnsi="Segoe UI" w:cs="Segoe UI"/>
-          <w:color w:val="212529"/>
-          <w:sz w:val="20"/>
-          <w:szCs w:val="20"/>
-          <w:lang w:val="en-US"/>
-        </w:rPr>
         <w:t>- Koga knigata se prebaruva dali e dostapna, vazni se performansite.</w:t>
       </w:r>
     </w:p>
@@ -132,14 +109,12 @@
         <w:rPr>
           <w:sz w:val="20"/>
           <w:szCs w:val="20"/>
-          <w:lang w:val="en-US"/>
-        </w:rPr>
-      </w:pPr>
-      <w:r>
-        <w:rPr>
-          <w:sz w:val="20"/>
-          <w:szCs w:val="20"/>
-          <w:lang w:val="en-US"/>
+        </w:rPr>
+      </w:pPr>
+      <w:r>
+        <w:rPr>
+          <w:sz w:val="20"/>
+          <w:szCs w:val="20"/>
         </w:rPr>
         <w:t>Insert BookBorrow before index</w:t>
       </w:r>
@@ -149,7 +124,6 @@
         <w:rPr>
           <w:sz w:val="20"/>
           <w:szCs w:val="20"/>
-          <w:lang w:val="en-US"/>
         </w:rPr>
       </w:pPr>
       <w:r>
@@ -157,7 +131,7 @@
           <w:noProof/>
           <w:sz w:val="20"/>
           <w:szCs w:val="20"/>
-          <w:lang w:val="en-US" w:eastAsia="en-US"/>
+          <w:lang w:eastAsia="en-US"/>
         </w:rPr>
         <w:drawing>
           <wp:inline distT="0" distB="0" distL="0" distR="0" wp14:anchorId="6E9A4F43" wp14:editId="51B3A3FC">
@@ -207,14 +181,12 @@
         <w:rPr>
           <w:sz w:val="20"/>
           <w:szCs w:val="20"/>
-          <w:lang w:val="en-US"/>
-        </w:rPr>
-      </w:pPr>
-      <w:r>
-        <w:rPr>
-          <w:sz w:val="20"/>
-          <w:szCs w:val="20"/>
-          <w:lang w:val="en-US"/>
+        </w:rPr>
+      </w:pPr>
+      <w:r>
+        <w:rPr>
+          <w:sz w:val="20"/>
+          <w:szCs w:val="20"/>
         </w:rPr>
         <w:t>Update BookBorrow before index</w:t>
       </w:r>
@@ -224,7 +196,6 @@
         <w:rPr>
           <w:sz w:val="20"/>
           <w:szCs w:val="20"/>
-          <w:lang w:val="en-US"/>
         </w:rPr>
       </w:pPr>
       <w:r>
@@ -232,7 +203,7 @@
           <w:noProof/>
           <w:sz w:val="20"/>
           <w:szCs w:val="20"/>
-          <w:lang w:val="en-US" w:eastAsia="en-US"/>
+          <w:lang w:eastAsia="en-US"/>
         </w:rPr>
         <w:drawing>
           <wp:inline distT="0" distB="0" distL="0" distR="0" wp14:anchorId="03AA0240" wp14:editId="0FF0C71E">
@@ -282,14 +253,12 @@
         <w:rPr>
           <w:sz w:val="20"/>
           <w:szCs w:val="20"/>
-          <w:lang w:val="en-US"/>
-        </w:rPr>
-      </w:pPr>
-      <w:r>
-        <w:rPr>
-          <w:sz w:val="20"/>
-          <w:szCs w:val="20"/>
-          <w:lang w:val="en-US"/>
+        </w:rPr>
+      </w:pPr>
+      <w:r>
+        <w:rPr>
+          <w:sz w:val="20"/>
+          <w:szCs w:val="20"/>
         </w:rPr>
         <w:t>Book Availability select before index</w:t>
       </w:r>
@@ -299,7 +268,6 @@
         <w:rPr>
           <w:sz w:val="20"/>
           <w:szCs w:val="20"/>
-          <w:lang w:val="en-US"/>
         </w:rPr>
       </w:pPr>
       <w:r>
@@ -307,7 +275,7 @@
           <w:noProof/>
           <w:sz w:val="20"/>
           <w:szCs w:val="20"/>
-          <w:lang w:val="en-US" w:eastAsia="en-US"/>
+          <w:lang w:eastAsia="en-US"/>
         </w:rPr>
         <w:drawing>
           <wp:inline distT="0" distB="0" distL="0" distR="0" wp14:anchorId="3B0D7E48" wp14:editId="4EAB9104">
@@ -357,23 +325,20 @@
         <w:rPr>
           <w:sz w:val="20"/>
           <w:szCs w:val="20"/>
-          <w:lang w:val="en-US"/>
-        </w:rPr>
-      </w:pPr>
-    </w:p>
-    <w:p>
-      <w:pPr>
-        <w:rPr>
-          <w:sz w:val="20"/>
-          <w:szCs w:val="20"/>
-          <w:lang w:val="en-US"/>
-        </w:rPr>
-      </w:pPr>
-      <w:r>
-        <w:rPr>
-          <w:sz w:val="20"/>
-          <w:szCs w:val="20"/>
-          <w:lang w:val="en-US"/>
+        </w:rPr>
+      </w:pPr>
+    </w:p>
+    <w:p>
+      <w:pPr>
+        <w:rPr>
+          <w:sz w:val="20"/>
+          <w:szCs w:val="20"/>
+        </w:rPr>
+      </w:pPr>
+      <w:r>
+        <w:rPr>
+          <w:sz w:val="20"/>
+          <w:szCs w:val="20"/>
         </w:rPr>
         <w:t>Book Borrow index</w:t>
       </w:r>
@@ -457,23 +422,20 @@
         <w:rPr>
           <w:sz w:val="20"/>
           <w:szCs w:val="20"/>
-          <w:lang w:val="en-US"/>
-        </w:rPr>
-      </w:pPr>
-    </w:p>
-    <w:p>
-      <w:pPr>
-        <w:rPr>
-          <w:sz w:val="20"/>
-          <w:szCs w:val="20"/>
-          <w:lang w:val="en-US"/>
-        </w:rPr>
-      </w:pPr>
-      <w:r>
-        <w:rPr>
-          <w:sz w:val="20"/>
-          <w:szCs w:val="20"/>
-          <w:lang w:val="en-US"/>
+        </w:rPr>
+      </w:pPr>
+    </w:p>
+    <w:p>
+      <w:pPr>
+        <w:rPr>
+          <w:sz w:val="20"/>
+          <w:szCs w:val="20"/>
+        </w:rPr>
+      </w:pPr>
+      <w:r>
+        <w:rPr>
+          <w:sz w:val="20"/>
+          <w:szCs w:val="20"/>
         </w:rPr>
         <w:t>Book Availibility select after</w:t>
       </w:r>
@@ -481,7 +443,6 @@
         <w:rPr>
           <w:sz w:val="20"/>
           <w:szCs w:val="20"/>
-          <w:lang w:val="en-US"/>
         </w:rPr>
         <w:t xml:space="preserve"> BookBorrow</w:t>
       </w:r>
@@ -489,7 +450,6 @@
         <w:rPr>
           <w:sz w:val="20"/>
           <w:szCs w:val="20"/>
-          <w:lang w:val="en-US"/>
         </w:rPr>
         <w:t xml:space="preserve"> index</w:t>
       </w:r>
@@ -499,7 +459,6 @@
         <w:rPr>
           <w:sz w:val="20"/>
           <w:szCs w:val="20"/>
-          <w:lang w:val="en-US"/>
         </w:rPr>
       </w:pPr>
       <w:r>
@@ -507,7 +466,7 @@
           <w:noProof/>
           <w:sz w:val="20"/>
           <w:szCs w:val="20"/>
-          <w:lang w:val="en-US" w:eastAsia="en-US"/>
+          <w:lang w:eastAsia="en-US"/>
         </w:rPr>
         <w:drawing>
           <wp:inline distT="0" distB="0" distL="0" distR="0" wp14:anchorId="308C6C41" wp14:editId="19F98627">
@@ -557,14 +516,12 @@
         <w:rPr>
           <w:sz w:val="20"/>
           <w:szCs w:val="20"/>
-          <w:lang w:val="en-US"/>
-        </w:rPr>
-      </w:pPr>
-      <w:r>
-        <w:rPr>
-          <w:sz w:val="20"/>
-          <w:szCs w:val="20"/>
-          <w:lang w:val="en-US"/>
+        </w:rPr>
+      </w:pPr>
+      <w:r>
+        <w:rPr>
+          <w:sz w:val="20"/>
+          <w:szCs w:val="20"/>
         </w:rPr>
         <w:t>Insert</w:t>
       </w:r>
@@ -572,7 +529,6 @@
         <w:rPr>
           <w:sz w:val="20"/>
           <w:szCs w:val="20"/>
-          <w:lang w:val="en-US"/>
         </w:rPr>
         <w:t xml:space="preserve"> </w:t>
       </w:r>
@@ -580,7 +536,6 @@
         <w:rPr>
           <w:sz w:val="20"/>
           <w:szCs w:val="20"/>
-          <w:lang w:val="en-US"/>
         </w:rPr>
         <w:t>BookBorrow</w:t>
       </w:r>
@@ -588,7 +543,6 @@
         <w:rPr>
           <w:sz w:val="20"/>
           <w:szCs w:val="20"/>
-          <w:lang w:val="en-US"/>
         </w:rPr>
         <w:t xml:space="preserve"> </w:t>
       </w:r>
@@ -596,7 +550,6 @@
         <w:rPr>
           <w:sz w:val="20"/>
           <w:szCs w:val="20"/>
-          <w:lang w:val="en-US"/>
         </w:rPr>
         <w:t>after</w:t>
       </w:r>
@@ -604,21 +557,15 @@
         <w:rPr>
           <w:sz w:val="20"/>
           <w:szCs w:val="20"/>
-          <w:lang w:val="en-US"/>
         </w:rPr>
         <w:t xml:space="preserve"> index</w:t>
       </w:r>
     </w:p>
     <w:p>
-      <w:pPr>
-        <w:rPr>
-          <w:lang w:val="en-US"/>
-        </w:rPr>
-      </w:pPr>
       <w:r>
         <w:rPr>
           <w:noProof/>
-          <w:lang w:val="en-US" w:eastAsia="en-US"/>
+          <w:lang w:eastAsia="en-US"/>
         </w:rPr>
         <w:drawing>
           <wp:inline distT="0" distB="0" distL="0" distR="0" wp14:anchorId="77108A82" wp14:editId="509E83BA">
@@ -668,14 +615,12 @@
         <w:rPr>
           <w:sz w:val="20"/>
           <w:szCs w:val="20"/>
-          <w:lang w:val="en-US"/>
-        </w:rPr>
-      </w:pPr>
-      <w:r>
-        <w:rPr>
-          <w:sz w:val="20"/>
-          <w:szCs w:val="20"/>
-          <w:lang w:val="en-US"/>
+        </w:rPr>
+      </w:pPr>
+      <w:r>
+        <w:rPr>
+          <w:sz w:val="20"/>
+          <w:szCs w:val="20"/>
         </w:rPr>
         <w:t xml:space="preserve">Update </w:t>
       </w:r>
@@ -683,7 +628,6 @@
         <w:rPr>
           <w:sz w:val="20"/>
           <w:szCs w:val="20"/>
-          <w:lang w:val="en-US"/>
         </w:rPr>
         <w:t>BookBorrow</w:t>
       </w:r>
@@ -691,7 +635,6 @@
         <w:rPr>
           <w:sz w:val="20"/>
           <w:szCs w:val="20"/>
-          <w:lang w:val="en-US"/>
         </w:rPr>
         <w:t xml:space="preserve"> </w:t>
       </w:r>
@@ -699,7 +642,6 @@
         <w:rPr>
           <w:sz w:val="20"/>
           <w:szCs w:val="20"/>
-          <w:lang w:val="en-US"/>
         </w:rPr>
         <w:t>after</w:t>
       </w:r>
@@ -707,21 +649,15 @@
         <w:rPr>
           <w:sz w:val="20"/>
           <w:szCs w:val="20"/>
-          <w:lang w:val="en-US"/>
         </w:rPr>
         <w:t xml:space="preserve"> index</w:t>
       </w:r>
     </w:p>
     <w:p>
-      <w:pPr>
-        <w:rPr>
-          <w:lang w:val="en-US"/>
-        </w:rPr>
-      </w:pPr>
       <w:r>
         <w:rPr>
           <w:noProof/>
-          <w:lang w:val="en-US" w:eastAsia="en-US"/>
+          <w:lang w:eastAsia="en-US"/>
         </w:rPr>
         <w:lastRenderedPageBreak/>
         <w:drawing>
@@ -767,42 +703,27 @@
         </w:drawing>
       </w:r>
     </w:p>
-    <w:p>
-      <w:pPr>
-        <w:rPr>
-          <w:lang w:val="en-US"/>
-        </w:rPr>
-      </w:pPr>
-    </w:p>
-    <w:p>
-      <w:pPr>
-        <w:rPr>
-          <w:lang w:val="en-US"/>
-        </w:rPr>
-      </w:pPr>
-    </w:p>
-    <w:p>
-      <w:pPr>
-        <w:rPr>
-          <w:sz w:val="20"/>
-          <w:szCs w:val="20"/>
-          <w:lang w:val="en-US"/>
-        </w:rPr>
-      </w:pPr>
-    </w:p>
-    <w:p>
-      <w:pPr>
-        <w:rPr>
-          <w:sz w:val="20"/>
-          <w:szCs w:val="20"/>
-          <w:lang w:val="en-US"/>
-        </w:rPr>
-      </w:pPr>
-      <w:r>
-        <w:rPr>
-          <w:sz w:val="20"/>
-          <w:szCs w:val="20"/>
-          <w:lang w:val="en-US"/>
+    <w:p/>
+    <w:p/>
+    <w:p>
+      <w:pPr>
+        <w:rPr>
+          <w:sz w:val="20"/>
+          <w:szCs w:val="20"/>
+        </w:rPr>
+      </w:pPr>
+    </w:p>
+    <w:p>
+      <w:pPr>
+        <w:rPr>
+          <w:sz w:val="20"/>
+          <w:szCs w:val="20"/>
+        </w:rPr>
+      </w:pPr>
+      <w:r>
+        <w:rPr>
+          <w:sz w:val="20"/>
+          <w:szCs w:val="20"/>
         </w:rPr>
         <w:t xml:space="preserve">Insert </w:t>
       </w:r>
@@ -810,7 +731,6 @@
         <w:rPr>
           <w:sz w:val="20"/>
           <w:szCs w:val="20"/>
-          <w:lang w:val="en-US"/>
         </w:rPr>
         <w:t>BookCopy</w:t>
       </w:r>
@@ -818,7 +738,6 @@
         <w:rPr>
           <w:sz w:val="20"/>
           <w:szCs w:val="20"/>
-          <w:lang w:val="en-US"/>
         </w:rPr>
         <w:t xml:space="preserve"> </w:t>
       </w:r>
@@ -826,7 +745,6 @@
         <w:rPr>
           <w:sz w:val="20"/>
           <w:szCs w:val="20"/>
-          <w:lang w:val="en-US"/>
         </w:rPr>
         <w:t>before</w:t>
       </w:r>
@@ -834,7 +752,6 @@
         <w:rPr>
           <w:sz w:val="20"/>
           <w:szCs w:val="20"/>
-          <w:lang w:val="en-US"/>
         </w:rPr>
         <w:t xml:space="preserve"> index</w:t>
       </w:r>
@@ -844,7 +761,6 @@
         <w:rPr>
           <w:sz w:val="20"/>
           <w:szCs w:val="20"/>
-          <w:lang w:val="en-US"/>
         </w:rPr>
       </w:pPr>
       <w:r>
@@ -852,7 +768,7 @@
           <w:noProof/>
           <w:sz w:val="20"/>
           <w:szCs w:val="20"/>
-          <w:lang w:val="en-US" w:eastAsia="en-US"/>
+          <w:lang w:eastAsia="en-US"/>
         </w:rPr>
         <w:drawing>
           <wp:inline distT="0" distB="0" distL="0" distR="0" wp14:anchorId="77A2FE77" wp14:editId="45325632">
@@ -902,14 +818,12 @@
         <w:rPr>
           <w:sz w:val="20"/>
           <w:szCs w:val="20"/>
-          <w:lang w:val="en-US"/>
-        </w:rPr>
-      </w:pPr>
-      <w:r>
-        <w:rPr>
-          <w:sz w:val="20"/>
-          <w:szCs w:val="20"/>
-          <w:lang w:val="en-US"/>
+        </w:rPr>
+      </w:pPr>
+      <w:r>
+        <w:rPr>
+          <w:sz w:val="20"/>
+          <w:szCs w:val="20"/>
         </w:rPr>
         <w:t xml:space="preserve">Update </w:t>
       </w:r>
@@ -917,7 +831,6 @@
         <w:rPr>
           <w:sz w:val="20"/>
           <w:szCs w:val="20"/>
-          <w:lang w:val="en-US"/>
         </w:rPr>
         <w:t>BookCopy</w:t>
       </w:r>
@@ -925,7 +838,6 @@
         <w:rPr>
           <w:sz w:val="20"/>
           <w:szCs w:val="20"/>
-          <w:lang w:val="en-US"/>
         </w:rPr>
         <w:t xml:space="preserve"> </w:t>
       </w:r>
@@ -933,7 +845,6 @@
         <w:rPr>
           <w:sz w:val="20"/>
           <w:szCs w:val="20"/>
-          <w:lang w:val="en-US"/>
         </w:rPr>
         <w:t>before</w:t>
       </w:r>
@@ -941,21 +852,15 @@
         <w:rPr>
           <w:sz w:val="20"/>
           <w:szCs w:val="20"/>
-          <w:lang w:val="en-US"/>
         </w:rPr>
         <w:t xml:space="preserve"> index</w:t>
       </w:r>
     </w:p>
     <w:p>
-      <w:pPr>
-        <w:rPr>
-          <w:lang w:val="en-US"/>
-        </w:rPr>
-      </w:pPr>
       <w:r>
         <w:rPr>
           <w:noProof/>
-          <w:lang w:val="en-US" w:eastAsia="en-US"/>
+          <w:lang w:eastAsia="en-US"/>
         </w:rPr>
         <w:drawing>
           <wp:inline distT="0" distB="0" distL="0" distR="0" wp14:anchorId="4140B503" wp14:editId="73DF04C0">
@@ -1001,15 +906,7 @@
       </w:r>
     </w:p>
     <w:p>
-      <w:pPr>
-        <w:rPr>
-          <w:lang w:val="en-US"/>
-        </w:rPr>
-      </w:pPr>
-      <w:r>
-        <w:rPr>
-          <w:lang w:val="en-US"/>
-        </w:rPr>
+      <w:r>
         <w:t>BookCopy index</w:t>
       </w:r>
     </w:p>
@@ -1088,28 +985,15 @@
       </w:r>
     </w:p>
     <w:p>
-      <w:pPr>
-        <w:rPr>
-          <w:lang w:val="en-US"/>
-        </w:rPr>
-      </w:pPr>
-      <w:r>
-        <w:rPr>
-          <w:lang w:val="en-US"/>
-        </w:rPr>
+      <w:r>
         <w:t>Book Availibity after BookCopy index</w:t>
       </w:r>
     </w:p>
     <w:p>
-      <w:pPr>
-        <w:rPr>
-          <w:lang w:val="en-US"/>
-        </w:rPr>
-      </w:pPr>
       <w:r>
         <w:rPr>
           <w:noProof/>
-          <w:lang w:val="en-US" w:eastAsia="en-US"/>
+          <w:lang w:eastAsia="en-US"/>
         </w:rPr>
         <w:drawing>
           <wp:inline distT="0" distB="0" distL="0" distR="0" wp14:anchorId="44BC4ADB" wp14:editId="48785B4E">
@@ -1159,14 +1043,12 @@
         <w:rPr>
           <w:sz w:val="20"/>
           <w:szCs w:val="20"/>
-          <w:lang w:val="en-US"/>
-        </w:rPr>
-      </w:pPr>
-      <w:r>
-        <w:rPr>
-          <w:sz w:val="20"/>
-          <w:szCs w:val="20"/>
-          <w:lang w:val="en-US"/>
+        </w:rPr>
+      </w:pPr>
+      <w:r>
+        <w:rPr>
+          <w:sz w:val="20"/>
+          <w:szCs w:val="20"/>
         </w:rPr>
         <w:t>Insert</w:t>
       </w:r>
@@ -1174,7 +1056,6 @@
         <w:rPr>
           <w:sz w:val="20"/>
           <w:szCs w:val="20"/>
-          <w:lang w:val="en-US"/>
         </w:rPr>
         <w:t xml:space="preserve"> </w:t>
       </w:r>
@@ -1182,7 +1063,6 @@
         <w:rPr>
           <w:sz w:val="20"/>
           <w:szCs w:val="20"/>
-          <w:lang w:val="en-US"/>
         </w:rPr>
         <w:t>BookCopy</w:t>
       </w:r>
@@ -1190,7 +1070,6 @@
         <w:rPr>
           <w:sz w:val="20"/>
           <w:szCs w:val="20"/>
-          <w:lang w:val="en-US"/>
         </w:rPr>
         <w:t xml:space="preserve"> </w:t>
       </w:r>
@@ -1198,7 +1077,6 @@
         <w:rPr>
           <w:sz w:val="20"/>
           <w:szCs w:val="20"/>
-          <w:lang w:val="en-US"/>
         </w:rPr>
         <w:t>after</w:t>
       </w:r>
@@ -1206,21 +1084,15 @@
         <w:rPr>
           <w:sz w:val="20"/>
           <w:szCs w:val="20"/>
-          <w:lang w:val="en-US"/>
         </w:rPr>
         <w:t xml:space="preserve"> index</w:t>
       </w:r>
     </w:p>
     <w:p>
-      <w:pPr>
-        <w:rPr>
-          <w:lang w:val="en-US"/>
-        </w:rPr>
-      </w:pPr>
       <w:r>
         <w:rPr>
           <w:noProof/>
-          <w:lang w:val="en-US" w:eastAsia="en-US"/>
+          <w:lang w:eastAsia="en-US"/>
         </w:rPr>
         <w:drawing>
           <wp:inline distT="0" distB="0" distL="0" distR="0" wp14:anchorId="13EA060B" wp14:editId="04067D80">
@@ -1270,14 +1142,12 @@
         <w:rPr>
           <w:sz w:val="20"/>
           <w:szCs w:val="20"/>
-          <w:lang w:val="en-US"/>
-        </w:rPr>
-      </w:pPr>
-      <w:r>
-        <w:rPr>
-          <w:sz w:val="20"/>
-          <w:szCs w:val="20"/>
-          <w:lang w:val="en-US"/>
+        </w:rPr>
+      </w:pPr>
+      <w:r>
+        <w:rPr>
+          <w:sz w:val="20"/>
+          <w:szCs w:val="20"/>
         </w:rPr>
         <w:t xml:space="preserve">Update </w:t>
       </w:r>
@@ -1285,7 +1155,6 @@
         <w:rPr>
           <w:sz w:val="20"/>
           <w:szCs w:val="20"/>
-          <w:lang w:val="en-US"/>
         </w:rPr>
         <w:t>BookCopy</w:t>
       </w:r>
@@ -1293,7 +1162,6 @@
         <w:rPr>
           <w:sz w:val="20"/>
           <w:szCs w:val="20"/>
-          <w:lang w:val="en-US"/>
         </w:rPr>
         <w:t xml:space="preserve"> </w:t>
       </w:r>
@@ -1301,7 +1169,6 @@
         <w:rPr>
           <w:sz w:val="20"/>
           <w:szCs w:val="20"/>
-          <w:lang w:val="en-US"/>
         </w:rPr>
         <w:t>after</w:t>
       </w:r>
@@ -1309,21 +1176,15 @@
         <w:rPr>
           <w:sz w:val="20"/>
           <w:szCs w:val="20"/>
-          <w:lang w:val="en-US"/>
         </w:rPr>
         <w:t xml:space="preserve"> index</w:t>
       </w:r>
     </w:p>
     <w:p>
-      <w:pPr>
-        <w:rPr>
-          <w:lang w:val="en-US"/>
-        </w:rPr>
-      </w:pPr>
       <w:r>
         <w:rPr>
           <w:noProof/>
-          <w:lang w:val="en-US" w:eastAsia="en-US"/>
+          <w:lang w:eastAsia="en-US"/>
         </w:rPr>
         <w:drawing>
           <wp:inline distT="0" distB="0" distL="0" distR="0" wp14:anchorId="42668429" wp14:editId="77613C82">
@@ -1369,15 +1230,7 @@
       </w:r>
     </w:p>
     <w:p>
-      <w:pPr>
-        <w:rPr>
-          <w:lang w:val="en-US"/>
-        </w:rPr>
-      </w:pPr>
-      <w:r>
-        <w:rPr>
-          <w:lang w:val="en-US"/>
-        </w:rPr>
+      <w:r>
         <w:br w:type="page"/>
       </w:r>
     </w:p>
@@ -1394,7 +1247,6 @@
           <w:sz w:val="28"/>
           <w:szCs w:val="28"/>
           <w:u w:val="single"/>
-          <w:lang w:val="en-US"/>
         </w:rPr>
       </w:pPr>
       <w:r>
@@ -1404,7 +1256,6 @@
           <w:sz w:val="28"/>
           <w:szCs w:val="28"/>
           <w:u w:val="single"/>
-          <w:lang w:val="en-US"/>
         </w:rPr>
         <w:lastRenderedPageBreak/>
         <w:t>Info User view</w:t>
@@ -1418,7 +1269,6 @@
           <w:sz w:val="28"/>
           <w:szCs w:val="28"/>
           <w:u w:val="single"/>
-          <w:lang w:val="en-US"/>
         </w:rPr>
       </w:pPr>
     </w:p>
@@ -1432,7 +1282,6 @@
           <w:color w:val="212529"/>
           <w:sz w:val="23"/>
           <w:szCs w:val="23"/>
-          <w:lang w:val="en-US"/>
         </w:rPr>
       </w:pPr>
       <w:r>
@@ -1452,31 +1301,30 @@
           <w:szCs w:val="23"/>
         </w:rPr>
         <w:br/>
-      </w:r>
-      <w:r>
+        <w:t>- Koga bi prebaruvale korisnik najcesto po ime, prezime, bi se prebaruvalo.</w:t>
+      </w:r>
+    </w:p>
+    <w:p>
+      <w:pPr>
+        <w:pStyle w:val="NormalWeb"/>
+        <w:shd w:val="clear" w:color="auto" w:fill="FFFFFF"/>
+        <w:spacing w:before="0" w:beforeAutospacing="0"/>
         <w:rPr>
           <w:rFonts w:ascii="Segoe UI" w:hAnsi="Segoe UI" w:cs="Segoe UI"/>
           <w:color w:val="212529"/>
           <w:sz w:val="23"/>
           <w:szCs w:val="23"/>
-          <w:lang w:val="en-US"/>
-        </w:rPr>
-        <w:t>- Koga bi prebaruvale korisnik najcesto po ime, prezime, bi se prebaruvalo.</w:t>
-      </w:r>
-    </w:p>
-    <w:p>
-      <w:pPr>
-        <w:pStyle w:val="NormalWeb"/>
-        <w:shd w:val="clear" w:color="auto" w:fill="FFFFFF"/>
-        <w:spacing w:before="0" w:beforeAutospacing="0"/>
+        </w:rPr>
+      </w:pPr>
+      <w:r>
         <w:rPr>
           <w:rFonts w:ascii="Segoe UI" w:hAnsi="Segoe UI" w:cs="Segoe UI"/>
           <w:color w:val="212529"/>
           <w:sz w:val="23"/>
           <w:szCs w:val="23"/>
-          <w:lang w:val="en-US"/>
-        </w:rPr>
-      </w:pPr>
+        </w:rPr>
+        <w:t>2. Кои се случаите на употреба на погледот? Дали ни се важни перформансите, или станува збор за аналитички поглед?</w:t>
+      </w:r>
       <w:r>
         <w:rPr>
           <w:rFonts w:ascii="Segoe UI" w:hAnsi="Segoe UI" w:cs="Segoe UI"/>
@@ -1484,51 +1332,20 @@
           <w:sz w:val="23"/>
           <w:szCs w:val="23"/>
         </w:rPr>
-        <w:t>2. Кои се случаите на употреба на погледот? Дали ни се важни перформансите, или станува збор за аналитички поглед?</w:t>
-      </w:r>
-      <w:r>
-        <w:rPr>
-          <w:rFonts w:ascii="Segoe UI" w:hAnsi="Segoe UI" w:cs="Segoe UI"/>
-          <w:color w:val="212529"/>
-          <w:sz w:val="23"/>
-          <w:szCs w:val="23"/>
-        </w:rPr>
         <w:br/>
-      </w:r>
-      <w:r>
-        <w:rPr>
-          <w:rFonts w:ascii="Segoe UI" w:hAnsi="Segoe UI" w:cs="Segoe UI"/>
-          <w:color w:val="212529"/>
-          <w:sz w:val="23"/>
-          <w:szCs w:val="23"/>
-          <w:lang w:val="en-US"/>
-        </w:rPr>
         <w:t>- Koga bibliotekarot saka da go proveri userot, vazni se performansite.</w:t>
       </w:r>
     </w:p>
     <w:p>
-      <w:pPr>
-        <w:rPr>
-          <w:lang w:val="en-US"/>
-        </w:rPr>
-      </w:pPr>
-      <w:r>
-        <w:rPr>
-          <w:lang w:val="en-US"/>
-        </w:rPr>
+      <w:r>
         <w:t>User Info View before index</w:t>
       </w:r>
     </w:p>
     <w:p>
-      <w:pPr>
-        <w:rPr>
-          <w:lang w:val="en-US"/>
-        </w:rPr>
-      </w:pPr>
       <w:r>
         <w:rPr>
           <w:noProof/>
-          <w:lang w:val="en-US" w:eastAsia="en-US"/>
+          <w:lang w:eastAsia="en-US"/>
         </w:rPr>
         <w:drawing>
           <wp:inline distT="0" distB="0" distL="0" distR="0" wp14:anchorId="20145F02" wp14:editId="559203CC">
@@ -1574,21 +1391,13 @@
       </w:r>
     </w:p>
     <w:p>
-      <w:pPr>
-        <w:rPr>
-          <w:lang w:val="en-US"/>
-        </w:rPr>
-      </w:pPr>
-      <w:r>
-        <w:rPr>
-          <w:lang w:val="en-US"/>
-        </w:rPr>
+      <w:r>
         <w:t>Insert Payment before index</w:t>
       </w:r>
       <w:r>
         <w:rPr>
           <w:noProof/>
-          <w:lang w:val="en-US" w:eastAsia="en-US"/>
+          <w:lang w:eastAsia="en-US"/>
         </w:rPr>
         <w:drawing>
           <wp:inline distT="0" distB="0" distL="0" distR="0" wp14:anchorId="537F68BD" wp14:editId="7B0E5029">
@@ -1634,21 +1443,13 @@
       </w:r>
     </w:p>
     <w:p>
-      <w:pPr>
-        <w:rPr>
-          <w:lang w:val="en-US"/>
-        </w:rPr>
-      </w:pPr>
-      <w:r>
-        <w:rPr>
-          <w:lang w:val="en-US"/>
-        </w:rPr>
+      <w:r>
         <w:t>Update Payment before index</w:t>
       </w:r>
       <w:r>
         <w:rPr>
           <w:noProof/>
-          <w:lang w:val="en-US" w:eastAsia="en-US"/>
+          <w:lang w:eastAsia="en-US"/>
         </w:rPr>
         <w:drawing>
           <wp:inline distT="0" distB="0" distL="0" distR="0" wp14:anchorId="45636EE0" wp14:editId="6D516015">
@@ -1694,27 +1495,16 @@
       </w:r>
     </w:p>
     <w:p>
-      <w:pPr>
-        <w:rPr>
-          <w:lang w:val="en-US"/>
-        </w:rPr>
-      </w:pPr>
-      <w:r>
-        <w:rPr>
-          <w:lang w:val="en-US"/>
-        </w:rPr>
+      <w:r>
         <w:t>Insert</w:t>
       </w:r>
       <w:r>
-        <w:rPr>
-          <w:lang w:val="en-US"/>
-        </w:rPr>
         <w:t xml:space="preserve"> Payment after index</w:t>
       </w:r>
       <w:r>
         <w:rPr>
           <w:noProof/>
-          <w:lang w:val="en-US" w:eastAsia="en-US"/>
+          <w:lang w:eastAsia="en-US"/>
         </w:rPr>
         <w:drawing>
           <wp:inline distT="0" distB="0" distL="0" distR="0" wp14:anchorId="5AE1BA67" wp14:editId="2EB9044F">
@@ -1760,21 +1550,13 @@
       </w:r>
     </w:p>
     <w:p>
-      <w:pPr>
-        <w:rPr>
-          <w:lang w:val="en-US"/>
-        </w:rPr>
-      </w:pPr>
-      <w:r>
-        <w:rPr>
-          <w:lang w:val="en-US"/>
-        </w:rPr>
+      <w:r>
         <w:t>Update Payment after index</w:t>
       </w:r>
       <w:r>
         <w:rPr>
           <w:noProof/>
-          <w:lang w:val="en-US" w:eastAsia="en-US"/>
+          <w:lang w:eastAsia="en-US"/>
         </w:rPr>
         <w:drawing>
           <wp:inline distT="0" distB="0" distL="0" distR="0" wp14:anchorId="798FE9AC" wp14:editId="2B3B8F74">
@@ -1820,15 +1602,7 @@
       </w:r>
     </w:p>
     <w:p>
-      <w:pPr>
-        <w:rPr>
-          <w:lang w:val="en-US"/>
-        </w:rPr>
-      </w:pPr>
-      <w:r>
-        <w:rPr>
-          <w:lang w:val="en-US"/>
-        </w:rPr>
+      <w:r>
         <w:t>Payment Index</w:t>
       </w:r>
     </w:p>
@@ -1907,28 +1681,15 @@
       </w:r>
     </w:p>
     <w:p>
-      <w:pPr>
-        <w:rPr>
-          <w:lang w:val="en-US"/>
-        </w:rPr>
-      </w:pPr>
-      <w:r>
-        <w:rPr>
-          <w:lang w:val="en-US"/>
-        </w:rPr>
+      <w:r>
         <w:t>User Info View after payment index</w:t>
       </w:r>
     </w:p>
     <w:p>
-      <w:pPr>
-        <w:rPr>
-          <w:lang w:val="en-US"/>
-        </w:rPr>
-      </w:pPr>
       <w:r>
         <w:rPr>
           <w:noProof/>
-          <w:lang w:val="en-US" w:eastAsia="en-US"/>
+          <w:lang w:eastAsia="en-US"/>
         </w:rPr>
         <w:lastRenderedPageBreak/>
         <w:drawing>
@@ -1974,45 +1735,17 @@
         </w:drawing>
       </w:r>
     </w:p>
-    <w:p>
-      <w:pPr>
-        <w:rPr>
-          <w:lang w:val="en-US"/>
-        </w:rPr>
-      </w:pPr>
-    </w:p>
-    <w:p>
-      <w:pPr>
-        <w:rPr>
-          <w:lang w:val="en-US"/>
-        </w:rPr>
-      </w:pPr>
-    </w:p>
-    <w:p>
-      <w:pPr>
-        <w:pStyle w:val="ListParagraph"/>
-        <w:numPr>
-          <w:ilvl w:val="0"/>
-          <w:numId w:val="1"/>
-        </w:numPr>
-        <w:rPr>
-          <w:lang w:val="en-US"/>
-        </w:rPr>
-      </w:pPr>
-      <w:r>
-        <w:rPr>
-          <w:lang w:val="en-US"/>
-        </w:rPr>
+    <w:p/>
+    <w:p/>
+    <w:p>
+      <w:pPr>
+        <w:pStyle w:val="Heading2"/>
+      </w:pPr>
+      <w:r>
         <w:t>All reservations view</w:t>
       </w:r>
     </w:p>
-    <w:p>
-      <w:pPr>
-        <w:rPr>
-          <w:lang w:val="en-US"/>
-        </w:rPr>
-      </w:pPr>
-    </w:p>
+    <w:p/>
     <w:p>
       <w:pPr>
         <w:pStyle w:val="ListParagraph"/>
@@ -2020,15 +1753,12 @@
           <w:ilvl w:val="0"/>
           <w:numId w:val="2"/>
         </w:numPr>
-        <w:rPr>
-          <w:lang w:val="en-US"/>
-        </w:rPr>
-      </w:pPr>
-      <w:r>
-        <w:rPr>
-          <w:lang w:val="en-US"/>
-        </w:rPr>
+      </w:pPr>
+      <w:r>
         <w:t>Najcesto vo reservations view-to bi filtrirale po kniga</w:t>
+      </w:r>
+      <w:r>
+        <w:t xml:space="preserve"> (title)</w:t>
       </w:r>
     </w:p>
     <w:p>
@@ -2038,14 +1768,8 @@
           <w:ilvl w:val="0"/>
           <w:numId w:val="2"/>
         </w:numPr>
-        <w:rPr>
-          <w:lang w:val="en-US"/>
-        </w:rPr>
-      </w:pPr>
-      <w:r>
-        <w:rPr>
-          <w:lang w:val="en-US"/>
-        </w:rPr>
+      </w:pPr>
+      <w:r>
         <w:t>Vazni ni se performansi</w:t>
       </w:r>
     </w:p>
@@ -2056,47 +1780,24 @@
           <w:ilvl w:val="0"/>
           <w:numId w:val="2"/>
         </w:numPr>
-        <w:rPr>
-          <w:lang w:val="en-US"/>
-        </w:rPr>
-      </w:pPr>
-    </w:p>
-    <w:p>
-      <w:pPr>
-        <w:pStyle w:val="ListParagraph"/>
-        <w:rPr>
-          <w:lang w:val="en-US"/>
-        </w:rPr>
-      </w:pPr>
-      <w:r>
-        <w:rPr>
-          <w:lang w:val="en-US"/>
-        </w:rPr>
+      </w:pPr>
+      <w:r>
+        <w:t>Pred indeksiranje:</w:t>
+      </w:r>
+      <w:r>
         <w:br/>
-        <w:t xml:space="preserve">Before index: </w:t>
-      </w:r>
-    </w:p>
-    <w:p>
-      <w:pPr>
-        <w:pStyle w:val="ListParagraph"/>
-        <w:rPr>
-          <w:lang w:val="en-US"/>
-        </w:rPr>
-      </w:pPr>
-    </w:p>
-    <w:p>
-      <w:pPr>
-        <w:pStyle w:val="ListParagraph"/>
-        <w:rPr>
-          <w:lang w:val="en-US"/>
-        </w:rPr>
-      </w:pPr>
-      <w:r>
-        <w:rPr>
-          <w:lang w:val="en-US"/>
+        <w:t>Inicijalno vreme na izvrsuvanje</w:t>
+      </w:r>
+      <w:r>
+        <w:br/>
+      </w:r>
+      <w:r>
+        <w:rPr>
+          <w:noProof/>
+          <w:lang w:eastAsia="en-US"/>
         </w:rPr>
         <w:drawing>
-          <wp:inline distT="0" distB="0" distL="0" distR="0" wp14:anchorId="2E16D265" wp14:editId="7F135763">
+          <wp:inline distT="0" distB="0" distL="0" distR="0" wp14:anchorId="2D937C6C" wp14:editId="2D862974">
             <wp:extent cx="5731510" cy="689610"/>
             <wp:effectExtent l="0" t="0" r="2540" b="0"/>
             <wp:docPr id="1" name="Picture 1"/>
@@ -2139,38 +1840,22 @@
           <w:ilvl w:val="0"/>
           <w:numId w:val="2"/>
         </w:numPr>
-        <w:rPr>
-          <w:lang w:val="en-US"/>
-        </w:rPr>
-      </w:pPr>
+      </w:pPr>
+      <w:r>
+        <w:t>Insert</w:t>
+      </w:r>
     </w:p>
     <w:p>
       <w:pPr>
         <w:pStyle w:val="ListParagraph"/>
-        <w:rPr>
-          <w:lang w:val="en-US"/>
-        </w:rPr>
-      </w:pPr>
-      <w:r>
-        <w:rPr>
-          <w:lang w:val="en-US"/>
-        </w:rPr>
-        <w:t>Insert value in table book</w:t>
-      </w:r>
-    </w:p>
-    <w:p>
-      <w:pPr>
-        <w:pStyle w:val="ListParagraph"/>
-        <w:rPr>
-          <w:lang w:val="en-US"/>
-        </w:rPr>
-      </w:pPr>
-      <w:r>
-        <w:rPr>
-          <w:lang w:val="en-US"/>
+      </w:pPr>
+      <w:r>
+        <w:rPr>
+          <w:noProof/>
+          <w:lang w:eastAsia="en-US"/>
         </w:rPr>
         <w:drawing>
-          <wp:inline distT="0" distB="0" distL="0" distR="0" wp14:anchorId="70E76DD3" wp14:editId="392254F9">
+          <wp:inline distT="0" distB="0" distL="0" distR="0" wp14:anchorId="7F15D81C" wp14:editId="6D41F5ED">
             <wp:extent cx="5731510" cy="393065"/>
             <wp:effectExtent l="0" t="0" r="2540" b="6985"/>
             <wp:docPr id="2" name="Picture 2"/>
@@ -2209,35 +1894,19 @@
     <w:p>
       <w:pPr>
         <w:pStyle w:val="ListParagraph"/>
-        <w:rPr>
-          <w:lang w:val="en-US"/>
-        </w:rPr>
-      </w:pPr>
+      </w:pPr>
+      <w:r>
+        <w:t xml:space="preserve">Update </w:t>
+      </w:r>
     </w:p>
     <w:p>
       <w:pPr>
         <w:pStyle w:val="ListParagraph"/>
-        <w:rPr>
-          <w:lang w:val="en-US"/>
-        </w:rPr>
-      </w:pPr>
-      <w:r>
-        <w:rPr>
-          <w:lang w:val="en-US"/>
-        </w:rPr>
-        <w:t>Update value in table book</w:t>
-      </w:r>
-    </w:p>
-    <w:p>
-      <w:pPr>
-        <w:pStyle w:val="ListParagraph"/>
-        <w:rPr>
-          <w:lang w:val="en-US"/>
-        </w:rPr>
-      </w:pPr>
-      <w:r>
-        <w:rPr>
-          <w:lang w:val="en-US"/>
+      </w:pPr>
+      <w:r>
+        <w:rPr>
+          <w:noProof/>
+          <w:lang w:eastAsia="en-US"/>
         </w:rPr>
         <w:drawing>
           <wp:inline distT="0" distB="0" distL="0" distR="0" wp14:anchorId="6C570A74" wp14:editId="6238E71F">
@@ -2279,9 +1948,6 @@
     <w:p>
       <w:pPr>
         <w:pStyle w:val="ListParagraph"/>
-        <w:rPr>
-          <w:lang w:val="en-US"/>
-        </w:rPr>
       </w:pPr>
     </w:p>
     <w:p>
@@ -2291,35 +1957,22 @@
           <w:ilvl w:val="0"/>
           <w:numId w:val="2"/>
         </w:numPr>
-        <w:rPr>
-          <w:lang w:val="en-US"/>
-        </w:rPr>
-      </w:pPr>
+      </w:pPr>
+      <w:r>
+        <w:t>Po indeksiranje</w:t>
+      </w:r>
+      <w:r>
+        <w:t>:</w:t>
+      </w:r>
     </w:p>
     <w:p>
       <w:pPr>
         <w:pStyle w:val="ListParagraph"/>
-        <w:rPr>
-          <w:lang w:val="en-US"/>
-        </w:rPr>
-      </w:pPr>
-      <w:r>
-        <w:rPr>
-          <w:lang w:val="en-US"/>
-        </w:rPr>
-        <w:t>After index:</w:t>
-      </w:r>
-    </w:p>
-    <w:p>
-      <w:pPr>
-        <w:pStyle w:val="ListParagraph"/>
-        <w:rPr>
-          <w:lang w:val="en-US"/>
-        </w:rPr>
-      </w:pPr>
-      <w:r>
-        <w:rPr>
-          <w:lang w:val="en-US"/>
+      </w:pPr>
+      <w:r>
+        <w:rPr>
+          <w:noProof/>
+          <w:lang w:eastAsia="en-US"/>
         </w:rPr>
         <w:drawing>
           <wp:inline distT="0" distB="0" distL="0" distR="0" wp14:anchorId="6B3979CB" wp14:editId="17024D78">
@@ -2357,45 +2010,20 @@
           </wp:inline>
         </w:drawing>
       </w:r>
-    </w:p>
-    <w:p>
-      <w:pPr>
-        <w:pStyle w:val="ListParagraph"/>
-        <w:rPr>
-          <w:lang w:val="en-US"/>
-        </w:rPr>
-      </w:pPr>
-    </w:p>
-    <w:p>
-      <w:pPr>
-        <w:pStyle w:val="ListParagraph"/>
-        <w:rPr>
-          <w:lang w:val="en-US"/>
-        </w:rPr>
-      </w:pPr>
-      <w:r>
-        <w:rPr>
-          <w:lang w:val="en-US"/>
-        </w:rPr>
-        <w:t>Inserting value</w:t>
-      </w:r>
-    </w:p>
-    <w:p>
-      <w:pPr>
-        <w:pStyle w:val="ListParagraph"/>
-        <w:rPr>
-          <w:lang w:val="en-US"/>
-        </w:rPr>
-      </w:pPr>
-      <w:r>
-        <w:rPr>
-          <w:lang w:val="en-US"/>
+      <w:r>
+        <w:br/>
+        <w:t>View</w:t>
+      </w:r>
+      <w:r>
+        <w:rPr>
+          <w:noProof/>
+          <w:lang w:eastAsia="en-US"/>
         </w:rPr>
         <w:drawing>
-          <wp:inline distT="0" distB="0" distL="0" distR="0" wp14:anchorId="4C7006E7" wp14:editId="352C7F99">
-            <wp:extent cx="5731510" cy="434975"/>
-            <wp:effectExtent l="0" t="0" r="2540" b="3175"/>
-            <wp:docPr id="4" name="Picture 4"/>
+          <wp:inline distT="0" distB="0" distL="0" distR="0" wp14:anchorId="6563D0F9" wp14:editId="685826DD">
+            <wp:extent cx="5731510" cy="635635"/>
+            <wp:effectExtent l="0" t="0" r="2540" b="0"/>
+            <wp:docPr id="8" name="Picture 8"/>
             <wp:cNvGraphicFramePr>
               <a:graphicFrameLocks xmlns:a="http://schemas.openxmlformats.org/drawingml/2006/main" noChangeAspect="1"/>
             </wp:cNvGraphicFramePr>
@@ -2415,7 +2043,7 @@
                   <pic:spPr>
                     <a:xfrm>
                       <a:off x="0" y="0"/>
-                      <a:ext cx="5731510" cy="434975"/>
+                      <a:ext cx="5731510" cy="635635"/>
                     </a:xfrm>
                     <a:prstGeom prst="rect">
                       <a:avLst/>
@@ -2427,46 +2055,32 @@
           </wp:inline>
         </w:drawing>
       </w:r>
+      <w:r>
+        <w:br/>
+      </w:r>
     </w:p>
     <w:p>
       <w:pPr>
         <w:pStyle w:val="ListParagraph"/>
-        <w:rPr>
-          <w:lang w:val="en-US"/>
-        </w:rPr>
-      </w:pPr>
+      </w:pPr>
+      <w:r>
+        <w:t>Insert</w:t>
+      </w:r>
     </w:p>
     <w:p>
       <w:pPr>
         <w:pStyle w:val="ListParagraph"/>
-        <w:rPr>
-          <w:lang w:val="en-US"/>
-        </w:rPr>
-      </w:pPr>
-      <w:r>
-        <w:rPr>
-          <w:lang w:val="en-US"/>
-        </w:rPr>
-        <w:t>Updating value</w:t>
-      </w:r>
-    </w:p>
-    <w:p>
-      <w:pPr>
-        <w:pStyle w:val="ListParagraph"/>
-        <w:rPr>
-          <w:lang w:val="en-US"/>
-        </w:rPr>
-      </w:pPr>
-      <w:r>
-        <w:rPr>
-          <w:lang w:val="en-US"/>
-        </w:rPr>
-        <w:lastRenderedPageBreak/>
+      </w:pPr>
+      <w:r>
+        <w:rPr>
+          <w:noProof/>
+          <w:lang w:eastAsia="en-US"/>
+        </w:rPr>
         <w:drawing>
-          <wp:inline distT="0" distB="0" distL="0" distR="0" wp14:anchorId="1E2089F2" wp14:editId="7371F323">
-            <wp:extent cx="4071938" cy="1251438"/>
-            <wp:effectExtent l="0" t="0" r="5080" b="6350"/>
-            <wp:docPr id="6" name="Picture 6"/>
+          <wp:inline distT="0" distB="0" distL="0" distR="0" wp14:anchorId="4C7006E7" wp14:editId="352C7F99">
+            <wp:extent cx="5731510" cy="434975"/>
+            <wp:effectExtent l="0" t="0" r="2540" b="3175"/>
+            <wp:docPr id="4" name="Picture 4"/>
             <wp:cNvGraphicFramePr>
               <a:graphicFrameLocks xmlns:a="http://schemas.openxmlformats.org/drawingml/2006/main" noChangeAspect="1"/>
             </wp:cNvGraphicFramePr>
@@ -2486,7 +2100,7 @@
                   <pic:spPr>
                     <a:xfrm>
                       <a:off x="0" y="0"/>
-                      <a:ext cx="4086713" cy="1255979"/>
+                      <a:ext cx="5731510" cy="434975"/>
                     </a:xfrm>
                     <a:prstGeom prst="rect">
                       <a:avLst/>
@@ -2502,39 +2116,31 @@
     <w:p>
       <w:pPr>
         <w:pStyle w:val="ListParagraph"/>
-        <w:rPr>
-          <w:lang w:val="en-US"/>
-        </w:rPr>
       </w:pPr>
     </w:p>
     <w:p>
       <w:pPr>
         <w:pStyle w:val="ListParagraph"/>
-        <w:rPr>
-          <w:lang w:val="en-US"/>
-        </w:rPr>
-      </w:pPr>
-      <w:r>
-        <w:rPr>
-          <w:lang w:val="en-US"/>
-        </w:rPr>
-        <w:t>Reservations view</w:t>
-      </w:r>
-      <w:r>
-        <w:rPr>
-          <w:lang w:val="en-US"/>
-        </w:rPr>
-        <w:br/>
-      </w:r>
-      <w:r>
-        <w:rPr>
-          <w:lang w:val="en-US"/>
-        </w:rPr>
+      </w:pPr>
+      <w:r>
+        <w:t>Update</w:t>
+      </w:r>
+    </w:p>
+    <w:p>
+      <w:pPr>
+        <w:pStyle w:val="ListParagraph"/>
+      </w:pPr>
+      <w:r>
+        <w:rPr>
+          <w:noProof/>
+          <w:lang w:eastAsia="en-US"/>
+        </w:rPr>
+        <w:lastRenderedPageBreak/>
         <w:drawing>
-          <wp:inline distT="0" distB="0" distL="0" distR="0" wp14:anchorId="01826B43" wp14:editId="6121E0FA">
-            <wp:extent cx="5731510" cy="635635"/>
-            <wp:effectExtent l="0" t="0" r="2540" b="0"/>
-            <wp:docPr id="8" name="Picture 8"/>
+          <wp:inline distT="0" distB="0" distL="0" distR="0" wp14:anchorId="1E2089F2" wp14:editId="7371F323">
+            <wp:extent cx="4071938" cy="1251438"/>
+            <wp:effectExtent l="0" t="0" r="5080" b="6350"/>
+            <wp:docPr id="6" name="Picture 6"/>
             <wp:cNvGraphicFramePr>
               <a:graphicFrameLocks xmlns:a="http://schemas.openxmlformats.org/drawingml/2006/main" noChangeAspect="1"/>
             </wp:cNvGraphicFramePr>
@@ -2554,7 +2160,7 @@
                   <pic:spPr>
                     <a:xfrm>
                       <a:off x="0" y="0"/>
-                      <a:ext cx="5731510" cy="635635"/>
+                      <a:ext cx="4086713" cy="1255979"/>
                     </a:xfrm>
                     <a:prstGeom prst="rect">
                       <a:avLst/>
@@ -2566,80 +2172,424 @@
           </wp:inline>
         </w:drawing>
       </w:r>
+      <w:r>
+        <w:br/>
+      </w:r>
+    </w:p>
+    <w:p>
+      <w:pPr>
+        <w:pStyle w:val="ListParagraph"/>
+      </w:pPr>
+    </w:p>
+    <w:p>
+      <w:pPr>
+        <w:pStyle w:val="ListParagraph"/>
+      </w:pPr>
+    </w:p>
+    <w:p>
+      <w:pPr>
+        <w:pStyle w:val="Heading2"/>
+      </w:pPr>
+      <w:r>
+        <w:t>Unreturned books view</w:t>
+      </w:r>
+    </w:p>
+    <w:p>
+      <w:pPr>
+        <w:pStyle w:val="ListParagraph"/>
+        <w:numPr>
+          <w:ilvl w:val="0"/>
+          <w:numId w:val="3"/>
+        </w:numPr>
+      </w:pPr>
+      <w:r>
+        <w:t>Ovoj pogled najcesto bi se filtriral po card_number na patronot</w:t>
+      </w:r>
+    </w:p>
+    <w:p>
+      <w:pPr>
+        <w:pStyle w:val="ListParagraph"/>
+        <w:numPr>
+          <w:ilvl w:val="0"/>
+          <w:numId w:val="3"/>
+        </w:numPr>
+      </w:pPr>
+      <w:r>
+        <w:t>Vazni se performansite</w:t>
+      </w:r>
+    </w:p>
+    <w:p>
+      <w:pPr>
+        <w:pStyle w:val="ListParagraph"/>
+        <w:numPr>
+          <w:ilvl w:val="0"/>
+          <w:numId w:val="3"/>
+        </w:numPr>
+      </w:pPr>
+      <w:r>
+        <w:t>Inicijalno vreme na izvrsuvanje</w:t>
+      </w:r>
+      <w:r>
+        <w:br/>
+      </w:r>
+      <w:r>
+        <w:drawing>
+          <wp:inline distT="0" distB="0" distL="0" distR="0" wp14:anchorId="46282B92" wp14:editId="6932F4FA">
+            <wp:extent cx="5731510" cy="596900"/>
+            <wp:effectExtent l="0" t="0" r="2540" b="0"/>
+            <wp:docPr id="7" name="Picture 7"/>
+            <wp:cNvGraphicFramePr>
+              <a:graphicFrameLocks xmlns:a="http://schemas.openxmlformats.org/drawingml/2006/main" noChangeAspect="1"/>
+            </wp:cNvGraphicFramePr>
+            <a:graphic xmlns:a="http://schemas.openxmlformats.org/drawingml/2006/main">
+              <a:graphicData uri="http://schemas.openxmlformats.org/drawingml/2006/picture">
+                <pic:pic xmlns:pic="http://schemas.openxmlformats.org/drawingml/2006/picture">
+                  <pic:nvPicPr>
+                    <pic:cNvPr id="1" name=""/>
+                    <pic:cNvPicPr/>
+                  </pic:nvPicPr>
+                  <pic:blipFill>
+                    <a:blip r:embed="rId31"/>
+                    <a:stretch>
+                      <a:fillRect/>
+                    </a:stretch>
+                  </pic:blipFill>
+                  <pic:spPr>
+                    <a:xfrm>
+                      <a:off x="0" y="0"/>
+                      <a:ext cx="5731510" cy="596900"/>
+                    </a:xfrm>
+                    <a:prstGeom prst="rect">
+                      <a:avLst/>
+                    </a:prstGeom>
+                  </pic:spPr>
+                </pic:pic>
+              </a:graphicData>
+            </a:graphic>
+          </wp:inline>
+        </w:drawing>
+      </w:r>
+    </w:p>
+    <w:p>
+      <w:pPr>
+        <w:pStyle w:val="ListParagraph"/>
+        <w:numPr>
+          <w:ilvl w:val="0"/>
+          <w:numId w:val="3"/>
+        </w:numPr>
+      </w:pPr>
+      <w:r>
+        <w:t>Insert</w:t>
+      </w:r>
+      <w:r>
+        <w:br/>
+      </w:r>
+      <w:r>
+        <w:drawing>
+          <wp:inline distT="0" distB="0" distL="0" distR="0" wp14:anchorId="601F0929" wp14:editId="1CF375AB">
+            <wp:extent cx="5731510" cy="361315"/>
+            <wp:effectExtent l="0" t="0" r="2540" b="635"/>
+            <wp:docPr id="9" name="Picture 9"/>
+            <wp:cNvGraphicFramePr>
+              <a:graphicFrameLocks xmlns:a="http://schemas.openxmlformats.org/drawingml/2006/main" noChangeAspect="1"/>
+            </wp:cNvGraphicFramePr>
+            <a:graphic xmlns:a="http://schemas.openxmlformats.org/drawingml/2006/main">
+              <a:graphicData uri="http://schemas.openxmlformats.org/drawingml/2006/picture">
+                <pic:pic xmlns:pic="http://schemas.openxmlformats.org/drawingml/2006/picture">
+                  <pic:nvPicPr>
+                    <pic:cNvPr id="1" name=""/>
+                    <pic:cNvPicPr/>
+                  </pic:nvPicPr>
+                  <pic:blipFill>
+                    <a:blip r:embed="rId32"/>
+                    <a:stretch>
+                      <a:fillRect/>
+                    </a:stretch>
+                  </pic:blipFill>
+                  <pic:spPr>
+                    <a:xfrm>
+                      <a:off x="0" y="0"/>
+                      <a:ext cx="5731510" cy="361315"/>
+                    </a:xfrm>
+                    <a:prstGeom prst="rect">
+                      <a:avLst/>
+                    </a:prstGeom>
+                  </pic:spPr>
+                </pic:pic>
+              </a:graphicData>
+            </a:graphic>
+          </wp:inline>
+        </w:drawing>
+      </w:r>
+    </w:p>
+    <w:p>
+      <w:pPr>
+        <w:pStyle w:val="ListParagraph"/>
+      </w:pPr>
+      <w:r>
+        <w:t>Update</w:t>
+      </w:r>
+      <w:r>
+        <w:br/>
+      </w:r>
+      <w:r>
+        <w:drawing>
+          <wp:inline distT="0" distB="0" distL="0" distR="0" wp14:anchorId="1B374DA1" wp14:editId="33A9CFE3">
+            <wp:extent cx="3642676" cy="922100"/>
+            <wp:effectExtent l="0" t="0" r="0" b="0"/>
+            <wp:docPr id="10" name="Picture 10"/>
+            <wp:cNvGraphicFramePr>
+              <a:graphicFrameLocks xmlns:a="http://schemas.openxmlformats.org/drawingml/2006/main" noChangeAspect="1"/>
+            </wp:cNvGraphicFramePr>
+            <a:graphic xmlns:a="http://schemas.openxmlformats.org/drawingml/2006/main">
+              <a:graphicData uri="http://schemas.openxmlformats.org/drawingml/2006/picture">
+                <pic:pic xmlns:pic="http://schemas.openxmlformats.org/drawingml/2006/picture">
+                  <pic:nvPicPr>
+                    <pic:cNvPr id="1" name=""/>
+                    <pic:cNvPicPr/>
+                  </pic:nvPicPr>
+                  <pic:blipFill>
+                    <a:blip r:embed="rId33"/>
+                    <a:stretch>
+                      <a:fillRect/>
+                    </a:stretch>
+                  </pic:blipFill>
+                  <pic:spPr>
+                    <a:xfrm>
+                      <a:off x="0" y="0"/>
+                      <a:ext cx="3642676" cy="922100"/>
+                    </a:xfrm>
+                    <a:prstGeom prst="rect">
+                      <a:avLst/>
+                    </a:prstGeom>
+                  </pic:spPr>
+                </pic:pic>
+              </a:graphicData>
+            </a:graphic>
+          </wp:inline>
+        </w:drawing>
+      </w:r>
+    </w:p>
+    <w:p>
+      <w:pPr>
+        <w:pStyle w:val="ListParagraph"/>
+        <w:numPr>
+          <w:ilvl w:val="0"/>
+          <w:numId w:val="3"/>
+        </w:numPr>
+      </w:pPr>
+      <w:r>
+        <w:t>Vreme na izvrsuvanje na view po kreiranje indeks</w:t>
+      </w:r>
+      <w:r>
+        <w:br/>
+      </w:r>
+      <w:r>
+        <w:drawing>
+          <wp:inline distT="0" distB="0" distL="0" distR="0" wp14:anchorId="605D9AEA" wp14:editId="020CF654">
+            <wp:extent cx="4968671" cy="327688"/>
+            <wp:effectExtent l="0" t="0" r="3810" b="0"/>
+            <wp:docPr id="11" name="Picture 11"/>
+            <wp:cNvGraphicFramePr>
+              <a:graphicFrameLocks xmlns:a="http://schemas.openxmlformats.org/drawingml/2006/main" noChangeAspect="1"/>
+            </wp:cNvGraphicFramePr>
+            <a:graphic xmlns:a="http://schemas.openxmlformats.org/drawingml/2006/main">
+              <a:graphicData uri="http://schemas.openxmlformats.org/drawingml/2006/picture">
+                <pic:pic xmlns:pic="http://schemas.openxmlformats.org/drawingml/2006/picture">
+                  <pic:nvPicPr>
+                    <pic:cNvPr id="1" name=""/>
+                    <pic:cNvPicPr/>
+                  </pic:nvPicPr>
+                  <pic:blipFill>
+                    <a:blip r:embed="rId34"/>
+                    <a:stretch>
+                      <a:fillRect/>
+                    </a:stretch>
+                  </pic:blipFill>
+                  <pic:spPr>
+                    <a:xfrm>
+                      <a:off x="0" y="0"/>
+                      <a:ext cx="4968671" cy="327688"/>
+                    </a:xfrm>
+                    <a:prstGeom prst="rect">
+                      <a:avLst/>
+                    </a:prstGeom>
+                  </pic:spPr>
+                </pic:pic>
+              </a:graphicData>
+            </a:graphic>
+          </wp:inline>
+        </w:drawing>
+      </w:r>
+      <w:r>
+        <w:br/>
+      </w:r>
+      <w:r>
+        <w:drawing>
+          <wp:inline distT="0" distB="0" distL="0" distR="0" wp14:anchorId="6A7C900C" wp14:editId="212AB87F">
+            <wp:extent cx="5731510" cy="601345"/>
+            <wp:effectExtent l="0" t="0" r="2540" b="8255"/>
+            <wp:docPr id="12" name="Picture 12"/>
+            <wp:cNvGraphicFramePr>
+              <a:graphicFrameLocks xmlns:a="http://schemas.openxmlformats.org/drawingml/2006/main" noChangeAspect="1"/>
+            </wp:cNvGraphicFramePr>
+            <a:graphic xmlns:a="http://schemas.openxmlformats.org/drawingml/2006/main">
+              <a:graphicData uri="http://schemas.openxmlformats.org/drawingml/2006/picture">
+                <pic:pic xmlns:pic="http://schemas.openxmlformats.org/drawingml/2006/picture">
+                  <pic:nvPicPr>
+                    <pic:cNvPr id="1" name=""/>
+                    <pic:cNvPicPr/>
+                  </pic:nvPicPr>
+                  <pic:blipFill>
+                    <a:blip r:embed="rId35"/>
+                    <a:stretch>
+                      <a:fillRect/>
+                    </a:stretch>
+                  </pic:blipFill>
+                  <pic:spPr>
+                    <a:xfrm>
+                      <a:off x="0" y="0"/>
+                      <a:ext cx="5731510" cy="601345"/>
+                    </a:xfrm>
+                    <a:prstGeom prst="rect">
+                      <a:avLst/>
+                    </a:prstGeom>
+                  </pic:spPr>
+                </pic:pic>
+              </a:graphicData>
+            </a:graphic>
+          </wp:inline>
+        </w:drawing>
+      </w:r>
+    </w:p>
+    <w:p>
+      <w:pPr>
+        <w:pStyle w:val="ListParagraph"/>
+        <w:numPr>
+          <w:ilvl w:val="0"/>
+          <w:numId w:val="3"/>
+        </w:numPr>
+      </w:pPr>
+      <w:r>
+        <w:t>Insert</w:t>
+      </w:r>
+      <w:r>
+        <w:br/>
+      </w:r>
+      <w:r>
+        <w:drawing>
+          <wp:inline distT="0" distB="0" distL="0" distR="0" wp14:anchorId="5184D250" wp14:editId="6F8519B5">
+            <wp:extent cx="3909399" cy="670618"/>
+            <wp:effectExtent l="0" t="0" r="0" b="0"/>
+            <wp:docPr id="13" name="Picture 13"/>
+            <wp:cNvGraphicFramePr>
+              <a:graphicFrameLocks xmlns:a="http://schemas.openxmlformats.org/drawingml/2006/main" noChangeAspect="1"/>
+            </wp:cNvGraphicFramePr>
+            <a:graphic xmlns:a="http://schemas.openxmlformats.org/drawingml/2006/main">
+              <a:graphicData uri="http://schemas.openxmlformats.org/drawingml/2006/picture">
+                <pic:pic xmlns:pic="http://schemas.openxmlformats.org/drawingml/2006/picture">
+                  <pic:nvPicPr>
+                    <pic:cNvPr id="1" name=""/>
+                    <pic:cNvPicPr/>
+                  </pic:nvPicPr>
+                  <pic:blipFill>
+                    <a:blip r:embed="rId36"/>
+                    <a:stretch>
+                      <a:fillRect/>
+                    </a:stretch>
+                  </pic:blipFill>
+                  <pic:spPr>
+                    <a:xfrm>
+                      <a:off x="0" y="0"/>
+                      <a:ext cx="3909399" cy="670618"/>
+                    </a:xfrm>
+                    <a:prstGeom prst="rect">
+                      <a:avLst/>
+                    </a:prstGeom>
+                  </pic:spPr>
+                </pic:pic>
+              </a:graphicData>
+            </a:graphic>
+          </wp:inline>
+        </w:drawing>
+      </w:r>
+    </w:p>
+    <w:p>
+      <w:pPr>
+        <w:pStyle w:val="ListParagraph"/>
+      </w:pPr>
+      <w:r>
+        <w:t>Update</w:t>
+      </w:r>
+      <w:r>
+        <w:br/>
+      </w:r>
+      <w:r>
+        <w:drawing>
+          <wp:inline distT="0" distB="0" distL="0" distR="0" wp14:anchorId="07919DAC" wp14:editId="785A8787">
+            <wp:extent cx="3612193" cy="868755"/>
+            <wp:effectExtent l="0" t="0" r="7620" b="7620"/>
+            <wp:docPr id="14" name="Picture 14"/>
+            <wp:cNvGraphicFramePr>
+              <a:graphicFrameLocks xmlns:a="http://schemas.openxmlformats.org/drawingml/2006/main" noChangeAspect="1"/>
+            </wp:cNvGraphicFramePr>
+            <a:graphic xmlns:a="http://schemas.openxmlformats.org/drawingml/2006/main">
+              <a:graphicData uri="http://schemas.openxmlformats.org/drawingml/2006/picture">
+                <pic:pic xmlns:pic="http://schemas.openxmlformats.org/drawingml/2006/picture">
+                  <pic:nvPicPr>
+                    <pic:cNvPr id="1" name=""/>
+                    <pic:cNvPicPr/>
+                  </pic:nvPicPr>
+                  <pic:blipFill>
+                    <a:blip r:embed="rId37"/>
+                    <a:stretch>
+                      <a:fillRect/>
+                    </a:stretch>
+                  </pic:blipFill>
+                  <pic:spPr>
+                    <a:xfrm>
+                      <a:off x="0" y="0"/>
+                      <a:ext cx="3612193" cy="868755"/>
+                    </a:xfrm>
+                    <a:prstGeom prst="rect">
+                      <a:avLst/>
+                    </a:prstGeom>
+                  </pic:spPr>
+                </pic:pic>
+              </a:graphicData>
+            </a:graphic>
+          </wp:inline>
+        </w:drawing>
+      </w:r>
+    </w:p>
+    <w:p>
+      <w:pPr>
+        <w:pStyle w:val="ListParagraph"/>
+      </w:pPr>
+    </w:p>
+    <w:p>
+      <w:pPr>
+        <w:pStyle w:val="ListParagraph"/>
+      </w:pPr>
+    </w:p>
+    <w:p>
+      <w:pPr>
+        <w:pStyle w:val="ListParagraph"/>
+      </w:pPr>
+    </w:p>
+    <w:p>
+      <w:pPr>
+        <w:pStyle w:val="ListParagraph"/>
+      </w:pPr>
+    </w:p>
+    <w:p>
+      <w:pPr>
+        <w:pStyle w:val="ListParagraph"/>
+      </w:pPr>
+    </w:p>
+    <w:p>
       <w:bookmarkStart w:id="0" w:name="_GoBack"/>
       <w:bookmarkEnd w:id="0"/>
-    </w:p>
-    <w:p>
-      <w:pPr>
-        <w:pStyle w:val="ListParagraph"/>
-        <w:rPr>
-          <w:lang w:val="en-US"/>
-        </w:rPr>
-      </w:pPr>
-    </w:p>
-    <w:p>
-      <w:pPr>
-        <w:pStyle w:val="ListParagraph"/>
-        <w:rPr>
-          <w:lang w:val="en-US"/>
-        </w:rPr>
-      </w:pPr>
-    </w:p>
-    <w:p>
-      <w:pPr>
-        <w:pStyle w:val="ListParagraph"/>
-        <w:rPr>
-          <w:lang w:val="en-US"/>
-        </w:rPr>
-      </w:pPr>
-    </w:p>
-    <w:p>
-      <w:pPr>
-        <w:pStyle w:val="ListParagraph"/>
-        <w:rPr>
-          <w:lang w:val="en-US"/>
-        </w:rPr>
-      </w:pPr>
-    </w:p>
-    <w:p>
-      <w:pPr>
-        <w:pStyle w:val="ListParagraph"/>
-        <w:rPr>
-          <w:lang w:val="en-US"/>
-        </w:rPr>
-      </w:pPr>
-    </w:p>
-    <w:p>
-      <w:pPr>
-        <w:pStyle w:val="ListParagraph"/>
-        <w:rPr>
-          <w:lang w:val="en-US"/>
-        </w:rPr>
-      </w:pPr>
-    </w:p>
-    <w:p>
-      <w:pPr>
-        <w:pStyle w:val="ListParagraph"/>
-        <w:rPr>
-          <w:lang w:val="en-US"/>
-        </w:rPr>
-      </w:pPr>
-    </w:p>
-    <w:p>
-      <w:pPr>
-        <w:pStyle w:val="ListParagraph"/>
-        <w:rPr>
-          <w:lang w:val="en-US"/>
-        </w:rPr>
-      </w:pPr>
-    </w:p>
-    <w:p>
-      <w:pPr>
-        <w:pStyle w:val="ListParagraph"/>
-        <w:rPr>
-          <w:lang w:val="en-US"/>
-        </w:rPr>
-      </w:pPr>
     </w:p>
     <w:sectPr>
       <w:pgSz w:w="11906" w:h="16838"/>
@@ -2869,11 +2819,103 @@
       </w:pPr>
     </w:lvl>
   </w:abstractNum>
+  <w:abstractNum w:abstractNumId="2" w15:restartNumberingAfterBreak="0">
+    <w:nsid w:val="751913E0"/>
+    <w:multiLevelType w:val="hybridMultilevel"/>
+    <w:tmpl w:val="5AF6F62A"/>
+    <w:lvl w:ilvl="0" w:tplc="0409000F">
+      <w:start w:val="1"/>
+      <w:numFmt w:val="decimal"/>
+      <w:lvlText w:val="%1."/>
+      <w:lvlJc w:val="left"/>
+      <w:pPr>
+        <w:ind w:left="720" w:hanging="360"/>
+      </w:pPr>
+      <w:rPr>
+        <w:rFonts w:hint="default"/>
+      </w:rPr>
+    </w:lvl>
+    <w:lvl w:ilvl="1" w:tplc="04090019" w:tentative="1">
+      <w:start w:val="1"/>
+      <w:numFmt w:val="lowerLetter"/>
+      <w:lvlText w:val="%2."/>
+      <w:lvlJc w:val="left"/>
+      <w:pPr>
+        <w:ind w:left="1440" w:hanging="360"/>
+      </w:pPr>
+    </w:lvl>
+    <w:lvl w:ilvl="2" w:tplc="0409001B" w:tentative="1">
+      <w:start w:val="1"/>
+      <w:numFmt w:val="lowerRoman"/>
+      <w:lvlText w:val="%3."/>
+      <w:lvlJc w:val="right"/>
+      <w:pPr>
+        <w:ind w:left="2160" w:hanging="180"/>
+      </w:pPr>
+    </w:lvl>
+    <w:lvl w:ilvl="3" w:tplc="0409000F" w:tentative="1">
+      <w:start w:val="1"/>
+      <w:numFmt w:val="decimal"/>
+      <w:lvlText w:val="%4."/>
+      <w:lvlJc w:val="left"/>
+      <w:pPr>
+        <w:ind w:left="2880" w:hanging="360"/>
+      </w:pPr>
+    </w:lvl>
+    <w:lvl w:ilvl="4" w:tplc="04090019" w:tentative="1">
+      <w:start w:val="1"/>
+      <w:numFmt w:val="lowerLetter"/>
+      <w:lvlText w:val="%5."/>
+      <w:lvlJc w:val="left"/>
+      <w:pPr>
+        <w:ind w:left="3600" w:hanging="360"/>
+      </w:pPr>
+    </w:lvl>
+    <w:lvl w:ilvl="5" w:tplc="0409001B" w:tentative="1">
+      <w:start w:val="1"/>
+      <w:numFmt w:val="lowerRoman"/>
+      <w:lvlText w:val="%6."/>
+      <w:lvlJc w:val="right"/>
+      <w:pPr>
+        <w:ind w:left="4320" w:hanging="180"/>
+      </w:pPr>
+    </w:lvl>
+    <w:lvl w:ilvl="6" w:tplc="0409000F" w:tentative="1">
+      <w:start w:val="1"/>
+      <w:numFmt w:val="decimal"/>
+      <w:lvlText w:val="%7."/>
+      <w:lvlJc w:val="left"/>
+      <w:pPr>
+        <w:ind w:left="5040" w:hanging="360"/>
+      </w:pPr>
+    </w:lvl>
+    <w:lvl w:ilvl="7" w:tplc="04090019" w:tentative="1">
+      <w:start w:val="1"/>
+      <w:numFmt w:val="lowerLetter"/>
+      <w:lvlText w:val="%8."/>
+      <w:lvlJc w:val="left"/>
+      <w:pPr>
+        <w:ind w:left="5760" w:hanging="360"/>
+      </w:pPr>
+    </w:lvl>
+    <w:lvl w:ilvl="8" w:tplc="0409001B" w:tentative="1">
+      <w:start w:val="1"/>
+      <w:numFmt w:val="lowerRoman"/>
+      <w:lvlText w:val="%9."/>
+      <w:lvlJc w:val="right"/>
+      <w:pPr>
+        <w:ind w:left="6480" w:hanging="180"/>
+      </w:pPr>
+    </w:lvl>
+  </w:abstractNum>
   <w:num w:numId="1">
     <w:abstractNumId w:val="1"/>
   </w:num>
   <w:num w:numId="2">
     <w:abstractNumId w:val="0"/>
+  </w:num>
+  <w:num w:numId="3">
+    <w:abstractNumId w:val="2"/>
   </w:num>
 </w:numbering>
 </file>
@@ -2886,7 +2928,7 @@
         <w:rFonts w:asciiTheme="minorHAnsi" w:eastAsiaTheme="minorHAnsi" w:hAnsiTheme="minorHAnsi" w:cstheme="minorBidi"/>
         <w:sz w:val="24"/>
         <w:szCs w:val="24"/>
-        <w:lang w:eastAsia="en-US" w:bidi="ar-SA"/>
+        <w:lang w:val="en-US" w:eastAsia="en-US" w:bidi="ar-SA"/>
       </w:rPr>
     </w:rPrDefault>
     <w:pPrDefault/>
@@ -3273,6 +3315,28 @@
       <w:lang w:eastAsia="en-GB"/>
     </w:rPr>
   </w:style>
+  <w:style w:type="paragraph" w:styleId="Heading2">
+    <w:name w:val="heading 2"/>
+    <w:basedOn w:val="Normal"/>
+    <w:next w:val="Normal"/>
+    <w:link w:val="Heading2Char"/>
+    <w:uiPriority w:val="9"/>
+    <w:unhideWhenUsed/>
+    <w:qFormat/>
+    <w:rsid w:val="00CF1024"/>
+    <w:pPr>
+      <w:keepNext/>
+      <w:keepLines/>
+      <w:spacing w:before="40"/>
+      <w:outlineLvl w:val="1"/>
+    </w:pPr>
+    <w:rPr>
+      <w:rFonts w:asciiTheme="majorHAnsi" w:eastAsiaTheme="majorEastAsia" w:hAnsiTheme="majorHAnsi" w:cstheme="majorBidi"/>
+      <w:color w:val="2F5496" w:themeColor="accent1" w:themeShade="BF"/>
+      <w:sz w:val="26"/>
+      <w:szCs w:val="26"/>
+    </w:rPr>
+  </w:style>
   <w:style w:type="character" w:default="1" w:styleId="DefaultParagraphFont">
     <w:name w:val="Default Paragraph Font"/>
     <w:uiPriority w:val="1"/>
@@ -3362,6 +3426,20 @@
     <w:pPr>
       <w:spacing w:before="100" w:beforeAutospacing="1" w:after="100" w:afterAutospacing="1"/>
     </w:pPr>
+  </w:style>
+  <w:style w:type="character" w:customStyle="1" w:styleId="Heading2Char">
+    <w:name w:val="Heading 2 Char"/>
+    <w:basedOn w:val="DefaultParagraphFont"/>
+    <w:link w:val="Heading2"/>
+    <w:uiPriority w:val="9"/>
+    <w:rsid w:val="00CF1024"/>
+    <w:rPr>
+      <w:rFonts w:asciiTheme="majorHAnsi" w:eastAsiaTheme="majorEastAsia" w:hAnsiTheme="majorHAnsi" w:cstheme="majorBidi"/>
+      <w:color w:val="2F5496" w:themeColor="accent1" w:themeShade="BF"/>
+      <w:sz w:val="26"/>
+      <w:szCs w:val="26"/>
+      <w:lang w:eastAsia="en-GB"/>
+    </w:rPr>
   </w:style>
 </w:styles>
 </file>

</xml_diff>

<commit_message>
* index for active user reservations
</commit_message>
<xml_diff>
--- a/indexi.docx
+++ b/indexi.docx
@@ -1,6 +1,6 @@
 
 <file path=word/document.xml><?xml version="1.0" encoding="utf-8"?>
-<w:document xmlns:wpc="http://schemas.microsoft.com/office/word/2010/wordprocessingCanvas" xmlns:cx="http://schemas.microsoft.com/office/drawing/2014/chartex" xmlns:cx1="http://schemas.microsoft.com/office/drawing/2015/9/8/chartex" xmlns:mc="http://schemas.openxmlformats.org/markup-compatibility/2006" xmlns:o="urn:schemas-microsoft-com:office:office" xmlns:r="http://schemas.openxmlformats.org/officeDocument/2006/relationships" xmlns:m="http://schemas.openxmlformats.org/officeDocument/2006/math" xmlns:v="urn:schemas-microsoft-com:vml" xmlns:wp14="http://schemas.microsoft.com/office/word/2010/wordprocessingDrawing" xmlns:wp="http://schemas.openxmlformats.org/drawingml/2006/wordprocessingDrawing" xmlns:w10="urn:schemas-microsoft-com:office:word" xmlns:w="http://schemas.openxmlformats.org/wordprocessingml/2006/main" xmlns:w14="http://schemas.microsoft.com/office/word/2010/wordml" xmlns:w15="http://schemas.microsoft.com/office/word/2012/wordml" xmlns:w16se="http://schemas.microsoft.com/office/word/2015/wordml/symex" xmlns:wpg="http://schemas.microsoft.com/office/word/2010/wordprocessingGroup" xmlns:wpi="http://schemas.microsoft.com/office/word/2010/wordprocessingInk" xmlns:wne="http://schemas.microsoft.com/office/word/2006/wordml" xmlns:wps="http://schemas.microsoft.com/office/word/2010/wordprocessingShape" mc:Ignorable="w14 w15 w16se wp14">
+<w:document xmlns:wpc="http://schemas.microsoft.com/office/word/2010/wordprocessingCanvas" xmlns:cx="http://schemas.microsoft.com/office/drawing/2014/chartex" xmlns:cx1="http://schemas.microsoft.com/office/drawing/2015/9/8/chartex" xmlns:cx2="http://schemas.microsoft.com/office/drawing/2015/10/21/chartex" xmlns:cx3="http://schemas.microsoft.com/office/drawing/2016/5/9/chartex" xmlns:cx4="http://schemas.microsoft.com/office/drawing/2016/5/10/chartex" xmlns:cx5="http://schemas.microsoft.com/office/drawing/2016/5/11/chartex" xmlns:cx6="http://schemas.microsoft.com/office/drawing/2016/5/12/chartex" xmlns:cx7="http://schemas.microsoft.com/office/drawing/2016/5/13/chartex" xmlns:cx8="http://schemas.microsoft.com/office/drawing/2016/5/14/chartex" xmlns:mc="http://schemas.openxmlformats.org/markup-compatibility/2006" xmlns:aink="http://schemas.microsoft.com/office/drawing/2016/ink" xmlns:am3d="http://schemas.microsoft.com/office/drawing/2017/model3d" xmlns:o="urn:schemas-microsoft-com:office:office" xmlns:oel="http://schemas.microsoft.com/office/2019/extlst" xmlns:r="http://schemas.openxmlformats.org/officeDocument/2006/relationships" xmlns:m="http://schemas.openxmlformats.org/officeDocument/2006/math" xmlns:v="urn:schemas-microsoft-com:vml" xmlns:wp14="http://schemas.microsoft.com/office/word/2010/wordprocessingDrawing" xmlns:wp="http://schemas.openxmlformats.org/drawingml/2006/wordprocessingDrawing" xmlns:w10="urn:schemas-microsoft-com:office:word" xmlns:w="http://schemas.openxmlformats.org/wordprocessingml/2006/main" xmlns:w14="http://schemas.microsoft.com/office/word/2010/wordml" xmlns:w15="http://schemas.microsoft.com/office/word/2012/wordml" xmlns:w16cex="http://schemas.microsoft.com/office/word/2018/wordml/cex" xmlns:w16cid="http://schemas.microsoft.com/office/word/2016/wordml/cid" xmlns:w16="http://schemas.microsoft.com/office/word/2018/wordml" xmlns:w16du="http://schemas.microsoft.com/office/word/2023/wordml/word16du" xmlns:w16sdtdh="http://schemas.microsoft.com/office/word/2020/wordml/sdtdatahash" xmlns:w16se="http://schemas.microsoft.com/office/word/2015/wordml/symex" xmlns:wpg="http://schemas.microsoft.com/office/word/2010/wordprocessingGroup" xmlns:wpi="http://schemas.microsoft.com/office/word/2010/wordprocessingInk" xmlns:wne="http://schemas.microsoft.com/office/word/2006/wordml" xmlns:wps="http://schemas.microsoft.com/office/word/2010/wordprocessingShape" mc:Ignorable="w14 w15 w16se w16cid w16 w16cex w16sdtdh wp14">
   <w:body>
     <w:p>
       <w:pPr>
@@ -59,7 +59,87 @@
           <w:sz w:val="20"/>
           <w:szCs w:val="20"/>
         </w:rPr>
-        <w:t>1. Со кои филтри најчесто ќе се извршува погледот?</w:t>
+        <w:t xml:space="preserve">1. Со кои </w:t>
+      </w:r>
+      <w:proofErr w:type="spellStart"/>
+      <w:r>
+        <w:rPr>
+          <w:rFonts w:ascii="Segoe UI" w:hAnsi="Segoe UI" w:cs="Segoe UI"/>
+          <w:color w:val="212529"/>
+          <w:sz w:val="20"/>
+          <w:szCs w:val="20"/>
+        </w:rPr>
+        <w:t>филтри</w:t>
+      </w:r>
+      <w:proofErr w:type="spellEnd"/>
+      <w:r>
+        <w:rPr>
+          <w:rFonts w:ascii="Segoe UI" w:hAnsi="Segoe UI" w:cs="Segoe UI"/>
+          <w:color w:val="212529"/>
+          <w:sz w:val="20"/>
+          <w:szCs w:val="20"/>
+        </w:rPr>
+        <w:t xml:space="preserve"> </w:t>
+      </w:r>
+      <w:proofErr w:type="spellStart"/>
+      <w:r>
+        <w:rPr>
+          <w:rFonts w:ascii="Segoe UI" w:hAnsi="Segoe UI" w:cs="Segoe UI"/>
+          <w:color w:val="212529"/>
+          <w:sz w:val="20"/>
+          <w:szCs w:val="20"/>
+        </w:rPr>
+        <w:t>најчесто</w:t>
+      </w:r>
+      <w:proofErr w:type="spellEnd"/>
+      <w:r>
+        <w:rPr>
+          <w:rFonts w:ascii="Segoe UI" w:hAnsi="Segoe UI" w:cs="Segoe UI"/>
+          <w:color w:val="212529"/>
+          <w:sz w:val="20"/>
+          <w:szCs w:val="20"/>
+        </w:rPr>
+        <w:t xml:space="preserve"> ќе се </w:t>
+      </w:r>
+      <w:proofErr w:type="spellStart"/>
+      <w:r>
+        <w:rPr>
+          <w:rFonts w:ascii="Segoe UI" w:hAnsi="Segoe UI" w:cs="Segoe UI"/>
+          <w:color w:val="212529"/>
+          <w:sz w:val="20"/>
+          <w:szCs w:val="20"/>
+        </w:rPr>
+        <w:t>извршува</w:t>
+      </w:r>
+      <w:proofErr w:type="spellEnd"/>
+      <w:r>
+        <w:rPr>
+          <w:rFonts w:ascii="Segoe UI" w:hAnsi="Segoe UI" w:cs="Segoe UI"/>
+          <w:color w:val="212529"/>
+          <w:sz w:val="20"/>
+          <w:szCs w:val="20"/>
+        </w:rPr>
+        <w:t xml:space="preserve"> </w:t>
+      </w:r>
+      <w:proofErr w:type="spellStart"/>
+      <w:r>
+        <w:rPr>
+          <w:rFonts w:ascii="Segoe UI" w:hAnsi="Segoe UI" w:cs="Segoe UI"/>
+          <w:color w:val="212529"/>
+          <w:sz w:val="20"/>
+          <w:szCs w:val="20"/>
+        </w:rPr>
+        <w:t>погледот</w:t>
+      </w:r>
+      <w:proofErr w:type="spellEnd"/>
+      <w:r>
+        <w:rPr>
+          <w:rFonts w:ascii="Segoe UI" w:hAnsi="Segoe UI" w:cs="Segoe UI"/>
+          <w:color w:val="212529"/>
+          <w:sz w:val="20"/>
+          <w:szCs w:val="20"/>
+        </w:rPr>
+        <w:t>?</w:t>
       </w:r>
       <w:r>
         <w:rPr>
@@ -69,7 +149,147 @@
           <w:szCs w:val="20"/>
         </w:rPr>
         <w:br/>
-        <w:t>- Najcesto vo book availibity bi se prebaruvalo po naslov na knigata.</w:t>
+        <w:t xml:space="preserve">- </w:t>
+      </w:r>
+      <w:proofErr w:type="spellStart"/>
+      <w:r>
+        <w:rPr>
+          <w:rFonts w:ascii="Segoe UI" w:hAnsi="Segoe UI" w:cs="Segoe UI"/>
+          <w:color w:val="212529"/>
+          <w:sz w:val="20"/>
+          <w:szCs w:val="20"/>
+        </w:rPr>
+        <w:t>Najcesto</w:t>
+      </w:r>
+      <w:proofErr w:type="spellEnd"/>
+      <w:r>
+        <w:rPr>
+          <w:rFonts w:ascii="Segoe UI" w:hAnsi="Segoe UI" w:cs="Segoe UI"/>
+          <w:color w:val="212529"/>
+          <w:sz w:val="20"/>
+          <w:szCs w:val="20"/>
+        </w:rPr>
+        <w:t xml:space="preserve"> </w:t>
+      </w:r>
+      <w:proofErr w:type="spellStart"/>
+      <w:r>
+        <w:rPr>
+          <w:rFonts w:ascii="Segoe UI" w:hAnsi="Segoe UI" w:cs="Segoe UI"/>
+          <w:color w:val="212529"/>
+          <w:sz w:val="20"/>
+          <w:szCs w:val="20"/>
+        </w:rPr>
+        <w:t>vo</w:t>
+      </w:r>
+      <w:proofErr w:type="spellEnd"/>
+      <w:r>
+        <w:rPr>
+          <w:rFonts w:ascii="Segoe UI" w:hAnsi="Segoe UI" w:cs="Segoe UI"/>
+          <w:color w:val="212529"/>
+          <w:sz w:val="20"/>
+          <w:szCs w:val="20"/>
+        </w:rPr>
+        <w:t xml:space="preserve"> book </w:t>
+      </w:r>
+      <w:proofErr w:type="spellStart"/>
+      <w:r>
+        <w:rPr>
+          <w:rFonts w:ascii="Segoe UI" w:hAnsi="Segoe UI" w:cs="Segoe UI"/>
+          <w:color w:val="212529"/>
+          <w:sz w:val="20"/>
+          <w:szCs w:val="20"/>
+        </w:rPr>
+        <w:t>availibity</w:t>
+      </w:r>
+      <w:proofErr w:type="spellEnd"/>
+      <w:r>
+        <w:rPr>
+          <w:rFonts w:ascii="Segoe UI" w:hAnsi="Segoe UI" w:cs="Segoe UI"/>
+          <w:color w:val="212529"/>
+          <w:sz w:val="20"/>
+          <w:szCs w:val="20"/>
+        </w:rPr>
+        <w:t xml:space="preserve"> bi se </w:t>
+      </w:r>
+      <w:proofErr w:type="spellStart"/>
+      <w:r>
+        <w:rPr>
+          <w:rFonts w:ascii="Segoe UI" w:hAnsi="Segoe UI" w:cs="Segoe UI"/>
+          <w:color w:val="212529"/>
+          <w:sz w:val="20"/>
+          <w:szCs w:val="20"/>
+        </w:rPr>
+        <w:t>prebaruvalo</w:t>
+      </w:r>
+      <w:proofErr w:type="spellEnd"/>
+      <w:r>
+        <w:rPr>
+          <w:rFonts w:ascii="Segoe UI" w:hAnsi="Segoe UI" w:cs="Segoe UI"/>
+          <w:color w:val="212529"/>
+          <w:sz w:val="20"/>
+          <w:szCs w:val="20"/>
+        </w:rPr>
+        <w:t xml:space="preserve"> po </w:t>
+      </w:r>
+      <w:proofErr w:type="spellStart"/>
+      <w:r>
+        <w:rPr>
+          <w:rFonts w:ascii="Segoe UI" w:hAnsi="Segoe UI" w:cs="Segoe UI"/>
+          <w:color w:val="212529"/>
+          <w:sz w:val="20"/>
+          <w:szCs w:val="20"/>
+        </w:rPr>
+        <w:t>naslov</w:t>
+      </w:r>
+      <w:proofErr w:type="spellEnd"/>
+      <w:r>
+        <w:rPr>
+          <w:rFonts w:ascii="Segoe UI" w:hAnsi="Segoe UI" w:cs="Segoe UI"/>
+          <w:color w:val="212529"/>
+          <w:sz w:val="20"/>
+          <w:szCs w:val="20"/>
+        </w:rPr>
+        <w:t xml:space="preserve"> </w:t>
+      </w:r>
+      <w:proofErr w:type="spellStart"/>
+      <w:r>
+        <w:rPr>
+          <w:rFonts w:ascii="Segoe UI" w:hAnsi="Segoe UI" w:cs="Segoe UI"/>
+          <w:color w:val="212529"/>
+          <w:sz w:val="20"/>
+          <w:szCs w:val="20"/>
+        </w:rPr>
+        <w:t>na</w:t>
+      </w:r>
+      <w:proofErr w:type="spellEnd"/>
+      <w:r>
+        <w:rPr>
+          <w:rFonts w:ascii="Segoe UI" w:hAnsi="Segoe UI" w:cs="Segoe UI"/>
+          <w:color w:val="212529"/>
+          <w:sz w:val="20"/>
+          <w:szCs w:val="20"/>
+        </w:rPr>
+        <w:t xml:space="preserve"> </w:t>
+      </w:r>
+      <w:proofErr w:type="spellStart"/>
+      <w:r>
+        <w:rPr>
+          <w:rFonts w:ascii="Segoe UI" w:hAnsi="Segoe UI" w:cs="Segoe UI"/>
+          <w:color w:val="212529"/>
+          <w:sz w:val="20"/>
+          <w:szCs w:val="20"/>
+        </w:rPr>
+        <w:t>knigata</w:t>
+      </w:r>
+      <w:proofErr w:type="spellEnd"/>
+      <w:r>
+        <w:rPr>
+          <w:rFonts w:ascii="Segoe UI" w:hAnsi="Segoe UI" w:cs="Segoe UI"/>
+          <w:color w:val="212529"/>
+          <w:sz w:val="20"/>
+          <w:szCs w:val="20"/>
+        </w:rPr>
+        <w:t>.</w:t>
       </w:r>
     </w:p>
     <w:p>
@@ -91,7 +311,267 @@
           <w:sz w:val="20"/>
           <w:szCs w:val="20"/>
         </w:rPr>
-        <w:t>2. Кои се случаите на употреба на погледот? Дали ни се важни перформансите, или станува збор за аналитички поглед?</w:t>
+        <w:t xml:space="preserve">2. Кои се </w:t>
+      </w:r>
+      <w:proofErr w:type="spellStart"/>
+      <w:r>
+        <w:rPr>
+          <w:rFonts w:ascii="Segoe UI" w:hAnsi="Segoe UI" w:cs="Segoe UI"/>
+          <w:color w:val="212529"/>
+          <w:sz w:val="20"/>
+          <w:szCs w:val="20"/>
+        </w:rPr>
+        <w:t>случаите</w:t>
+      </w:r>
+      <w:proofErr w:type="spellEnd"/>
+      <w:r>
+        <w:rPr>
+          <w:rFonts w:ascii="Segoe UI" w:hAnsi="Segoe UI" w:cs="Segoe UI"/>
+          <w:color w:val="212529"/>
+          <w:sz w:val="20"/>
+          <w:szCs w:val="20"/>
+        </w:rPr>
+        <w:t xml:space="preserve"> на </w:t>
+      </w:r>
+      <w:proofErr w:type="spellStart"/>
+      <w:r>
+        <w:rPr>
+          <w:rFonts w:ascii="Segoe UI" w:hAnsi="Segoe UI" w:cs="Segoe UI"/>
+          <w:color w:val="212529"/>
+          <w:sz w:val="20"/>
+          <w:szCs w:val="20"/>
+        </w:rPr>
+        <w:t>употреба</w:t>
+      </w:r>
+      <w:proofErr w:type="spellEnd"/>
+      <w:r>
+        <w:rPr>
+          <w:rFonts w:ascii="Segoe UI" w:hAnsi="Segoe UI" w:cs="Segoe UI"/>
+          <w:color w:val="212529"/>
+          <w:sz w:val="20"/>
+          <w:szCs w:val="20"/>
+        </w:rPr>
+        <w:t xml:space="preserve"> на </w:t>
+      </w:r>
+      <w:proofErr w:type="spellStart"/>
+      <w:r>
+        <w:rPr>
+          <w:rFonts w:ascii="Segoe UI" w:hAnsi="Segoe UI" w:cs="Segoe UI"/>
+          <w:color w:val="212529"/>
+          <w:sz w:val="20"/>
+          <w:szCs w:val="20"/>
+        </w:rPr>
+        <w:t>погледот</w:t>
+      </w:r>
+      <w:proofErr w:type="spellEnd"/>
+      <w:r>
+        <w:rPr>
+          <w:rFonts w:ascii="Segoe UI" w:hAnsi="Segoe UI" w:cs="Segoe UI"/>
+          <w:color w:val="212529"/>
+          <w:sz w:val="20"/>
+          <w:szCs w:val="20"/>
+        </w:rPr>
+        <w:t xml:space="preserve">? </w:t>
+      </w:r>
+      <w:proofErr w:type="spellStart"/>
+      <w:r>
+        <w:rPr>
+          <w:rFonts w:ascii="Segoe UI" w:hAnsi="Segoe UI" w:cs="Segoe UI"/>
+          <w:color w:val="212529"/>
+          <w:sz w:val="20"/>
+          <w:szCs w:val="20"/>
+        </w:rPr>
+        <w:t>Дали</w:t>
+      </w:r>
+      <w:proofErr w:type="spellEnd"/>
+      <w:r>
+        <w:rPr>
+          <w:rFonts w:ascii="Segoe UI" w:hAnsi="Segoe UI" w:cs="Segoe UI"/>
+          <w:color w:val="212529"/>
+          <w:sz w:val="20"/>
+          <w:szCs w:val="20"/>
+        </w:rPr>
+        <w:t xml:space="preserve"> </w:t>
+      </w:r>
+      <w:proofErr w:type="spellStart"/>
+      <w:r>
+        <w:rPr>
+          <w:rFonts w:ascii="Segoe UI" w:hAnsi="Segoe UI" w:cs="Segoe UI"/>
+          <w:color w:val="212529"/>
+          <w:sz w:val="20"/>
+          <w:szCs w:val="20"/>
+        </w:rPr>
+        <w:t>ни</w:t>
+      </w:r>
+      <w:proofErr w:type="spellEnd"/>
+      <w:r>
+        <w:rPr>
+          <w:rFonts w:ascii="Segoe UI" w:hAnsi="Segoe UI" w:cs="Segoe UI"/>
+          <w:color w:val="212529"/>
+          <w:sz w:val="20"/>
+          <w:szCs w:val="20"/>
+        </w:rPr>
+        <w:t xml:space="preserve"> се </w:t>
+      </w:r>
+      <w:proofErr w:type="spellStart"/>
+      <w:r>
+        <w:rPr>
+          <w:rFonts w:ascii="Segoe UI" w:hAnsi="Segoe UI" w:cs="Segoe UI"/>
+          <w:color w:val="212529"/>
+          <w:sz w:val="20"/>
+          <w:szCs w:val="20"/>
+        </w:rPr>
+        <w:t>важни</w:t>
+      </w:r>
+      <w:proofErr w:type="spellEnd"/>
+      <w:r>
+        <w:rPr>
+          <w:rFonts w:ascii="Segoe UI" w:hAnsi="Segoe UI" w:cs="Segoe UI"/>
+          <w:color w:val="212529"/>
+          <w:sz w:val="20"/>
+          <w:szCs w:val="20"/>
+        </w:rPr>
+        <w:t xml:space="preserve"> </w:t>
+      </w:r>
+      <w:proofErr w:type="spellStart"/>
+      <w:r>
+        <w:rPr>
+          <w:rFonts w:ascii="Segoe UI" w:hAnsi="Segoe UI" w:cs="Segoe UI"/>
+          <w:color w:val="212529"/>
+          <w:sz w:val="20"/>
+          <w:szCs w:val="20"/>
+        </w:rPr>
+        <w:t>перформансите</w:t>
+      </w:r>
+      <w:proofErr w:type="spellEnd"/>
+      <w:r>
+        <w:rPr>
+          <w:rFonts w:ascii="Segoe UI" w:hAnsi="Segoe UI" w:cs="Segoe UI"/>
+          <w:color w:val="212529"/>
+          <w:sz w:val="20"/>
+          <w:szCs w:val="20"/>
+        </w:rPr>
+        <w:t xml:space="preserve">, </w:t>
+      </w:r>
+      <w:proofErr w:type="spellStart"/>
+      <w:r>
+        <w:rPr>
+          <w:rFonts w:ascii="Segoe UI" w:hAnsi="Segoe UI" w:cs="Segoe UI"/>
+          <w:color w:val="212529"/>
+          <w:sz w:val="20"/>
+          <w:szCs w:val="20"/>
+        </w:rPr>
+        <w:t>или</w:t>
+      </w:r>
+      <w:proofErr w:type="spellEnd"/>
+      <w:r>
+        <w:rPr>
+          <w:rFonts w:ascii="Segoe UI" w:hAnsi="Segoe UI" w:cs="Segoe UI"/>
+          <w:color w:val="212529"/>
+          <w:sz w:val="20"/>
+          <w:szCs w:val="20"/>
+        </w:rPr>
+        <w:t xml:space="preserve"> </w:t>
+      </w:r>
+      <w:proofErr w:type="spellStart"/>
+      <w:r>
+        <w:rPr>
+          <w:rFonts w:ascii="Segoe UI" w:hAnsi="Segoe UI" w:cs="Segoe UI"/>
+          <w:color w:val="212529"/>
+          <w:sz w:val="20"/>
+          <w:szCs w:val="20"/>
+        </w:rPr>
+        <w:t>станува</w:t>
+      </w:r>
+      <w:proofErr w:type="spellEnd"/>
+      <w:r>
+        <w:rPr>
+          <w:rFonts w:ascii="Segoe UI" w:hAnsi="Segoe UI" w:cs="Segoe UI"/>
+          <w:color w:val="212529"/>
+          <w:sz w:val="20"/>
+          <w:szCs w:val="20"/>
+        </w:rPr>
+        <w:t xml:space="preserve"> </w:t>
+      </w:r>
+      <w:proofErr w:type="spellStart"/>
+      <w:r>
+        <w:rPr>
+          <w:rFonts w:ascii="Segoe UI" w:hAnsi="Segoe UI" w:cs="Segoe UI"/>
+          <w:color w:val="212529"/>
+          <w:sz w:val="20"/>
+          <w:szCs w:val="20"/>
+        </w:rPr>
+        <w:t>збор</w:t>
+      </w:r>
+      <w:proofErr w:type="spellEnd"/>
+      <w:r>
+        <w:rPr>
+          <w:rFonts w:ascii="Segoe UI" w:hAnsi="Segoe UI" w:cs="Segoe UI"/>
+          <w:color w:val="212529"/>
+          <w:sz w:val="20"/>
+          <w:szCs w:val="20"/>
+        </w:rPr>
+        <w:t xml:space="preserve"> </w:t>
+      </w:r>
+      <w:proofErr w:type="spellStart"/>
+      <w:r>
+        <w:rPr>
+          <w:rFonts w:ascii="Segoe UI" w:hAnsi="Segoe UI" w:cs="Segoe UI"/>
+          <w:color w:val="212529"/>
+          <w:sz w:val="20"/>
+          <w:szCs w:val="20"/>
+        </w:rPr>
+        <w:t>за</w:t>
+      </w:r>
+      <w:proofErr w:type="spellEnd"/>
+      <w:r>
+        <w:rPr>
+          <w:rFonts w:ascii="Segoe UI" w:hAnsi="Segoe UI" w:cs="Segoe UI"/>
+          <w:color w:val="212529"/>
+          <w:sz w:val="20"/>
+          <w:szCs w:val="20"/>
+        </w:rPr>
+        <w:t xml:space="preserve"> </w:t>
+      </w:r>
+      <w:proofErr w:type="spellStart"/>
+      <w:r>
+        <w:rPr>
+          <w:rFonts w:ascii="Segoe UI" w:hAnsi="Segoe UI" w:cs="Segoe UI"/>
+          <w:color w:val="212529"/>
+          <w:sz w:val="20"/>
+          <w:szCs w:val="20"/>
+        </w:rPr>
+        <w:t>аналитички</w:t>
+      </w:r>
+      <w:proofErr w:type="spellEnd"/>
+      <w:r>
+        <w:rPr>
+          <w:rFonts w:ascii="Segoe UI" w:hAnsi="Segoe UI" w:cs="Segoe UI"/>
+          <w:color w:val="212529"/>
+          <w:sz w:val="20"/>
+          <w:szCs w:val="20"/>
+        </w:rPr>
+        <w:t xml:space="preserve"> </w:t>
+      </w:r>
+      <w:proofErr w:type="spellStart"/>
+      <w:r>
+        <w:rPr>
+          <w:rFonts w:ascii="Segoe UI" w:hAnsi="Segoe UI" w:cs="Segoe UI"/>
+          <w:color w:val="212529"/>
+          <w:sz w:val="20"/>
+          <w:szCs w:val="20"/>
+        </w:rPr>
+        <w:t>поглед</w:t>
+      </w:r>
+      <w:proofErr w:type="spellEnd"/>
+      <w:r>
+        <w:rPr>
+          <w:rFonts w:ascii="Segoe UI" w:hAnsi="Segoe UI" w:cs="Segoe UI"/>
+          <w:color w:val="212529"/>
+          <w:sz w:val="20"/>
+          <w:szCs w:val="20"/>
+        </w:rPr>
+        <w:t>?</w:t>
       </w:r>
       <w:r>
         <w:rPr>
@@ -101,23 +581,168 @@
           <w:szCs w:val="20"/>
         </w:rPr>
         <w:br/>
-        <w:t>- Koga knigata se prebaruva dali e dostapna, vazni se performansite.</w:t>
-      </w:r>
-    </w:p>
-    <w:p>
-      <w:pPr>
-        <w:rPr>
-          <w:sz w:val="20"/>
-          <w:szCs w:val="20"/>
-        </w:rPr>
-      </w:pPr>
-      <w:r>
-        <w:rPr>
-          <w:sz w:val="20"/>
-          <w:szCs w:val="20"/>
-        </w:rPr>
-        <w:t>Insert BookBorrow before index</w:t>
-      </w:r>
+        <w:t xml:space="preserve">- Koga </w:t>
+      </w:r>
+      <w:proofErr w:type="spellStart"/>
+      <w:r>
+        <w:rPr>
+          <w:rFonts w:ascii="Segoe UI" w:hAnsi="Segoe UI" w:cs="Segoe UI"/>
+          <w:color w:val="212529"/>
+          <w:sz w:val="20"/>
+          <w:szCs w:val="20"/>
+        </w:rPr>
+        <w:t>knigata</w:t>
+      </w:r>
+      <w:proofErr w:type="spellEnd"/>
+      <w:r>
+        <w:rPr>
+          <w:rFonts w:ascii="Segoe UI" w:hAnsi="Segoe UI" w:cs="Segoe UI"/>
+          <w:color w:val="212529"/>
+          <w:sz w:val="20"/>
+          <w:szCs w:val="20"/>
+        </w:rPr>
+        <w:t xml:space="preserve"> se </w:t>
+      </w:r>
+      <w:proofErr w:type="spellStart"/>
+      <w:r>
+        <w:rPr>
+          <w:rFonts w:ascii="Segoe UI" w:hAnsi="Segoe UI" w:cs="Segoe UI"/>
+          <w:color w:val="212529"/>
+          <w:sz w:val="20"/>
+          <w:szCs w:val="20"/>
+        </w:rPr>
+        <w:t>prebaruva</w:t>
+      </w:r>
+      <w:proofErr w:type="spellEnd"/>
+      <w:r>
+        <w:rPr>
+          <w:rFonts w:ascii="Segoe UI" w:hAnsi="Segoe UI" w:cs="Segoe UI"/>
+          <w:color w:val="212529"/>
+          <w:sz w:val="20"/>
+          <w:szCs w:val="20"/>
+        </w:rPr>
+        <w:t xml:space="preserve"> </w:t>
+      </w:r>
+      <w:proofErr w:type="spellStart"/>
+      <w:r>
+        <w:rPr>
+          <w:rFonts w:ascii="Segoe UI" w:hAnsi="Segoe UI" w:cs="Segoe UI"/>
+          <w:color w:val="212529"/>
+          <w:sz w:val="20"/>
+          <w:szCs w:val="20"/>
+        </w:rPr>
+        <w:t>dali</w:t>
+      </w:r>
+      <w:proofErr w:type="spellEnd"/>
+      <w:r>
+        <w:rPr>
+          <w:rFonts w:ascii="Segoe UI" w:hAnsi="Segoe UI" w:cs="Segoe UI"/>
+          <w:color w:val="212529"/>
+          <w:sz w:val="20"/>
+          <w:szCs w:val="20"/>
+        </w:rPr>
+        <w:t xml:space="preserve"> e </w:t>
+      </w:r>
+      <w:proofErr w:type="spellStart"/>
+      <w:r>
+        <w:rPr>
+          <w:rFonts w:ascii="Segoe UI" w:hAnsi="Segoe UI" w:cs="Segoe UI"/>
+          <w:color w:val="212529"/>
+          <w:sz w:val="20"/>
+          <w:szCs w:val="20"/>
+        </w:rPr>
+        <w:t>dostapna</w:t>
+      </w:r>
+      <w:proofErr w:type="spellEnd"/>
+      <w:r>
+        <w:rPr>
+          <w:rFonts w:ascii="Segoe UI" w:hAnsi="Segoe UI" w:cs="Segoe UI"/>
+          <w:color w:val="212529"/>
+          <w:sz w:val="20"/>
+          <w:szCs w:val="20"/>
+        </w:rPr>
+        <w:t xml:space="preserve">, </w:t>
+      </w:r>
+      <w:proofErr w:type="spellStart"/>
+      <w:r>
+        <w:rPr>
+          <w:rFonts w:ascii="Segoe UI" w:hAnsi="Segoe UI" w:cs="Segoe UI"/>
+          <w:color w:val="212529"/>
+          <w:sz w:val="20"/>
+          <w:szCs w:val="20"/>
+        </w:rPr>
+        <w:t>vazni</w:t>
+      </w:r>
+      <w:proofErr w:type="spellEnd"/>
+      <w:r>
+        <w:rPr>
+          <w:rFonts w:ascii="Segoe UI" w:hAnsi="Segoe UI" w:cs="Segoe UI"/>
+          <w:color w:val="212529"/>
+          <w:sz w:val="20"/>
+          <w:szCs w:val="20"/>
+        </w:rPr>
+        <w:t xml:space="preserve"> se </w:t>
+      </w:r>
+      <w:proofErr w:type="spellStart"/>
+      <w:r>
+        <w:rPr>
+          <w:rFonts w:ascii="Segoe UI" w:hAnsi="Segoe UI" w:cs="Segoe UI"/>
+          <w:color w:val="212529"/>
+          <w:sz w:val="20"/>
+          <w:szCs w:val="20"/>
+        </w:rPr>
+        <w:t>performansite</w:t>
+      </w:r>
+      <w:proofErr w:type="spellEnd"/>
+      <w:r>
+        <w:rPr>
+          <w:rFonts w:ascii="Segoe UI" w:hAnsi="Segoe UI" w:cs="Segoe UI"/>
+          <w:color w:val="212529"/>
+          <w:sz w:val="20"/>
+          <w:szCs w:val="20"/>
+        </w:rPr>
+        <w:t>.</w:t>
+      </w:r>
+    </w:p>
+    <w:p>
+      <w:pPr>
+        <w:rPr>
+          <w:sz w:val="20"/>
+          <w:szCs w:val="20"/>
+        </w:rPr>
+      </w:pPr>
+      <w:r>
+        <w:rPr>
+          <w:sz w:val="20"/>
+          <w:szCs w:val="20"/>
+        </w:rPr>
+        <w:t xml:space="preserve">Insert </w:t>
+      </w:r>
+      <w:proofErr w:type="spellStart"/>
+      <w:r>
+        <w:rPr>
+          <w:sz w:val="20"/>
+          <w:szCs w:val="20"/>
+        </w:rPr>
+        <w:t>BookBorrow</w:t>
+      </w:r>
+      <w:proofErr w:type="spellEnd"/>
+      <w:r>
+        <w:rPr>
+          <w:sz w:val="20"/>
+          <w:szCs w:val="20"/>
+        </w:rPr>
+        <w:t xml:space="preserve"> before </w:t>
+      </w:r>
+      <w:proofErr w:type="gramStart"/>
+      <w:r>
+        <w:rPr>
+          <w:sz w:val="20"/>
+          <w:szCs w:val="20"/>
+        </w:rPr>
+        <w:t>index</w:t>
+      </w:r>
+      <w:proofErr w:type="gramEnd"/>
     </w:p>
     <w:p>
       <w:pPr>
@@ -188,7 +813,23 @@
           <w:sz w:val="20"/>
           <w:szCs w:val="20"/>
         </w:rPr>
-        <w:t>Update BookBorrow before index</w:t>
+        <w:t xml:space="preserve">Update </w:t>
+      </w:r>
+      <w:proofErr w:type="spellStart"/>
+      <w:r>
+        <w:rPr>
+          <w:sz w:val="20"/>
+          <w:szCs w:val="20"/>
+        </w:rPr>
+        <w:t>BookBorrow</w:t>
+      </w:r>
+      <w:proofErr w:type="spellEnd"/>
+      <w:r>
+        <w:rPr>
+          <w:sz w:val="20"/>
+          <w:szCs w:val="20"/>
+        </w:rPr>
+        <w:t xml:space="preserve"> before index</w:t>
       </w:r>
     </w:p>
     <w:p>
@@ -260,8 +901,17 @@
           <w:sz w:val="20"/>
           <w:szCs w:val="20"/>
         </w:rPr>
-        <w:t>Book Availability select before index</w:t>
-      </w:r>
+        <w:t xml:space="preserve">Book Availability select before </w:t>
+      </w:r>
+      <w:proofErr w:type="gramStart"/>
+      <w:r>
+        <w:rPr>
+          <w:sz w:val="20"/>
+          <w:szCs w:val="20"/>
+        </w:rPr>
+        <w:t>index</w:t>
+      </w:r>
+      <w:proofErr w:type="gramEnd"/>
     </w:p>
     <w:p>
       <w:pPr>
@@ -340,8 +990,17 @@
           <w:sz w:val="20"/>
           <w:szCs w:val="20"/>
         </w:rPr>
-        <w:t>Book Borrow index</w:t>
-      </w:r>
+        <w:t xml:space="preserve">Book Borrow </w:t>
+      </w:r>
+      <w:proofErr w:type="gramStart"/>
+      <w:r>
+        <w:rPr>
+          <w:sz w:val="20"/>
+          <w:szCs w:val="20"/>
+        </w:rPr>
+        <w:t>index</w:t>
+      </w:r>
+      <w:proofErr w:type="gramEnd"/>
     </w:p>
     <w:p>
       <w:pPr>
@@ -360,8 +1019,19 @@
           <w:sz w:val="20"/>
           <w:szCs w:val="20"/>
         </w:rPr>
-        <w:t xml:space="preserve">CREATE INDEX  </w:t>
-      </w:r>
+        <w:t xml:space="preserve">CREATE </w:t>
+      </w:r>
+      <w:proofErr w:type="gramStart"/>
+      <w:r>
+        <w:rPr>
+          <w:rFonts w:ascii="Courier New" w:hAnsi="Courier New" w:cs="Courier New"/>
+          <w:color w:val="CC7832"/>
+          <w:sz w:val="20"/>
+          <w:szCs w:val="20"/>
+        </w:rPr>
+        <w:t xml:space="preserve">INDEX  </w:t>
+      </w:r>
+      <w:proofErr w:type="spellStart"/>
       <w:r>
         <w:rPr>
           <w:rFonts w:ascii="Courier New" w:hAnsi="Courier New" w:cs="Courier New"/>
@@ -369,7 +1039,27 @@
           <w:sz w:val="20"/>
           <w:szCs w:val="20"/>
         </w:rPr>
-        <w:t xml:space="preserve">book_borrow_id_index </w:t>
+        <w:t>book</w:t>
+      </w:r>
+      <w:proofErr w:type="gramEnd"/>
+      <w:r>
+        <w:rPr>
+          <w:rFonts w:ascii="Courier New" w:hAnsi="Courier New" w:cs="Courier New"/>
+          <w:color w:val="A9B7C6"/>
+          <w:sz w:val="20"/>
+          <w:szCs w:val="20"/>
+        </w:rPr>
+        <w:t>_borrow_id_index</w:t>
+      </w:r>
+      <w:proofErr w:type="spellEnd"/>
+      <w:r>
+        <w:rPr>
+          <w:rFonts w:ascii="Courier New" w:hAnsi="Courier New" w:cs="Courier New"/>
+          <w:color w:val="A9B7C6"/>
+          <w:sz w:val="20"/>
+          <w:szCs w:val="20"/>
+        </w:rPr>
+        <w:t xml:space="preserve"> </w:t>
       </w:r>
       <w:r>
         <w:rPr>
@@ -380,6 +1070,7 @@
         </w:rPr>
         <w:t xml:space="preserve">on </w:t>
       </w:r>
+      <w:proofErr w:type="spellStart"/>
       <w:r>
         <w:rPr>
           <w:rFonts w:ascii="Courier New" w:hAnsi="Courier New" w:cs="Courier New"/>
@@ -387,8 +1078,19 @@
           <w:sz w:val="20"/>
           <w:szCs w:val="20"/>
         </w:rPr>
-        <w:t>book_borrow(</w:t>
-      </w:r>
+        <w:t>book_borrow</w:t>
+      </w:r>
+      <w:proofErr w:type="spellEnd"/>
+      <w:r>
+        <w:rPr>
+          <w:rFonts w:ascii="Courier New" w:hAnsi="Courier New" w:cs="Courier New"/>
+          <w:color w:val="A9B7C6"/>
+          <w:sz w:val="20"/>
+          <w:szCs w:val="20"/>
+        </w:rPr>
+        <w:t>(</w:t>
+      </w:r>
+      <w:proofErr w:type="spellStart"/>
       <w:r>
         <w:rPr>
           <w:rFonts w:ascii="Courier New" w:hAnsi="Courier New" w:cs="Courier New"/>
@@ -398,6 +1100,7 @@
         </w:rPr>
         <w:t>book_copy_id</w:t>
       </w:r>
+      <w:proofErr w:type="spellEnd"/>
       <w:r>
         <w:rPr>
           <w:rFonts w:ascii="Courier New" w:hAnsi="Courier New" w:cs="Courier New"/>
@@ -437,22 +1140,56 @@
           <w:sz w:val="20"/>
           <w:szCs w:val="20"/>
         </w:rPr>
-        <w:t>Book Availibility select after</w:t>
-      </w:r>
-      <w:r>
-        <w:rPr>
-          <w:sz w:val="20"/>
-          <w:szCs w:val="20"/>
-        </w:rPr>
-        <w:t xml:space="preserve"> BookBorrow</w:t>
-      </w:r>
-      <w:r>
-        <w:rPr>
-          <w:sz w:val="20"/>
-          <w:szCs w:val="20"/>
-        </w:rPr>
-        <w:t xml:space="preserve"> index</w:t>
-      </w:r>
+        <w:t xml:space="preserve">Book </w:t>
+      </w:r>
+      <w:proofErr w:type="spellStart"/>
+      <w:r>
+        <w:rPr>
+          <w:sz w:val="20"/>
+          <w:szCs w:val="20"/>
+        </w:rPr>
+        <w:t>Availibility</w:t>
+      </w:r>
+      <w:proofErr w:type="spellEnd"/>
+      <w:r>
+        <w:rPr>
+          <w:sz w:val="20"/>
+          <w:szCs w:val="20"/>
+        </w:rPr>
+        <w:t xml:space="preserve"> select after</w:t>
+      </w:r>
+      <w:r>
+        <w:rPr>
+          <w:sz w:val="20"/>
+          <w:szCs w:val="20"/>
+        </w:rPr>
+        <w:t xml:space="preserve"> </w:t>
+      </w:r>
+      <w:proofErr w:type="spellStart"/>
+      <w:r>
+        <w:rPr>
+          <w:sz w:val="20"/>
+          <w:szCs w:val="20"/>
+        </w:rPr>
+        <w:t>BookBorrow</w:t>
+      </w:r>
+      <w:proofErr w:type="spellEnd"/>
+      <w:r>
+        <w:rPr>
+          <w:sz w:val="20"/>
+          <w:szCs w:val="20"/>
+        </w:rPr>
+        <w:t xml:space="preserve"> </w:t>
+      </w:r>
+      <w:proofErr w:type="gramStart"/>
+      <w:r>
+        <w:rPr>
+          <w:sz w:val="20"/>
+          <w:szCs w:val="20"/>
+        </w:rPr>
+        <w:t>index</w:t>
+      </w:r>
+      <w:proofErr w:type="gramEnd"/>
     </w:p>
     <w:p>
       <w:pPr>
@@ -532,6 +1269,7 @@
         </w:rPr>
         <w:t xml:space="preserve"> </w:t>
       </w:r>
+      <w:proofErr w:type="spellStart"/>
       <w:r>
         <w:rPr>
           <w:sz w:val="20"/>
@@ -539,6 +1277,7 @@
         </w:rPr>
         <w:t>BookBorrow</w:t>
       </w:r>
+      <w:proofErr w:type="spellEnd"/>
       <w:r>
         <w:rPr>
           <w:sz w:val="20"/>
@@ -558,8 +1297,17 @@
           <w:sz w:val="20"/>
           <w:szCs w:val="20"/>
         </w:rPr>
-        <w:t xml:space="preserve"> index</w:t>
-      </w:r>
+        <w:t xml:space="preserve"> </w:t>
+      </w:r>
+      <w:proofErr w:type="gramStart"/>
+      <w:r>
+        <w:rPr>
+          <w:sz w:val="20"/>
+          <w:szCs w:val="20"/>
+        </w:rPr>
+        <w:t>index</w:t>
+      </w:r>
+      <w:proofErr w:type="gramEnd"/>
     </w:p>
     <w:p>
       <w:r>
@@ -624,6 +1372,7 @@
         </w:rPr>
         <w:t xml:space="preserve">Update </w:t>
       </w:r>
+      <w:proofErr w:type="spellStart"/>
       <w:r>
         <w:rPr>
           <w:sz w:val="20"/>
@@ -631,6 +1380,7 @@
         </w:rPr>
         <w:t>BookBorrow</w:t>
       </w:r>
+      <w:proofErr w:type="spellEnd"/>
       <w:r>
         <w:rPr>
           <w:sz w:val="20"/>
@@ -727,6 +1477,7 @@
         </w:rPr>
         <w:t xml:space="preserve">Insert </w:t>
       </w:r>
+      <w:proofErr w:type="spellStart"/>
       <w:r>
         <w:rPr>
           <w:sz w:val="20"/>
@@ -734,6 +1485,7 @@
         </w:rPr>
         <w:t>BookCopy</w:t>
       </w:r>
+      <w:proofErr w:type="spellEnd"/>
       <w:r>
         <w:rPr>
           <w:sz w:val="20"/>
@@ -753,8 +1505,17 @@
           <w:sz w:val="20"/>
           <w:szCs w:val="20"/>
         </w:rPr>
-        <w:t xml:space="preserve"> index</w:t>
-      </w:r>
+        <w:t xml:space="preserve"> </w:t>
+      </w:r>
+      <w:proofErr w:type="gramStart"/>
+      <w:r>
+        <w:rPr>
+          <w:sz w:val="20"/>
+          <w:szCs w:val="20"/>
+        </w:rPr>
+        <w:t>index</w:t>
+      </w:r>
+      <w:proofErr w:type="gramEnd"/>
     </w:p>
     <w:p>
       <w:pPr>
@@ -827,6 +1588,7 @@
         </w:rPr>
         <w:t xml:space="preserve">Update </w:t>
       </w:r>
+      <w:proofErr w:type="spellStart"/>
       <w:r>
         <w:rPr>
           <w:sz w:val="20"/>
@@ -834,6 +1596,7 @@
         </w:rPr>
         <w:t>BookCopy</w:t>
       </w:r>
+      <w:proofErr w:type="spellEnd"/>
       <w:r>
         <w:rPr>
           <w:sz w:val="20"/>
@@ -906,8 +1669,13 @@
       </w:r>
     </w:p>
     <w:p>
-      <w:r>
-        <w:t>BookCopy index</w:t>
+      <w:proofErr w:type="spellStart"/>
+      <w:r>
+        <w:t>BookCopy</w:t>
+      </w:r>
+      <w:proofErr w:type="spellEnd"/>
+      <w:r>
+        <w:t xml:space="preserve"> index</w:t>
       </w:r>
     </w:p>
     <w:p>
@@ -929,6 +1697,7 @@
         </w:rPr>
         <w:t xml:space="preserve">CREATE INDEX </w:t>
       </w:r>
+      <w:proofErr w:type="spellStart"/>
       <w:r>
         <w:rPr>
           <w:rFonts w:ascii="Courier New" w:hAnsi="Courier New" w:cs="Courier New"/>
@@ -936,7 +1705,17 @@
           <w:sz w:val="20"/>
           <w:szCs w:val="20"/>
         </w:rPr>
-        <w:t xml:space="preserve">book_id_book_copy_index </w:t>
+        <w:t>book_id_book_copy_index</w:t>
+      </w:r>
+      <w:proofErr w:type="spellEnd"/>
+      <w:r>
+        <w:rPr>
+          <w:rFonts w:ascii="Courier New" w:hAnsi="Courier New" w:cs="Courier New"/>
+          <w:color w:val="A9B7C6"/>
+          <w:sz w:val="20"/>
+          <w:szCs w:val="20"/>
+        </w:rPr>
+        <w:t xml:space="preserve"> </w:t>
       </w:r>
       <w:r>
         <w:rPr>
@@ -947,6 +1726,7 @@
         </w:rPr>
         <w:t xml:space="preserve">ON </w:t>
       </w:r>
+      <w:proofErr w:type="spellStart"/>
       <w:r>
         <w:rPr>
           <w:rFonts w:ascii="Courier New" w:hAnsi="Courier New" w:cs="Courier New"/>
@@ -954,8 +1734,19 @@
           <w:sz w:val="20"/>
           <w:szCs w:val="20"/>
         </w:rPr>
-        <w:t>book_copy(</w:t>
-      </w:r>
+        <w:t>book_copy</w:t>
+      </w:r>
+      <w:proofErr w:type="spellEnd"/>
+      <w:r>
+        <w:rPr>
+          <w:rFonts w:ascii="Courier New" w:hAnsi="Courier New" w:cs="Courier New"/>
+          <w:color w:val="A9B7C6"/>
+          <w:sz w:val="20"/>
+          <w:szCs w:val="20"/>
+        </w:rPr>
+        <w:t>(</w:t>
+      </w:r>
+      <w:proofErr w:type="spellStart"/>
       <w:r>
         <w:rPr>
           <w:rFonts w:ascii="Courier New" w:hAnsi="Courier New" w:cs="Courier New"/>
@@ -965,6 +1756,8 @@
         </w:rPr>
         <w:t>book_id</w:t>
       </w:r>
+      <w:proofErr w:type="spellEnd"/>
+      <w:proofErr w:type="gramStart"/>
       <w:r>
         <w:rPr>
           <w:rFonts w:ascii="Courier New" w:hAnsi="Courier New" w:cs="Courier New"/>
@@ -983,10 +1776,27 @@
         </w:rPr>
         <w:t>;</w:t>
       </w:r>
-    </w:p>
-    <w:p>
-      <w:r>
-        <w:t>Book Availibity after BookCopy index</w:t>
+      <w:proofErr w:type="gramEnd"/>
+    </w:p>
+    <w:p>
+      <w:r>
+        <w:t xml:space="preserve">Book </w:t>
+      </w:r>
+      <w:proofErr w:type="spellStart"/>
+      <w:r>
+        <w:t>Availibity</w:t>
+      </w:r>
+      <w:proofErr w:type="spellEnd"/>
+      <w:r>
+        <w:t xml:space="preserve"> after </w:t>
+      </w:r>
+      <w:proofErr w:type="spellStart"/>
+      <w:r>
+        <w:t>BookCopy</w:t>
+      </w:r>
+      <w:proofErr w:type="spellEnd"/>
+      <w:r>
+        <w:t xml:space="preserve"> index</w:t>
       </w:r>
     </w:p>
     <w:p>
@@ -1059,6 +1869,7 @@
         </w:rPr>
         <w:t xml:space="preserve"> </w:t>
       </w:r>
+      <w:proofErr w:type="spellStart"/>
       <w:r>
         <w:rPr>
           <w:sz w:val="20"/>
@@ -1066,6 +1877,7 @@
         </w:rPr>
         <w:t>BookCopy</w:t>
       </w:r>
+      <w:proofErr w:type="spellEnd"/>
       <w:r>
         <w:rPr>
           <w:sz w:val="20"/>
@@ -1085,8 +1897,17 @@
           <w:sz w:val="20"/>
           <w:szCs w:val="20"/>
         </w:rPr>
-        <w:t xml:space="preserve"> index</w:t>
-      </w:r>
+        <w:t xml:space="preserve"> </w:t>
+      </w:r>
+      <w:proofErr w:type="gramStart"/>
+      <w:r>
+        <w:rPr>
+          <w:sz w:val="20"/>
+          <w:szCs w:val="20"/>
+        </w:rPr>
+        <w:t>index</w:t>
+      </w:r>
+      <w:proofErr w:type="gramEnd"/>
     </w:p>
     <w:p>
       <w:r>
@@ -1151,6 +1972,7 @@
         </w:rPr>
         <w:t xml:space="preserve">Update </w:t>
       </w:r>
+      <w:proofErr w:type="spellStart"/>
       <w:r>
         <w:rPr>
           <w:sz w:val="20"/>
@@ -1158,6 +1980,7 @@
         </w:rPr>
         <w:t>BookCopy</w:t>
       </w:r>
+      <w:proofErr w:type="spellEnd"/>
       <w:r>
         <w:rPr>
           <w:sz w:val="20"/>
@@ -1291,8 +2114,9 @@
           <w:sz w:val="23"/>
           <w:szCs w:val="23"/>
         </w:rPr>
-        <w:t>1. Со кои филтри најчесто ќе се извршува погледот?</w:t>
-      </w:r>
+        <w:t xml:space="preserve">1. Со кои </w:t>
+      </w:r>
+      <w:proofErr w:type="spellStart"/>
       <w:r>
         <w:rPr>
           <w:rFonts w:ascii="Segoe UI" w:hAnsi="Segoe UI" w:cs="Segoe UI"/>
@@ -1300,8 +2124,207 @@
           <w:sz w:val="23"/>
           <w:szCs w:val="23"/>
         </w:rPr>
+        <w:t>филтри</w:t>
+      </w:r>
+      <w:proofErr w:type="spellEnd"/>
+      <w:r>
+        <w:rPr>
+          <w:rFonts w:ascii="Segoe UI" w:hAnsi="Segoe UI" w:cs="Segoe UI"/>
+          <w:color w:val="212529"/>
+          <w:sz w:val="23"/>
+          <w:szCs w:val="23"/>
+        </w:rPr>
+        <w:t xml:space="preserve"> </w:t>
+      </w:r>
+      <w:proofErr w:type="spellStart"/>
+      <w:r>
+        <w:rPr>
+          <w:rFonts w:ascii="Segoe UI" w:hAnsi="Segoe UI" w:cs="Segoe UI"/>
+          <w:color w:val="212529"/>
+          <w:sz w:val="23"/>
+          <w:szCs w:val="23"/>
+        </w:rPr>
+        <w:t>најчесто</w:t>
+      </w:r>
+      <w:proofErr w:type="spellEnd"/>
+      <w:r>
+        <w:rPr>
+          <w:rFonts w:ascii="Segoe UI" w:hAnsi="Segoe UI" w:cs="Segoe UI"/>
+          <w:color w:val="212529"/>
+          <w:sz w:val="23"/>
+          <w:szCs w:val="23"/>
+        </w:rPr>
+        <w:t xml:space="preserve"> ќе се </w:t>
+      </w:r>
+      <w:proofErr w:type="spellStart"/>
+      <w:r>
+        <w:rPr>
+          <w:rFonts w:ascii="Segoe UI" w:hAnsi="Segoe UI" w:cs="Segoe UI"/>
+          <w:color w:val="212529"/>
+          <w:sz w:val="23"/>
+          <w:szCs w:val="23"/>
+        </w:rPr>
+        <w:t>извршува</w:t>
+      </w:r>
+      <w:proofErr w:type="spellEnd"/>
+      <w:r>
+        <w:rPr>
+          <w:rFonts w:ascii="Segoe UI" w:hAnsi="Segoe UI" w:cs="Segoe UI"/>
+          <w:color w:val="212529"/>
+          <w:sz w:val="23"/>
+          <w:szCs w:val="23"/>
+        </w:rPr>
+        <w:t xml:space="preserve"> </w:t>
+      </w:r>
+      <w:proofErr w:type="spellStart"/>
+      <w:r>
+        <w:rPr>
+          <w:rFonts w:ascii="Segoe UI" w:hAnsi="Segoe UI" w:cs="Segoe UI"/>
+          <w:color w:val="212529"/>
+          <w:sz w:val="23"/>
+          <w:szCs w:val="23"/>
+        </w:rPr>
+        <w:t>погледот</w:t>
+      </w:r>
+      <w:proofErr w:type="spellEnd"/>
+      <w:r>
+        <w:rPr>
+          <w:rFonts w:ascii="Segoe UI" w:hAnsi="Segoe UI" w:cs="Segoe UI"/>
+          <w:color w:val="212529"/>
+          <w:sz w:val="23"/>
+          <w:szCs w:val="23"/>
+        </w:rPr>
+        <w:t>?</w:t>
+      </w:r>
+      <w:r>
+        <w:rPr>
+          <w:rFonts w:ascii="Segoe UI" w:hAnsi="Segoe UI" w:cs="Segoe UI"/>
+          <w:color w:val="212529"/>
+          <w:sz w:val="23"/>
+          <w:szCs w:val="23"/>
+        </w:rPr>
         <w:br/>
-        <w:t>- Koga bi prebaruvale korisnik najcesto po ime, prezime, bi se prebaruvalo.</w:t>
+        <w:t xml:space="preserve">- Koga bi </w:t>
+      </w:r>
+      <w:proofErr w:type="spellStart"/>
+      <w:r>
+        <w:rPr>
+          <w:rFonts w:ascii="Segoe UI" w:hAnsi="Segoe UI" w:cs="Segoe UI"/>
+          <w:color w:val="212529"/>
+          <w:sz w:val="23"/>
+          <w:szCs w:val="23"/>
+        </w:rPr>
+        <w:t>prebaruvale</w:t>
+      </w:r>
+      <w:proofErr w:type="spellEnd"/>
+      <w:r>
+        <w:rPr>
+          <w:rFonts w:ascii="Segoe UI" w:hAnsi="Segoe UI" w:cs="Segoe UI"/>
+          <w:color w:val="212529"/>
+          <w:sz w:val="23"/>
+          <w:szCs w:val="23"/>
+        </w:rPr>
+        <w:t xml:space="preserve"> </w:t>
+      </w:r>
+      <w:proofErr w:type="spellStart"/>
+      <w:r>
+        <w:rPr>
+          <w:rFonts w:ascii="Segoe UI" w:hAnsi="Segoe UI" w:cs="Segoe UI"/>
+          <w:color w:val="212529"/>
+          <w:sz w:val="23"/>
+          <w:szCs w:val="23"/>
+        </w:rPr>
+        <w:t>korisnik</w:t>
+      </w:r>
+      <w:proofErr w:type="spellEnd"/>
+      <w:r>
+        <w:rPr>
+          <w:rFonts w:ascii="Segoe UI" w:hAnsi="Segoe UI" w:cs="Segoe UI"/>
+          <w:color w:val="212529"/>
+          <w:sz w:val="23"/>
+          <w:szCs w:val="23"/>
+        </w:rPr>
+        <w:t xml:space="preserve"> </w:t>
+      </w:r>
+      <w:proofErr w:type="spellStart"/>
+      <w:r>
+        <w:rPr>
+          <w:rFonts w:ascii="Segoe UI" w:hAnsi="Segoe UI" w:cs="Segoe UI"/>
+          <w:color w:val="212529"/>
+          <w:sz w:val="23"/>
+          <w:szCs w:val="23"/>
+        </w:rPr>
+        <w:t>najcesto</w:t>
+      </w:r>
+      <w:proofErr w:type="spellEnd"/>
+      <w:r>
+        <w:rPr>
+          <w:rFonts w:ascii="Segoe UI" w:hAnsi="Segoe UI" w:cs="Segoe UI"/>
+          <w:color w:val="212529"/>
+          <w:sz w:val="23"/>
+          <w:szCs w:val="23"/>
+        </w:rPr>
+        <w:t xml:space="preserve"> po </w:t>
+      </w:r>
+      <w:proofErr w:type="spellStart"/>
+      <w:r>
+        <w:rPr>
+          <w:rFonts w:ascii="Segoe UI" w:hAnsi="Segoe UI" w:cs="Segoe UI"/>
+          <w:color w:val="212529"/>
+          <w:sz w:val="23"/>
+          <w:szCs w:val="23"/>
+        </w:rPr>
+        <w:t>ime</w:t>
+      </w:r>
+      <w:proofErr w:type="spellEnd"/>
+      <w:r>
+        <w:rPr>
+          <w:rFonts w:ascii="Segoe UI" w:hAnsi="Segoe UI" w:cs="Segoe UI"/>
+          <w:color w:val="212529"/>
+          <w:sz w:val="23"/>
+          <w:szCs w:val="23"/>
+        </w:rPr>
+        <w:t xml:space="preserve">, </w:t>
+      </w:r>
+      <w:proofErr w:type="spellStart"/>
+      <w:r>
+        <w:rPr>
+          <w:rFonts w:ascii="Segoe UI" w:hAnsi="Segoe UI" w:cs="Segoe UI"/>
+          <w:color w:val="212529"/>
+          <w:sz w:val="23"/>
+          <w:szCs w:val="23"/>
+        </w:rPr>
+        <w:t>prezime</w:t>
+      </w:r>
+      <w:proofErr w:type="spellEnd"/>
+      <w:r>
+        <w:rPr>
+          <w:rFonts w:ascii="Segoe UI" w:hAnsi="Segoe UI" w:cs="Segoe UI"/>
+          <w:color w:val="212529"/>
+          <w:sz w:val="23"/>
+          <w:szCs w:val="23"/>
+        </w:rPr>
+        <w:t xml:space="preserve">, bi se </w:t>
+      </w:r>
+      <w:proofErr w:type="spellStart"/>
+      <w:r>
+        <w:rPr>
+          <w:rFonts w:ascii="Segoe UI" w:hAnsi="Segoe UI" w:cs="Segoe UI"/>
+          <w:color w:val="212529"/>
+          <w:sz w:val="23"/>
+          <w:szCs w:val="23"/>
+        </w:rPr>
+        <w:t>prebaruvalo</w:t>
+      </w:r>
+      <w:proofErr w:type="spellEnd"/>
+      <w:r>
+        <w:rPr>
+          <w:rFonts w:ascii="Segoe UI" w:hAnsi="Segoe UI" w:cs="Segoe UI"/>
+          <w:color w:val="212529"/>
+          <w:sz w:val="23"/>
+          <w:szCs w:val="23"/>
+        </w:rPr>
+        <w:t>.</w:t>
       </w:r>
     </w:p>
     <w:p>
@@ -1323,8 +2346,9 @@
           <w:sz w:val="23"/>
           <w:szCs w:val="23"/>
         </w:rPr>
-        <w:t>2. Кои се случаите на употреба на погледот? Дали ни се важни перформансите, или станува збор за аналитички поглед?</w:t>
-      </w:r>
+        <w:t xml:space="preserve">2. Кои се </w:t>
+      </w:r>
+      <w:proofErr w:type="spellStart"/>
       <w:r>
         <w:rPr>
           <w:rFonts w:ascii="Segoe UI" w:hAnsi="Segoe UI" w:cs="Segoe UI"/>
@@ -1332,8 +2356,387 @@
           <w:sz w:val="23"/>
           <w:szCs w:val="23"/>
         </w:rPr>
+        <w:t>случаите</w:t>
+      </w:r>
+      <w:proofErr w:type="spellEnd"/>
+      <w:r>
+        <w:rPr>
+          <w:rFonts w:ascii="Segoe UI" w:hAnsi="Segoe UI" w:cs="Segoe UI"/>
+          <w:color w:val="212529"/>
+          <w:sz w:val="23"/>
+          <w:szCs w:val="23"/>
+        </w:rPr>
+        <w:t xml:space="preserve"> на </w:t>
+      </w:r>
+      <w:proofErr w:type="spellStart"/>
+      <w:r>
+        <w:rPr>
+          <w:rFonts w:ascii="Segoe UI" w:hAnsi="Segoe UI" w:cs="Segoe UI"/>
+          <w:color w:val="212529"/>
+          <w:sz w:val="23"/>
+          <w:szCs w:val="23"/>
+        </w:rPr>
+        <w:t>употреба</w:t>
+      </w:r>
+      <w:proofErr w:type="spellEnd"/>
+      <w:r>
+        <w:rPr>
+          <w:rFonts w:ascii="Segoe UI" w:hAnsi="Segoe UI" w:cs="Segoe UI"/>
+          <w:color w:val="212529"/>
+          <w:sz w:val="23"/>
+          <w:szCs w:val="23"/>
+        </w:rPr>
+        <w:t xml:space="preserve"> на </w:t>
+      </w:r>
+      <w:proofErr w:type="spellStart"/>
+      <w:r>
+        <w:rPr>
+          <w:rFonts w:ascii="Segoe UI" w:hAnsi="Segoe UI" w:cs="Segoe UI"/>
+          <w:color w:val="212529"/>
+          <w:sz w:val="23"/>
+          <w:szCs w:val="23"/>
+        </w:rPr>
+        <w:t>погледот</w:t>
+      </w:r>
+      <w:proofErr w:type="spellEnd"/>
+      <w:r>
+        <w:rPr>
+          <w:rFonts w:ascii="Segoe UI" w:hAnsi="Segoe UI" w:cs="Segoe UI"/>
+          <w:color w:val="212529"/>
+          <w:sz w:val="23"/>
+          <w:szCs w:val="23"/>
+        </w:rPr>
+        <w:t xml:space="preserve">? </w:t>
+      </w:r>
+      <w:proofErr w:type="spellStart"/>
+      <w:r>
+        <w:rPr>
+          <w:rFonts w:ascii="Segoe UI" w:hAnsi="Segoe UI" w:cs="Segoe UI"/>
+          <w:color w:val="212529"/>
+          <w:sz w:val="23"/>
+          <w:szCs w:val="23"/>
+        </w:rPr>
+        <w:t>Дали</w:t>
+      </w:r>
+      <w:proofErr w:type="spellEnd"/>
+      <w:r>
+        <w:rPr>
+          <w:rFonts w:ascii="Segoe UI" w:hAnsi="Segoe UI" w:cs="Segoe UI"/>
+          <w:color w:val="212529"/>
+          <w:sz w:val="23"/>
+          <w:szCs w:val="23"/>
+        </w:rPr>
+        <w:t xml:space="preserve"> </w:t>
+      </w:r>
+      <w:proofErr w:type="spellStart"/>
+      <w:r>
+        <w:rPr>
+          <w:rFonts w:ascii="Segoe UI" w:hAnsi="Segoe UI" w:cs="Segoe UI"/>
+          <w:color w:val="212529"/>
+          <w:sz w:val="23"/>
+          <w:szCs w:val="23"/>
+        </w:rPr>
+        <w:t>ни</w:t>
+      </w:r>
+      <w:proofErr w:type="spellEnd"/>
+      <w:r>
+        <w:rPr>
+          <w:rFonts w:ascii="Segoe UI" w:hAnsi="Segoe UI" w:cs="Segoe UI"/>
+          <w:color w:val="212529"/>
+          <w:sz w:val="23"/>
+          <w:szCs w:val="23"/>
+        </w:rPr>
+        <w:t xml:space="preserve"> се </w:t>
+      </w:r>
+      <w:proofErr w:type="spellStart"/>
+      <w:r>
+        <w:rPr>
+          <w:rFonts w:ascii="Segoe UI" w:hAnsi="Segoe UI" w:cs="Segoe UI"/>
+          <w:color w:val="212529"/>
+          <w:sz w:val="23"/>
+          <w:szCs w:val="23"/>
+        </w:rPr>
+        <w:t>важни</w:t>
+      </w:r>
+      <w:proofErr w:type="spellEnd"/>
+      <w:r>
+        <w:rPr>
+          <w:rFonts w:ascii="Segoe UI" w:hAnsi="Segoe UI" w:cs="Segoe UI"/>
+          <w:color w:val="212529"/>
+          <w:sz w:val="23"/>
+          <w:szCs w:val="23"/>
+        </w:rPr>
+        <w:t xml:space="preserve"> </w:t>
+      </w:r>
+      <w:proofErr w:type="spellStart"/>
+      <w:r>
+        <w:rPr>
+          <w:rFonts w:ascii="Segoe UI" w:hAnsi="Segoe UI" w:cs="Segoe UI"/>
+          <w:color w:val="212529"/>
+          <w:sz w:val="23"/>
+          <w:szCs w:val="23"/>
+        </w:rPr>
+        <w:t>перформансите</w:t>
+      </w:r>
+      <w:proofErr w:type="spellEnd"/>
+      <w:r>
+        <w:rPr>
+          <w:rFonts w:ascii="Segoe UI" w:hAnsi="Segoe UI" w:cs="Segoe UI"/>
+          <w:color w:val="212529"/>
+          <w:sz w:val="23"/>
+          <w:szCs w:val="23"/>
+        </w:rPr>
+        <w:t xml:space="preserve">, </w:t>
+      </w:r>
+      <w:proofErr w:type="spellStart"/>
+      <w:r>
+        <w:rPr>
+          <w:rFonts w:ascii="Segoe UI" w:hAnsi="Segoe UI" w:cs="Segoe UI"/>
+          <w:color w:val="212529"/>
+          <w:sz w:val="23"/>
+          <w:szCs w:val="23"/>
+        </w:rPr>
+        <w:t>или</w:t>
+      </w:r>
+      <w:proofErr w:type="spellEnd"/>
+      <w:r>
+        <w:rPr>
+          <w:rFonts w:ascii="Segoe UI" w:hAnsi="Segoe UI" w:cs="Segoe UI"/>
+          <w:color w:val="212529"/>
+          <w:sz w:val="23"/>
+          <w:szCs w:val="23"/>
+        </w:rPr>
+        <w:t xml:space="preserve"> </w:t>
+      </w:r>
+      <w:proofErr w:type="spellStart"/>
+      <w:r>
+        <w:rPr>
+          <w:rFonts w:ascii="Segoe UI" w:hAnsi="Segoe UI" w:cs="Segoe UI"/>
+          <w:color w:val="212529"/>
+          <w:sz w:val="23"/>
+          <w:szCs w:val="23"/>
+        </w:rPr>
+        <w:t>станува</w:t>
+      </w:r>
+      <w:proofErr w:type="spellEnd"/>
+      <w:r>
+        <w:rPr>
+          <w:rFonts w:ascii="Segoe UI" w:hAnsi="Segoe UI" w:cs="Segoe UI"/>
+          <w:color w:val="212529"/>
+          <w:sz w:val="23"/>
+          <w:szCs w:val="23"/>
+        </w:rPr>
+        <w:t xml:space="preserve"> </w:t>
+      </w:r>
+      <w:proofErr w:type="spellStart"/>
+      <w:r>
+        <w:rPr>
+          <w:rFonts w:ascii="Segoe UI" w:hAnsi="Segoe UI" w:cs="Segoe UI"/>
+          <w:color w:val="212529"/>
+          <w:sz w:val="23"/>
+          <w:szCs w:val="23"/>
+        </w:rPr>
+        <w:t>збор</w:t>
+      </w:r>
+      <w:proofErr w:type="spellEnd"/>
+      <w:r>
+        <w:rPr>
+          <w:rFonts w:ascii="Segoe UI" w:hAnsi="Segoe UI" w:cs="Segoe UI"/>
+          <w:color w:val="212529"/>
+          <w:sz w:val="23"/>
+          <w:szCs w:val="23"/>
+        </w:rPr>
+        <w:t xml:space="preserve"> </w:t>
+      </w:r>
+      <w:proofErr w:type="spellStart"/>
+      <w:r>
+        <w:rPr>
+          <w:rFonts w:ascii="Segoe UI" w:hAnsi="Segoe UI" w:cs="Segoe UI"/>
+          <w:color w:val="212529"/>
+          <w:sz w:val="23"/>
+          <w:szCs w:val="23"/>
+        </w:rPr>
+        <w:t>за</w:t>
+      </w:r>
+      <w:proofErr w:type="spellEnd"/>
+      <w:r>
+        <w:rPr>
+          <w:rFonts w:ascii="Segoe UI" w:hAnsi="Segoe UI" w:cs="Segoe UI"/>
+          <w:color w:val="212529"/>
+          <w:sz w:val="23"/>
+          <w:szCs w:val="23"/>
+        </w:rPr>
+        <w:t xml:space="preserve"> </w:t>
+      </w:r>
+      <w:proofErr w:type="spellStart"/>
+      <w:r>
+        <w:rPr>
+          <w:rFonts w:ascii="Segoe UI" w:hAnsi="Segoe UI" w:cs="Segoe UI"/>
+          <w:color w:val="212529"/>
+          <w:sz w:val="23"/>
+          <w:szCs w:val="23"/>
+        </w:rPr>
+        <w:t>аналитички</w:t>
+      </w:r>
+      <w:proofErr w:type="spellEnd"/>
+      <w:r>
+        <w:rPr>
+          <w:rFonts w:ascii="Segoe UI" w:hAnsi="Segoe UI" w:cs="Segoe UI"/>
+          <w:color w:val="212529"/>
+          <w:sz w:val="23"/>
+          <w:szCs w:val="23"/>
+        </w:rPr>
+        <w:t xml:space="preserve"> </w:t>
+      </w:r>
+      <w:proofErr w:type="spellStart"/>
+      <w:r>
+        <w:rPr>
+          <w:rFonts w:ascii="Segoe UI" w:hAnsi="Segoe UI" w:cs="Segoe UI"/>
+          <w:color w:val="212529"/>
+          <w:sz w:val="23"/>
+          <w:szCs w:val="23"/>
+        </w:rPr>
+        <w:t>поглед</w:t>
+      </w:r>
+      <w:proofErr w:type="spellEnd"/>
+      <w:r>
+        <w:rPr>
+          <w:rFonts w:ascii="Segoe UI" w:hAnsi="Segoe UI" w:cs="Segoe UI"/>
+          <w:color w:val="212529"/>
+          <w:sz w:val="23"/>
+          <w:szCs w:val="23"/>
+        </w:rPr>
+        <w:t>?</w:t>
+      </w:r>
+      <w:r>
+        <w:rPr>
+          <w:rFonts w:ascii="Segoe UI" w:hAnsi="Segoe UI" w:cs="Segoe UI"/>
+          <w:color w:val="212529"/>
+          <w:sz w:val="23"/>
+          <w:szCs w:val="23"/>
+        </w:rPr>
         <w:br/>
-        <w:t>- Koga bibliotekarot saka da go proveri userot, vazni se performansite.</w:t>
+        <w:t xml:space="preserve">- Koga </w:t>
+      </w:r>
+      <w:proofErr w:type="spellStart"/>
+      <w:r>
+        <w:rPr>
+          <w:rFonts w:ascii="Segoe UI" w:hAnsi="Segoe UI" w:cs="Segoe UI"/>
+          <w:color w:val="212529"/>
+          <w:sz w:val="23"/>
+          <w:szCs w:val="23"/>
+        </w:rPr>
+        <w:t>bibliotekarot</w:t>
+      </w:r>
+      <w:proofErr w:type="spellEnd"/>
+      <w:r>
+        <w:rPr>
+          <w:rFonts w:ascii="Segoe UI" w:hAnsi="Segoe UI" w:cs="Segoe UI"/>
+          <w:color w:val="212529"/>
+          <w:sz w:val="23"/>
+          <w:szCs w:val="23"/>
+        </w:rPr>
+        <w:t xml:space="preserve"> </w:t>
+      </w:r>
+      <w:proofErr w:type="spellStart"/>
+      <w:r>
+        <w:rPr>
+          <w:rFonts w:ascii="Segoe UI" w:hAnsi="Segoe UI" w:cs="Segoe UI"/>
+          <w:color w:val="212529"/>
+          <w:sz w:val="23"/>
+          <w:szCs w:val="23"/>
+        </w:rPr>
+        <w:t>saka</w:t>
+      </w:r>
+      <w:proofErr w:type="spellEnd"/>
+      <w:r>
+        <w:rPr>
+          <w:rFonts w:ascii="Segoe UI" w:hAnsi="Segoe UI" w:cs="Segoe UI"/>
+          <w:color w:val="212529"/>
+          <w:sz w:val="23"/>
+          <w:szCs w:val="23"/>
+        </w:rPr>
+        <w:t xml:space="preserve"> da go </w:t>
+      </w:r>
+      <w:proofErr w:type="spellStart"/>
+      <w:r>
+        <w:rPr>
+          <w:rFonts w:ascii="Segoe UI" w:hAnsi="Segoe UI" w:cs="Segoe UI"/>
+          <w:color w:val="212529"/>
+          <w:sz w:val="23"/>
+          <w:szCs w:val="23"/>
+        </w:rPr>
+        <w:t>proveri</w:t>
+      </w:r>
+      <w:proofErr w:type="spellEnd"/>
+      <w:r>
+        <w:rPr>
+          <w:rFonts w:ascii="Segoe UI" w:hAnsi="Segoe UI" w:cs="Segoe UI"/>
+          <w:color w:val="212529"/>
+          <w:sz w:val="23"/>
+          <w:szCs w:val="23"/>
+        </w:rPr>
+        <w:t xml:space="preserve"> </w:t>
+      </w:r>
+      <w:proofErr w:type="spellStart"/>
+      <w:r>
+        <w:rPr>
+          <w:rFonts w:ascii="Segoe UI" w:hAnsi="Segoe UI" w:cs="Segoe UI"/>
+          <w:color w:val="212529"/>
+          <w:sz w:val="23"/>
+          <w:szCs w:val="23"/>
+        </w:rPr>
+        <w:t>userot</w:t>
+      </w:r>
+      <w:proofErr w:type="spellEnd"/>
+      <w:r>
+        <w:rPr>
+          <w:rFonts w:ascii="Segoe UI" w:hAnsi="Segoe UI" w:cs="Segoe UI"/>
+          <w:color w:val="212529"/>
+          <w:sz w:val="23"/>
+          <w:szCs w:val="23"/>
+        </w:rPr>
+        <w:t xml:space="preserve">, </w:t>
+      </w:r>
+      <w:proofErr w:type="spellStart"/>
+      <w:r>
+        <w:rPr>
+          <w:rFonts w:ascii="Segoe UI" w:hAnsi="Segoe UI" w:cs="Segoe UI"/>
+          <w:color w:val="212529"/>
+          <w:sz w:val="23"/>
+          <w:szCs w:val="23"/>
+        </w:rPr>
+        <w:t>vazni</w:t>
+      </w:r>
+      <w:proofErr w:type="spellEnd"/>
+      <w:r>
+        <w:rPr>
+          <w:rFonts w:ascii="Segoe UI" w:hAnsi="Segoe UI" w:cs="Segoe UI"/>
+          <w:color w:val="212529"/>
+          <w:sz w:val="23"/>
+          <w:szCs w:val="23"/>
+        </w:rPr>
+        <w:t xml:space="preserve"> se </w:t>
+      </w:r>
+      <w:proofErr w:type="spellStart"/>
+      <w:r>
+        <w:rPr>
+          <w:rFonts w:ascii="Segoe UI" w:hAnsi="Segoe UI" w:cs="Segoe UI"/>
+          <w:color w:val="212529"/>
+          <w:sz w:val="23"/>
+          <w:szCs w:val="23"/>
+        </w:rPr>
+        <w:t>performansite</w:t>
+      </w:r>
+      <w:proofErr w:type="spellEnd"/>
+      <w:r>
+        <w:rPr>
+          <w:rFonts w:ascii="Segoe UI" w:hAnsi="Segoe UI" w:cs="Segoe UI"/>
+          <w:color w:val="212529"/>
+          <w:sz w:val="23"/>
+          <w:szCs w:val="23"/>
+        </w:rPr>
+        <w:t>.</w:t>
       </w:r>
     </w:p>
     <w:p>
@@ -1625,6 +3028,7 @@
         </w:rPr>
         <w:t xml:space="preserve">CREATE INDEX </w:t>
       </w:r>
+      <w:proofErr w:type="spellStart"/>
       <w:r>
         <w:rPr>
           <w:rFonts w:ascii="Courier New" w:hAnsi="Courier New" w:cs="Courier New"/>
@@ -1632,7 +3036,17 @@
           <w:sz w:val="20"/>
           <w:szCs w:val="20"/>
         </w:rPr>
-        <w:t xml:space="preserve">payment_user_id_index </w:t>
+        <w:t>payment_user_id_index</w:t>
+      </w:r>
+      <w:proofErr w:type="spellEnd"/>
+      <w:r>
+        <w:rPr>
+          <w:rFonts w:ascii="Courier New" w:hAnsi="Courier New" w:cs="Courier New"/>
+          <w:color w:val="A9B7C6"/>
+          <w:sz w:val="20"/>
+          <w:szCs w:val="20"/>
+        </w:rPr>
+        <w:t xml:space="preserve"> </w:t>
       </w:r>
       <w:r>
         <w:rPr>
@@ -1652,6 +3066,7 @@
         </w:rPr>
         <w:t>payment(</w:t>
       </w:r>
+      <w:proofErr w:type="spellStart"/>
       <w:r>
         <w:rPr>
           <w:rFonts w:ascii="Courier New" w:hAnsi="Courier New" w:cs="Courier New"/>
@@ -1661,6 +3076,8 @@
         </w:rPr>
         <w:t>user_id</w:t>
       </w:r>
+      <w:proofErr w:type="spellEnd"/>
+      <w:proofErr w:type="gramStart"/>
       <w:r>
         <w:rPr>
           <w:rFonts w:ascii="Courier New" w:hAnsi="Courier New" w:cs="Courier New"/>
@@ -1679,6 +3096,7 @@
         </w:rPr>
         <w:t>;</w:t>
       </w:r>
+      <w:proofErr w:type="gramEnd"/>
     </w:p>
     <w:p>
       <w:r>
@@ -1742,8 +3160,13 @@
         <w:pStyle w:val="Heading2"/>
       </w:pPr>
       <w:r>
-        <w:t>All reservations view</w:t>
-      </w:r>
+        <w:t xml:space="preserve">All reservations </w:t>
+      </w:r>
+      <w:proofErr w:type="gramStart"/>
+      <w:r>
+        <w:t>view</w:t>
+      </w:r>
+      <w:proofErr w:type="gramEnd"/>
     </w:p>
     <w:p/>
     <w:p>
@@ -1754,9 +3177,43 @@
           <w:numId w:val="2"/>
         </w:numPr>
       </w:pPr>
-      <w:r>
-        <w:t>Najcesto vo reservations view-to bi filtrirale po kniga</w:t>
-      </w:r>
+      <w:proofErr w:type="spellStart"/>
+      <w:r>
+        <w:t>Najcesto</w:t>
+      </w:r>
+      <w:proofErr w:type="spellEnd"/>
+      <w:r>
+        <w:t xml:space="preserve"> </w:t>
+      </w:r>
+      <w:proofErr w:type="spellStart"/>
+      <w:r>
+        <w:t>vo</w:t>
+      </w:r>
+      <w:proofErr w:type="spellEnd"/>
+      <w:r>
+        <w:t xml:space="preserve"> reservations view-to </w:t>
+      </w:r>
+      <w:proofErr w:type="spellStart"/>
+      <w:r>
+        <w:t>bi</w:t>
+      </w:r>
+      <w:proofErr w:type="spellEnd"/>
+      <w:r>
+        <w:t xml:space="preserve"> </w:t>
+      </w:r>
+      <w:proofErr w:type="spellStart"/>
+      <w:r>
+        <w:t>filtrirale</w:t>
+      </w:r>
+      <w:proofErr w:type="spellEnd"/>
+      <w:r>
+        <w:t xml:space="preserve"> po </w:t>
+      </w:r>
+      <w:proofErr w:type="spellStart"/>
+      <w:r>
+        <w:t>kniga</w:t>
+      </w:r>
+      <w:proofErr w:type="spellEnd"/>
       <w:r>
         <w:t xml:space="preserve"> (title)</w:t>
       </w:r>
@@ -1769,9 +3226,27 @@
           <w:numId w:val="2"/>
         </w:numPr>
       </w:pPr>
-      <w:r>
-        <w:t>Vazni ni se performansi</w:t>
-      </w:r>
+      <w:proofErr w:type="spellStart"/>
+      <w:r>
+        <w:t>Vazni</w:t>
+      </w:r>
+      <w:proofErr w:type="spellEnd"/>
+      <w:r>
+        <w:t xml:space="preserve"> </w:t>
+      </w:r>
+      <w:proofErr w:type="spellStart"/>
+      <w:r>
+        <w:t>ni</w:t>
+      </w:r>
+      <w:proofErr w:type="spellEnd"/>
+      <w:r>
+        <w:t xml:space="preserve"> se </w:t>
+      </w:r>
+      <w:proofErr w:type="spellStart"/>
+      <w:r>
+        <w:t>performansi</w:t>
+      </w:r>
+      <w:proofErr w:type="spellEnd"/>
     </w:p>
     <w:p>
       <w:pPr>
@@ -1782,12 +3257,48 @@
         </w:numPr>
       </w:pPr>
       <w:r>
-        <w:t>Pred indeksiranje:</w:t>
+        <w:t xml:space="preserve">Pred </w:t>
+      </w:r>
+      <w:proofErr w:type="spellStart"/>
+      <w:r>
+        <w:t>indeksiranje</w:t>
+      </w:r>
+      <w:proofErr w:type="spellEnd"/>
+      <w:r>
+        <w:t>:</w:t>
       </w:r>
       <w:r>
         <w:br/>
-        <w:t>Inicijalno vreme na izvrsuvanje</w:t>
-      </w:r>
+      </w:r>
+      <w:proofErr w:type="spellStart"/>
+      <w:r>
+        <w:t>Inicijalno</w:t>
+      </w:r>
+      <w:proofErr w:type="spellEnd"/>
+      <w:r>
+        <w:t xml:space="preserve"> </w:t>
+      </w:r>
+      <w:proofErr w:type="spellStart"/>
+      <w:r>
+        <w:t>vreme</w:t>
+      </w:r>
+      <w:proofErr w:type="spellEnd"/>
+      <w:r>
+        <w:t xml:space="preserve"> </w:t>
+      </w:r>
+      <w:proofErr w:type="spellStart"/>
+      <w:r>
+        <w:t>na</w:t>
+      </w:r>
+      <w:proofErr w:type="spellEnd"/>
+      <w:r>
+        <w:t xml:space="preserve"> </w:t>
+      </w:r>
+      <w:proofErr w:type="spellStart"/>
+      <w:r>
+        <w:t>izvrsuvanje</w:t>
+      </w:r>
+      <w:proofErr w:type="spellEnd"/>
       <w:r>
         <w:br/>
       </w:r>
@@ -1959,8 +3470,13 @@
         </w:numPr>
       </w:pPr>
       <w:r>
-        <w:t>Po indeksiranje</w:t>
-      </w:r>
+        <w:t xml:space="preserve">Po </w:t>
+      </w:r>
+      <w:proofErr w:type="spellStart"/>
+      <w:r>
+        <w:t>indeksiranje</w:t>
+      </w:r>
+      <w:proofErr w:type="spellEnd"/>
       <w:r>
         <w:t>:</w:t>
       </w:r>
@@ -2191,7 +3707,15 @@
         <w:pStyle w:val="Heading2"/>
       </w:pPr>
       <w:r>
-        <w:t>Unreturned books view</w:t>
+        <w:t xml:space="preserve">Unreturned </w:t>
+      </w:r>
+      <w:proofErr w:type="gramStart"/>
+      <w:r>
+        <w:t>books</w:t>
+      </w:r>
+      <w:proofErr w:type="gramEnd"/>
+      <w:r>
+        <w:t xml:space="preserve"> view</w:t>
       </w:r>
     </w:p>
     <w:p>
@@ -2202,9 +3726,59 @@
           <w:numId w:val="3"/>
         </w:numPr>
       </w:pPr>
-      <w:r>
-        <w:t>Ovoj pogled najcesto bi se filtriral po card_number na patronot</w:t>
-      </w:r>
+      <w:proofErr w:type="spellStart"/>
+      <w:r>
+        <w:t>Ovoj</w:t>
+      </w:r>
+      <w:proofErr w:type="spellEnd"/>
+      <w:r>
+        <w:t xml:space="preserve"> </w:t>
+      </w:r>
+      <w:proofErr w:type="spellStart"/>
+      <w:r>
+        <w:t>pogled</w:t>
+      </w:r>
+      <w:proofErr w:type="spellEnd"/>
+      <w:r>
+        <w:t xml:space="preserve"> </w:t>
+      </w:r>
+      <w:proofErr w:type="spellStart"/>
+      <w:r>
+        <w:t>najcesto</w:t>
+      </w:r>
+      <w:proofErr w:type="spellEnd"/>
+      <w:r>
+        <w:t xml:space="preserve"> bi se </w:t>
+      </w:r>
+      <w:proofErr w:type="spellStart"/>
+      <w:r>
+        <w:t>filtriral</w:t>
+      </w:r>
+      <w:proofErr w:type="spellEnd"/>
+      <w:r>
+        <w:t xml:space="preserve"> po </w:t>
+      </w:r>
+      <w:proofErr w:type="spellStart"/>
+      <w:r>
+        <w:t>card_number</w:t>
+      </w:r>
+      <w:proofErr w:type="spellEnd"/>
+      <w:r>
+        <w:t xml:space="preserve"> </w:t>
+      </w:r>
+      <w:proofErr w:type="spellStart"/>
+      <w:r>
+        <w:t>na</w:t>
+      </w:r>
+      <w:proofErr w:type="spellEnd"/>
+      <w:r>
+        <w:t xml:space="preserve"> </w:t>
+      </w:r>
+      <w:proofErr w:type="spellStart"/>
+      <w:r>
+        <w:t>patronot</w:t>
+      </w:r>
+      <w:proofErr w:type="spellEnd"/>
     </w:p>
     <w:p>
       <w:pPr>
@@ -2214,9 +3788,19 @@
           <w:numId w:val="3"/>
         </w:numPr>
       </w:pPr>
-      <w:r>
-        <w:t>Vazni se performansite</w:t>
-      </w:r>
+      <w:proofErr w:type="spellStart"/>
+      <w:r>
+        <w:t>Vazni</w:t>
+      </w:r>
+      <w:proofErr w:type="spellEnd"/>
+      <w:r>
+        <w:t xml:space="preserve"> se </w:t>
+      </w:r>
+      <w:proofErr w:type="spellStart"/>
+      <w:r>
+        <w:t>performansite</w:t>
+      </w:r>
+      <w:proofErr w:type="spellEnd"/>
     </w:p>
     <w:p>
       <w:pPr>
@@ -2226,13 +3810,42 @@
           <w:numId w:val="3"/>
         </w:numPr>
       </w:pPr>
-      <w:r>
-        <w:t>Inicijalno vreme na izvrsuvanje</w:t>
-      </w:r>
+      <w:proofErr w:type="spellStart"/>
+      <w:r>
+        <w:t>Inicijalno</w:t>
+      </w:r>
+      <w:proofErr w:type="spellEnd"/>
+      <w:r>
+        <w:t xml:space="preserve"> </w:t>
+      </w:r>
+      <w:proofErr w:type="spellStart"/>
+      <w:r>
+        <w:t>vreme</w:t>
+      </w:r>
+      <w:proofErr w:type="spellEnd"/>
+      <w:r>
+        <w:t xml:space="preserve"> </w:t>
+      </w:r>
+      <w:proofErr w:type="spellStart"/>
+      <w:r>
+        <w:t>na</w:t>
+      </w:r>
+      <w:proofErr w:type="spellEnd"/>
+      <w:r>
+        <w:t xml:space="preserve"> </w:t>
+      </w:r>
+      <w:proofErr w:type="spellStart"/>
+      <w:r>
+        <w:t>izvrsuvanje</w:t>
+      </w:r>
+      <w:proofErr w:type="spellEnd"/>
       <w:r>
         <w:br/>
       </w:r>
       <w:r>
+        <w:rPr>
+          <w:noProof/>
+        </w:rPr>
         <w:drawing>
           <wp:inline distT="0" distB="0" distL="0" distR="0" wp14:anchorId="46282B92" wp14:editId="6932F4FA">
             <wp:extent cx="5731510" cy="596900"/>
@@ -2285,6 +3898,9 @@
         <w:br/>
       </w:r>
       <w:r>
+        <w:rPr>
+          <w:noProof/>
+        </w:rPr>
         <w:drawing>
           <wp:inline distT="0" distB="0" distL="0" distR="0" wp14:anchorId="601F0929" wp14:editId="1CF375AB">
             <wp:extent cx="5731510" cy="361315"/>
@@ -2333,6 +3949,9 @@
         <w:br/>
       </w:r>
       <w:r>
+        <w:rPr>
+          <w:noProof/>
+        </w:rPr>
         <w:drawing>
           <wp:inline distT="0" distB="0" distL="0" distR="0" wp14:anchorId="1B374DA1" wp14:editId="33A9CFE3">
             <wp:extent cx="3642676" cy="922100"/>
@@ -2378,13 +3997,58 @@
           <w:numId w:val="3"/>
         </w:numPr>
       </w:pPr>
-      <w:r>
-        <w:t>Vreme na izvrsuvanje na view po kreiranje indeks</w:t>
-      </w:r>
+      <w:proofErr w:type="spellStart"/>
+      <w:r>
+        <w:t>Vreme</w:t>
+      </w:r>
+      <w:proofErr w:type="spellEnd"/>
+      <w:r>
+        <w:t xml:space="preserve"> </w:t>
+      </w:r>
+      <w:proofErr w:type="spellStart"/>
+      <w:r>
+        <w:t>na</w:t>
+      </w:r>
+      <w:proofErr w:type="spellEnd"/>
+      <w:r>
+        <w:t xml:space="preserve"> </w:t>
+      </w:r>
+      <w:proofErr w:type="spellStart"/>
+      <w:r>
+        <w:t>izvrsuvanje</w:t>
+      </w:r>
+      <w:proofErr w:type="spellEnd"/>
+      <w:r>
+        <w:t xml:space="preserve"> </w:t>
+      </w:r>
+      <w:proofErr w:type="spellStart"/>
+      <w:r>
+        <w:t>na</w:t>
+      </w:r>
+      <w:proofErr w:type="spellEnd"/>
+      <w:r>
+        <w:t xml:space="preserve"> view po </w:t>
+      </w:r>
+      <w:proofErr w:type="spellStart"/>
+      <w:r>
+        <w:t>kreiranje</w:t>
+      </w:r>
+      <w:proofErr w:type="spellEnd"/>
+      <w:r>
+        <w:t xml:space="preserve"> </w:t>
+      </w:r>
+      <w:proofErr w:type="spellStart"/>
+      <w:r>
+        <w:t>indeks</w:t>
+      </w:r>
+      <w:proofErr w:type="spellEnd"/>
       <w:r>
         <w:br/>
       </w:r>
       <w:r>
+        <w:rPr>
+          <w:noProof/>
+        </w:rPr>
         <w:drawing>
           <wp:inline distT="0" distB="0" distL="0" distR="0" wp14:anchorId="605D9AEA" wp14:editId="020CF654">
             <wp:extent cx="4968671" cy="327688"/>
@@ -2425,6 +4089,9 @@
         <w:br/>
       </w:r>
       <w:r>
+        <w:rPr>
+          <w:noProof/>
+        </w:rPr>
         <w:drawing>
           <wp:inline distT="0" distB="0" distL="0" distR="0" wp14:anchorId="6A7C900C" wp14:editId="212AB87F">
             <wp:extent cx="5731510" cy="601345"/>
@@ -2477,6 +4144,9 @@
         <w:br/>
       </w:r>
       <w:r>
+        <w:rPr>
+          <w:noProof/>
+        </w:rPr>
         <w:drawing>
           <wp:inline distT="0" distB="0" distL="0" distR="0" wp14:anchorId="5184D250" wp14:editId="6F8519B5">
             <wp:extent cx="3909399" cy="670618"/>
@@ -2525,6 +4195,9 @@
         <w:br/>
       </w:r>
       <w:r>
+        <w:rPr>
+          <w:noProof/>
+        </w:rPr>
         <w:drawing>
           <wp:inline distT="0" distB="0" distL="0" distR="0" wp14:anchorId="07919DAC" wp14:editId="785A8787">
             <wp:extent cx="3612193" cy="868755"/>
@@ -2563,33 +4236,1145 @@
       </w:r>
     </w:p>
     <w:p>
-      <w:pPr>
-        <w:pStyle w:val="ListParagraph"/>
-      </w:pPr>
-    </w:p>
-    <w:p>
-      <w:pPr>
-        <w:pStyle w:val="ListParagraph"/>
-      </w:pPr>
-    </w:p>
-    <w:p>
-      <w:pPr>
-        <w:pStyle w:val="ListParagraph"/>
-      </w:pPr>
-    </w:p>
-    <w:p>
-      <w:pPr>
-        <w:pStyle w:val="ListParagraph"/>
-      </w:pPr>
-    </w:p>
-    <w:p>
-      <w:pPr>
-        <w:pStyle w:val="ListParagraph"/>
-      </w:pPr>
-    </w:p>
-    <w:p>
-      <w:bookmarkStart w:id="0" w:name="_GoBack"/>
-      <w:bookmarkEnd w:id="0"/>
+      <w:r>
+        <w:br w:type="page"/>
+      </w:r>
+    </w:p>
+    <w:p>
+      <w:pPr>
+        <w:pStyle w:val="Heading1"/>
+        <w:rPr>
+          <w:lang w:val="en-US"/>
+        </w:rPr>
+      </w:pPr>
+      <w:r>
+        <w:rPr>
+          <w:lang w:val="en-US"/>
+        </w:rPr>
+        <w:lastRenderedPageBreak/>
+        <w:t xml:space="preserve">Active </w:t>
+      </w:r>
+      <w:proofErr w:type="gramStart"/>
+      <w:r>
+        <w:rPr>
+          <w:lang w:val="en-US"/>
+        </w:rPr>
+        <w:t>reservations</w:t>
+      </w:r>
+      <w:proofErr w:type="gramEnd"/>
+      <w:r>
+        <w:rPr>
+          <w:lang w:val="en-US"/>
+        </w:rPr>
+        <w:t xml:space="preserve"> view</w:t>
+      </w:r>
+    </w:p>
+    <w:p>
+      <w:r>
+        <w:t xml:space="preserve">1. Со кои </w:t>
+      </w:r>
+      <w:proofErr w:type="spellStart"/>
+      <w:r>
+        <w:t>филтри</w:t>
+      </w:r>
+      <w:proofErr w:type="spellEnd"/>
+      <w:r>
+        <w:t xml:space="preserve"> </w:t>
+      </w:r>
+      <w:proofErr w:type="spellStart"/>
+      <w:r>
+        <w:t>најчесто</w:t>
+      </w:r>
+      <w:proofErr w:type="spellEnd"/>
+      <w:r>
+        <w:t xml:space="preserve"> ќе се </w:t>
+      </w:r>
+      <w:proofErr w:type="spellStart"/>
+      <w:r>
+        <w:t>извршува</w:t>
+      </w:r>
+      <w:proofErr w:type="spellEnd"/>
+      <w:r>
+        <w:t xml:space="preserve"> </w:t>
+      </w:r>
+      <w:proofErr w:type="spellStart"/>
+      <w:r>
+        <w:t>погледот</w:t>
+      </w:r>
+      <w:proofErr w:type="spellEnd"/>
+      <w:r>
+        <w:t>?</w:t>
+      </w:r>
+    </w:p>
+    <w:p>
+      <w:r>
+        <w:rPr>
+          <w:lang w:val="mk-MK"/>
+        </w:rPr>
+        <w:t xml:space="preserve">Најчесто би се </w:t>
+      </w:r>
+      <w:proofErr w:type="spellStart"/>
+      <w:r>
+        <w:rPr>
+          <w:lang w:val="mk-MK"/>
+        </w:rPr>
+        <w:t>пребарувало</w:t>
+      </w:r>
+      <w:proofErr w:type="spellEnd"/>
+      <w:r>
+        <w:rPr>
+          <w:lang w:val="mk-MK"/>
+        </w:rPr>
+        <w:t xml:space="preserve"> по статус на резервација (</w:t>
+      </w:r>
+      <w:r>
+        <w:t xml:space="preserve">reservation status) </w:t>
+      </w:r>
+      <w:r>
+        <w:rPr>
+          <w:lang w:val="mk-MK"/>
+        </w:rPr>
+        <w:t xml:space="preserve">од </w:t>
+      </w:r>
+      <w:r>
+        <w:t xml:space="preserve">book reservation </w:t>
+      </w:r>
+      <w:r>
+        <w:rPr>
+          <w:lang w:val="mk-MK"/>
+        </w:rPr>
+        <w:t xml:space="preserve">табелата или по име, презиме и број на картичка на </w:t>
+      </w:r>
+      <w:r>
+        <w:t>patron.</w:t>
+      </w:r>
+    </w:p>
+    <w:p/>
+    <w:p>
+      <w:r>
+        <w:t xml:space="preserve">2. Кои се </w:t>
+      </w:r>
+      <w:proofErr w:type="spellStart"/>
+      <w:r>
+        <w:t>случаите</w:t>
+      </w:r>
+      <w:proofErr w:type="spellEnd"/>
+      <w:r>
+        <w:t xml:space="preserve"> на </w:t>
+      </w:r>
+      <w:proofErr w:type="spellStart"/>
+      <w:r>
+        <w:t>употреба</w:t>
+      </w:r>
+      <w:proofErr w:type="spellEnd"/>
+      <w:r>
+        <w:t xml:space="preserve"> на </w:t>
+      </w:r>
+      <w:proofErr w:type="spellStart"/>
+      <w:r>
+        <w:t>погледот</w:t>
+      </w:r>
+      <w:proofErr w:type="spellEnd"/>
+      <w:r>
+        <w:t xml:space="preserve">? </w:t>
+      </w:r>
+      <w:proofErr w:type="spellStart"/>
+      <w:r>
+        <w:t>Дали</w:t>
+      </w:r>
+      <w:proofErr w:type="spellEnd"/>
+      <w:r>
+        <w:t xml:space="preserve"> </w:t>
+      </w:r>
+      <w:proofErr w:type="spellStart"/>
+      <w:r>
+        <w:t>ни</w:t>
+      </w:r>
+      <w:proofErr w:type="spellEnd"/>
+      <w:r>
+        <w:t xml:space="preserve"> се </w:t>
+      </w:r>
+      <w:proofErr w:type="spellStart"/>
+      <w:r>
+        <w:t>важни</w:t>
+      </w:r>
+      <w:proofErr w:type="spellEnd"/>
+      <w:r>
+        <w:t xml:space="preserve"> </w:t>
+      </w:r>
+      <w:proofErr w:type="spellStart"/>
+      <w:r>
+        <w:t>перформансите</w:t>
+      </w:r>
+      <w:proofErr w:type="spellEnd"/>
+      <w:r>
+        <w:t xml:space="preserve">, </w:t>
+      </w:r>
+      <w:proofErr w:type="spellStart"/>
+      <w:r>
+        <w:t>или</w:t>
+      </w:r>
+      <w:proofErr w:type="spellEnd"/>
+      <w:r>
+        <w:t xml:space="preserve"> </w:t>
+      </w:r>
+      <w:proofErr w:type="spellStart"/>
+      <w:r>
+        <w:t>станува</w:t>
+      </w:r>
+      <w:proofErr w:type="spellEnd"/>
+      <w:r>
+        <w:t xml:space="preserve"> </w:t>
+      </w:r>
+      <w:proofErr w:type="spellStart"/>
+      <w:r>
+        <w:t>збор</w:t>
+      </w:r>
+      <w:proofErr w:type="spellEnd"/>
+      <w:r>
+        <w:t xml:space="preserve"> </w:t>
+      </w:r>
+      <w:proofErr w:type="spellStart"/>
+      <w:r>
+        <w:t>за</w:t>
+      </w:r>
+      <w:proofErr w:type="spellEnd"/>
+      <w:r>
+        <w:t xml:space="preserve"> </w:t>
+      </w:r>
+      <w:proofErr w:type="spellStart"/>
+      <w:r>
+        <w:t>аналитички</w:t>
+      </w:r>
+      <w:proofErr w:type="spellEnd"/>
+      <w:r>
+        <w:t xml:space="preserve"> </w:t>
+      </w:r>
+      <w:proofErr w:type="spellStart"/>
+      <w:r>
+        <w:t>поглед</w:t>
+      </w:r>
+      <w:proofErr w:type="spellEnd"/>
+      <w:r>
+        <w:t>?</w:t>
+      </w:r>
+    </w:p>
+    <w:p>
+      <w:r>
+        <w:rPr>
+          <w:lang w:val="mk-MK"/>
+        </w:rPr>
+        <w:t xml:space="preserve">Овој поглед најчесто би се користел за да се покажат активните резервации на корисниците на </w:t>
+      </w:r>
+      <w:r>
+        <w:t xml:space="preserve">UI. </w:t>
+      </w:r>
+    </w:p>
+    <w:p>
+      <w:pPr>
+        <w:rPr>
+          <w:lang w:val="mk-MK"/>
+        </w:rPr>
+      </w:pPr>
+      <w:r>
+        <w:rPr>
+          <w:lang w:val="mk-MK"/>
+        </w:rPr>
+        <w:t>За овој случај важни ни се перформансите бидејќи погледот соединува 6 табели за да може да ги даде потребните информации.</w:t>
+      </w:r>
+    </w:p>
+    <w:p/>
+    <w:p>
+      <w:r>
+        <w:t xml:space="preserve">3. </w:t>
+      </w:r>
+      <w:proofErr w:type="spellStart"/>
+      <w:r>
+        <w:t>Кое</w:t>
+      </w:r>
+      <w:proofErr w:type="spellEnd"/>
+      <w:r>
+        <w:t xml:space="preserve"> е </w:t>
+      </w:r>
+      <w:proofErr w:type="spellStart"/>
+      <w:r>
+        <w:t>иницијалното</w:t>
+      </w:r>
+      <w:proofErr w:type="spellEnd"/>
+      <w:r>
+        <w:t xml:space="preserve"> </w:t>
+      </w:r>
+      <w:proofErr w:type="spellStart"/>
+      <w:r>
+        <w:t>време</w:t>
+      </w:r>
+      <w:proofErr w:type="spellEnd"/>
+      <w:r>
+        <w:t xml:space="preserve"> </w:t>
+      </w:r>
+      <w:proofErr w:type="spellStart"/>
+      <w:r>
+        <w:t>за</w:t>
+      </w:r>
+      <w:proofErr w:type="spellEnd"/>
+      <w:r>
+        <w:t xml:space="preserve"> </w:t>
+      </w:r>
+      <w:proofErr w:type="spellStart"/>
+      <w:r>
+        <w:t>извршување</w:t>
+      </w:r>
+      <w:proofErr w:type="spellEnd"/>
+      <w:r>
+        <w:t xml:space="preserve"> на </w:t>
+      </w:r>
+      <w:proofErr w:type="spellStart"/>
+      <w:r>
+        <w:t>погледот</w:t>
+      </w:r>
+      <w:proofErr w:type="spellEnd"/>
+      <w:r>
+        <w:t xml:space="preserve"> (со </w:t>
+      </w:r>
+      <w:proofErr w:type="spellStart"/>
+      <w:r>
+        <w:t>сите</w:t>
+      </w:r>
+      <w:proofErr w:type="spellEnd"/>
+      <w:r>
+        <w:t xml:space="preserve"> </w:t>
+      </w:r>
+      <w:proofErr w:type="spellStart"/>
+      <w:r>
+        <w:t>најчесто</w:t>
+      </w:r>
+      <w:proofErr w:type="spellEnd"/>
+      <w:r>
+        <w:t xml:space="preserve"> </w:t>
+      </w:r>
+      <w:proofErr w:type="spellStart"/>
+      <w:r>
+        <w:t>користени</w:t>
+      </w:r>
+      <w:proofErr w:type="spellEnd"/>
+      <w:r>
+        <w:t xml:space="preserve"> </w:t>
+      </w:r>
+      <w:proofErr w:type="spellStart"/>
+      <w:r>
+        <w:t>филтри</w:t>
+      </w:r>
+      <w:proofErr w:type="spellEnd"/>
+      <w:r>
+        <w:t xml:space="preserve">)? </w:t>
+      </w:r>
+      <w:proofErr w:type="spellStart"/>
+      <w:r>
+        <w:t>Дали</w:t>
+      </w:r>
+      <w:proofErr w:type="spellEnd"/>
+      <w:r>
+        <w:t xml:space="preserve"> </w:t>
+      </w:r>
+      <w:proofErr w:type="spellStart"/>
+      <w:r>
+        <w:t>ова</w:t>
+      </w:r>
+      <w:proofErr w:type="spellEnd"/>
+      <w:r>
+        <w:t xml:space="preserve"> </w:t>
+      </w:r>
+      <w:proofErr w:type="spellStart"/>
+      <w:r>
+        <w:t>време</w:t>
+      </w:r>
+      <w:proofErr w:type="spellEnd"/>
+      <w:r>
+        <w:t xml:space="preserve"> е </w:t>
+      </w:r>
+      <w:proofErr w:type="spellStart"/>
+      <w:r>
+        <w:t>прифатливо</w:t>
+      </w:r>
+      <w:proofErr w:type="spellEnd"/>
+      <w:r>
+        <w:t xml:space="preserve"> </w:t>
+      </w:r>
+      <w:proofErr w:type="spellStart"/>
+      <w:r>
+        <w:t>за</w:t>
+      </w:r>
+      <w:proofErr w:type="spellEnd"/>
+      <w:r>
+        <w:t xml:space="preserve"> </w:t>
+      </w:r>
+      <w:proofErr w:type="spellStart"/>
+      <w:r>
+        <w:t>апликацијата</w:t>
+      </w:r>
+      <w:proofErr w:type="spellEnd"/>
+      <w:r>
+        <w:t>?</w:t>
+      </w:r>
+    </w:p>
+    <w:p>
+      <w:pPr>
+        <w:rPr>
+          <w:lang w:val="mk-MK"/>
+        </w:rPr>
+      </w:pPr>
+      <w:proofErr w:type="spellStart"/>
+      <w:r>
+        <w:rPr>
+          <w:lang w:val="mk-MK"/>
+        </w:rPr>
+        <w:t>Инцијалното</w:t>
+      </w:r>
+      <w:proofErr w:type="spellEnd"/>
+      <w:r>
+        <w:rPr>
+          <w:lang w:val="mk-MK"/>
+        </w:rPr>
+        <w:t xml:space="preserve"> време на извршување беше нешто помалку од 8 секунди</w:t>
+      </w:r>
+      <w:r>
+        <w:t xml:space="preserve"> </w:t>
+      </w:r>
+      <w:r>
+        <w:rPr>
+          <w:lang w:val="mk-MK"/>
+        </w:rPr>
+        <w:t xml:space="preserve">што не би било прифатливо за апликацијата бидејќи се користи на </w:t>
+      </w:r>
+      <w:r>
+        <w:t xml:space="preserve">UI  </w:t>
+      </w:r>
+      <w:r>
+        <w:rPr>
+          <w:lang w:val="mk-MK"/>
+        </w:rPr>
+        <w:t xml:space="preserve">каде што крајните корисници би требало во </w:t>
+      </w:r>
+      <w:r>
+        <w:t xml:space="preserve">real-time </w:t>
+      </w:r>
+      <w:r>
+        <w:rPr>
+          <w:lang w:val="mk-MK"/>
+        </w:rPr>
+        <w:t>да ги имаат овие информации.</w:t>
+      </w:r>
+    </w:p>
+    <w:p/>
+    <w:p>
+      <w:r>
+        <w:t xml:space="preserve">4. </w:t>
+      </w:r>
+      <w:proofErr w:type="spellStart"/>
+      <w:r>
+        <w:t>Доколку</w:t>
+      </w:r>
+      <w:proofErr w:type="spellEnd"/>
+      <w:r>
+        <w:t xml:space="preserve"> </w:t>
+      </w:r>
+      <w:proofErr w:type="spellStart"/>
+      <w:r>
+        <w:t>не</w:t>
+      </w:r>
+      <w:proofErr w:type="spellEnd"/>
+      <w:r>
+        <w:t xml:space="preserve"> е, </w:t>
+      </w:r>
+      <w:proofErr w:type="spellStart"/>
+      <w:r>
+        <w:t>направете</w:t>
+      </w:r>
+      <w:proofErr w:type="spellEnd"/>
+      <w:r>
+        <w:t xml:space="preserve"> </w:t>
+      </w:r>
+      <w:proofErr w:type="spellStart"/>
+      <w:r>
+        <w:t>анализа</w:t>
+      </w:r>
+      <w:proofErr w:type="spellEnd"/>
+      <w:r>
+        <w:t xml:space="preserve"> на </w:t>
+      </w:r>
+      <w:proofErr w:type="spellStart"/>
+      <w:r>
+        <w:t>планот</w:t>
+      </w:r>
+      <w:proofErr w:type="spellEnd"/>
+      <w:r>
+        <w:t xml:space="preserve"> на </w:t>
+      </w:r>
+      <w:proofErr w:type="spellStart"/>
+      <w:r>
+        <w:t>извршување</w:t>
+      </w:r>
+      <w:proofErr w:type="spellEnd"/>
+      <w:r>
+        <w:t xml:space="preserve">. Кои се </w:t>
+      </w:r>
+      <w:proofErr w:type="spellStart"/>
+      <w:r>
+        <w:t>најбавни</w:t>
+      </w:r>
+      <w:proofErr w:type="spellEnd"/>
+      <w:r>
+        <w:t xml:space="preserve"> </w:t>
+      </w:r>
+      <w:proofErr w:type="spellStart"/>
+      <w:r>
+        <w:t>операции</w:t>
+      </w:r>
+      <w:proofErr w:type="spellEnd"/>
+      <w:r>
+        <w:t xml:space="preserve">? </w:t>
+      </w:r>
+      <w:proofErr w:type="spellStart"/>
+      <w:r>
+        <w:t>Како</w:t>
+      </w:r>
+      <w:proofErr w:type="spellEnd"/>
+      <w:r>
+        <w:t xml:space="preserve"> </w:t>
+      </w:r>
+      <w:proofErr w:type="spellStart"/>
+      <w:r>
+        <w:t>може</w:t>
+      </w:r>
+      <w:proofErr w:type="spellEnd"/>
+      <w:r>
+        <w:t xml:space="preserve"> да се </w:t>
+      </w:r>
+      <w:proofErr w:type="spellStart"/>
+      <w:r>
+        <w:t>подобрат</w:t>
+      </w:r>
+      <w:proofErr w:type="spellEnd"/>
+      <w:r>
+        <w:t xml:space="preserve">? </w:t>
+      </w:r>
+      <w:proofErr w:type="spellStart"/>
+      <w:r>
+        <w:t>Пред</w:t>
+      </w:r>
+      <w:proofErr w:type="spellEnd"/>
+      <w:r>
+        <w:t xml:space="preserve"> </w:t>
+      </w:r>
+      <w:proofErr w:type="spellStart"/>
+      <w:r>
+        <w:t>додавање</w:t>
+      </w:r>
+      <w:proofErr w:type="spellEnd"/>
+      <w:r>
+        <w:t xml:space="preserve"> на </w:t>
+      </w:r>
+      <w:proofErr w:type="spellStart"/>
+      <w:r>
+        <w:t>индекси</w:t>
+      </w:r>
+      <w:proofErr w:type="spellEnd"/>
+      <w:r>
+        <w:t xml:space="preserve"> да се </w:t>
+      </w:r>
+      <w:proofErr w:type="spellStart"/>
+      <w:r>
+        <w:t>измери</w:t>
+      </w:r>
+      <w:proofErr w:type="spellEnd"/>
+      <w:r>
+        <w:t xml:space="preserve"> и </w:t>
+      </w:r>
+      <w:proofErr w:type="spellStart"/>
+      <w:r>
+        <w:t>времето</w:t>
+      </w:r>
+      <w:proofErr w:type="spellEnd"/>
+      <w:r>
+        <w:t xml:space="preserve"> на </w:t>
+      </w:r>
+      <w:proofErr w:type="spellStart"/>
+      <w:r>
+        <w:t>операции</w:t>
+      </w:r>
+      <w:proofErr w:type="spellEnd"/>
+      <w:r>
+        <w:t xml:space="preserve"> на insert </w:t>
+      </w:r>
+      <w:proofErr w:type="spellStart"/>
+      <w:r>
+        <w:t>i</w:t>
+      </w:r>
+      <w:proofErr w:type="spellEnd"/>
+      <w:r>
+        <w:t xml:space="preserve"> update на </w:t>
+      </w:r>
+      <w:proofErr w:type="spellStart"/>
+      <w:r>
+        <w:t>табелата</w:t>
+      </w:r>
+      <w:proofErr w:type="spellEnd"/>
+      <w:r>
+        <w:t xml:space="preserve"> во </w:t>
+      </w:r>
+      <w:proofErr w:type="spellStart"/>
+      <w:r>
+        <w:t>која</w:t>
+      </w:r>
+      <w:proofErr w:type="spellEnd"/>
+      <w:r>
+        <w:t xml:space="preserve"> ќе се </w:t>
+      </w:r>
+      <w:proofErr w:type="spellStart"/>
+      <w:r>
+        <w:t>додава</w:t>
+      </w:r>
+      <w:proofErr w:type="spellEnd"/>
+      <w:r>
+        <w:t xml:space="preserve"> </w:t>
+      </w:r>
+      <w:proofErr w:type="spellStart"/>
+      <w:r>
+        <w:t>индекс</w:t>
+      </w:r>
+      <w:proofErr w:type="spellEnd"/>
+      <w:r>
+        <w:t>.</w:t>
+      </w:r>
+    </w:p>
+    <w:p/>
+    <w:p>
+      <w:pPr>
+        <w:rPr>
+          <w:lang w:val="mk-MK"/>
+        </w:rPr>
+      </w:pPr>
+      <w:r>
+        <w:rPr>
+          <w:lang w:val="mk-MK"/>
+        </w:rPr>
+        <w:t>Планот пред индекс:</w:t>
+      </w:r>
+    </w:p>
+    <w:p>
+      <w:r>
+        <w:rPr>
+          <w:lang w:val="mk-MK"/>
+        </w:rPr>
+        <w:drawing>
+          <wp:inline distT="0" distB="0" distL="0" distR="0" wp14:anchorId="2F4FDF48" wp14:editId="2635A580">
+            <wp:extent cx="5731510" cy="2308860"/>
+            <wp:effectExtent l="0" t="0" r="2540" b="0"/>
+            <wp:docPr id="2117819947" name="Picture 1" descr="A screenshot of a computer&#10;&#10;Description automatically generated with medium confidence"/>
+            <wp:cNvGraphicFramePr>
+              <a:graphicFrameLocks xmlns:a="http://schemas.openxmlformats.org/drawingml/2006/main" noChangeAspect="1"/>
+            </wp:cNvGraphicFramePr>
+            <a:graphic xmlns:a="http://schemas.openxmlformats.org/drawingml/2006/main">
+              <a:graphicData uri="http://schemas.openxmlformats.org/drawingml/2006/picture">
+                <pic:pic xmlns:pic="http://schemas.openxmlformats.org/drawingml/2006/picture">
+                  <pic:nvPicPr>
+                    <pic:cNvPr id="2117819947" name="Picture 1" descr="A screenshot of a computer&#10;&#10;Description automatically generated with medium confidence"/>
+                    <pic:cNvPicPr/>
+                  </pic:nvPicPr>
+                  <pic:blipFill>
+                    <a:blip r:embed="rId38"/>
+                    <a:stretch>
+                      <a:fillRect/>
+                    </a:stretch>
+                  </pic:blipFill>
+                  <pic:spPr>
+                    <a:xfrm>
+                      <a:off x="0" y="0"/>
+                      <a:ext cx="5731510" cy="2308860"/>
+                    </a:xfrm>
+                    <a:prstGeom prst="rect">
+                      <a:avLst/>
+                    </a:prstGeom>
+                  </pic:spPr>
+                </pic:pic>
+              </a:graphicData>
+            </a:graphic>
+          </wp:inline>
+        </w:drawing>
+      </w:r>
+    </w:p>
+    <w:p>
+      <w:pPr>
+        <w:rPr>
+          <w:lang w:val="mk-MK"/>
+        </w:rPr>
+      </w:pPr>
+      <w:r>
+        <w:t xml:space="preserve">Insert </w:t>
+      </w:r>
+      <w:r>
+        <w:rPr>
+          <w:lang w:val="mk-MK"/>
+        </w:rPr>
+        <w:t>пред индекс:</w:t>
+      </w:r>
+    </w:p>
+    <w:p>
+      <w:pPr>
+        <w:rPr>
+          <w:lang w:val="mk-MK"/>
+        </w:rPr>
+      </w:pPr>
+      <w:r>
+        <w:rPr>
+          <w:lang w:val="mk-MK"/>
+        </w:rPr>
+        <w:drawing>
+          <wp:inline distT="0" distB="0" distL="0" distR="0" wp14:anchorId="731AD8E4" wp14:editId="67FFA846">
+            <wp:extent cx="5731510" cy="1226820"/>
+            <wp:effectExtent l="0" t="0" r="2540" b="0"/>
+            <wp:docPr id="2110297962" name="Picture 1" descr="A screen shot of a computer&#10;&#10;Description automatically generated with medium confidence"/>
+            <wp:cNvGraphicFramePr>
+              <a:graphicFrameLocks xmlns:a="http://schemas.openxmlformats.org/drawingml/2006/main" noChangeAspect="1"/>
+            </wp:cNvGraphicFramePr>
+            <a:graphic xmlns:a="http://schemas.openxmlformats.org/drawingml/2006/main">
+              <a:graphicData uri="http://schemas.openxmlformats.org/drawingml/2006/picture">
+                <pic:pic xmlns:pic="http://schemas.openxmlformats.org/drawingml/2006/picture">
+                  <pic:nvPicPr>
+                    <pic:cNvPr id="2110297962" name="Picture 1" descr="A screen shot of a computer&#10;&#10;Description automatically generated with medium confidence"/>
+                    <pic:cNvPicPr/>
+                  </pic:nvPicPr>
+                  <pic:blipFill>
+                    <a:blip r:embed="rId39"/>
+                    <a:stretch>
+                      <a:fillRect/>
+                    </a:stretch>
+                  </pic:blipFill>
+                  <pic:spPr>
+                    <a:xfrm>
+                      <a:off x="0" y="0"/>
+                      <a:ext cx="5731510" cy="1226820"/>
+                    </a:xfrm>
+                    <a:prstGeom prst="rect">
+                      <a:avLst/>
+                    </a:prstGeom>
+                  </pic:spPr>
+                </pic:pic>
+              </a:graphicData>
+            </a:graphic>
+          </wp:inline>
+        </w:drawing>
+      </w:r>
+    </w:p>
+    <w:p>
+      <w:pPr>
+        <w:rPr>
+          <w:lang w:val="mk-MK"/>
+        </w:rPr>
+      </w:pPr>
+    </w:p>
+    <w:p>
+      <w:pPr>
+        <w:rPr>
+          <w:lang w:val="mk-MK"/>
+        </w:rPr>
+      </w:pPr>
+    </w:p>
+    <w:p>
+      <w:pPr>
+        <w:rPr>
+          <w:lang w:val="mk-MK"/>
+        </w:rPr>
+      </w:pPr>
+    </w:p>
+    <w:p>
+      <w:pPr>
+        <w:rPr>
+          <w:lang w:val="mk-MK"/>
+        </w:rPr>
+      </w:pPr>
+    </w:p>
+    <w:p>
+      <w:pPr>
+        <w:rPr>
+          <w:lang w:val="mk-MK"/>
+        </w:rPr>
+      </w:pPr>
+    </w:p>
+    <w:p/>
+    <w:p>
+      <w:pPr>
+        <w:rPr>
+          <w:lang w:val="mk-MK"/>
+        </w:rPr>
+      </w:pPr>
+      <w:r>
+        <w:t xml:space="preserve">Update </w:t>
+      </w:r>
+      <w:r>
+        <w:rPr>
+          <w:lang w:val="mk-MK"/>
+        </w:rPr>
+        <w:t>пред индекс:</w:t>
+      </w:r>
+    </w:p>
+    <w:p>
+      <w:pPr>
+        <w:rPr>
+          <w:lang w:val="mk-MK"/>
+        </w:rPr>
+      </w:pPr>
+      <w:r>
+        <w:rPr>
+          <w:lang w:val="mk-MK"/>
+        </w:rPr>
+        <w:drawing>
+          <wp:inline distT="0" distB="0" distL="0" distR="0" wp14:anchorId="55E77299" wp14:editId="2B244A60">
+            <wp:extent cx="5731510" cy="1253490"/>
+            <wp:effectExtent l="0" t="0" r="2540" b="3810"/>
+            <wp:docPr id="1200055013" name="Picture 1" descr="A picture containing software, multimedia software, graphics software, screenshot&#10;&#10;Description automatically generated"/>
+            <wp:cNvGraphicFramePr>
+              <a:graphicFrameLocks xmlns:a="http://schemas.openxmlformats.org/drawingml/2006/main" noChangeAspect="1"/>
+            </wp:cNvGraphicFramePr>
+            <a:graphic xmlns:a="http://schemas.openxmlformats.org/drawingml/2006/main">
+              <a:graphicData uri="http://schemas.openxmlformats.org/drawingml/2006/picture">
+                <pic:pic xmlns:pic="http://schemas.openxmlformats.org/drawingml/2006/picture">
+                  <pic:nvPicPr>
+                    <pic:cNvPr id="1200055013" name="Picture 1" descr="A picture containing software, multimedia software, graphics software, screenshot&#10;&#10;Description automatically generated"/>
+                    <pic:cNvPicPr/>
+                  </pic:nvPicPr>
+                  <pic:blipFill>
+                    <a:blip r:embed="rId40"/>
+                    <a:stretch>
+                      <a:fillRect/>
+                    </a:stretch>
+                  </pic:blipFill>
+                  <pic:spPr>
+                    <a:xfrm>
+                      <a:off x="0" y="0"/>
+                      <a:ext cx="5731510" cy="1253490"/>
+                    </a:xfrm>
+                    <a:prstGeom prst="rect">
+                      <a:avLst/>
+                    </a:prstGeom>
+                  </pic:spPr>
+                </pic:pic>
+              </a:graphicData>
+            </a:graphic>
+          </wp:inline>
+        </w:drawing>
+      </w:r>
+    </w:p>
+    <w:p/>
+    <w:p>
+      <w:pPr>
+        <w:rPr>
+          <w:lang w:val="mk-MK"/>
+        </w:rPr>
+      </w:pPr>
+      <w:r>
+        <w:rPr>
+          <w:lang w:val="mk-MK"/>
+        </w:rPr>
+        <w:t xml:space="preserve">Креираме индекс на табелата </w:t>
+      </w:r>
+      <w:proofErr w:type="spellStart"/>
+      <w:r>
+        <w:t>book_reservation</w:t>
+      </w:r>
+      <w:proofErr w:type="spellEnd"/>
+      <w:r>
+        <w:t xml:space="preserve">. </w:t>
+      </w:r>
+      <w:r>
+        <w:rPr>
+          <w:lang w:val="mk-MK"/>
+        </w:rPr>
+        <w:t xml:space="preserve">Бидејќи </w:t>
+      </w:r>
+      <w:proofErr w:type="spellStart"/>
+      <w:r>
+        <w:t>reservation_status</w:t>
+      </w:r>
+      <w:proofErr w:type="spellEnd"/>
+      <w:r>
+        <w:rPr>
+          <w:lang w:val="mk-MK"/>
+        </w:rPr>
+        <w:t xml:space="preserve"> се користи во  </w:t>
+      </w:r>
+      <w:r>
+        <w:t xml:space="preserve">WHERE </w:t>
+      </w:r>
+      <w:r>
+        <w:rPr>
+          <w:lang w:val="mk-MK"/>
+        </w:rPr>
+        <w:t>предикатот на погледот, индексирањето на таа колона го забрзува погледот. Неговото време на извршување по индексот е 50тина милисекунди.</w:t>
+      </w:r>
+    </w:p>
+    <w:p>
+      <w:pPr>
+        <w:rPr>
+          <w:lang w:val="mk-MK"/>
+        </w:rPr>
+      </w:pPr>
+    </w:p>
+    <w:p>
+      <w:pPr>
+        <w:rPr>
+          <w:lang w:val="mk-MK"/>
+        </w:rPr>
+      </w:pPr>
+      <w:r>
+        <w:rPr>
+          <w:lang w:val="mk-MK"/>
+        </w:rPr>
+        <w:t xml:space="preserve">CREATE INDEX </w:t>
+      </w:r>
+      <w:proofErr w:type="spellStart"/>
+      <w:r>
+        <w:rPr>
+          <w:lang w:val="mk-MK"/>
+        </w:rPr>
+        <w:t>idx_reservation_status</w:t>
+      </w:r>
+      <w:proofErr w:type="spellEnd"/>
+      <w:r>
+        <w:rPr>
+          <w:lang w:val="mk-MK"/>
+        </w:rPr>
+        <w:t xml:space="preserve"> ON </w:t>
+      </w:r>
+      <w:proofErr w:type="spellStart"/>
+      <w:r>
+        <w:rPr>
+          <w:lang w:val="mk-MK"/>
+        </w:rPr>
+        <w:t>book_reservation</w:t>
+      </w:r>
+      <w:proofErr w:type="spellEnd"/>
+      <w:r>
+        <w:rPr>
+          <w:lang w:val="mk-MK"/>
+        </w:rPr>
+        <w:t xml:space="preserve"> (</w:t>
+      </w:r>
+      <w:proofErr w:type="spellStart"/>
+      <w:r>
+        <w:rPr>
+          <w:lang w:val="mk-MK"/>
+        </w:rPr>
+        <w:t>reservation_status</w:t>
+      </w:r>
+      <w:proofErr w:type="spellEnd"/>
+      <w:r>
+        <w:rPr>
+          <w:lang w:val="mk-MK"/>
+        </w:rPr>
+        <w:t>);</w:t>
+      </w:r>
+    </w:p>
+    <w:p>
+      <w:pPr>
+        <w:rPr>
+          <w:lang w:val="mk-MK"/>
+        </w:rPr>
+      </w:pPr>
+    </w:p>
+    <w:p>
+      <w:pPr>
+        <w:rPr>
+          <w:lang w:val="mk-MK"/>
+        </w:rPr>
+      </w:pPr>
+      <w:r>
+        <w:rPr>
+          <w:lang w:val="mk-MK"/>
+        </w:rPr>
+        <w:t>Планот по индекс:</w:t>
+      </w:r>
+    </w:p>
+    <w:p>
+      <w:pPr>
+        <w:rPr>
+          <w:lang w:val="mk-MK"/>
+        </w:rPr>
+      </w:pPr>
+      <w:r>
+        <w:rPr>
+          <w:lang w:val="mk-MK"/>
+        </w:rPr>
+        <w:drawing>
+          <wp:inline distT="0" distB="0" distL="0" distR="0" wp14:anchorId="2A4602D8" wp14:editId="13DB098E">
+            <wp:extent cx="4953000" cy="2195541"/>
+            <wp:effectExtent l="0" t="0" r="0" b="0"/>
+            <wp:docPr id="561084055" name="Picture 1" descr="A screenshot of a computer&#10;&#10;Description automatically generated"/>
+            <wp:cNvGraphicFramePr>
+              <a:graphicFrameLocks xmlns:a="http://schemas.openxmlformats.org/drawingml/2006/main" noChangeAspect="1"/>
+            </wp:cNvGraphicFramePr>
+            <a:graphic xmlns:a="http://schemas.openxmlformats.org/drawingml/2006/main">
+              <a:graphicData uri="http://schemas.openxmlformats.org/drawingml/2006/picture">
+                <pic:pic xmlns:pic="http://schemas.openxmlformats.org/drawingml/2006/picture">
+                  <pic:nvPicPr>
+                    <pic:cNvPr id="561084055" name="Picture 1" descr="A screenshot of a computer&#10;&#10;Description automatically generated"/>
+                    <pic:cNvPicPr/>
+                  </pic:nvPicPr>
+                  <pic:blipFill>
+                    <a:blip r:embed="rId41"/>
+                    <a:stretch>
+                      <a:fillRect/>
+                    </a:stretch>
+                  </pic:blipFill>
+                  <pic:spPr>
+                    <a:xfrm>
+                      <a:off x="0" y="0"/>
+                      <a:ext cx="4971829" cy="2203887"/>
+                    </a:xfrm>
+                    <a:prstGeom prst="rect">
+                      <a:avLst/>
+                    </a:prstGeom>
+                  </pic:spPr>
+                </pic:pic>
+              </a:graphicData>
+            </a:graphic>
+          </wp:inline>
+        </w:drawing>
+      </w:r>
+    </w:p>
+    <w:p>
+      <w:pPr>
+        <w:rPr>
+          <w:lang w:val="mk-MK"/>
+        </w:rPr>
+      </w:pPr>
+    </w:p>
+    <w:p>
+      <w:pPr>
+        <w:rPr>
+          <w:lang w:val="mk-MK"/>
+        </w:rPr>
+      </w:pPr>
+      <w:r>
+        <w:t xml:space="preserve">Insert </w:t>
+      </w:r>
+      <w:r>
+        <w:rPr>
+          <w:lang w:val="mk-MK"/>
+        </w:rPr>
+        <w:t xml:space="preserve">и </w:t>
+      </w:r>
+      <w:r>
+        <w:t xml:space="preserve">Update </w:t>
+      </w:r>
+      <w:r>
+        <w:rPr>
+          <w:lang w:val="mk-MK"/>
+        </w:rPr>
+        <w:t xml:space="preserve">по </w:t>
+      </w:r>
+      <w:proofErr w:type="gramStart"/>
+      <w:r>
+        <w:rPr>
+          <w:lang w:val="mk-MK"/>
+        </w:rPr>
+        <w:t>индексирање</w:t>
+      </w:r>
+      <w:proofErr w:type="gramEnd"/>
+    </w:p>
+    <w:p>
+      <w:pPr>
+        <w:rPr>
+          <w:lang w:val="mk-MK"/>
+        </w:rPr>
+      </w:pPr>
+      <w:r>
+        <w:rPr>
+          <w:noProof/>
+        </w:rPr>
+        <w:drawing>
+          <wp:inline distT="0" distB="0" distL="0" distR="0" wp14:anchorId="0AC6E63C" wp14:editId="0B7B41C0">
+            <wp:extent cx="5731510" cy="1648460"/>
+            <wp:effectExtent l="0" t="0" r="2540" b="8890"/>
+            <wp:docPr id="2025186179" name="Picture 1" descr="A screenshot of a computer&#10;&#10;Description automatically generated with medium confidence"/>
+            <wp:cNvGraphicFramePr>
+              <a:graphicFrameLocks xmlns:a="http://schemas.openxmlformats.org/drawingml/2006/main" noChangeAspect="1"/>
+            </wp:cNvGraphicFramePr>
+            <a:graphic xmlns:a="http://schemas.openxmlformats.org/drawingml/2006/main">
+              <a:graphicData uri="http://schemas.openxmlformats.org/drawingml/2006/picture">
+                <pic:pic xmlns:pic="http://schemas.openxmlformats.org/drawingml/2006/picture">
+                  <pic:nvPicPr>
+                    <pic:cNvPr id="2025186179" name="Picture 1" descr="A screenshot of a computer&#10;&#10;Description automatically generated with medium confidence"/>
+                    <pic:cNvPicPr/>
+                  </pic:nvPicPr>
+                  <pic:blipFill>
+                    <a:blip r:embed="rId42"/>
+                    <a:stretch>
+                      <a:fillRect/>
+                    </a:stretch>
+                  </pic:blipFill>
+                  <pic:spPr>
+                    <a:xfrm>
+                      <a:off x="0" y="0"/>
+                      <a:ext cx="5731510" cy="1648460"/>
+                    </a:xfrm>
+                    <a:prstGeom prst="rect">
+                      <a:avLst/>
+                    </a:prstGeom>
+                  </pic:spPr>
+                </pic:pic>
+              </a:graphicData>
+            </a:graphic>
+          </wp:inline>
+        </w:drawing>
+      </w:r>
+    </w:p>
+    <w:p>
+      <w:pPr>
+        <w:rPr>
+          <w:lang w:val="mk-MK"/>
+        </w:rPr>
+      </w:pPr>
+      <w:r>
+        <w:rPr>
+          <w:lang w:val="mk-MK"/>
+        </w:rPr>
+        <w:drawing>
+          <wp:inline distT="0" distB="0" distL="0" distR="0" wp14:anchorId="12960DD6" wp14:editId="219D8F3B">
+            <wp:extent cx="5731510" cy="1490980"/>
+            <wp:effectExtent l="0" t="0" r="2540" b="0"/>
+            <wp:docPr id="700019136" name="Picture 1" descr="A screen shot of a computer&#10;&#10;Description automatically generated with medium confidence"/>
+            <wp:cNvGraphicFramePr>
+              <a:graphicFrameLocks xmlns:a="http://schemas.openxmlformats.org/drawingml/2006/main" noChangeAspect="1"/>
+            </wp:cNvGraphicFramePr>
+            <a:graphic xmlns:a="http://schemas.openxmlformats.org/drawingml/2006/main">
+              <a:graphicData uri="http://schemas.openxmlformats.org/drawingml/2006/picture">
+                <pic:pic xmlns:pic="http://schemas.openxmlformats.org/drawingml/2006/picture">
+                  <pic:nvPicPr>
+                    <pic:cNvPr id="700019136" name="Picture 1" descr="A screen shot of a computer&#10;&#10;Description automatically generated with medium confidence"/>
+                    <pic:cNvPicPr/>
+                  </pic:nvPicPr>
+                  <pic:blipFill>
+                    <a:blip r:embed="rId43"/>
+                    <a:stretch>
+                      <a:fillRect/>
+                    </a:stretch>
+                  </pic:blipFill>
+                  <pic:spPr>
+                    <a:xfrm>
+                      <a:off x="0" y="0"/>
+                      <a:ext cx="5731510" cy="1490980"/>
+                    </a:xfrm>
+                    <a:prstGeom prst="rect">
+                      <a:avLst/>
+                    </a:prstGeom>
+                  </pic:spPr>
+                </pic:pic>
+              </a:graphicData>
+            </a:graphic>
+          </wp:inline>
+        </w:drawing>
+      </w:r>
     </w:p>
     <w:sectPr>
       <w:pgSz w:w="11906" w:h="16838"/>
@@ -2602,7 +5387,7 @@
 </file>
 
 <file path=word/endnotes.xml><?xml version="1.0" encoding="utf-8"?>
-<w:endnotes xmlns:wpc="http://schemas.microsoft.com/office/word/2010/wordprocessingCanvas" xmlns:cx="http://schemas.microsoft.com/office/drawing/2014/chartex" xmlns:cx1="http://schemas.microsoft.com/office/drawing/2015/9/8/chartex" xmlns:mc="http://schemas.openxmlformats.org/markup-compatibility/2006" xmlns:o="urn:schemas-microsoft-com:office:office" xmlns:r="http://schemas.openxmlformats.org/officeDocument/2006/relationships" xmlns:m="http://schemas.openxmlformats.org/officeDocument/2006/math" xmlns:v="urn:schemas-microsoft-com:vml" xmlns:wp14="http://schemas.microsoft.com/office/word/2010/wordprocessingDrawing" xmlns:wp="http://schemas.openxmlformats.org/drawingml/2006/wordprocessingDrawing" xmlns:w10="urn:schemas-microsoft-com:office:word" xmlns:w="http://schemas.openxmlformats.org/wordprocessingml/2006/main" xmlns:w14="http://schemas.microsoft.com/office/word/2010/wordml" xmlns:w15="http://schemas.microsoft.com/office/word/2012/wordml" xmlns:w16se="http://schemas.microsoft.com/office/word/2015/wordml/symex" xmlns:wpg="http://schemas.microsoft.com/office/word/2010/wordprocessingGroup" xmlns:wpi="http://schemas.microsoft.com/office/word/2010/wordprocessingInk" xmlns:wne="http://schemas.microsoft.com/office/word/2006/wordml" xmlns:wps="http://schemas.microsoft.com/office/word/2010/wordprocessingShape" mc:Ignorable="w14 w15 w16se wp14">
+<w:endnotes xmlns:wpc="http://schemas.microsoft.com/office/word/2010/wordprocessingCanvas" xmlns:cx="http://schemas.microsoft.com/office/drawing/2014/chartex" xmlns:cx1="http://schemas.microsoft.com/office/drawing/2015/9/8/chartex" xmlns:cx2="http://schemas.microsoft.com/office/drawing/2015/10/21/chartex" xmlns:cx3="http://schemas.microsoft.com/office/drawing/2016/5/9/chartex" xmlns:cx4="http://schemas.microsoft.com/office/drawing/2016/5/10/chartex" xmlns:cx5="http://schemas.microsoft.com/office/drawing/2016/5/11/chartex" xmlns:cx6="http://schemas.microsoft.com/office/drawing/2016/5/12/chartex" xmlns:cx7="http://schemas.microsoft.com/office/drawing/2016/5/13/chartex" xmlns:cx8="http://schemas.microsoft.com/office/drawing/2016/5/14/chartex" xmlns:mc="http://schemas.openxmlformats.org/markup-compatibility/2006" xmlns:aink="http://schemas.microsoft.com/office/drawing/2016/ink" xmlns:am3d="http://schemas.microsoft.com/office/drawing/2017/model3d" xmlns:o="urn:schemas-microsoft-com:office:office" xmlns:oel="http://schemas.microsoft.com/office/2019/extlst" xmlns:r="http://schemas.openxmlformats.org/officeDocument/2006/relationships" xmlns:m="http://schemas.openxmlformats.org/officeDocument/2006/math" xmlns:v="urn:schemas-microsoft-com:vml" xmlns:wp14="http://schemas.microsoft.com/office/word/2010/wordprocessingDrawing" xmlns:wp="http://schemas.openxmlformats.org/drawingml/2006/wordprocessingDrawing" xmlns:w10="urn:schemas-microsoft-com:office:word" xmlns:w="http://schemas.openxmlformats.org/wordprocessingml/2006/main" xmlns:w14="http://schemas.microsoft.com/office/word/2010/wordml" xmlns:w15="http://schemas.microsoft.com/office/word/2012/wordml" xmlns:w16cex="http://schemas.microsoft.com/office/word/2018/wordml/cex" xmlns:w16cid="http://schemas.microsoft.com/office/word/2016/wordml/cid" xmlns:w16="http://schemas.microsoft.com/office/word/2018/wordml" xmlns:w16du="http://schemas.microsoft.com/office/word/2023/wordml/word16du" xmlns:w16sdtdh="http://schemas.microsoft.com/office/word/2020/wordml/sdtdatahash" xmlns:w16se="http://schemas.microsoft.com/office/word/2015/wordml/symex" xmlns:wpg="http://schemas.microsoft.com/office/word/2010/wordprocessingGroup" xmlns:wpi="http://schemas.microsoft.com/office/word/2010/wordprocessingInk" xmlns:wne="http://schemas.microsoft.com/office/word/2006/wordml" xmlns:wps="http://schemas.microsoft.com/office/word/2010/wordprocessingShape" mc:Ignorable="w14 w15 w16se w16cid w16 w16cex w16sdtdh wp14">
   <w:endnote w:type="separator" w:id="-1">
     <w:p>
       <w:r>
@@ -2621,7 +5406,7 @@
 </file>
 
 <file path=word/footnotes.xml><?xml version="1.0" encoding="utf-8"?>
-<w:footnotes xmlns:wpc="http://schemas.microsoft.com/office/word/2010/wordprocessingCanvas" xmlns:cx="http://schemas.microsoft.com/office/drawing/2014/chartex" xmlns:cx1="http://schemas.microsoft.com/office/drawing/2015/9/8/chartex" xmlns:mc="http://schemas.openxmlformats.org/markup-compatibility/2006" xmlns:o="urn:schemas-microsoft-com:office:office" xmlns:r="http://schemas.openxmlformats.org/officeDocument/2006/relationships" xmlns:m="http://schemas.openxmlformats.org/officeDocument/2006/math" xmlns:v="urn:schemas-microsoft-com:vml" xmlns:wp14="http://schemas.microsoft.com/office/word/2010/wordprocessingDrawing" xmlns:wp="http://schemas.openxmlformats.org/drawingml/2006/wordprocessingDrawing" xmlns:w10="urn:schemas-microsoft-com:office:word" xmlns:w="http://schemas.openxmlformats.org/wordprocessingml/2006/main" xmlns:w14="http://schemas.microsoft.com/office/word/2010/wordml" xmlns:w15="http://schemas.microsoft.com/office/word/2012/wordml" xmlns:w16se="http://schemas.microsoft.com/office/word/2015/wordml/symex" xmlns:wpg="http://schemas.microsoft.com/office/word/2010/wordprocessingGroup" xmlns:wpi="http://schemas.microsoft.com/office/word/2010/wordprocessingInk" xmlns:wne="http://schemas.microsoft.com/office/word/2006/wordml" xmlns:wps="http://schemas.microsoft.com/office/word/2010/wordprocessingShape" mc:Ignorable="w14 w15 w16se wp14">
+<w:footnotes xmlns:wpc="http://schemas.microsoft.com/office/word/2010/wordprocessingCanvas" xmlns:cx="http://schemas.microsoft.com/office/drawing/2014/chartex" xmlns:cx1="http://schemas.microsoft.com/office/drawing/2015/9/8/chartex" xmlns:cx2="http://schemas.microsoft.com/office/drawing/2015/10/21/chartex" xmlns:cx3="http://schemas.microsoft.com/office/drawing/2016/5/9/chartex" xmlns:cx4="http://schemas.microsoft.com/office/drawing/2016/5/10/chartex" xmlns:cx5="http://schemas.microsoft.com/office/drawing/2016/5/11/chartex" xmlns:cx6="http://schemas.microsoft.com/office/drawing/2016/5/12/chartex" xmlns:cx7="http://schemas.microsoft.com/office/drawing/2016/5/13/chartex" xmlns:cx8="http://schemas.microsoft.com/office/drawing/2016/5/14/chartex" xmlns:mc="http://schemas.openxmlformats.org/markup-compatibility/2006" xmlns:aink="http://schemas.microsoft.com/office/drawing/2016/ink" xmlns:am3d="http://schemas.microsoft.com/office/drawing/2017/model3d" xmlns:o="urn:schemas-microsoft-com:office:office" xmlns:oel="http://schemas.microsoft.com/office/2019/extlst" xmlns:r="http://schemas.openxmlformats.org/officeDocument/2006/relationships" xmlns:m="http://schemas.openxmlformats.org/officeDocument/2006/math" xmlns:v="urn:schemas-microsoft-com:vml" xmlns:wp14="http://schemas.microsoft.com/office/word/2010/wordprocessingDrawing" xmlns:wp="http://schemas.openxmlformats.org/drawingml/2006/wordprocessingDrawing" xmlns:w10="urn:schemas-microsoft-com:office:word" xmlns:w="http://schemas.openxmlformats.org/wordprocessingml/2006/main" xmlns:w14="http://schemas.microsoft.com/office/word/2010/wordml" xmlns:w15="http://schemas.microsoft.com/office/word/2012/wordml" xmlns:w16cex="http://schemas.microsoft.com/office/word/2018/wordml/cex" xmlns:w16cid="http://schemas.microsoft.com/office/word/2016/wordml/cid" xmlns:w16="http://schemas.microsoft.com/office/word/2018/wordml" xmlns:w16du="http://schemas.microsoft.com/office/word/2023/wordml/word16du" xmlns:w16sdtdh="http://schemas.microsoft.com/office/word/2020/wordml/sdtdatahash" xmlns:w16se="http://schemas.microsoft.com/office/word/2015/wordml/symex" xmlns:wpg="http://schemas.microsoft.com/office/word/2010/wordprocessingGroup" xmlns:wpi="http://schemas.microsoft.com/office/word/2010/wordprocessingInk" xmlns:wne="http://schemas.microsoft.com/office/word/2006/wordml" xmlns:wps="http://schemas.microsoft.com/office/word/2010/wordprocessingShape" mc:Ignorable="w14 w15 w16se w16cid w16 w16cex w16sdtdh wp14">
   <w:footnote w:type="separator" w:id="-1">
     <w:p>
       <w:r>
@@ -2640,7 +5425,7 @@
 </file>
 
 <file path=word/numbering.xml><?xml version="1.0" encoding="utf-8"?>
-<w:numbering xmlns:wpc="http://schemas.microsoft.com/office/word/2010/wordprocessingCanvas" xmlns:cx="http://schemas.microsoft.com/office/drawing/2014/chartex" xmlns:cx1="http://schemas.microsoft.com/office/drawing/2015/9/8/chartex" xmlns:mc="http://schemas.openxmlformats.org/markup-compatibility/2006" xmlns:o="urn:schemas-microsoft-com:office:office" xmlns:r="http://schemas.openxmlformats.org/officeDocument/2006/relationships" xmlns:m="http://schemas.openxmlformats.org/officeDocument/2006/math" xmlns:v="urn:schemas-microsoft-com:vml" xmlns:wp14="http://schemas.microsoft.com/office/word/2010/wordprocessingDrawing" xmlns:wp="http://schemas.openxmlformats.org/drawingml/2006/wordprocessingDrawing" xmlns:w10="urn:schemas-microsoft-com:office:word" xmlns:w="http://schemas.openxmlformats.org/wordprocessingml/2006/main" xmlns:w14="http://schemas.microsoft.com/office/word/2010/wordml" xmlns:w15="http://schemas.microsoft.com/office/word/2012/wordml" xmlns:w16se="http://schemas.microsoft.com/office/word/2015/wordml/symex" xmlns:wpg="http://schemas.microsoft.com/office/word/2010/wordprocessingGroup" xmlns:wpi="http://schemas.microsoft.com/office/word/2010/wordprocessingInk" xmlns:wne="http://schemas.microsoft.com/office/word/2006/wordml" xmlns:wps="http://schemas.microsoft.com/office/word/2010/wordprocessingShape" mc:Ignorable="w14 w15 w16se wp14">
+<w:numbering xmlns:wpc="http://schemas.microsoft.com/office/word/2010/wordprocessingCanvas" xmlns:cx="http://schemas.microsoft.com/office/drawing/2014/chartex" xmlns:cx1="http://schemas.microsoft.com/office/drawing/2015/9/8/chartex" xmlns:cx2="http://schemas.microsoft.com/office/drawing/2015/10/21/chartex" xmlns:cx3="http://schemas.microsoft.com/office/drawing/2016/5/9/chartex" xmlns:cx4="http://schemas.microsoft.com/office/drawing/2016/5/10/chartex" xmlns:cx5="http://schemas.microsoft.com/office/drawing/2016/5/11/chartex" xmlns:cx6="http://schemas.microsoft.com/office/drawing/2016/5/12/chartex" xmlns:cx7="http://schemas.microsoft.com/office/drawing/2016/5/13/chartex" xmlns:cx8="http://schemas.microsoft.com/office/drawing/2016/5/14/chartex" xmlns:mc="http://schemas.openxmlformats.org/markup-compatibility/2006" xmlns:aink="http://schemas.microsoft.com/office/drawing/2016/ink" xmlns:am3d="http://schemas.microsoft.com/office/drawing/2017/model3d" xmlns:o="urn:schemas-microsoft-com:office:office" xmlns:oel="http://schemas.microsoft.com/office/2019/extlst" xmlns:r="http://schemas.openxmlformats.org/officeDocument/2006/relationships" xmlns:m="http://schemas.openxmlformats.org/officeDocument/2006/math" xmlns:v="urn:schemas-microsoft-com:vml" xmlns:wp14="http://schemas.microsoft.com/office/word/2010/wordprocessingDrawing" xmlns:wp="http://schemas.openxmlformats.org/drawingml/2006/wordprocessingDrawing" xmlns:w10="urn:schemas-microsoft-com:office:word" xmlns:w="http://schemas.openxmlformats.org/wordprocessingml/2006/main" xmlns:w14="http://schemas.microsoft.com/office/word/2010/wordml" xmlns:w15="http://schemas.microsoft.com/office/word/2012/wordml" xmlns:w16cex="http://schemas.microsoft.com/office/word/2018/wordml/cex" xmlns:w16cid="http://schemas.microsoft.com/office/word/2016/wordml/cid" xmlns:w16="http://schemas.microsoft.com/office/word/2018/wordml" xmlns:w16du="http://schemas.microsoft.com/office/word/2023/wordml/word16du" xmlns:w16sdtdh="http://schemas.microsoft.com/office/word/2020/wordml/sdtdatahash" xmlns:w16se="http://schemas.microsoft.com/office/word/2015/wordml/symex" xmlns:wpg="http://schemas.microsoft.com/office/word/2010/wordprocessingGroup" xmlns:wpi="http://schemas.microsoft.com/office/word/2010/wordprocessingInk" xmlns:wne="http://schemas.microsoft.com/office/word/2006/wordml" xmlns:wps="http://schemas.microsoft.com/office/word/2010/wordprocessingShape" mc:Ignorable="w14 w15 w16se w16cid w16 w16cex w16sdtdh wp14">
   <w:abstractNum w:abstractNumId="0" w15:restartNumberingAfterBreak="0">
     <w:nsid w:val="1D0B5F17"/>
     <w:multiLevelType w:val="hybridMultilevel"/>
@@ -2908,20 +5693,20 @@
       </w:pPr>
     </w:lvl>
   </w:abstractNum>
-  <w:num w:numId="1">
+  <w:num w:numId="1" w16cid:durableId="251931889">
     <w:abstractNumId w:val="1"/>
   </w:num>
-  <w:num w:numId="2">
+  <w:num w:numId="2" w16cid:durableId="1387797205">
     <w:abstractNumId w:val="0"/>
   </w:num>
-  <w:num w:numId="3">
+  <w:num w:numId="3" w16cid:durableId="723526364">
     <w:abstractNumId w:val="2"/>
   </w:num>
 </w:numbering>
 </file>
 
 <file path=word/styles.xml><?xml version="1.0" encoding="utf-8"?>
-<w:styles xmlns:mc="http://schemas.openxmlformats.org/markup-compatibility/2006" xmlns:r="http://schemas.openxmlformats.org/officeDocument/2006/relationships" xmlns:w="http://schemas.openxmlformats.org/wordprocessingml/2006/main" xmlns:w14="http://schemas.microsoft.com/office/word/2010/wordml" xmlns:w15="http://schemas.microsoft.com/office/word/2012/wordml" xmlns:w16se="http://schemas.microsoft.com/office/word/2015/wordml/symex" mc:Ignorable="w14 w15 w16se">
+<w:styles xmlns:mc="http://schemas.openxmlformats.org/markup-compatibility/2006" xmlns:r="http://schemas.openxmlformats.org/officeDocument/2006/relationships" xmlns:w="http://schemas.openxmlformats.org/wordprocessingml/2006/main" xmlns:w14="http://schemas.microsoft.com/office/word/2010/wordml" xmlns:w15="http://schemas.microsoft.com/office/word/2012/wordml" xmlns:w16cex="http://schemas.microsoft.com/office/word/2018/wordml/cex" xmlns:w16cid="http://schemas.microsoft.com/office/word/2016/wordml/cid" xmlns:w16="http://schemas.microsoft.com/office/word/2018/wordml" xmlns:w16sdtdh="http://schemas.microsoft.com/office/word/2020/wordml/sdtdatahash" xmlns:w16se="http://schemas.microsoft.com/office/word/2015/wordml/symex" mc:Ignorable="w14 w15 w16se w16cid w16 w16cex w16sdtdh">
   <w:docDefaults>
     <w:rPrDefault>
       <w:rPr>
@@ -2933,7 +5718,7 @@
     </w:rPrDefault>
     <w:pPrDefault/>
   </w:docDefaults>
-  <w:latentStyles w:defLockedState="0" w:defUIPriority="99" w:defSemiHidden="0" w:defUnhideWhenUsed="0" w:defQFormat="0" w:count="371">
+  <w:latentStyles w:defLockedState="0" w:defUIPriority="99" w:defSemiHidden="0" w:defUnhideWhenUsed="0" w:defQFormat="0" w:count="376">
     <w:lsdException w:name="Normal" w:uiPriority="0" w:qFormat="1"/>
     <w:lsdException w:name="heading 1" w:uiPriority="9" w:qFormat="1"/>
     <w:lsdException w:name="heading 2" w:semiHidden="1" w:uiPriority="9" w:unhideWhenUsed="1" w:qFormat="1"/>
@@ -3039,7 +5824,6 @@
     <w:lsdException w:name="HTML Sample" w:semiHidden="1" w:unhideWhenUsed="1"/>
     <w:lsdException w:name="HTML Typewriter" w:semiHidden="1" w:unhideWhenUsed="1"/>
     <w:lsdException w:name="HTML Variable" w:semiHidden="1" w:unhideWhenUsed="1"/>
-    <w:lsdException w:name="Normal Table" w:semiHidden="1" w:unhideWhenUsed="1"/>
     <w:lsdException w:name="annotation subject" w:semiHidden="1" w:unhideWhenUsed="1"/>
     <w:lsdException w:name="No List" w:semiHidden="1" w:unhideWhenUsed="1"/>
     <w:lsdException w:name="Outline List 1" w:semiHidden="1" w:unhideWhenUsed="1"/>
@@ -3082,11 +5866,8 @@
     <w:lsdException w:name="Table Contemporary" w:semiHidden="1" w:unhideWhenUsed="1"/>
     <w:lsdException w:name="Table Elegant" w:semiHidden="1" w:unhideWhenUsed="1"/>
     <w:lsdException w:name="Table Professional" w:semiHidden="1" w:unhideWhenUsed="1"/>
-    <w:lsdException w:name="Table Subtle 1" w:semiHidden="1" w:unhideWhenUsed="1"/>
     <w:lsdException w:name="Table Subtle 2" w:semiHidden="1" w:unhideWhenUsed="1"/>
     <w:lsdException w:name="Table Web 1" w:semiHidden="1" w:unhideWhenUsed="1"/>
-    <w:lsdException w:name="Table Web 2" w:semiHidden="1" w:unhideWhenUsed="1"/>
-    <w:lsdException w:name="Table Web 3" w:semiHidden="1" w:unhideWhenUsed="1"/>
     <w:lsdException w:name="Balloon Text" w:semiHidden="1" w:unhideWhenUsed="1"/>
     <w:lsdException w:name="Table Grid" w:uiPriority="39"/>
     <w:lsdException w:name="Table Theme" w:semiHidden="1" w:unhideWhenUsed="1"/>
@@ -3305,6 +6086,11 @@
     <w:lsdException w:name="List Table 5 Dark Accent 6" w:uiPriority="50"/>
     <w:lsdException w:name="List Table 6 Colorful Accent 6" w:uiPriority="51"/>
     <w:lsdException w:name="List Table 7 Colorful Accent 6" w:uiPriority="52"/>
+    <w:lsdException w:name="Mention" w:semiHidden="1" w:unhideWhenUsed="1"/>
+    <w:lsdException w:name="Smart Hyperlink" w:semiHidden="1" w:unhideWhenUsed="1"/>
+    <w:lsdException w:name="Hashtag" w:semiHidden="1" w:unhideWhenUsed="1"/>
+    <w:lsdException w:name="Unresolved Mention" w:semiHidden="1" w:unhideWhenUsed="1"/>
+    <w:lsdException w:name="Smart Link" w:semiHidden="1" w:unhideWhenUsed="1"/>
   </w:latentStyles>
   <w:style w:type="paragraph" w:default="1" w:styleId="Normal">
     <w:name w:val="Normal"/>
@@ -3313,6 +6099,28 @@
     <w:rPr>
       <w:rFonts w:ascii="Times New Roman" w:eastAsia="Times New Roman" w:hAnsi="Times New Roman" w:cs="Times New Roman"/>
       <w:lang w:eastAsia="en-GB"/>
+    </w:rPr>
+  </w:style>
+  <w:style w:type="paragraph" w:styleId="Heading1">
+    <w:name w:val="heading 1"/>
+    <w:basedOn w:val="Normal"/>
+    <w:next w:val="Normal"/>
+    <w:link w:val="Heading1Char"/>
+    <w:uiPriority w:val="9"/>
+    <w:qFormat/>
+    <w:rsid w:val="00B47E83"/>
+    <w:pPr>
+      <w:keepNext/>
+      <w:keepLines/>
+      <w:spacing w:before="240"/>
+      <w:outlineLvl w:val="0"/>
+    </w:pPr>
+    <w:rPr>
+      <w:rFonts w:asciiTheme="majorHAnsi" w:eastAsiaTheme="majorEastAsia" w:hAnsiTheme="majorHAnsi" w:cstheme="majorBidi"/>
+      <w:color w:val="2F5496" w:themeColor="accent1" w:themeShade="BF"/>
+      <w:sz w:val="32"/>
+      <w:szCs w:val="32"/>
+      <w:lang w:val="en-150"/>
     </w:rPr>
   </w:style>
   <w:style w:type="paragraph" w:styleId="Heading2">
@@ -3439,6 +6247,20 @@
       <w:sz w:val="26"/>
       <w:szCs w:val="26"/>
       <w:lang w:eastAsia="en-GB"/>
+    </w:rPr>
+  </w:style>
+  <w:style w:type="character" w:customStyle="1" w:styleId="Heading1Char">
+    <w:name w:val="Heading 1 Char"/>
+    <w:basedOn w:val="DefaultParagraphFont"/>
+    <w:link w:val="Heading1"/>
+    <w:uiPriority w:val="9"/>
+    <w:rsid w:val="00B47E83"/>
+    <w:rPr>
+      <w:rFonts w:asciiTheme="majorHAnsi" w:eastAsiaTheme="majorEastAsia" w:hAnsiTheme="majorHAnsi" w:cstheme="majorBidi"/>
+      <w:color w:val="2F5496" w:themeColor="accent1" w:themeShade="BF"/>
+      <w:sz w:val="32"/>
+      <w:szCs w:val="32"/>
+      <w:lang w:val="en-150" w:eastAsia="en-GB"/>
     </w:rPr>
   </w:style>
 </w:styles>

</xml_diff>

<commit_message>
* text change for active reservations
</commit_message>
<xml_diff>
--- a/indexi.docx
+++ b/indexi.docx
@@ -1,6 +1,6 @@
 
 <file path=word/document.xml><?xml version="1.0" encoding="utf-8"?>
-<w:document xmlns:wpc="http://schemas.microsoft.com/office/word/2010/wordprocessingCanvas" xmlns:cx="http://schemas.microsoft.com/office/drawing/2014/chartex" xmlns:cx1="http://schemas.microsoft.com/office/drawing/2015/9/8/chartex" xmlns:mc="http://schemas.openxmlformats.org/markup-compatibility/2006" xmlns:o="urn:schemas-microsoft-com:office:office" xmlns:r="http://schemas.openxmlformats.org/officeDocument/2006/relationships" xmlns:m="http://schemas.openxmlformats.org/officeDocument/2006/math" xmlns:v="urn:schemas-microsoft-com:vml" xmlns:wp14="http://schemas.microsoft.com/office/word/2010/wordprocessingDrawing" xmlns:wp="http://schemas.openxmlformats.org/drawingml/2006/wordprocessingDrawing" xmlns:w10="urn:schemas-microsoft-com:office:word" xmlns:w="http://schemas.openxmlformats.org/wordprocessingml/2006/main" xmlns:w14="http://schemas.microsoft.com/office/word/2010/wordml" xmlns:w15="http://schemas.microsoft.com/office/word/2012/wordml" xmlns:w16se="http://schemas.microsoft.com/office/word/2015/wordml/symex" xmlns:wpg="http://schemas.microsoft.com/office/word/2010/wordprocessingGroup" xmlns:wpi="http://schemas.microsoft.com/office/word/2010/wordprocessingInk" xmlns:wne="http://schemas.microsoft.com/office/word/2006/wordml" xmlns:wps="http://schemas.microsoft.com/office/word/2010/wordprocessingShape" mc:Ignorable="w14 w15 w16se wp14">
+<w:document xmlns:wpc="http://schemas.microsoft.com/office/word/2010/wordprocessingCanvas" xmlns:cx="http://schemas.microsoft.com/office/drawing/2014/chartex" xmlns:cx1="http://schemas.microsoft.com/office/drawing/2015/9/8/chartex" xmlns:cx2="http://schemas.microsoft.com/office/drawing/2015/10/21/chartex" xmlns:cx3="http://schemas.microsoft.com/office/drawing/2016/5/9/chartex" xmlns:cx4="http://schemas.microsoft.com/office/drawing/2016/5/10/chartex" xmlns:cx5="http://schemas.microsoft.com/office/drawing/2016/5/11/chartex" xmlns:cx6="http://schemas.microsoft.com/office/drawing/2016/5/12/chartex" xmlns:cx7="http://schemas.microsoft.com/office/drawing/2016/5/13/chartex" xmlns:cx8="http://schemas.microsoft.com/office/drawing/2016/5/14/chartex" xmlns:mc="http://schemas.openxmlformats.org/markup-compatibility/2006" xmlns:aink="http://schemas.microsoft.com/office/drawing/2016/ink" xmlns:am3d="http://schemas.microsoft.com/office/drawing/2017/model3d" xmlns:o="urn:schemas-microsoft-com:office:office" xmlns:oel="http://schemas.microsoft.com/office/2019/extlst" xmlns:r="http://schemas.openxmlformats.org/officeDocument/2006/relationships" xmlns:m="http://schemas.openxmlformats.org/officeDocument/2006/math" xmlns:v="urn:schemas-microsoft-com:vml" xmlns:wp14="http://schemas.microsoft.com/office/word/2010/wordprocessingDrawing" xmlns:wp="http://schemas.openxmlformats.org/drawingml/2006/wordprocessingDrawing" xmlns:w10="urn:schemas-microsoft-com:office:word" xmlns:w="http://schemas.openxmlformats.org/wordprocessingml/2006/main" xmlns:w14="http://schemas.microsoft.com/office/word/2010/wordml" xmlns:w15="http://schemas.microsoft.com/office/word/2012/wordml" xmlns:w16cex="http://schemas.microsoft.com/office/word/2018/wordml/cex" xmlns:w16cid="http://schemas.microsoft.com/office/word/2016/wordml/cid" xmlns:w16="http://schemas.microsoft.com/office/word/2018/wordml" xmlns:w16du="http://schemas.microsoft.com/office/word/2023/wordml/word16du" xmlns:w16sdtdh="http://schemas.microsoft.com/office/word/2020/wordml/sdtdatahash" xmlns:w16se="http://schemas.microsoft.com/office/word/2015/wordml/symex" xmlns:wpg="http://schemas.microsoft.com/office/word/2010/wordprocessingGroup" xmlns:wpi="http://schemas.microsoft.com/office/word/2010/wordprocessingInk" xmlns:wne="http://schemas.microsoft.com/office/word/2006/wordml" xmlns:wps="http://schemas.microsoft.com/office/word/2010/wordprocessingShape" mc:Ignorable="w14 w15 w16se w16cid w16 w16cex w16sdtdh wp14">
   <w:body>
     <w:p>
       <w:pPr>
@@ -59,7 +59,87 @@
           <w:sz w:val="20"/>
           <w:szCs w:val="20"/>
         </w:rPr>
-        <w:t>1. Со кои филтри најчесто ќе се извршува погледот?</w:t>
+        <w:t xml:space="preserve">1. Со кои </w:t>
+      </w:r>
+      <w:proofErr w:type="spellStart"/>
+      <w:r>
+        <w:rPr>
+          <w:rFonts w:ascii="Segoe UI" w:hAnsi="Segoe UI" w:cs="Segoe UI"/>
+          <w:color w:val="212529"/>
+          <w:sz w:val="20"/>
+          <w:szCs w:val="20"/>
+        </w:rPr>
+        <w:t>филтри</w:t>
+      </w:r>
+      <w:proofErr w:type="spellEnd"/>
+      <w:r>
+        <w:rPr>
+          <w:rFonts w:ascii="Segoe UI" w:hAnsi="Segoe UI" w:cs="Segoe UI"/>
+          <w:color w:val="212529"/>
+          <w:sz w:val="20"/>
+          <w:szCs w:val="20"/>
+        </w:rPr>
+        <w:t xml:space="preserve"> </w:t>
+      </w:r>
+      <w:proofErr w:type="spellStart"/>
+      <w:r>
+        <w:rPr>
+          <w:rFonts w:ascii="Segoe UI" w:hAnsi="Segoe UI" w:cs="Segoe UI"/>
+          <w:color w:val="212529"/>
+          <w:sz w:val="20"/>
+          <w:szCs w:val="20"/>
+        </w:rPr>
+        <w:t>најчесто</w:t>
+      </w:r>
+      <w:proofErr w:type="spellEnd"/>
+      <w:r>
+        <w:rPr>
+          <w:rFonts w:ascii="Segoe UI" w:hAnsi="Segoe UI" w:cs="Segoe UI"/>
+          <w:color w:val="212529"/>
+          <w:sz w:val="20"/>
+          <w:szCs w:val="20"/>
+        </w:rPr>
+        <w:t xml:space="preserve"> ќе се </w:t>
+      </w:r>
+      <w:proofErr w:type="spellStart"/>
+      <w:r>
+        <w:rPr>
+          <w:rFonts w:ascii="Segoe UI" w:hAnsi="Segoe UI" w:cs="Segoe UI"/>
+          <w:color w:val="212529"/>
+          <w:sz w:val="20"/>
+          <w:szCs w:val="20"/>
+        </w:rPr>
+        <w:t>извршува</w:t>
+      </w:r>
+      <w:proofErr w:type="spellEnd"/>
+      <w:r>
+        <w:rPr>
+          <w:rFonts w:ascii="Segoe UI" w:hAnsi="Segoe UI" w:cs="Segoe UI"/>
+          <w:color w:val="212529"/>
+          <w:sz w:val="20"/>
+          <w:szCs w:val="20"/>
+        </w:rPr>
+        <w:t xml:space="preserve"> </w:t>
+      </w:r>
+      <w:proofErr w:type="spellStart"/>
+      <w:r>
+        <w:rPr>
+          <w:rFonts w:ascii="Segoe UI" w:hAnsi="Segoe UI" w:cs="Segoe UI"/>
+          <w:color w:val="212529"/>
+          <w:sz w:val="20"/>
+          <w:szCs w:val="20"/>
+        </w:rPr>
+        <w:t>погледот</w:t>
+      </w:r>
+      <w:proofErr w:type="spellEnd"/>
+      <w:r>
+        <w:rPr>
+          <w:rFonts w:ascii="Segoe UI" w:hAnsi="Segoe UI" w:cs="Segoe UI"/>
+          <w:color w:val="212529"/>
+          <w:sz w:val="20"/>
+          <w:szCs w:val="20"/>
+        </w:rPr>
+        <w:t>?</w:t>
       </w:r>
       <w:r>
         <w:rPr>
@@ -69,7 +149,147 @@
           <w:szCs w:val="20"/>
         </w:rPr>
         <w:br/>
-        <w:t>- Najcesto vo book availibity bi se prebaruvalo po naslov na knigata.</w:t>
+        <w:t xml:space="preserve">- </w:t>
+      </w:r>
+      <w:proofErr w:type="spellStart"/>
+      <w:r>
+        <w:rPr>
+          <w:rFonts w:ascii="Segoe UI" w:hAnsi="Segoe UI" w:cs="Segoe UI"/>
+          <w:color w:val="212529"/>
+          <w:sz w:val="20"/>
+          <w:szCs w:val="20"/>
+        </w:rPr>
+        <w:t>Najcesto</w:t>
+      </w:r>
+      <w:proofErr w:type="spellEnd"/>
+      <w:r>
+        <w:rPr>
+          <w:rFonts w:ascii="Segoe UI" w:hAnsi="Segoe UI" w:cs="Segoe UI"/>
+          <w:color w:val="212529"/>
+          <w:sz w:val="20"/>
+          <w:szCs w:val="20"/>
+        </w:rPr>
+        <w:t xml:space="preserve"> </w:t>
+      </w:r>
+      <w:proofErr w:type="spellStart"/>
+      <w:r>
+        <w:rPr>
+          <w:rFonts w:ascii="Segoe UI" w:hAnsi="Segoe UI" w:cs="Segoe UI"/>
+          <w:color w:val="212529"/>
+          <w:sz w:val="20"/>
+          <w:szCs w:val="20"/>
+        </w:rPr>
+        <w:t>vo</w:t>
+      </w:r>
+      <w:proofErr w:type="spellEnd"/>
+      <w:r>
+        <w:rPr>
+          <w:rFonts w:ascii="Segoe UI" w:hAnsi="Segoe UI" w:cs="Segoe UI"/>
+          <w:color w:val="212529"/>
+          <w:sz w:val="20"/>
+          <w:szCs w:val="20"/>
+        </w:rPr>
+        <w:t xml:space="preserve"> book </w:t>
+      </w:r>
+      <w:proofErr w:type="spellStart"/>
+      <w:r>
+        <w:rPr>
+          <w:rFonts w:ascii="Segoe UI" w:hAnsi="Segoe UI" w:cs="Segoe UI"/>
+          <w:color w:val="212529"/>
+          <w:sz w:val="20"/>
+          <w:szCs w:val="20"/>
+        </w:rPr>
+        <w:t>availibity</w:t>
+      </w:r>
+      <w:proofErr w:type="spellEnd"/>
+      <w:r>
+        <w:rPr>
+          <w:rFonts w:ascii="Segoe UI" w:hAnsi="Segoe UI" w:cs="Segoe UI"/>
+          <w:color w:val="212529"/>
+          <w:sz w:val="20"/>
+          <w:szCs w:val="20"/>
+        </w:rPr>
+        <w:t xml:space="preserve"> bi se </w:t>
+      </w:r>
+      <w:proofErr w:type="spellStart"/>
+      <w:r>
+        <w:rPr>
+          <w:rFonts w:ascii="Segoe UI" w:hAnsi="Segoe UI" w:cs="Segoe UI"/>
+          <w:color w:val="212529"/>
+          <w:sz w:val="20"/>
+          <w:szCs w:val="20"/>
+        </w:rPr>
+        <w:t>prebaruvalo</w:t>
+      </w:r>
+      <w:proofErr w:type="spellEnd"/>
+      <w:r>
+        <w:rPr>
+          <w:rFonts w:ascii="Segoe UI" w:hAnsi="Segoe UI" w:cs="Segoe UI"/>
+          <w:color w:val="212529"/>
+          <w:sz w:val="20"/>
+          <w:szCs w:val="20"/>
+        </w:rPr>
+        <w:t xml:space="preserve"> po </w:t>
+      </w:r>
+      <w:proofErr w:type="spellStart"/>
+      <w:r>
+        <w:rPr>
+          <w:rFonts w:ascii="Segoe UI" w:hAnsi="Segoe UI" w:cs="Segoe UI"/>
+          <w:color w:val="212529"/>
+          <w:sz w:val="20"/>
+          <w:szCs w:val="20"/>
+        </w:rPr>
+        <w:t>naslov</w:t>
+      </w:r>
+      <w:proofErr w:type="spellEnd"/>
+      <w:r>
+        <w:rPr>
+          <w:rFonts w:ascii="Segoe UI" w:hAnsi="Segoe UI" w:cs="Segoe UI"/>
+          <w:color w:val="212529"/>
+          <w:sz w:val="20"/>
+          <w:szCs w:val="20"/>
+        </w:rPr>
+        <w:t xml:space="preserve"> </w:t>
+      </w:r>
+      <w:proofErr w:type="spellStart"/>
+      <w:r>
+        <w:rPr>
+          <w:rFonts w:ascii="Segoe UI" w:hAnsi="Segoe UI" w:cs="Segoe UI"/>
+          <w:color w:val="212529"/>
+          <w:sz w:val="20"/>
+          <w:szCs w:val="20"/>
+        </w:rPr>
+        <w:t>na</w:t>
+      </w:r>
+      <w:proofErr w:type="spellEnd"/>
+      <w:r>
+        <w:rPr>
+          <w:rFonts w:ascii="Segoe UI" w:hAnsi="Segoe UI" w:cs="Segoe UI"/>
+          <w:color w:val="212529"/>
+          <w:sz w:val="20"/>
+          <w:szCs w:val="20"/>
+        </w:rPr>
+        <w:t xml:space="preserve"> </w:t>
+      </w:r>
+      <w:proofErr w:type="spellStart"/>
+      <w:r>
+        <w:rPr>
+          <w:rFonts w:ascii="Segoe UI" w:hAnsi="Segoe UI" w:cs="Segoe UI"/>
+          <w:color w:val="212529"/>
+          <w:sz w:val="20"/>
+          <w:szCs w:val="20"/>
+        </w:rPr>
+        <w:t>knigata</w:t>
+      </w:r>
+      <w:proofErr w:type="spellEnd"/>
+      <w:r>
+        <w:rPr>
+          <w:rFonts w:ascii="Segoe UI" w:hAnsi="Segoe UI" w:cs="Segoe UI"/>
+          <w:color w:val="212529"/>
+          <w:sz w:val="20"/>
+          <w:szCs w:val="20"/>
+        </w:rPr>
+        <w:t>.</w:t>
       </w:r>
     </w:p>
     <w:p>
@@ -91,7 +311,267 @@
           <w:sz w:val="20"/>
           <w:szCs w:val="20"/>
         </w:rPr>
-        <w:t>2. Кои се случаите на употреба на погледот? Дали ни се важни перформансите, или станува збор за аналитички поглед?</w:t>
+        <w:t xml:space="preserve">2. Кои се </w:t>
+      </w:r>
+      <w:proofErr w:type="spellStart"/>
+      <w:r>
+        <w:rPr>
+          <w:rFonts w:ascii="Segoe UI" w:hAnsi="Segoe UI" w:cs="Segoe UI"/>
+          <w:color w:val="212529"/>
+          <w:sz w:val="20"/>
+          <w:szCs w:val="20"/>
+        </w:rPr>
+        <w:t>случаите</w:t>
+      </w:r>
+      <w:proofErr w:type="spellEnd"/>
+      <w:r>
+        <w:rPr>
+          <w:rFonts w:ascii="Segoe UI" w:hAnsi="Segoe UI" w:cs="Segoe UI"/>
+          <w:color w:val="212529"/>
+          <w:sz w:val="20"/>
+          <w:szCs w:val="20"/>
+        </w:rPr>
+        <w:t xml:space="preserve"> на </w:t>
+      </w:r>
+      <w:proofErr w:type="spellStart"/>
+      <w:r>
+        <w:rPr>
+          <w:rFonts w:ascii="Segoe UI" w:hAnsi="Segoe UI" w:cs="Segoe UI"/>
+          <w:color w:val="212529"/>
+          <w:sz w:val="20"/>
+          <w:szCs w:val="20"/>
+        </w:rPr>
+        <w:t>употреба</w:t>
+      </w:r>
+      <w:proofErr w:type="spellEnd"/>
+      <w:r>
+        <w:rPr>
+          <w:rFonts w:ascii="Segoe UI" w:hAnsi="Segoe UI" w:cs="Segoe UI"/>
+          <w:color w:val="212529"/>
+          <w:sz w:val="20"/>
+          <w:szCs w:val="20"/>
+        </w:rPr>
+        <w:t xml:space="preserve"> на </w:t>
+      </w:r>
+      <w:proofErr w:type="spellStart"/>
+      <w:r>
+        <w:rPr>
+          <w:rFonts w:ascii="Segoe UI" w:hAnsi="Segoe UI" w:cs="Segoe UI"/>
+          <w:color w:val="212529"/>
+          <w:sz w:val="20"/>
+          <w:szCs w:val="20"/>
+        </w:rPr>
+        <w:t>погледот</w:t>
+      </w:r>
+      <w:proofErr w:type="spellEnd"/>
+      <w:r>
+        <w:rPr>
+          <w:rFonts w:ascii="Segoe UI" w:hAnsi="Segoe UI" w:cs="Segoe UI"/>
+          <w:color w:val="212529"/>
+          <w:sz w:val="20"/>
+          <w:szCs w:val="20"/>
+        </w:rPr>
+        <w:t xml:space="preserve">? </w:t>
+      </w:r>
+      <w:proofErr w:type="spellStart"/>
+      <w:r>
+        <w:rPr>
+          <w:rFonts w:ascii="Segoe UI" w:hAnsi="Segoe UI" w:cs="Segoe UI"/>
+          <w:color w:val="212529"/>
+          <w:sz w:val="20"/>
+          <w:szCs w:val="20"/>
+        </w:rPr>
+        <w:t>Дали</w:t>
+      </w:r>
+      <w:proofErr w:type="spellEnd"/>
+      <w:r>
+        <w:rPr>
+          <w:rFonts w:ascii="Segoe UI" w:hAnsi="Segoe UI" w:cs="Segoe UI"/>
+          <w:color w:val="212529"/>
+          <w:sz w:val="20"/>
+          <w:szCs w:val="20"/>
+        </w:rPr>
+        <w:t xml:space="preserve"> </w:t>
+      </w:r>
+      <w:proofErr w:type="spellStart"/>
+      <w:r>
+        <w:rPr>
+          <w:rFonts w:ascii="Segoe UI" w:hAnsi="Segoe UI" w:cs="Segoe UI"/>
+          <w:color w:val="212529"/>
+          <w:sz w:val="20"/>
+          <w:szCs w:val="20"/>
+        </w:rPr>
+        <w:t>ни</w:t>
+      </w:r>
+      <w:proofErr w:type="spellEnd"/>
+      <w:r>
+        <w:rPr>
+          <w:rFonts w:ascii="Segoe UI" w:hAnsi="Segoe UI" w:cs="Segoe UI"/>
+          <w:color w:val="212529"/>
+          <w:sz w:val="20"/>
+          <w:szCs w:val="20"/>
+        </w:rPr>
+        <w:t xml:space="preserve"> се </w:t>
+      </w:r>
+      <w:proofErr w:type="spellStart"/>
+      <w:r>
+        <w:rPr>
+          <w:rFonts w:ascii="Segoe UI" w:hAnsi="Segoe UI" w:cs="Segoe UI"/>
+          <w:color w:val="212529"/>
+          <w:sz w:val="20"/>
+          <w:szCs w:val="20"/>
+        </w:rPr>
+        <w:t>важни</w:t>
+      </w:r>
+      <w:proofErr w:type="spellEnd"/>
+      <w:r>
+        <w:rPr>
+          <w:rFonts w:ascii="Segoe UI" w:hAnsi="Segoe UI" w:cs="Segoe UI"/>
+          <w:color w:val="212529"/>
+          <w:sz w:val="20"/>
+          <w:szCs w:val="20"/>
+        </w:rPr>
+        <w:t xml:space="preserve"> </w:t>
+      </w:r>
+      <w:proofErr w:type="spellStart"/>
+      <w:r>
+        <w:rPr>
+          <w:rFonts w:ascii="Segoe UI" w:hAnsi="Segoe UI" w:cs="Segoe UI"/>
+          <w:color w:val="212529"/>
+          <w:sz w:val="20"/>
+          <w:szCs w:val="20"/>
+        </w:rPr>
+        <w:t>перформансите</w:t>
+      </w:r>
+      <w:proofErr w:type="spellEnd"/>
+      <w:r>
+        <w:rPr>
+          <w:rFonts w:ascii="Segoe UI" w:hAnsi="Segoe UI" w:cs="Segoe UI"/>
+          <w:color w:val="212529"/>
+          <w:sz w:val="20"/>
+          <w:szCs w:val="20"/>
+        </w:rPr>
+        <w:t xml:space="preserve">, </w:t>
+      </w:r>
+      <w:proofErr w:type="spellStart"/>
+      <w:r>
+        <w:rPr>
+          <w:rFonts w:ascii="Segoe UI" w:hAnsi="Segoe UI" w:cs="Segoe UI"/>
+          <w:color w:val="212529"/>
+          <w:sz w:val="20"/>
+          <w:szCs w:val="20"/>
+        </w:rPr>
+        <w:t>или</w:t>
+      </w:r>
+      <w:proofErr w:type="spellEnd"/>
+      <w:r>
+        <w:rPr>
+          <w:rFonts w:ascii="Segoe UI" w:hAnsi="Segoe UI" w:cs="Segoe UI"/>
+          <w:color w:val="212529"/>
+          <w:sz w:val="20"/>
+          <w:szCs w:val="20"/>
+        </w:rPr>
+        <w:t xml:space="preserve"> </w:t>
+      </w:r>
+      <w:proofErr w:type="spellStart"/>
+      <w:r>
+        <w:rPr>
+          <w:rFonts w:ascii="Segoe UI" w:hAnsi="Segoe UI" w:cs="Segoe UI"/>
+          <w:color w:val="212529"/>
+          <w:sz w:val="20"/>
+          <w:szCs w:val="20"/>
+        </w:rPr>
+        <w:t>станува</w:t>
+      </w:r>
+      <w:proofErr w:type="spellEnd"/>
+      <w:r>
+        <w:rPr>
+          <w:rFonts w:ascii="Segoe UI" w:hAnsi="Segoe UI" w:cs="Segoe UI"/>
+          <w:color w:val="212529"/>
+          <w:sz w:val="20"/>
+          <w:szCs w:val="20"/>
+        </w:rPr>
+        <w:t xml:space="preserve"> </w:t>
+      </w:r>
+      <w:proofErr w:type="spellStart"/>
+      <w:r>
+        <w:rPr>
+          <w:rFonts w:ascii="Segoe UI" w:hAnsi="Segoe UI" w:cs="Segoe UI"/>
+          <w:color w:val="212529"/>
+          <w:sz w:val="20"/>
+          <w:szCs w:val="20"/>
+        </w:rPr>
+        <w:t>збор</w:t>
+      </w:r>
+      <w:proofErr w:type="spellEnd"/>
+      <w:r>
+        <w:rPr>
+          <w:rFonts w:ascii="Segoe UI" w:hAnsi="Segoe UI" w:cs="Segoe UI"/>
+          <w:color w:val="212529"/>
+          <w:sz w:val="20"/>
+          <w:szCs w:val="20"/>
+        </w:rPr>
+        <w:t xml:space="preserve"> </w:t>
+      </w:r>
+      <w:proofErr w:type="spellStart"/>
+      <w:r>
+        <w:rPr>
+          <w:rFonts w:ascii="Segoe UI" w:hAnsi="Segoe UI" w:cs="Segoe UI"/>
+          <w:color w:val="212529"/>
+          <w:sz w:val="20"/>
+          <w:szCs w:val="20"/>
+        </w:rPr>
+        <w:t>за</w:t>
+      </w:r>
+      <w:proofErr w:type="spellEnd"/>
+      <w:r>
+        <w:rPr>
+          <w:rFonts w:ascii="Segoe UI" w:hAnsi="Segoe UI" w:cs="Segoe UI"/>
+          <w:color w:val="212529"/>
+          <w:sz w:val="20"/>
+          <w:szCs w:val="20"/>
+        </w:rPr>
+        <w:t xml:space="preserve"> </w:t>
+      </w:r>
+      <w:proofErr w:type="spellStart"/>
+      <w:r>
+        <w:rPr>
+          <w:rFonts w:ascii="Segoe UI" w:hAnsi="Segoe UI" w:cs="Segoe UI"/>
+          <w:color w:val="212529"/>
+          <w:sz w:val="20"/>
+          <w:szCs w:val="20"/>
+        </w:rPr>
+        <w:t>аналитички</w:t>
+      </w:r>
+      <w:proofErr w:type="spellEnd"/>
+      <w:r>
+        <w:rPr>
+          <w:rFonts w:ascii="Segoe UI" w:hAnsi="Segoe UI" w:cs="Segoe UI"/>
+          <w:color w:val="212529"/>
+          <w:sz w:val="20"/>
+          <w:szCs w:val="20"/>
+        </w:rPr>
+        <w:t xml:space="preserve"> </w:t>
+      </w:r>
+      <w:proofErr w:type="spellStart"/>
+      <w:r>
+        <w:rPr>
+          <w:rFonts w:ascii="Segoe UI" w:hAnsi="Segoe UI" w:cs="Segoe UI"/>
+          <w:color w:val="212529"/>
+          <w:sz w:val="20"/>
+          <w:szCs w:val="20"/>
+        </w:rPr>
+        <w:t>поглед</w:t>
+      </w:r>
+      <w:proofErr w:type="spellEnd"/>
+      <w:r>
+        <w:rPr>
+          <w:rFonts w:ascii="Segoe UI" w:hAnsi="Segoe UI" w:cs="Segoe UI"/>
+          <w:color w:val="212529"/>
+          <w:sz w:val="20"/>
+          <w:szCs w:val="20"/>
+        </w:rPr>
+        <w:t>?</w:t>
       </w:r>
       <w:r>
         <w:rPr>
@@ -101,23 +581,168 @@
           <w:szCs w:val="20"/>
         </w:rPr>
         <w:br/>
-        <w:t>- Koga knigata se prebaruva dali e dostapna, vazni se performansite.</w:t>
-      </w:r>
-    </w:p>
-    <w:p>
-      <w:pPr>
-        <w:rPr>
-          <w:sz w:val="20"/>
-          <w:szCs w:val="20"/>
-        </w:rPr>
-      </w:pPr>
-      <w:r>
-        <w:rPr>
-          <w:sz w:val="20"/>
-          <w:szCs w:val="20"/>
-        </w:rPr>
-        <w:t>Insert BookBorrow before index</w:t>
-      </w:r>
+        <w:t xml:space="preserve">- Koga </w:t>
+      </w:r>
+      <w:proofErr w:type="spellStart"/>
+      <w:r>
+        <w:rPr>
+          <w:rFonts w:ascii="Segoe UI" w:hAnsi="Segoe UI" w:cs="Segoe UI"/>
+          <w:color w:val="212529"/>
+          <w:sz w:val="20"/>
+          <w:szCs w:val="20"/>
+        </w:rPr>
+        <w:t>knigata</w:t>
+      </w:r>
+      <w:proofErr w:type="spellEnd"/>
+      <w:r>
+        <w:rPr>
+          <w:rFonts w:ascii="Segoe UI" w:hAnsi="Segoe UI" w:cs="Segoe UI"/>
+          <w:color w:val="212529"/>
+          <w:sz w:val="20"/>
+          <w:szCs w:val="20"/>
+        </w:rPr>
+        <w:t xml:space="preserve"> se </w:t>
+      </w:r>
+      <w:proofErr w:type="spellStart"/>
+      <w:r>
+        <w:rPr>
+          <w:rFonts w:ascii="Segoe UI" w:hAnsi="Segoe UI" w:cs="Segoe UI"/>
+          <w:color w:val="212529"/>
+          <w:sz w:val="20"/>
+          <w:szCs w:val="20"/>
+        </w:rPr>
+        <w:t>prebaruva</w:t>
+      </w:r>
+      <w:proofErr w:type="spellEnd"/>
+      <w:r>
+        <w:rPr>
+          <w:rFonts w:ascii="Segoe UI" w:hAnsi="Segoe UI" w:cs="Segoe UI"/>
+          <w:color w:val="212529"/>
+          <w:sz w:val="20"/>
+          <w:szCs w:val="20"/>
+        </w:rPr>
+        <w:t xml:space="preserve"> </w:t>
+      </w:r>
+      <w:proofErr w:type="spellStart"/>
+      <w:r>
+        <w:rPr>
+          <w:rFonts w:ascii="Segoe UI" w:hAnsi="Segoe UI" w:cs="Segoe UI"/>
+          <w:color w:val="212529"/>
+          <w:sz w:val="20"/>
+          <w:szCs w:val="20"/>
+        </w:rPr>
+        <w:t>dali</w:t>
+      </w:r>
+      <w:proofErr w:type="spellEnd"/>
+      <w:r>
+        <w:rPr>
+          <w:rFonts w:ascii="Segoe UI" w:hAnsi="Segoe UI" w:cs="Segoe UI"/>
+          <w:color w:val="212529"/>
+          <w:sz w:val="20"/>
+          <w:szCs w:val="20"/>
+        </w:rPr>
+        <w:t xml:space="preserve"> e </w:t>
+      </w:r>
+      <w:proofErr w:type="spellStart"/>
+      <w:r>
+        <w:rPr>
+          <w:rFonts w:ascii="Segoe UI" w:hAnsi="Segoe UI" w:cs="Segoe UI"/>
+          <w:color w:val="212529"/>
+          <w:sz w:val="20"/>
+          <w:szCs w:val="20"/>
+        </w:rPr>
+        <w:t>dostapna</w:t>
+      </w:r>
+      <w:proofErr w:type="spellEnd"/>
+      <w:r>
+        <w:rPr>
+          <w:rFonts w:ascii="Segoe UI" w:hAnsi="Segoe UI" w:cs="Segoe UI"/>
+          <w:color w:val="212529"/>
+          <w:sz w:val="20"/>
+          <w:szCs w:val="20"/>
+        </w:rPr>
+        <w:t xml:space="preserve">, </w:t>
+      </w:r>
+      <w:proofErr w:type="spellStart"/>
+      <w:r>
+        <w:rPr>
+          <w:rFonts w:ascii="Segoe UI" w:hAnsi="Segoe UI" w:cs="Segoe UI"/>
+          <w:color w:val="212529"/>
+          <w:sz w:val="20"/>
+          <w:szCs w:val="20"/>
+        </w:rPr>
+        <w:t>vazni</w:t>
+      </w:r>
+      <w:proofErr w:type="spellEnd"/>
+      <w:r>
+        <w:rPr>
+          <w:rFonts w:ascii="Segoe UI" w:hAnsi="Segoe UI" w:cs="Segoe UI"/>
+          <w:color w:val="212529"/>
+          <w:sz w:val="20"/>
+          <w:szCs w:val="20"/>
+        </w:rPr>
+        <w:t xml:space="preserve"> se </w:t>
+      </w:r>
+      <w:proofErr w:type="spellStart"/>
+      <w:r>
+        <w:rPr>
+          <w:rFonts w:ascii="Segoe UI" w:hAnsi="Segoe UI" w:cs="Segoe UI"/>
+          <w:color w:val="212529"/>
+          <w:sz w:val="20"/>
+          <w:szCs w:val="20"/>
+        </w:rPr>
+        <w:t>performansite</w:t>
+      </w:r>
+      <w:proofErr w:type="spellEnd"/>
+      <w:r>
+        <w:rPr>
+          <w:rFonts w:ascii="Segoe UI" w:hAnsi="Segoe UI" w:cs="Segoe UI"/>
+          <w:color w:val="212529"/>
+          <w:sz w:val="20"/>
+          <w:szCs w:val="20"/>
+        </w:rPr>
+        <w:t>.</w:t>
+      </w:r>
+    </w:p>
+    <w:p>
+      <w:pPr>
+        <w:rPr>
+          <w:sz w:val="20"/>
+          <w:szCs w:val="20"/>
+        </w:rPr>
+      </w:pPr>
+      <w:r>
+        <w:rPr>
+          <w:sz w:val="20"/>
+          <w:szCs w:val="20"/>
+        </w:rPr>
+        <w:t xml:space="preserve">Insert </w:t>
+      </w:r>
+      <w:proofErr w:type="spellStart"/>
+      <w:r>
+        <w:rPr>
+          <w:sz w:val="20"/>
+          <w:szCs w:val="20"/>
+        </w:rPr>
+        <w:t>BookBorrow</w:t>
+      </w:r>
+      <w:proofErr w:type="spellEnd"/>
+      <w:r>
+        <w:rPr>
+          <w:sz w:val="20"/>
+          <w:szCs w:val="20"/>
+        </w:rPr>
+        <w:t xml:space="preserve"> before </w:t>
+      </w:r>
+      <w:proofErr w:type="gramStart"/>
+      <w:r>
+        <w:rPr>
+          <w:sz w:val="20"/>
+          <w:szCs w:val="20"/>
+        </w:rPr>
+        <w:t>index</w:t>
+      </w:r>
+      <w:proofErr w:type="gramEnd"/>
     </w:p>
     <w:p>
       <w:pPr>
@@ -188,7 +813,23 @@
           <w:sz w:val="20"/>
           <w:szCs w:val="20"/>
         </w:rPr>
-        <w:t>Update BookBorrow before index</w:t>
+        <w:t xml:space="preserve">Update </w:t>
+      </w:r>
+      <w:proofErr w:type="spellStart"/>
+      <w:r>
+        <w:rPr>
+          <w:sz w:val="20"/>
+          <w:szCs w:val="20"/>
+        </w:rPr>
+        <w:t>BookBorrow</w:t>
+      </w:r>
+      <w:proofErr w:type="spellEnd"/>
+      <w:r>
+        <w:rPr>
+          <w:sz w:val="20"/>
+          <w:szCs w:val="20"/>
+        </w:rPr>
+        <w:t xml:space="preserve"> before index</w:t>
       </w:r>
     </w:p>
     <w:p>
@@ -260,8 +901,17 @@
           <w:sz w:val="20"/>
           <w:szCs w:val="20"/>
         </w:rPr>
-        <w:t>Book Availability select before index</w:t>
-      </w:r>
+        <w:t xml:space="preserve">Book Availability select before </w:t>
+      </w:r>
+      <w:proofErr w:type="gramStart"/>
+      <w:r>
+        <w:rPr>
+          <w:sz w:val="20"/>
+          <w:szCs w:val="20"/>
+        </w:rPr>
+        <w:t>index</w:t>
+      </w:r>
+      <w:proofErr w:type="gramEnd"/>
     </w:p>
     <w:p>
       <w:pPr>
@@ -340,8 +990,17 @@
           <w:sz w:val="20"/>
           <w:szCs w:val="20"/>
         </w:rPr>
-        <w:t>Book Borrow index</w:t>
-      </w:r>
+        <w:t xml:space="preserve">Book Borrow </w:t>
+      </w:r>
+      <w:proofErr w:type="gramStart"/>
+      <w:r>
+        <w:rPr>
+          <w:sz w:val="20"/>
+          <w:szCs w:val="20"/>
+        </w:rPr>
+        <w:t>index</w:t>
+      </w:r>
+      <w:proofErr w:type="gramEnd"/>
     </w:p>
     <w:p>
       <w:pPr>
@@ -360,8 +1019,19 @@
           <w:sz w:val="20"/>
           <w:szCs w:val="20"/>
         </w:rPr>
-        <w:t xml:space="preserve">CREATE INDEX  </w:t>
-      </w:r>
+        <w:t xml:space="preserve">CREATE </w:t>
+      </w:r>
+      <w:proofErr w:type="gramStart"/>
+      <w:r>
+        <w:rPr>
+          <w:rFonts w:ascii="Courier New" w:hAnsi="Courier New" w:cs="Courier New"/>
+          <w:color w:val="CC7832"/>
+          <w:sz w:val="20"/>
+          <w:szCs w:val="20"/>
+        </w:rPr>
+        <w:t xml:space="preserve">INDEX  </w:t>
+      </w:r>
+      <w:proofErr w:type="spellStart"/>
       <w:r>
         <w:rPr>
           <w:rFonts w:ascii="Courier New" w:hAnsi="Courier New" w:cs="Courier New"/>
@@ -369,7 +1039,27 @@
           <w:sz w:val="20"/>
           <w:szCs w:val="20"/>
         </w:rPr>
-        <w:t xml:space="preserve">book_borrow_id_index </w:t>
+        <w:t>book</w:t>
+      </w:r>
+      <w:proofErr w:type="gramEnd"/>
+      <w:r>
+        <w:rPr>
+          <w:rFonts w:ascii="Courier New" w:hAnsi="Courier New" w:cs="Courier New"/>
+          <w:color w:val="A9B7C6"/>
+          <w:sz w:val="20"/>
+          <w:szCs w:val="20"/>
+        </w:rPr>
+        <w:t>_borrow_id_index</w:t>
+      </w:r>
+      <w:proofErr w:type="spellEnd"/>
+      <w:r>
+        <w:rPr>
+          <w:rFonts w:ascii="Courier New" w:hAnsi="Courier New" w:cs="Courier New"/>
+          <w:color w:val="A9B7C6"/>
+          <w:sz w:val="20"/>
+          <w:szCs w:val="20"/>
+        </w:rPr>
+        <w:t xml:space="preserve"> </w:t>
       </w:r>
       <w:r>
         <w:rPr>
@@ -380,6 +1070,7 @@
         </w:rPr>
         <w:t xml:space="preserve">on </w:t>
       </w:r>
+      <w:proofErr w:type="spellStart"/>
       <w:r>
         <w:rPr>
           <w:rFonts w:ascii="Courier New" w:hAnsi="Courier New" w:cs="Courier New"/>
@@ -387,8 +1078,19 @@
           <w:sz w:val="20"/>
           <w:szCs w:val="20"/>
         </w:rPr>
-        <w:t>book_borrow(</w:t>
-      </w:r>
+        <w:t>book_borrow</w:t>
+      </w:r>
+      <w:proofErr w:type="spellEnd"/>
+      <w:r>
+        <w:rPr>
+          <w:rFonts w:ascii="Courier New" w:hAnsi="Courier New" w:cs="Courier New"/>
+          <w:color w:val="A9B7C6"/>
+          <w:sz w:val="20"/>
+          <w:szCs w:val="20"/>
+        </w:rPr>
+        <w:t>(</w:t>
+      </w:r>
+      <w:proofErr w:type="spellStart"/>
       <w:r>
         <w:rPr>
           <w:rFonts w:ascii="Courier New" w:hAnsi="Courier New" w:cs="Courier New"/>
@@ -398,6 +1100,7 @@
         </w:rPr>
         <w:t>book_copy_id</w:t>
       </w:r>
+      <w:proofErr w:type="spellEnd"/>
       <w:r>
         <w:rPr>
           <w:rFonts w:ascii="Courier New" w:hAnsi="Courier New" w:cs="Courier New"/>
@@ -437,22 +1140,56 @@
           <w:sz w:val="20"/>
           <w:szCs w:val="20"/>
         </w:rPr>
-        <w:t>Book Availibility select after</w:t>
-      </w:r>
-      <w:r>
-        <w:rPr>
-          <w:sz w:val="20"/>
-          <w:szCs w:val="20"/>
-        </w:rPr>
-        <w:t xml:space="preserve"> BookBorrow</w:t>
-      </w:r>
-      <w:r>
-        <w:rPr>
-          <w:sz w:val="20"/>
-          <w:szCs w:val="20"/>
-        </w:rPr>
-        <w:t xml:space="preserve"> index</w:t>
-      </w:r>
+        <w:t xml:space="preserve">Book </w:t>
+      </w:r>
+      <w:proofErr w:type="spellStart"/>
+      <w:r>
+        <w:rPr>
+          <w:sz w:val="20"/>
+          <w:szCs w:val="20"/>
+        </w:rPr>
+        <w:t>Availibility</w:t>
+      </w:r>
+      <w:proofErr w:type="spellEnd"/>
+      <w:r>
+        <w:rPr>
+          <w:sz w:val="20"/>
+          <w:szCs w:val="20"/>
+        </w:rPr>
+        <w:t xml:space="preserve"> select after</w:t>
+      </w:r>
+      <w:r>
+        <w:rPr>
+          <w:sz w:val="20"/>
+          <w:szCs w:val="20"/>
+        </w:rPr>
+        <w:t xml:space="preserve"> </w:t>
+      </w:r>
+      <w:proofErr w:type="spellStart"/>
+      <w:r>
+        <w:rPr>
+          <w:sz w:val="20"/>
+          <w:szCs w:val="20"/>
+        </w:rPr>
+        <w:t>BookBorrow</w:t>
+      </w:r>
+      <w:proofErr w:type="spellEnd"/>
+      <w:r>
+        <w:rPr>
+          <w:sz w:val="20"/>
+          <w:szCs w:val="20"/>
+        </w:rPr>
+        <w:t xml:space="preserve"> </w:t>
+      </w:r>
+      <w:proofErr w:type="gramStart"/>
+      <w:r>
+        <w:rPr>
+          <w:sz w:val="20"/>
+          <w:szCs w:val="20"/>
+        </w:rPr>
+        <w:t>index</w:t>
+      </w:r>
+      <w:proofErr w:type="gramEnd"/>
     </w:p>
     <w:p>
       <w:pPr>
@@ -532,6 +1269,7 @@
         </w:rPr>
         <w:t xml:space="preserve"> </w:t>
       </w:r>
+      <w:proofErr w:type="spellStart"/>
       <w:r>
         <w:rPr>
           <w:sz w:val="20"/>
@@ -539,6 +1277,7 @@
         </w:rPr>
         <w:t>BookBorrow</w:t>
       </w:r>
+      <w:proofErr w:type="spellEnd"/>
       <w:r>
         <w:rPr>
           <w:sz w:val="20"/>
@@ -558,8 +1297,17 @@
           <w:sz w:val="20"/>
           <w:szCs w:val="20"/>
         </w:rPr>
-        <w:t xml:space="preserve"> index</w:t>
-      </w:r>
+        <w:t xml:space="preserve"> </w:t>
+      </w:r>
+      <w:proofErr w:type="gramStart"/>
+      <w:r>
+        <w:rPr>
+          <w:sz w:val="20"/>
+          <w:szCs w:val="20"/>
+        </w:rPr>
+        <w:t>index</w:t>
+      </w:r>
+      <w:proofErr w:type="gramEnd"/>
     </w:p>
     <w:p>
       <w:r>
@@ -624,6 +1372,7 @@
         </w:rPr>
         <w:t xml:space="preserve">Update </w:t>
       </w:r>
+      <w:proofErr w:type="spellStart"/>
       <w:r>
         <w:rPr>
           <w:sz w:val="20"/>
@@ -631,6 +1380,7 @@
         </w:rPr>
         <w:t>BookBorrow</w:t>
       </w:r>
+      <w:proofErr w:type="spellEnd"/>
       <w:r>
         <w:rPr>
           <w:sz w:val="20"/>
@@ -727,6 +1477,7 @@
         </w:rPr>
         <w:t xml:space="preserve">Insert </w:t>
       </w:r>
+      <w:proofErr w:type="spellStart"/>
       <w:r>
         <w:rPr>
           <w:sz w:val="20"/>
@@ -734,6 +1485,7 @@
         </w:rPr>
         <w:t>BookCopy</w:t>
       </w:r>
+      <w:proofErr w:type="spellEnd"/>
       <w:r>
         <w:rPr>
           <w:sz w:val="20"/>
@@ -753,8 +1505,17 @@
           <w:sz w:val="20"/>
           <w:szCs w:val="20"/>
         </w:rPr>
-        <w:t xml:space="preserve"> index</w:t>
-      </w:r>
+        <w:t xml:space="preserve"> </w:t>
+      </w:r>
+      <w:proofErr w:type="gramStart"/>
+      <w:r>
+        <w:rPr>
+          <w:sz w:val="20"/>
+          <w:szCs w:val="20"/>
+        </w:rPr>
+        <w:t>index</w:t>
+      </w:r>
+      <w:proofErr w:type="gramEnd"/>
     </w:p>
     <w:p>
       <w:pPr>
@@ -827,6 +1588,7 @@
         </w:rPr>
         <w:t xml:space="preserve">Update </w:t>
       </w:r>
+      <w:proofErr w:type="spellStart"/>
       <w:r>
         <w:rPr>
           <w:sz w:val="20"/>
@@ -834,6 +1596,7 @@
         </w:rPr>
         <w:t>BookCopy</w:t>
       </w:r>
+      <w:proofErr w:type="spellEnd"/>
       <w:r>
         <w:rPr>
           <w:sz w:val="20"/>
@@ -906,8 +1669,13 @@
       </w:r>
     </w:p>
     <w:p>
-      <w:r>
-        <w:t>BookCopy index</w:t>
+      <w:proofErr w:type="spellStart"/>
+      <w:r>
+        <w:t>BookCopy</w:t>
+      </w:r>
+      <w:proofErr w:type="spellEnd"/>
+      <w:r>
+        <w:t xml:space="preserve"> index</w:t>
       </w:r>
     </w:p>
     <w:p>
@@ -929,6 +1697,7 @@
         </w:rPr>
         <w:t xml:space="preserve">CREATE INDEX </w:t>
       </w:r>
+      <w:proofErr w:type="spellStart"/>
       <w:r>
         <w:rPr>
           <w:rFonts w:ascii="Courier New" w:hAnsi="Courier New" w:cs="Courier New"/>
@@ -936,7 +1705,17 @@
           <w:sz w:val="20"/>
           <w:szCs w:val="20"/>
         </w:rPr>
-        <w:t xml:space="preserve">book_id_book_copy_index </w:t>
+        <w:t>book_id_book_copy_index</w:t>
+      </w:r>
+      <w:proofErr w:type="spellEnd"/>
+      <w:r>
+        <w:rPr>
+          <w:rFonts w:ascii="Courier New" w:hAnsi="Courier New" w:cs="Courier New"/>
+          <w:color w:val="A9B7C6"/>
+          <w:sz w:val="20"/>
+          <w:szCs w:val="20"/>
+        </w:rPr>
+        <w:t xml:space="preserve"> </w:t>
       </w:r>
       <w:r>
         <w:rPr>
@@ -947,6 +1726,7 @@
         </w:rPr>
         <w:t xml:space="preserve">ON </w:t>
       </w:r>
+      <w:proofErr w:type="spellStart"/>
       <w:r>
         <w:rPr>
           <w:rFonts w:ascii="Courier New" w:hAnsi="Courier New" w:cs="Courier New"/>
@@ -954,8 +1734,19 @@
           <w:sz w:val="20"/>
           <w:szCs w:val="20"/>
         </w:rPr>
-        <w:t>book_copy(</w:t>
-      </w:r>
+        <w:t>book_copy</w:t>
+      </w:r>
+      <w:proofErr w:type="spellEnd"/>
+      <w:r>
+        <w:rPr>
+          <w:rFonts w:ascii="Courier New" w:hAnsi="Courier New" w:cs="Courier New"/>
+          <w:color w:val="A9B7C6"/>
+          <w:sz w:val="20"/>
+          <w:szCs w:val="20"/>
+        </w:rPr>
+        <w:t>(</w:t>
+      </w:r>
+      <w:proofErr w:type="spellStart"/>
       <w:r>
         <w:rPr>
           <w:rFonts w:ascii="Courier New" w:hAnsi="Courier New" w:cs="Courier New"/>
@@ -965,6 +1756,8 @@
         </w:rPr>
         <w:t>book_id</w:t>
       </w:r>
+      <w:proofErr w:type="spellEnd"/>
+      <w:proofErr w:type="gramStart"/>
       <w:r>
         <w:rPr>
           <w:rFonts w:ascii="Courier New" w:hAnsi="Courier New" w:cs="Courier New"/>
@@ -983,10 +1776,27 @@
         </w:rPr>
         <w:t>;</w:t>
       </w:r>
-    </w:p>
-    <w:p>
-      <w:r>
-        <w:t>Book Availibity after BookCopy index</w:t>
+      <w:proofErr w:type="gramEnd"/>
+    </w:p>
+    <w:p>
+      <w:r>
+        <w:t xml:space="preserve">Book </w:t>
+      </w:r>
+      <w:proofErr w:type="spellStart"/>
+      <w:r>
+        <w:t>Availibity</w:t>
+      </w:r>
+      <w:proofErr w:type="spellEnd"/>
+      <w:r>
+        <w:t xml:space="preserve"> after </w:t>
+      </w:r>
+      <w:proofErr w:type="spellStart"/>
+      <w:r>
+        <w:t>BookCopy</w:t>
+      </w:r>
+      <w:proofErr w:type="spellEnd"/>
+      <w:r>
+        <w:t xml:space="preserve"> index</w:t>
       </w:r>
     </w:p>
     <w:p>
@@ -1059,6 +1869,7 @@
         </w:rPr>
         <w:t xml:space="preserve"> </w:t>
       </w:r>
+      <w:proofErr w:type="spellStart"/>
       <w:r>
         <w:rPr>
           <w:sz w:val="20"/>
@@ -1066,6 +1877,7 @@
         </w:rPr>
         <w:t>BookCopy</w:t>
       </w:r>
+      <w:proofErr w:type="spellEnd"/>
       <w:r>
         <w:rPr>
           <w:sz w:val="20"/>
@@ -1085,8 +1897,17 @@
           <w:sz w:val="20"/>
           <w:szCs w:val="20"/>
         </w:rPr>
-        <w:t xml:space="preserve"> index</w:t>
-      </w:r>
+        <w:t xml:space="preserve"> </w:t>
+      </w:r>
+      <w:proofErr w:type="gramStart"/>
+      <w:r>
+        <w:rPr>
+          <w:sz w:val="20"/>
+          <w:szCs w:val="20"/>
+        </w:rPr>
+        <w:t>index</w:t>
+      </w:r>
+      <w:proofErr w:type="gramEnd"/>
     </w:p>
     <w:p>
       <w:r>
@@ -1151,6 +1972,7 @@
         </w:rPr>
         <w:t xml:space="preserve">Update </w:t>
       </w:r>
+      <w:proofErr w:type="spellStart"/>
       <w:r>
         <w:rPr>
           <w:sz w:val="20"/>
@@ -1158,6 +1980,7 @@
         </w:rPr>
         <w:t>BookCopy</w:t>
       </w:r>
+      <w:proofErr w:type="spellEnd"/>
       <w:r>
         <w:rPr>
           <w:sz w:val="20"/>
@@ -1291,8 +2114,9 @@
           <w:sz w:val="23"/>
           <w:szCs w:val="23"/>
         </w:rPr>
-        <w:t>1. Со кои филтри најчесто ќе се извршува погледот?</w:t>
-      </w:r>
+        <w:t xml:space="preserve">1. Со кои </w:t>
+      </w:r>
+      <w:proofErr w:type="spellStart"/>
       <w:r>
         <w:rPr>
           <w:rFonts w:ascii="Segoe UI" w:hAnsi="Segoe UI" w:cs="Segoe UI"/>
@@ -1300,8 +2124,207 @@
           <w:sz w:val="23"/>
           <w:szCs w:val="23"/>
         </w:rPr>
+        <w:t>филтри</w:t>
+      </w:r>
+      <w:proofErr w:type="spellEnd"/>
+      <w:r>
+        <w:rPr>
+          <w:rFonts w:ascii="Segoe UI" w:hAnsi="Segoe UI" w:cs="Segoe UI"/>
+          <w:color w:val="212529"/>
+          <w:sz w:val="23"/>
+          <w:szCs w:val="23"/>
+        </w:rPr>
+        <w:t xml:space="preserve"> </w:t>
+      </w:r>
+      <w:proofErr w:type="spellStart"/>
+      <w:r>
+        <w:rPr>
+          <w:rFonts w:ascii="Segoe UI" w:hAnsi="Segoe UI" w:cs="Segoe UI"/>
+          <w:color w:val="212529"/>
+          <w:sz w:val="23"/>
+          <w:szCs w:val="23"/>
+        </w:rPr>
+        <w:t>најчесто</w:t>
+      </w:r>
+      <w:proofErr w:type="spellEnd"/>
+      <w:r>
+        <w:rPr>
+          <w:rFonts w:ascii="Segoe UI" w:hAnsi="Segoe UI" w:cs="Segoe UI"/>
+          <w:color w:val="212529"/>
+          <w:sz w:val="23"/>
+          <w:szCs w:val="23"/>
+        </w:rPr>
+        <w:t xml:space="preserve"> ќе се </w:t>
+      </w:r>
+      <w:proofErr w:type="spellStart"/>
+      <w:r>
+        <w:rPr>
+          <w:rFonts w:ascii="Segoe UI" w:hAnsi="Segoe UI" w:cs="Segoe UI"/>
+          <w:color w:val="212529"/>
+          <w:sz w:val="23"/>
+          <w:szCs w:val="23"/>
+        </w:rPr>
+        <w:t>извршува</w:t>
+      </w:r>
+      <w:proofErr w:type="spellEnd"/>
+      <w:r>
+        <w:rPr>
+          <w:rFonts w:ascii="Segoe UI" w:hAnsi="Segoe UI" w:cs="Segoe UI"/>
+          <w:color w:val="212529"/>
+          <w:sz w:val="23"/>
+          <w:szCs w:val="23"/>
+        </w:rPr>
+        <w:t xml:space="preserve"> </w:t>
+      </w:r>
+      <w:proofErr w:type="spellStart"/>
+      <w:r>
+        <w:rPr>
+          <w:rFonts w:ascii="Segoe UI" w:hAnsi="Segoe UI" w:cs="Segoe UI"/>
+          <w:color w:val="212529"/>
+          <w:sz w:val="23"/>
+          <w:szCs w:val="23"/>
+        </w:rPr>
+        <w:t>погледот</w:t>
+      </w:r>
+      <w:proofErr w:type="spellEnd"/>
+      <w:r>
+        <w:rPr>
+          <w:rFonts w:ascii="Segoe UI" w:hAnsi="Segoe UI" w:cs="Segoe UI"/>
+          <w:color w:val="212529"/>
+          <w:sz w:val="23"/>
+          <w:szCs w:val="23"/>
+        </w:rPr>
+        <w:t>?</w:t>
+      </w:r>
+      <w:r>
+        <w:rPr>
+          <w:rFonts w:ascii="Segoe UI" w:hAnsi="Segoe UI" w:cs="Segoe UI"/>
+          <w:color w:val="212529"/>
+          <w:sz w:val="23"/>
+          <w:szCs w:val="23"/>
+        </w:rPr>
         <w:br/>
-        <w:t>- Koga bi prebaruvale korisnik najcesto po ime, prezime, bi se prebaruvalo.</w:t>
+        <w:t xml:space="preserve">- Koga bi </w:t>
+      </w:r>
+      <w:proofErr w:type="spellStart"/>
+      <w:r>
+        <w:rPr>
+          <w:rFonts w:ascii="Segoe UI" w:hAnsi="Segoe UI" w:cs="Segoe UI"/>
+          <w:color w:val="212529"/>
+          <w:sz w:val="23"/>
+          <w:szCs w:val="23"/>
+        </w:rPr>
+        <w:t>prebaruvale</w:t>
+      </w:r>
+      <w:proofErr w:type="spellEnd"/>
+      <w:r>
+        <w:rPr>
+          <w:rFonts w:ascii="Segoe UI" w:hAnsi="Segoe UI" w:cs="Segoe UI"/>
+          <w:color w:val="212529"/>
+          <w:sz w:val="23"/>
+          <w:szCs w:val="23"/>
+        </w:rPr>
+        <w:t xml:space="preserve"> </w:t>
+      </w:r>
+      <w:proofErr w:type="spellStart"/>
+      <w:r>
+        <w:rPr>
+          <w:rFonts w:ascii="Segoe UI" w:hAnsi="Segoe UI" w:cs="Segoe UI"/>
+          <w:color w:val="212529"/>
+          <w:sz w:val="23"/>
+          <w:szCs w:val="23"/>
+        </w:rPr>
+        <w:t>korisnik</w:t>
+      </w:r>
+      <w:proofErr w:type="spellEnd"/>
+      <w:r>
+        <w:rPr>
+          <w:rFonts w:ascii="Segoe UI" w:hAnsi="Segoe UI" w:cs="Segoe UI"/>
+          <w:color w:val="212529"/>
+          <w:sz w:val="23"/>
+          <w:szCs w:val="23"/>
+        </w:rPr>
+        <w:t xml:space="preserve"> </w:t>
+      </w:r>
+      <w:proofErr w:type="spellStart"/>
+      <w:r>
+        <w:rPr>
+          <w:rFonts w:ascii="Segoe UI" w:hAnsi="Segoe UI" w:cs="Segoe UI"/>
+          <w:color w:val="212529"/>
+          <w:sz w:val="23"/>
+          <w:szCs w:val="23"/>
+        </w:rPr>
+        <w:t>najcesto</w:t>
+      </w:r>
+      <w:proofErr w:type="spellEnd"/>
+      <w:r>
+        <w:rPr>
+          <w:rFonts w:ascii="Segoe UI" w:hAnsi="Segoe UI" w:cs="Segoe UI"/>
+          <w:color w:val="212529"/>
+          <w:sz w:val="23"/>
+          <w:szCs w:val="23"/>
+        </w:rPr>
+        <w:t xml:space="preserve"> po </w:t>
+      </w:r>
+      <w:proofErr w:type="spellStart"/>
+      <w:r>
+        <w:rPr>
+          <w:rFonts w:ascii="Segoe UI" w:hAnsi="Segoe UI" w:cs="Segoe UI"/>
+          <w:color w:val="212529"/>
+          <w:sz w:val="23"/>
+          <w:szCs w:val="23"/>
+        </w:rPr>
+        <w:t>ime</w:t>
+      </w:r>
+      <w:proofErr w:type="spellEnd"/>
+      <w:r>
+        <w:rPr>
+          <w:rFonts w:ascii="Segoe UI" w:hAnsi="Segoe UI" w:cs="Segoe UI"/>
+          <w:color w:val="212529"/>
+          <w:sz w:val="23"/>
+          <w:szCs w:val="23"/>
+        </w:rPr>
+        <w:t xml:space="preserve">, </w:t>
+      </w:r>
+      <w:proofErr w:type="spellStart"/>
+      <w:r>
+        <w:rPr>
+          <w:rFonts w:ascii="Segoe UI" w:hAnsi="Segoe UI" w:cs="Segoe UI"/>
+          <w:color w:val="212529"/>
+          <w:sz w:val="23"/>
+          <w:szCs w:val="23"/>
+        </w:rPr>
+        <w:t>prezime</w:t>
+      </w:r>
+      <w:proofErr w:type="spellEnd"/>
+      <w:r>
+        <w:rPr>
+          <w:rFonts w:ascii="Segoe UI" w:hAnsi="Segoe UI" w:cs="Segoe UI"/>
+          <w:color w:val="212529"/>
+          <w:sz w:val="23"/>
+          <w:szCs w:val="23"/>
+        </w:rPr>
+        <w:t xml:space="preserve">, bi se </w:t>
+      </w:r>
+      <w:proofErr w:type="spellStart"/>
+      <w:r>
+        <w:rPr>
+          <w:rFonts w:ascii="Segoe UI" w:hAnsi="Segoe UI" w:cs="Segoe UI"/>
+          <w:color w:val="212529"/>
+          <w:sz w:val="23"/>
+          <w:szCs w:val="23"/>
+        </w:rPr>
+        <w:t>prebaruvalo</w:t>
+      </w:r>
+      <w:proofErr w:type="spellEnd"/>
+      <w:r>
+        <w:rPr>
+          <w:rFonts w:ascii="Segoe UI" w:hAnsi="Segoe UI" w:cs="Segoe UI"/>
+          <w:color w:val="212529"/>
+          <w:sz w:val="23"/>
+          <w:szCs w:val="23"/>
+        </w:rPr>
+        <w:t>.</w:t>
       </w:r>
     </w:p>
     <w:p>
@@ -1323,8 +2346,9 @@
           <w:sz w:val="23"/>
           <w:szCs w:val="23"/>
         </w:rPr>
-        <w:t>2. Кои се случаите на употреба на погледот? Дали ни се важни перформансите, или станува збор за аналитички поглед?</w:t>
-      </w:r>
+        <w:t xml:space="preserve">2. Кои се </w:t>
+      </w:r>
+      <w:proofErr w:type="spellStart"/>
       <w:r>
         <w:rPr>
           <w:rFonts w:ascii="Segoe UI" w:hAnsi="Segoe UI" w:cs="Segoe UI"/>
@@ -1332,8 +2356,387 @@
           <w:sz w:val="23"/>
           <w:szCs w:val="23"/>
         </w:rPr>
+        <w:t>случаите</w:t>
+      </w:r>
+      <w:proofErr w:type="spellEnd"/>
+      <w:r>
+        <w:rPr>
+          <w:rFonts w:ascii="Segoe UI" w:hAnsi="Segoe UI" w:cs="Segoe UI"/>
+          <w:color w:val="212529"/>
+          <w:sz w:val="23"/>
+          <w:szCs w:val="23"/>
+        </w:rPr>
+        <w:t xml:space="preserve"> на </w:t>
+      </w:r>
+      <w:proofErr w:type="spellStart"/>
+      <w:r>
+        <w:rPr>
+          <w:rFonts w:ascii="Segoe UI" w:hAnsi="Segoe UI" w:cs="Segoe UI"/>
+          <w:color w:val="212529"/>
+          <w:sz w:val="23"/>
+          <w:szCs w:val="23"/>
+        </w:rPr>
+        <w:t>употреба</w:t>
+      </w:r>
+      <w:proofErr w:type="spellEnd"/>
+      <w:r>
+        <w:rPr>
+          <w:rFonts w:ascii="Segoe UI" w:hAnsi="Segoe UI" w:cs="Segoe UI"/>
+          <w:color w:val="212529"/>
+          <w:sz w:val="23"/>
+          <w:szCs w:val="23"/>
+        </w:rPr>
+        <w:t xml:space="preserve"> на </w:t>
+      </w:r>
+      <w:proofErr w:type="spellStart"/>
+      <w:r>
+        <w:rPr>
+          <w:rFonts w:ascii="Segoe UI" w:hAnsi="Segoe UI" w:cs="Segoe UI"/>
+          <w:color w:val="212529"/>
+          <w:sz w:val="23"/>
+          <w:szCs w:val="23"/>
+        </w:rPr>
+        <w:t>погледот</w:t>
+      </w:r>
+      <w:proofErr w:type="spellEnd"/>
+      <w:r>
+        <w:rPr>
+          <w:rFonts w:ascii="Segoe UI" w:hAnsi="Segoe UI" w:cs="Segoe UI"/>
+          <w:color w:val="212529"/>
+          <w:sz w:val="23"/>
+          <w:szCs w:val="23"/>
+        </w:rPr>
+        <w:t xml:space="preserve">? </w:t>
+      </w:r>
+      <w:proofErr w:type="spellStart"/>
+      <w:r>
+        <w:rPr>
+          <w:rFonts w:ascii="Segoe UI" w:hAnsi="Segoe UI" w:cs="Segoe UI"/>
+          <w:color w:val="212529"/>
+          <w:sz w:val="23"/>
+          <w:szCs w:val="23"/>
+        </w:rPr>
+        <w:t>Дали</w:t>
+      </w:r>
+      <w:proofErr w:type="spellEnd"/>
+      <w:r>
+        <w:rPr>
+          <w:rFonts w:ascii="Segoe UI" w:hAnsi="Segoe UI" w:cs="Segoe UI"/>
+          <w:color w:val="212529"/>
+          <w:sz w:val="23"/>
+          <w:szCs w:val="23"/>
+        </w:rPr>
+        <w:t xml:space="preserve"> </w:t>
+      </w:r>
+      <w:proofErr w:type="spellStart"/>
+      <w:r>
+        <w:rPr>
+          <w:rFonts w:ascii="Segoe UI" w:hAnsi="Segoe UI" w:cs="Segoe UI"/>
+          <w:color w:val="212529"/>
+          <w:sz w:val="23"/>
+          <w:szCs w:val="23"/>
+        </w:rPr>
+        <w:t>ни</w:t>
+      </w:r>
+      <w:proofErr w:type="spellEnd"/>
+      <w:r>
+        <w:rPr>
+          <w:rFonts w:ascii="Segoe UI" w:hAnsi="Segoe UI" w:cs="Segoe UI"/>
+          <w:color w:val="212529"/>
+          <w:sz w:val="23"/>
+          <w:szCs w:val="23"/>
+        </w:rPr>
+        <w:t xml:space="preserve"> се </w:t>
+      </w:r>
+      <w:proofErr w:type="spellStart"/>
+      <w:r>
+        <w:rPr>
+          <w:rFonts w:ascii="Segoe UI" w:hAnsi="Segoe UI" w:cs="Segoe UI"/>
+          <w:color w:val="212529"/>
+          <w:sz w:val="23"/>
+          <w:szCs w:val="23"/>
+        </w:rPr>
+        <w:t>важни</w:t>
+      </w:r>
+      <w:proofErr w:type="spellEnd"/>
+      <w:r>
+        <w:rPr>
+          <w:rFonts w:ascii="Segoe UI" w:hAnsi="Segoe UI" w:cs="Segoe UI"/>
+          <w:color w:val="212529"/>
+          <w:sz w:val="23"/>
+          <w:szCs w:val="23"/>
+        </w:rPr>
+        <w:t xml:space="preserve"> </w:t>
+      </w:r>
+      <w:proofErr w:type="spellStart"/>
+      <w:r>
+        <w:rPr>
+          <w:rFonts w:ascii="Segoe UI" w:hAnsi="Segoe UI" w:cs="Segoe UI"/>
+          <w:color w:val="212529"/>
+          <w:sz w:val="23"/>
+          <w:szCs w:val="23"/>
+        </w:rPr>
+        <w:t>перформансите</w:t>
+      </w:r>
+      <w:proofErr w:type="spellEnd"/>
+      <w:r>
+        <w:rPr>
+          <w:rFonts w:ascii="Segoe UI" w:hAnsi="Segoe UI" w:cs="Segoe UI"/>
+          <w:color w:val="212529"/>
+          <w:sz w:val="23"/>
+          <w:szCs w:val="23"/>
+        </w:rPr>
+        <w:t xml:space="preserve">, </w:t>
+      </w:r>
+      <w:proofErr w:type="spellStart"/>
+      <w:r>
+        <w:rPr>
+          <w:rFonts w:ascii="Segoe UI" w:hAnsi="Segoe UI" w:cs="Segoe UI"/>
+          <w:color w:val="212529"/>
+          <w:sz w:val="23"/>
+          <w:szCs w:val="23"/>
+        </w:rPr>
+        <w:t>или</w:t>
+      </w:r>
+      <w:proofErr w:type="spellEnd"/>
+      <w:r>
+        <w:rPr>
+          <w:rFonts w:ascii="Segoe UI" w:hAnsi="Segoe UI" w:cs="Segoe UI"/>
+          <w:color w:val="212529"/>
+          <w:sz w:val="23"/>
+          <w:szCs w:val="23"/>
+        </w:rPr>
+        <w:t xml:space="preserve"> </w:t>
+      </w:r>
+      <w:proofErr w:type="spellStart"/>
+      <w:r>
+        <w:rPr>
+          <w:rFonts w:ascii="Segoe UI" w:hAnsi="Segoe UI" w:cs="Segoe UI"/>
+          <w:color w:val="212529"/>
+          <w:sz w:val="23"/>
+          <w:szCs w:val="23"/>
+        </w:rPr>
+        <w:t>станува</w:t>
+      </w:r>
+      <w:proofErr w:type="spellEnd"/>
+      <w:r>
+        <w:rPr>
+          <w:rFonts w:ascii="Segoe UI" w:hAnsi="Segoe UI" w:cs="Segoe UI"/>
+          <w:color w:val="212529"/>
+          <w:sz w:val="23"/>
+          <w:szCs w:val="23"/>
+        </w:rPr>
+        <w:t xml:space="preserve"> </w:t>
+      </w:r>
+      <w:proofErr w:type="spellStart"/>
+      <w:r>
+        <w:rPr>
+          <w:rFonts w:ascii="Segoe UI" w:hAnsi="Segoe UI" w:cs="Segoe UI"/>
+          <w:color w:val="212529"/>
+          <w:sz w:val="23"/>
+          <w:szCs w:val="23"/>
+        </w:rPr>
+        <w:t>збор</w:t>
+      </w:r>
+      <w:proofErr w:type="spellEnd"/>
+      <w:r>
+        <w:rPr>
+          <w:rFonts w:ascii="Segoe UI" w:hAnsi="Segoe UI" w:cs="Segoe UI"/>
+          <w:color w:val="212529"/>
+          <w:sz w:val="23"/>
+          <w:szCs w:val="23"/>
+        </w:rPr>
+        <w:t xml:space="preserve"> </w:t>
+      </w:r>
+      <w:proofErr w:type="spellStart"/>
+      <w:r>
+        <w:rPr>
+          <w:rFonts w:ascii="Segoe UI" w:hAnsi="Segoe UI" w:cs="Segoe UI"/>
+          <w:color w:val="212529"/>
+          <w:sz w:val="23"/>
+          <w:szCs w:val="23"/>
+        </w:rPr>
+        <w:t>за</w:t>
+      </w:r>
+      <w:proofErr w:type="spellEnd"/>
+      <w:r>
+        <w:rPr>
+          <w:rFonts w:ascii="Segoe UI" w:hAnsi="Segoe UI" w:cs="Segoe UI"/>
+          <w:color w:val="212529"/>
+          <w:sz w:val="23"/>
+          <w:szCs w:val="23"/>
+        </w:rPr>
+        <w:t xml:space="preserve"> </w:t>
+      </w:r>
+      <w:proofErr w:type="spellStart"/>
+      <w:r>
+        <w:rPr>
+          <w:rFonts w:ascii="Segoe UI" w:hAnsi="Segoe UI" w:cs="Segoe UI"/>
+          <w:color w:val="212529"/>
+          <w:sz w:val="23"/>
+          <w:szCs w:val="23"/>
+        </w:rPr>
+        <w:t>аналитички</w:t>
+      </w:r>
+      <w:proofErr w:type="spellEnd"/>
+      <w:r>
+        <w:rPr>
+          <w:rFonts w:ascii="Segoe UI" w:hAnsi="Segoe UI" w:cs="Segoe UI"/>
+          <w:color w:val="212529"/>
+          <w:sz w:val="23"/>
+          <w:szCs w:val="23"/>
+        </w:rPr>
+        <w:t xml:space="preserve"> </w:t>
+      </w:r>
+      <w:proofErr w:type="spellStart"/>
+      <w:r>
+        <w:rPr>
+          <w:rFonts w:ascii="Segoe UI" w:hAnsi="Segoe UI" w:cs="Segoe UI"/>
+          <w:color w:val="212529"/>
+          <w:sz w:val="23"/>
+          <w:szCs w:val="23"/>
+        </w:rPr>
+        <w:t>поглед</w:t>
+      </w:r>
+      <w:proofErr w:type="spellEnd"/>
+      <w:r>
+        <w:rPr>
+          <w:rFonts w:ascii="Segoe UI" w:hAnsi="Segoe UI" w:cs="Segoe UI"/>
+          <w:color w:val="212529"/>
+          <w:sz w:val="23"/>
+          <w:szCs w:val="23"/>
+        </w:rPr>
+        <w:t>?</w:t>
+      </w:r>
+      <w:r>
+        <w:rPr>
+          <w:rFonts w:ascii="Segoe UI" w:hAnsi="Segoe UI" w:cs="Segoe UI"/>
+          <w:color w:val="212529"/>
+          <w:sz w:val="23"/>
+          <w:szCs w:val="23"/>
+        </w:rPr>
         <w:br/>
-        <w:t>- Koga bibliotekarot saka da go proveri userot, vazni se performansite.</w:t>
+        <w:t xml:space="preserve">- Koga </w:t>
+      </w:r>
+      <w:proofErr w:type="spellStart"/>
+      <w:r>
+        <w:rPr>
+          <w:rFonts w:ascii="Segoe UI" w:hAnsi="Segoe UI" w:cs="Segoe UI"/>
+          <w:color w:val="212529"/>
+          <w:sz w:val="23"/>
+          <w:szCs w:val="23"/>
+        </w:rPr>
+        <w:t>bibliotekarot</w:t>
+      </w:r>
+      <w:proofErr w:type="spellEnd"/>
+      <w:r>
+        <w:rPr>
+          <w:rFonts w:ascii="Segoe UI" w:hAnsi="Segoe UI" w:cs="Segoe UI"/>
+          <w:color w:val="212529"/>
+          <w:sz w:val="23"/>
+          <w:szCs w:val="23"/>
+        </w:rPr>
+        <w:t xml:space="preserve"> </w:t>
+      </w:r>
+      <w:proofErr w:type="spellStart"/>
+      <w:r>
+        <w:rPr>
+          <w:rFonts w:ascii="Segoe UI" w:hAnsi="Segoe UI" w:cs="Segoe UI"/>
+          <w:color w:val="212529"/>
+          <w:sz w:val="23"/>
+          <w:szCs w:val="23"/>
+        </w:rPr>
+        <w:t>saka</w:t>
+      </w:r>
+      <w:proofErr w:type="spellEnd"/>
+      <w:r>
+        <w:rPr>
+          <w:rFonts w:ascii="Segoe UI" w:hAnsi="Segoe UI" w:cs="Segoe UI"/>
+          <w:color w:val="212529"/>
+          <w:sz w:val="23"/>
+          <w:szCs w:val="23"/>
+        </w:rPr>
+        <w:t xml:space="preserve"> da go </w:t>
+      </w:r>
+      <w:proofErr w:type="spellStart"/>
+      <w:r>
+        <w:rPr>
+          <w:rFonts w:ascii="Segoe UI" w:hAnsi="Segoe UI" w:cs="Segoe UI"/>
+          <w:color w:val="212529"/>
+          <w:sz w:val="23"/>
+          <w:szCs w:val="23"/>
+        </w:rPr>
+        <w:t>proveri</w:t>
+      </w:r>
+      <w:proofErr w:type="spellEnd"/>
+      <w:r>
+        <w:rPr>
+          <w:rFonts w:ascii="Segoe UI" w:hAnsi="Segoe UI" w:cs="Segoe UI"/>
+          <w:color w:val="212529"/>
+          <w:sz w:val="23"/>
+          <w:szCs w:val="23"/>
+        </w:rPr>
+        <w:t xml:space="preserve"> </w:t>
+      </w:r>
+      <w:proofErr w:type="spellStart"/>
+      <w:r>
+        <w:rPr>
+          <w:rFonts w:ascii="Segoe UI" w:hAnsi="Segoe UI" w:cs="Segoe UI"/>
+          <w:color w:val="212529"/>
+          <w:sz w:val="23"/>
+          <w:szCs w:val="23"/>
+        </w:rPr>
+        <w:t>userot</w:t>
+      </w:r>
+      <w:proofErr w:type="spellEnd"/>
+      <w:r>
+        <w:rPr>
+          <w:rFonts w:ascii="Segoe UI" w:hAnsi="Segoe UI" w:cs="Segoe UI"/>
+          <w:color w:val="212529"/>
+          <w:sz w:val="23"/>
+          <w:szCs w:val="23"/>
+        </w:rPr>
+        <w:t xml:space="preserve">, </w:t>
+      </w:r>
+      <w:proofErr w:type="spellStart"/>
+      <w:r>
+        <w:rPr>
+          <w:rFonts w:ascii="Segoe UI" w:hAnsi="Segoe UI" w:cs="Segoe UI"/>
+          <w:color w:val="212529"/>
+          <w:sz w:val="23"/>
+          <w:szCs w:val="23"/>
+        </w:rPr>
+        <w:t>vazni</w:t>
+      </w:r>
+      <w:proofErr w:type="spellEnd"/>
+      <w:r>
+        <w:rPr>
+          <w:rFonts w:ascii="Segoe UI" w:hAnsi="Segoe UI" w:cs="Segoe UI"/>
+          <w:color w:val="212529"/>
+          <w:sz w:val="23"/>
+          <w:szCs w:val="23"/>
+        </w:rPr>
+        <w:t xml:space="preserve"> se </w:t>
+      </w:r>
+      <w:proofErr w:type="spellStart"/>
+      <w:r>
+        <w:rPr>
+          <w:rFonts w:ascii="Segoe UI" w:hAnsi="Segoe UI" w:cs="Segoe UI"/>
+          <w:color w:val="212529"/>
+          <w:sz w:val="23"/>
+          <w:szCs w:val="23"/>
+        </w:rPr>
+        <w:t>performansite</w:t>
+      </w:r>
+      <w:proofErr w:type="spellEnd"/>
+      <w:r>
+        <w:rPr>
+          <w:rFonts w:ascii="Segoe UI" w:hAnsi="Segoe UI" w:cs="Segoe UI"/>
+          <w:color w:val="212529"/>
+          <w:sz w:val="23"/>
+          <w:szCs w:val="23"/>
+        </w:rPr>
+        <w:t>.</w:t>
       </w:r>
     </w:p>
     <w:p>
@@ -1625,6 +3028,7 @@
         </w:rPr>
         <w:t xml:space="preserve">CREATE INDEX </w:t>
       </w:r>
+      <w:proofErr w:type="spellStart"/>
       <w:r>
         <w:rPr>
           <w:rFonts w:ascii="Courier New" w:hAnsi="Courier New" w:cs="Courier New"/>
@@ -1632,7 +3036,17 @@
           <w:sz w:val="20"/>
           <w:szCs w:val="20"/>
         </w:rPr>
-        <w:t xml:space="preserve">payment_user_id_index </w:t>
+        <w:t>payment_user_id_index</w:t>
+      </w:r>
+      <w:proofErr w:type="spellEnd"/>
+      <w:r>
+        <w:rPr>
+          <w:rFonts w:ascii="Courier New" w:hAnsi="Courier New" w:cs="Courier New"/>
+          <w:color w:val="A9B7C6"/>
+          <w:sz w:val="20"/>
+          <w:szCs w:val="20"/>
+        </w:rPr>
+        <w:t xml:space="preserve"> </w:t>
       </w:r>
       <w:r>
         <w:rPr>
@@ -1652,6 +3066,7 @@
         </w:rPr>
         <w:t>payment(</w:t>
       </w:r>
+      <w:proofErr w:type="spellStart"/>
       <w:r>
         <w:rPr>
           <w:rFonts w:ascii="Courier New" w:hAnsi="Courier New" w:cs="Courier New"/>
@@ -1661,6 +3076,8 @@
         </w:rPr>
         <w:t>user_id</w:t>
       </w:r>
+      <w:proofErr w:type="spellEnd"/>
+      <w:proofErr w:type="gramStart"/>
       <w:r>
         <w:rPr>
           <w:rFonts w:ascii="Courier New" w:hAnsi="Courier New" w:cs="Courier New"/>
@@ -1679,6 +3096,7 @@
         </w:rPr>
         <w:t>;</w:t>
       </w:r>
+      <w:proofErr w:type="gramEnd"/>
     </w:p>
     <w:p>
       <w:r>
@@ -1742,8 +3160,13 @@
         <w:pStyle w:val="Heading2"/>
       </w:pPr>
       <w:r>
-        <w:t>All reservations view</w:t>
-      </w:r>
+        <w:t xml:space="preserve">All reservations </w:t>
+      </w:r>
+      <w:proofErr w:type="gramStart"/>
+      <w:r>
+        <w:t>view</w:t>
+      </w:r>
+      <w:proofErr w:type="gramEnd"/>
     </w:p>
     <w:p/>
     <w:p>
@@ -1754,9 +3177,43 @@
           <w:numId w:val="2"/>
         </w:numPr>
       </w:pPr>
-      <w:r>
-        <w:t>Najcesto vo reservations view-to bi filtrirale po kniga</w:t>
-      </w:r>
+      <w:proofErr w:type="spellStart"/>
+      <w:r>
+        <w:t>Najcesto</w:t>
+      </w:r>
+      <w:proofErr w:type="spellEnd"/>
+      <w:r>
+        <w:t xml:space="preserve"> </w:t>
+      </w:r>
+      <w:proofErr w:type="spellStart"/>
+      <w:r>
+        <w:t>vo</w:t>
+      </w:r>
+      <w:proofErr w:type="spellEnd"/>
+      <w:r>
+        <w:t xml:space="preserve"> reservations view-to </w:t>
+      </w:r>
+      <w:proofErr w:type="spellStart"/>
+      <w:r>
+        <w:t>bi</w:t>
+      </w:r>
+      <w:proofErr w:type="spellEnd"/>
+      <w:r>
+        <w:t xml:space="preserve"> </w:t>
+      </w:r>
+      <w:proofErr w:type="spellStart"/>
+      <w:r>
+        <w:t>filtrirale</w:t>
+      </w:r>
+      <w:proofErr w:type="spellEnd"/>
+      <w:r>
+        <w:t xml:space="preserve"> po </w:t>
+      </w:r>
+      <w:proofErr w:type="spellStart"/>
+      <w:r>
+        <w:t>kniga</w:t>
+      </w:r>
+      <w:proofErr w:type="spellEnd"/>
       <w:r>
         <w:t xml:space="preserve"> (title)</w:t>
       </w:r>
@@ -1769,9 +3226,27 @@
           <w:numId w:val="2"/>
         </w:numPr>
       </w:pPr>
-      <w:r>
-        <w:t>Vazni ni se performansi</w:t>
-      </w:r>
+      <w:proofErr w:type="spellStart"/>
+      <w:r>
+        <w:t>Vazni</w:t>
+      </w:r>
+      <w:proofErr w:type="spellEnd"/>
+      <w:r>
+        <w:t xml:space="preserve"> </w:t>
+      </w:r>
+      <w:proofErr w:type="spellStart"/>
+      <w:r>
+        <w:t>ni</w:t>
+      </w:r>
+      <w:proofErr w:type="spellEnd"/>
+      <w:r>
+        <w:t xml:space="preserve"> se </w:t>
+      </w:r>
+      <w:proofErr w:type="spellStart"/>
+      <w:r>
+        <w:t>performansi</w:t>
+      </w:r>
+      <w:proofErr w:type="spellEnd"/>
     </w:p>
     <w:p>
       <w:pPr>
@@ -1782,12 +3257,48 @@
         </w:numPr>
       </w:pPr>
       <w:r>
-        <w:t>Pred indeksiranje:</w:t>
+        <w:t xml:space="preserve">Pred </w:t>
+      </w:r>
+      <w:proofErr w:type="spellStart"/>
+      <w:r>
+        <w:t>indeksiranje</w:t>
+      </w:r>
+      <w:proofErr w:type="spellEnd"/>
+      <w:r>
+        <w:t>:</w:t>
       </w:r>
       <w:r>
         <w:br/>
-        <w:t>Inicijalno vreme na izvrsuvanje</w:t>
-      </w:r>
+      </w:r>
+      <w:proofErr w:type="spellStart"/>
+      <w:r>
+        <w:t>Inicijalno</w:t>
+      </w:r>
+      <w:proofErr w:type="spellEnd"/>
+      <w:r>
+        <w:t xml:space="preserve"> </w:t>
+      </w:r>
+      <w:proofErr w:type="spellStart"/>
+      <w:r>
+        <w:t>vreme</w:t>
+      </w:r>
+      <w:proofErr w:type="spellEnd"/>
+      <w:r>
+        <w:t xml:space="preserve"> </w:t>
+      </w:r>
+      <w:proofErr w:type="spellStart"/>
+      <w:r>
+        <w:t>na</w:t>
+      </w:r>
+      <w:proofErr w:type="spellEnd"/>
+      <w:r>
+        <w:t xml:space="preserve"> </w:t>
+      </w:r>
+      <w:proofErr w:type="spellStart"/>
+      <w:r>
+        <w:t>izvrsuvanje</w:t>
+      </w:r>
+      <w:proofErr w:type="spellEnd"/>
       <w:r>
         <w:br/>
       </w:r>
@@ -1841,6 +3352,9 @@
         <w:br/>
       </w:r>
       <w:r>
+        <w:rPr>
+          <w:noProof/>
+        </w:rPr>
         <w:drawing>
           <wp:inline distT="0" distB="0" distL="0" distR="0" wp14:anchorId="0781B933" wp14:editId="74890FEB">
             <wp:extent cx="5731510" cy="2286635"/>
@@ -1946,6 +3460,9 @@
         <w:pStyle w:val="ListParagraph"/>
       </w:pPr>
       <w:r>
+        <w:rPr>
+          <w:noProof/>
+        </w:rPr>
         <w:drawing>
           <wp:inline distT="0" distB="0" distL="0" distR="0" wp14:anchorId="43A053B6" wp14:editId="2A6F7ED4">
             <wp:extent cx="5731510" cy="431165"/>
@@ -2053,6 +3570,9 @@
         <w:pStyle w:val="ListParagraph"/>
       </w:pPr>
       <w:r>
+        <w:rPr>
+          <w:noProof/>
+        </w:rPr>
         <w:drawing>
           <wp:inline distT="0" distB="0" distL="0" distR="0" wp14:anchorId="3BBD63DC" wp14:editId="779ACDBF">
             <wp:extent cx="5731510" cy="419735"/>
@@ -2112,8 +3632,13 @@
         </w:numPr>
       </w:pPr>
       <w:r>
-        <w:t>Po indeksiranje</w:t>
-      </w:r>
+        <w:t xml:space="preserve">Po </w:t>
+      </w:r>
+      <w:proofErr w:type="spellStart"/>
+      <w:r>
+        <w:t>indeksiranje</w:t>
+      </w:r>
+      <w:proofErr w:type="spellEnd"/>
       <w:r>
         <w:t>:</w:t>
       </w:r>
@@ -2224,6 +3749,9 @@
         <w:pStyle w:val="ListParagraph"/>
       </w:pPr>
       <w:r>
+        <w:rPr>
+          <w:noProof/>
+        </w:rPr>
         <w:drawing>
           <wp:inline distT="0" distB="0" distL="0" distR="0" wp14:anchorId="1F569CA0" wp14:editId="239D41E1">
             <wp:extent cx="5731510" cy="2262505"/>
@@ -2328,6 +3856,9 @@
         <w:pStyle w:val="ListParagraph"/>
       </w:pPr>
       <w:r>
+        <w:rPr>
+          <w:noProof/>
+        </w:rPr>
         <w:drawing>
           <wp:inline distT="0" distB="0" distL="0" distR="0" wp14:anchorId="29BB056E" wp14:editId="170C4FA2">
             <wp:extent cx="5731510" cy="311785"/>
@@ -2433,6 +3964,9 @@
         <w:pStyle w:val="ListParagraph"/>
       </w:pPr>
       <w:r>
+        <w:rPr>
+          <w:noProof/>
+        </w:rPr>
         <w:drawing>
           <wp:inline distT="0" distB="0" distL="0" distR="0" wp14:anchorId="7057C528" wp14:editId="3F760D4B">
             <wp:extent cx="5731510" cy="428625"/>
@@ -2480,7 +4014,15 @@
         <w:pStyle w:val="Heading2"/>
       </w:pPr>
       <w:r>
-        <w:t>Unreturned books view</w:t>
+        <w:t xml:space="preserve">Unreturned </w:t>
+      </w:r>
+      <w:proofErr w:type="gramStart"/>
+      <w:r>
+        <w:t>books</w:t>
+      </w:r>
+      <w:proofErr w:type="gramEnd"/>
+      <w:r>
+        <w:t xml:space="preserve"> view</w:t>
       </w:r>
     </w:p>
     <w:p>
@@ -2491,9 +4033,59 @@
           <w:numId w:val="3"/>
         </w:numPr>
       </w:pPr>
-      <w:r>
-        <w:t>Ovoj pogled najcesto bi se filtriral po card_number na patronot</w:t>
-      </w:r>
+      <w:proofErr w:type="spellStart"/>
+      <w:r>
+        <w:t>Ovoj</w:t>
+      </w:r>
+      <w:proofErr w:type="spellEnd"/>
+      <w:r>
+        <w:t xml:space="preserve"> </w:t>
+      </w:r>
+      <w:proofErr w:type="spellStart"/>
+      <w:r>
+        <w:t>pogled</w:t>
+      </w:r>
+      <w:proofErr w:type="spellEnd"/>
+      <w:r>
+        <w:t xml:space="preserve"> </w:t>
+      </w:r>
+      <w:proofErr w:type="spellStart"/>
+      <w:r>
+        <w:t>najcesto</w:t>
+      </w:r>
+      <w:proofErr w:type="spellEnd"/>
+      <w:r>
+        <w:t xml:space="preserve"> bi se </w:t>
+      </w:r>
+      <w:proofErr w:type="spellStart"/>
+      <w:r>
+        <w:t>filtriral</w:t>
+      </w:r>
+      <w:proofErr w:type="spellEnd"/>
+      <w:r>
+        <w:t xml:space="preserve"> po </w:t>
+      </w:r>
+      <w:proofErr w:type="spellStart"/>
+      <w:r>
+        <w:t>card_number</w:t>
+      </w:r>
+      <w:proofErr w:type="spellEnd"/>
+      <w:r>
+        <w:t xml:space="preserve"> </w:t>
+      </w:r>
+      <w:proofErr w:type="spellStart"/>
+      <w:r>
+        <w:t>na</w:t>
+      </w:r>
+      <w:proofErr w:type="spellEnd"/>
+      <w:r>
+        <w:t xml:space="preserve"> </w:t>
+      </w:r>
+      <w:proofErr w:type="spellStart"/>
+      <w:r>
+        <w:t>patronot</w:t>
+      </w:r>
+      <w:proofErr w:type="spellEnd"/>
     </w:p>
     <w:p>
       <w:pPr>
@@ -2503,9 +4095,19 @@
           <w:numId w:val="3"/>
         </w:numPr>
       </w:pPr>
-      <w:r>
-        <w:t>Vazni se performansite</w:t>
-      </w:r>
+      <w:proofErr w:type="spellStart"/>
+      <w:r>
+        <w:t>Vazni</w:t>
+      </w:r>
+      <w:proofErr w:type="spellEnd"/>
+      <w:r>
+        <w:t xml:space="preserve"> se </w:t>
+      </w:r>
+      <w:proofErr w:type="spellStart"/>
+      <w:r>
+        <w:t>performansite</w:t>
+      </w:r>
+      <w:proofErr w:type="spellEnd"/>
     </w:p>
     <w:p>
       <w:pPr>
@@ -2515,9 +4117,35 @@
           <w:numId w:val="3"/>
         </w:numPr>
       </w:pPr>
-      <w:r>
-        <w:t>Inicijalno vreme na izvrsuvanje</w:t>
-      </w:r>
+      <w:proofErr w:type="spellStart"/>
+      <w:r>
+        <w:t>Inicijalno</w:t>
+      </w:r>
+      <w:proofErr w:type="spellEnd"/>
+      <w:r>
+        <w:t xml:space="preserve"> </w:t>
+      </w:r>
+      <w:proofErr w:type="spellStart"/>
+      <w:r>
+        <w:t>vreme</w:t>
+      </w:r>
+      <w:proofErr w:type="spellEnd"/>
+      <w:r>
+        <w:t xml:space="preserve"> </w:t>
+      </w:r>
+      <w:proofErr w:type="spellStart"/>
+      <w:r>
+        <w:t>na</w:t>
+      </w:r>
+      <w:proofErr w:type="spellEnd"/>
+      <w:r>
+        <w:t xml:space="preserve"> </w:t>
+      </w:r>
+      <w:proofErr w:type="spellStart"/>
+      <w:r>
+        <w:t>izvrsuvanje</w:t>
+      </w:r>
+      <w:proofErr w:type="spellEnd"/>
       <w:r>
         <w:br/>
       </w:r>
@@ -2569,6 +4197,9 @@
         <w:br/>
       </w:r>
       <w:r>
+        <w:rPr>
+          <w:noProof/>
+        </w:rPr>
         <w:drawing>
           <wp:inline distT="0" distB="0" distL="0" distR="0" wp14:anchorId="4A666E3A" wp14:editId="2B991D42">
             <wp:extent cx="5731510" cy="1790065"/>
@@ -2668,6 +4299,9 @@
         <w:br/>
       </w:r>
       <w:r>
+        <w:rPr>
+          <w:noProof/>
+        </w:rPr>
         <w:drawing>
           <wp:inline distT="0" distB="0" distL="0" distR="0" wp14:anchorId="5F1A453D" wp14:editId="32D0953D">
             <wp:extent cx="5731510" cy="387985"/>
@@ -2767,6 +4401,9 @@
         <w:pStyle w:val="ListParagraph"/>
       </w:pPr>
       <w:r>
+        <w:rPr>
+          <w:noProof/>
+        </w:rPr>
         <w:drawing>
           <wp:inline distT="0" distB="0" distL="0" distR="0" wp14:anchorId="179839D9" wp14:editId="2C1D01E3">
             <wp:extent cx="5731510" cy="414655"/>
@@ -2812,10 +4449,51 @@
           <w:numId w:val="3"/>
         </w:numPr>
       </w:pPr>
-      <w:r>
-        <w:lastRenderedPageBreak/>
-        <w:t>Vreme na izvrsuvanje na view po kreiranje indeks</w:t>
-      </w:r>
+      <w:proofErr w:type="spellStart"/>
+      <w:r>
+        <w:t>Vreme</w:t>
+      </w:r>
+      <w:proofErr w:type="spellEnd"/>
+      <w:r>
+        <w:t xml:space="preserve"> </w:t>
+      </w:r>
+      <w:proofErr w:type="spellStart"/>
+      <w:r>
+        <w:t>na</w:t>
+      </w:r>
+      <w:proofErr w:type="spellEnd"/>
+      <w:r>
+        <w:t xml:space="preserve"> </w:t>
+      </w:r>
+      <w:proofErr w:type="spellStart"/>
+      <w:r>
+        <w:t>izvrsuvanje</w:t>
+      </w:r>
+      <w:proofErr w:type="spellEnd"/>
+      <w:r>
+        <w:t xml:space="preserve"> </w:t>
+      </w:r>
+      <w:proofErr w:type="spellStart"/>
+      <w:r>
+        <w:t>na</w:t>
+      </w:r>
+      <w:proofErr w:type="spellEnd"/>
+      <w:r>
+        <w:t xml:space="preserve"> view po </w:t>
+      </w:r>
+      <w:proofErr w:type="spellStart"/>
+      <w:r>
+        <w:t>kreiranje</w:t>
+      </w:r>
+      <w:proofErr w:type="spellEnd"/>
+      <w:r>
+        <w:t xml:space="preserve"> </w:t>
+      </w:r>
+      <w:proofErr w:type="spellStart"/>
+      <w:r>
+        <w:t>indeks</w:t>
+      </w:r>
+      <w:proofErr w:type="spellEnd"/>
       <w:r>
         <w:br/>
       </w:r>
@@ -2866,6 +4544,7 @@
         <w:pStyle w:val="ListParagraph"/>
       </w:pPr>
       <w:r>
+        <w:lastRenderedPageBreak/>
         <w:br/>
       </w:r>
       <w:r>
@@ -2916,6 +4595,9 @@
         <w:br/>
       </w:r>
       <w:r>
+        <w:rPr>
+          <w:noProof/>
+        </w:rPr>
         <w:drawing>
           <wp:inline distT="0" distB="0" distL="0" distR="0" wp14:anchorId="5A3618C8" wp14:editId="41C86010">
             <wp:extent cx="5731510" cy="1743075"/>
@@ -3017,6 +4699,9 @@
         <w:br/>
       </w:r>
       <w:r>
+        <w:rPr>
+          <w:noProof/>
+        </w:rPr>
         <w:drawing>
           <wp:inline distT="0" distB="0" distL="0" distR="0" wp14:anchorId="36DE4E17" wp14:editId="6BF3F1B5">
             <wp:extent cx="5731510" cy="455295"/>
@@ -3116,6 +4801,9 @@
         <w:pStyle w:val="ListParagraph"/>
       </w:pPr>
       <w:r>
+        <w:rPr>
+          <w:noProof/>
+        </w:rPr>
         <w:drawing>
           <wp:inline distT="0" distB="0" distL="0" distR="0" wp14:anchorId="54CDDC36" wp14:editId="08FF01C4">
             <wp:extent cx="5731510" cy="462280"/>
@@ -3152,8 +4840,6 @@
           </wp:inline>
         </w:drawing>
       </w:r>
-      <w:bookmarkStart w:id="0" w:name="_GoBack"/>
-      <w:bookmarkEnd w:id="0"/>
     </w:p>
     <w:p>
       <w:r>
@@ -3163,21 +4849,55 @@
     <w:p>
       <w:pPr>
         <w:pStyle w:val="Heading1"/>
-        <w:rPr>
-          <w:lang w:val="en-US"/>
-        </w:rPr>
-      </w:pPr>
-      <w:r>
-        <w:rPr>
-          <w:lang w:val="en-US"/>
-        </w:rPr>
+      </w:pPr>
+      <w:r>
         <w:lastRenderedPageBreak/>
-        <w:t>Active reservations view</w:t>
-      </w:r>
-    </w:p>
-    <w:p>
-      <w:r>
-        <w:t>1. Со кои филтри најчесто ќе се извршува погледот?</w:t>
+        <w:t xml:space="preserve">Active </w:t>
+      </w:r>
+      <w:proofErr w:type="gramStart"/>
+      <w:r>
+        <w:t>reservations</w:t>
+      </w:r>
+      <w:proofErr w:type="gramEnd"/>
+      <w:r>
+        <w:t xml:space="preserve"> view</w:t>
+      </w:r>
+    </w:p>
+    <w:p>
+      <w:r>
+        <w:t xml:space="preserve">1. Со кои </w:t>
+      </w:r>
+      <w:proofErr w:type="spellStart"/>
+      <w:r>
+        <w:t>филтри</w:t>
+      </w:r>
+      <w:proofErr w:type="spellEnd"/>
+      <w:r>
+        <w:t xml:space="preserve"> </w:t>
+      </w:r>
+      <w:proofErr w:type="spellStart"/>
+      <w:r>
+        <w:t>најчесто</w:t>
+      </w:r>
+      <w:proofErr w:type="spellEnd"/>
+      <w:r>
+        <w:t xml:space="preserve"> ќе се </w:t>
+      </w:r>
+      <w:proofErr w:type="spellStart"/>
+      <w:r>
+        <w:t>извршува</w:t>
+      </w:r>
+      <w:proofErr w:type="spellEnd"/>
+      <w:r>
+        <w:t xml:space="preserve"> </w:t>
+      </w:r>
+      <w:proofErr w:type="spellStart"/>
+      <w:r>
+        <w:t>погледот</w:t>
+      </w:r>
+      <w:proofErr w:type="spellEnd"/>
+      <w:r>
+        <w:t>?</w:t>
       </w:r>
     </w:p>
     <w:p>
@@ -3185,7 +4905,21 @@
         <w:rPr>
           <w:lang w:val="mk-MK"/>
         </w:rPr>
-        <w:t>Најчесто би се пребарувало по статус на резервација (</w:t>
+        <w:t xml:space="preserve">Најчесто би се </w:t>
+      </w:r>
+      <w:proofErr w:type="spellStart"/>
+      <w:r>
+        <w:rPr>
+          <w:lang w:val="mk-MK"/>
+        </w:rPr>
+        <w:t>пребарувало</w:t>
+      </w:r>
+      <w:proofErr w:type="spellEnd"/>
+      <w:r>
+        <w:rPr>
+          <w:lang w:val="mk-MK"/>
+        </w:rPr>
+        <w:t xml:space="preserve"> по статус на резервација (</w:t>
       </w:r>
       <w:r>
         <w:t xml:space="preserve">reservation status) </w:t>
@@ -3212,7 +4946,111 @@
     <w:p/>
     <w:p>
       <w:r>
-        <w:t>2. Кои се случаите на употреба на погледот? Дали ни се важни перформансите, или станува збор за аналитички поглед?</w:t>
+        <w:t xml:space="preserve">2. Кои се </w:t>
+      </w:r>
+      <w:proofErr w:type="spellStart"/>
+      <w:r>
+        <w:t>случаите</w:t>
+      </w:r>
+      <w:proofErr w:type="spellEnd"/>
+      <w:r>
+        <w:t xml:space="preserve"> на </w:t>
+      </w:r>
+      <w:proofErr w:type="spellStart"/>
+      <w:r>
+        <w:t>употреба</w:t>
+      </w:r>
+      <w:proofErr w:type="spellEnd"/>
+      <w:r>
+        <w:t xml:space="preserve"> на </w:t>
+      </w:r>
+      <w:proofErr w:type="spellStart"/>
+      <w:r>
+        <w:t>погледот</w:t>
+      </w:r>
+      <w:proofErr w:type="spellEnd"/>
+      <w:r>
+        <w:t xml:space="preserve">? </w:t>
+      </w:r>
+      <w:proofErr w:type="spellStart"/>
+      <w:r>
+        <w:t>Дали</w:t>
+      </w:r>
+      <w:proofErr w:type="spellEnd"/>
+      <w:r>
+        <w:t xml:space="preserve"> </w:t>
+      </w:r>
+      <w:proofErr w:type="spellStart"/>
+      <w:r>
+        <w:t>ни</w:t>
+      </w:r>
+      <w:proofErr w:type="spellEnd"/>
+      <w:r>
+        <w:t xml:space="preserve"> се </w:t>
+      </w:r>
+      <w:proofErr w:type="spellStart"/>
+      <w:r>
+        <w:t>важни</w:t>
+      </w:r>
+      <w:proofErr w:type="spellEnd"/>
+      <w:r>
+        <w:t xml:space="preserve"> </w:t>
+      </w:r>
+      <w:proofErr w:type="spellStart"/>
+      <w:r>
+        <w:t>перформансите</w:t>
+      </w:r>
+      <w:proofErr w:type="spellEnd"/>
+      <w:r>
+        <w:t xml:space="preserve">, </w:t>
+      </w:r>
+      <w:proofErr w:type="spellStart"/>
+      <w:r>
+        <w:t>или</w:t>
+      </w:r>
+      <w:proofErr w:type="spellEnd"/>
+      <w:r>
+        <w:t xml:space="preserve"> </w:t>
+      </w:r>
+      <w:proofErr w:type="spellStart"/>
+      <w:r>
+        <w:t>станува</w:t>
+      </w:r>
+      <w:proofErr w:type="spellEnd"/>
+      <w:r>
+        <w:t xml:space="preserve"> </w:t>
+      </w:r>
+      <w:proofErr w:type="spellStart"/>
+      <w:r>
+        <w:t>збор</w:t>
+      </w:r>
+      <w:proofErr w:type="spellEnd"/>
+      <w:r>
+        <w:t xml:space="preserve"> </w:t>
+      </w:r>
+      <w:proofErr w:type="spellStart"/>
+      <w:r>
+        <w:t>за</w:t>
+      </w:r>
+      <w:proofErr w:type="spellEnd"/>
+      <w:r>
+        <w:t xml:space="preserve"> </w:t>
+      </w:r>
+      <w:proofErr w:type="spellStart"/>
+      <w:r>
+        <w:t>аналитички</w:t>
+      </w:r>
+      <w:proofErr w:type="spellEnd"/>
+      <w:r>
+        <w:t xml:space="preserve"> </w:t>
+      </w:r>
+      <w:proofErr w:type="spellStart"/>
+      <w:r>
+        <w:t>поглед</w:t>
+      </w:r>
+      <w:proofErr w:type="spellEnd"/>
+      <w:r>
+        <w:t>?</w:t>
       </w:r>
     </w:p>
     <w:p>
@@ -3242,7 +5080,135 @@
     <w:p/>
     <w:p>
       <w:r>
-        <w:t>3. Кое е иницијалното време за извршување на погледот (со сите најчесто користени филтри)? Дали ова време е прифатливо за апликацијата?</w:t>
+        <w:t xml:space="preserve">3. </w:t>
+      </w:r>
+      <w:proofErr w:type="spellStart"/>
+      <w:r>
+        <w:t>Кое</w:t>
+      </w:r>
+      <w:proofErr w:type="spellEnd"/>
+      <w:r>
+        <w:t xml:space="preserve"> е </w:t>
+      </w:r>
+      <w:proofErr w:type="spellStart"/>
+      <w:r>
+        <w:t>иницијалното</w:t>
+      </w:r>
+      <w:proofErr w:type="spellEnd"/>
+      <w:r>
+        <w:t xml:space="preserve"> </w:t>
+      </w:r>
+      <w:proofErr w:type="spellStart"/>
+      <w:r>
+        <w:t>време</w:t>
+      </w:r>
+      <w:proofErr w:type="spellEnd"/>
+      <w:r>
+        <w:t xml:space="preserve"> </w:t>
+      </w:r>
+      <w:proofErr w:type="spellStart"/>
+      <w:r>
+        <w:t>за</w:t>
+      </w:r>
+      <w:proofErr w:type="spellEnd"/>
+      <w:r>
+        <w:t xml:space="preserve"> </w:t>
+      </w:r>
+      <w:proofErr w:type="spellStart"/>
+      <w:r>
+        <w:t>извршување</w:t>
+      </w:r>
+      <w:proofErr w:type="spellEnd"/>
+      <w:r>
+        <w:t xml:space="preserve"> на </w:t>
+      </w:r>
+      <w:proofErr w:type="spellStart"/>
+      <w:r>
+        <w:t>погледот</w:t>
+      </w:r>
+      <w:proofErr w:type="spellEnd"/>
+      <w:r>
+        <w:t xml:space="preserve"> (со </w:t>
+      </w:r>
+      <w:proofErr w:type="spellStart"/>
+      <w:r>
+        <w:t>сите</w:t>
+      </w:r>
+      <w:proofErr w:type="spellEnd"/>
+      <w:r>
+        <w:t xml:space="preserve"> </w:t>
+      </w:r>
+      <w:proofErr w:type="spellStart"/>
+      <w:r>
+        <w:t>најчесто</w:t>
+      </w:r>
+      <w:proofErr w:type="spellEnd"/>
+      <w:r>
+        <w:t xml:space="preserve"> </w:t>
+      </w:r>
+      <w:proofErr w:type="spellStart"/>
+      <w:r>
+        <w:t>користени</w:t>
+      </w:r>
+      <w:proofErr w:type="spellEnd"/>
+      <w:r>
+        <w:t xml:space="preserve"> </w:t>
+      </w:r>
+      <w:proofErr w:type="spellStart"/>
+      <w:r>
+        <w:t>филтри</w:t>
+      </w:r>
+      <w:proofErr w:type="spellEnd"/>
+      <w:r>
+        <w:t xml:space="preserve">)? </w:t>
+      </w:r>
+      <w:proofErr w:type="spellStart"/>
+      <w:r>
+        <w:t>Дали</w:t>
+      </w:r>
+      <w:proofErr w:type="spellEnd"/>
+      <w:r>
+        <w:t xml:space="preserve"> </w:t>
+      </w:r>
+      <w:proofErr w:type="spellStart"/>
+      <w:r>
+        <w:t>ова</w:t>
+      </w:r>
+      <w:proofErr w:type="spellEnd"/>
+      <w:r>
+        <w:t xml:space="preserve"> </w:t>
+      </w:r>
+      <w:proofErr w:type="spellStart"/>
+      <w:r>
+        <w:t>време</w:t>
+      </w:r>
+      <w:proofErr w:type="spellEnd"/>
+      <w:r>
+        <w:t xml:space="preserve"> е </w:t>
+      </w:r>
+      <w:proofErr w:type="spellStart"/>
+      <w:r>
+        <w:t>прифатливо</w:t>
+      </w:r>
+      <w:proofErr w:type="spellEnd"/>
+      <w:r>
+        <w:t xml:space="preserve"> </w:t>
+      </w:r>
+      <w:proofErr w:type="spellStart"/>
+      <w:r>
+        <w:t>за</w:t>
+      </w:r>
+      <w:proofErr w:type="spellEnd"/>
+      <w:r>
+        <w:t xml:space="preserve"> </w:t>
+      </w:r>
+      <w:proofErr w:type="spellStart"/>
+      <w:r>
+        <w:t>апликацијата</w:t>
+      </w:r>
+      <w:proofErr w:type="spellEnd"/>
+      <w:r>
+        <w:t>?</w:t>
       </w:r>
     </w:p>
     <w:p>
@@ -3251,19 +5217,27 @@
           <w:lang w:val="mk-MK"/>
         </w:rPr>
       </w:pPr>
+      <w:proofErr w:type="spellStart"/>
       <w:r>
         <w:rPr>
           <w:lang w:val="mk-MK"/>
         </w:rPr>
-        <w:t>Инцијалното време на извршување беше нешто помалку од 8 секунди</w:t>
-      </w:r>
-      <w:r>
-        <w:t xml:space="preserve"> </w:t>
-      </w:r>
+        <w:t>Инцијалното</w:t>
+      </w:r>
+      <w:proofErr w:type="spellEnd"/>
       <w:r>
         <w:rPr>
           <w:lang w:val="mk-MK"/>
         </w:rPr>
+        <w:t xml:space="preserve"> време на извршување беше нешто помалку од 8 секунди</w:t>
+      </w:r>
+      <w:r>
+        <w:t xml:space="preserve"> </w:t>
+      </w:r>
+      <w:r>
+        <w:rPr>
+          <w:lang w:val="mk-MK"/>
+        </w:rPr>
         <w:t xml:space="preserve">што не би било прифатливо за апликацијата бидејќи се користи на </w:t>
       </w:r>
       <w:r>
@@ -3288,7 +5262,183 @@
     <w:p/>
     <w:p>
       <w:r>
-        <w:t>4. Доколку не е, направете анализа на планот на извршување. Кои се најбавни операции? Како може да се подобрат? Пред додавање на индекси да се измери и времето на операции на insert i update на табелата во која ќе се додава индекс.</w:t>
+        <w:t xml:space="preserve">4. </w:t>
+      </w:r>
+      <w:proofErr w:type="spellStart"/>
+      <w:r>
+        <w:t>Доколку</w:t>
+      </w:r>
+      <w:proofErr w:type="spellEnd"/>
+      <w:r>
+        <w:t xml:space="preserve"> </w:t>
+      </w:r>
+      <w:proofErr w:type="spellStart"/>
+      <w:r>
+        <w:t>не</w:t>
+      </w:r>
+      <w:proofErr w:type="spellEnd"/>
+      <w:r>
+        <w:t xml:space="preserve"> е, </w:t>
+      </w:r>
+      <w:proofErr w:type="spellStart"/>
+      <w:r>
+        <w:t>направете</w:t>
+      </w:r>
+      <w:proofErr w:type="spellEnd"/>
+      <w:r>
+        <w:t xml:space="preserve"> </w:t>
+      </w:r>
+      <w:proofErr w:type="spellStart"/>
+      <w:r>
+        <w:t>анализа</w:t>
+      </w:r>
+      <w:proofErr w:type="spellEnd"/>
+      <w:r>
+        <w:t xml:space="preserve"> на </w:t>
+      </w:r>
+      <w:proofErr w:type="spellStart"/>
+      <w:r>
+        <w:t>планот</w:t>
+      </w:r>
+      <w:proofErr w:type="spellEnd"/>
+      <w:r>
+        <w:t xml:space="preserve"> на </w:t>
+      </w:r>
+      <w:proofErr w:type="spellStart"/>
+      <w:r>
+        <w:t>извршување</w:t>
+      </w:r>
+      <w:proofErr w:type="spellEnd"/>
+      <w:r>
+        <w:t xml:space="preserve">. Кои се </w:t>
+      </w:r>
+      <w:proofErr w:type="spellStart"/>
+      <w:r>
+        <w:t>најбавни</w:t>
+      </w:r>
+      <w:proofErr w:type="spellEnd"/>
+      <w:r>
+        <w:t xml:space="preserve"> </w:t>
+      </w:r>
+      <w:proofErr w:type="spellStart"/>
+      <w:r>
+        <w:t>операции</w:t>
+      </w:r>
+      <w:proofErr w:type="spellEnd"/>
+      <w:r>
+        <w:t xml:space="preserve">? </w:t>
+      </w:r>
+      <w:proofErr w:type="spellStart"/>
+      <w:r>
+        <w:t>Како</w:t>
+      </w:r>
+      <w:proofErr w:type="spellEnd"/>
+      <w:r>
+        <w:t xml:space="preserve"> </w:t>
+      </w:r>
+      <w:proofErr w:type="spellStart"/>
+      <w:r>
+        <w:t>може</w:t>
+      </w:r>
+      <w:proofErr w:type="spellEnd"/>
+      <w:r>
+        <w:t xml:space="preserve"> да се </w:t>
+      </w:r>
+      <w:proofErr w:type="spellStart"/>
+      <w:r>
+        <w:t>подобрат</w:t>
+      </w:r>
+      <w:proofErr w:type="spellEnd"/>
+      <w:r>
+        <w:t xml:space="preserve">? </w:t>
+      </w:r>
+      <w:proofErr w:type="spellStart"/>
+      <w:r>
+        <w:t>Пред</w:t>
+      </w:r>
+      <w:proofErr w:type="spellEnd"/>
+      <w:r>
+        <w:t xml:space="preserve"> </w:t>
+      </w:r>
+      <w:proofErr w:type="spellStart"/>
+      <w:r>
+        <w:t>додавање</w:t>
+      </w:r>
+      <w:proofErr w:type="spellEnd"/>
+      <w:r>
+        <w:t xml:space="preserve"> на </w:t>
+      </w:r>
+      <w:proofErr w:type="spellStart"/>
+      <w:r>
+        <w:t>индекси</w:t>
+      </w:r>
+      <w:proofErr w:type="spellEnd"/>
+      <w:r>
+        <w:t xml:space="preserve"> да се </w:t>
+      </w:r>
+      <w:proofErr w:type="spellStart"/>
+      <w:r>
+        <w:t>измери</w:t>
+      </w:r>
+      <w:proofErr w:type="spellEnd"/>
+      <w:r>
+        <w:t xml:space="preserve"> и </w:t>
+      </w:r>
+      <w:proofErr w:type="spellStart"/>
+      <w:r>
+        <w:t>времето</w:t>
+      </w:r>
+      <w:proofErr w:type="spellEnd"/>
+      <w:r>
+        <w:t xml:space="preserve"> на </w:t>
+      </w:r>
+      <w:proofErr w:type="spellStart"/>
+      <w:r>
+        <w:t>операции</w:t>
+      </w:r>
+      <w:proofErr w:type="spellEnd"/>
+      <w:r>
+        <w:t xml:space="preserve"> на insert </w:t>
+      </w:r>
+      <w:proofErr w:type="spellStart"/>
+      <w:r>
+        <w:t>i</w:t>
+      </w:r>
+      <w:proofErr w:type="spellEnd"/>
+      <w:r>
+        <w:t xml:space="preserve"> update на </w:t>
+      </w:r>
+      <w:proofErr w:type="spellStart"/>
+      <w:r>
+        <w:t>табелата</w:t>
+      </w:r>
+      <w:proofErr w:type="spellEnd"/>
+      <w:r>
+        <w:t xml:space="preserve"> во </w:t>
+      </w:r>
+      <w:proofErr w:type="spellStart"/>
+      <w:r>
+        <w:t>која</w:t>
+      </w:r>
+      <w:proofErr w:type="spellEnd"/>
+      <w:r>
+        <w:t xml:space="preserve"> ќе се </w:t>
+      </w:r>
+      <w:proofErr w:type="spellStart"/>
+      <w:r>
+        <w:t>додава</w:t>
+      </w:r>
+      <w:proofErr w:type="spellEnd"/>
+      <w:r>
+        <w:t xml:space="preserve"> </w:t>
+      </w:r>
+      <w:proofErr w:type="spellStart"/>
+      <w:r>
+        <w:t>индекс</w:t>
+      </w:r>
+      <w:proofErr w:type="spellEnd"/>
+      <w:r>
+        <w:t>.</w:t>
       </w:r>
     </w:p>
     <w:p/>
@@ -3306,13 +5456,20 @@
       </w:r>
     </w:p>
     <w:p>
+      <w:pPr>
+        <w:rPr>
+          <w:lang w:val="mk-MK"/>
+        </w:rPr>
+      </w:pPr>
+    </w:p>
+    <w:p>
       <w:r>
         <w:rPr>
           <w:noProof/>
-          <w:lang w:eastAsia="en-US"/>
+          <w:lang w:val="mk-MK"/>
         </w:rPr>
         <w:drawing>
-          <wp:inline distT="0" distB="0" distL="0" distR="0" wp14:anchorId="2F4FDF48" wp14:editId="2635A580">
+          <wp:inline distT="0" distB="0" distL="0" distR="0" wp14:anchorId="3CEBC714" wp14:editId="3C4125AE">
             <wp:extent cx="5731510" cy="2308860"/>
             <wp:effectExtent l="0" t="0" r="2540" b="0"/>
             <wp:docPr id="2117819947" name="Picture 1" descr="A screenshot of a computer&#10;&#10;Description automatically generated with medium confidence"/>
@@ -3349,6 +5506,12 @@
       </w:r>
     </w:p>
     <w:p>
+      <w:r>
+        <w:br w:type="page"/>
+      </w:r>
+    </w:p>
+    <w:p/>
+    <w:p>
       <w:pPr>
         <w:rPr>
           <w:lang w:val="mk-MK"/>
@@ -3373,10 +5536,10 @@
       <w:r>
         <w:rPr>
           <w:noProof/>
-          <w:lang w:eastAsia="en-US"/>
+          <w:lang w:val="mk-MK"/>
         </w:rPr>
         <w:drawing>
-          <wp:inline distT="0" distB="0" distL="0" distR="0" wp14:anchorId="731AD8E4" wp14:editId="67FFA846">
+          <wp:inline distT="0" distB="0" distL="0" distR="0" wp14:anchorId="2A4F65C5" wp14:editId="42FFFD13">
             <wp:extent cx="5731510" cy="1226820"/>
             <wp:effectExtent l="0" t="0" r="2540" b="0"/>
             <wp:docPr id="2110297962" name="Picture 1" descr="A screen shot of a computer&#10;&#10;Description automatically generated with medium confidence"/>
@@ -3412,19 +5575,22 @@
         </w:drawing>
       </w:r>
     </w:p>
+    <w:p/>
     <w:p>
       <w:pPr>
         <w:rPr>
           <w:lang w:val="mk-MK"/>
         </w:rPr>
       </w:pPr>
-    </w:p>
-    <w:p>
-      <w:pPr>
+      <w:r>
+        <w:t xml:space="preserve">Update </w:t>
+      </w:r>
+      <w:r>
         <w:rPr>
           <w:lang w:val="mk-MK"/>
         </w:rPr>
-      </w:pPr>
+        <w:t>пред индекс:</w:t>
+      </w:r>
     </w:p>
     <w:p>
       <w:pPr>
@@ -3432,51 +5598,13 @@
           <w:lang w:val="mk-MK"/>
         </w:rPr>
       </w:pPr>
-    </w:p>
-    <w:p>
-      <w:pPr>
-        <w:rPr>
+      <w:r>
+        <w:rPr>
+          <w:noProof/>
           <w:lang w:val="mk-MK"/>
         </w:rPr>
-      </w:pPr>
-    </w:p>
-    <w:p>
-      <w:pPr>
-        <w:rPr>
-          <w:lang w:val="mk-MK"/>
-        </w:rPr>
-      </w:pPr>
-    </w:p>
-    <w:p/>
-    <w:p>
-      <w:pPr>
-        <w:rPr>
-          <w:lang w:val="mk-MK"/>
-        </w:rPr>
-      </w:pPr>
-      <w:r>
-        <w:t xml:space="preserve">Update </w:t>
-      </w:r>
-      <w:r>
-        <w:rPr>
-          <w:lang w:val="mk-MK"/>
-        </w:rPr>
-        <w:t>пред индекс:</w:t>
-      </w:r>
-    </w:p>
-    <w:p>
-      <w:pPr>
-        <w:rPr>
-          <w:lang w:val="mk-MK"/>
-        </w:rPr>
-      </w:pPr>
-      <w:r>
-        <w:rPr>
-          <w:noProof/>
-          <w:lang w:eastAsia="en-US"/>
-        </w:rPr>
         <w:drawing>
-          <wp:inline distT="0" distB="0" distL="0" distR="0" wp14:anchorId="55E77299" wp14:editId="2B244A60">
+          <wp:inline distT="0" distB="0" distL="0" distR="0" wp14:anchorId="719C98D1" wp14:editId="1F9F7EBE">
             <wp:extent cx="5731510" cy="1253490"/>
             <wp:effectExtent l="0" t="0" r="2540" b="3810"/>
             <wp:docPr id="1200055013" name="Picture 1" descr="A picture containing software, multimedia software, graphics software, screenshot&#10;&#10;Description automatically generated"/>
@@ -3525,8 +5653,13 @@
         </w:rPr>
         <w:t xml:space="preserve">Креираме индекс на табелата </w:t>
       </w:r>
-      <w:r>
-        <w:t xml:space="preserve">book_reservation. </w:t>
+      <w:proofErr w:type="spellStart"/>
+      <w:r>
+        <w:t>book_reservation</w:t>
+      </w:r>
+      <w:proofErr w:type="spellEnd"/>
+      <w:r>
+        <w:t xml:space="preserve">. </w:t>
       </w:r>
       <w:r>
         <w:rPr>
@@ -3534,9 +5667,11 @@
         </w:rPr>
         <w:t xml:space="preserve">Бидејќи </w:t>
       </w:r>
+      <w:proofErr w:type="spellStart"/>
       <w:r>
         <w:t>reservation_status</w:t>
       </w:r>
+      <w:proofErr w:type="spellEnd"/>
       <w:r>
         <w:rPr>
           <w:lang w:val="mk-MK"/>
@@ -3570,7 +5705,41 @@
         <w:rPr>
           <w:lang w:val="mk-MK"/>
         </w:rPr>
-        <w:t>CREATE INDEX idx_reservation_status ON book_reservation (reservation_status);</w:t>
+        <w:drawing>
+          <wp:inline distT="0" distB="0" distL="0" distR="0" wp14:anchorId="44CDF965" wp14:editId="2CE55E46">
+            <wp:extent cx="5731510" cy="403225"/>
+            <wp:effectExtent l="0" t="0" r="2540" b="0"/>
+            <wp:docPr id="425099829" name="Picture 1"/>
+            <wp:cNvGraphicFramePr>
+              <a:graphicFrameLocks xmlns:a="http://schemas.openxmlformats.org/drawingml/2006/main" noChangeAspect="1"/>
+            </wp:cNvGraphicFramePr>
+            <a:graphic xmlns:a="http://schemas.openxmlformats.org/drawingml/2006/main">
+              <a:graphicData uri="http://schemas.openxmlformats.org/drawingml/2006/picture">
+                <pic:pic xmlns:pic="http://schemas.openxmlformats.org/drawingml/2006/picture">
+                  <pic:nvPicPr>
+                    <pic:cNvPr id="425099829" name=""/>
+                    <pic:cNvPicPr/>
+                  </pic:nvPicPr>
+                  <pic:blipFill>
+                    <a:blip r:embed="rId53"/>
+                    <a:stretch>
+                      <a:fillRect/>
+                    </a:stretch>
+                  </pic:blipFill>
+                  <pic:spPr>
+                    <a:xfrm>
+                      <a:off x="0" y="0"/>
+                      <a:ext cx="5731510" cy="403225"/>
+                    </a:xfrm>
+                    <a:prstGeom prst="rect">
+                      <a:avLst/>
+                    </a:prstGeom>
+                  </pic:spPr>
+                </pic:pic>
+              </a:graphicData>
+            </a:graphic>
+          </wp:inline>
+        </w:drawing>
       </w:r>
     </w:p>
     <w:p>
@@ -3579,33 +5748,26 @@
           <w:lang w:val="mk-MK"/>
         </w:rPr>
       </w:pPr>
-    </w:p>
-    <w:p>
-      <w:pPr>
+      <w:r>
         <w:rPr>
           <w:lang w:val="mk-MK"/>
         </w:rPr>
-      </w:pPr>
-      <w:r>
+        <w:t>Планот по индекс:</w:t>
+      </w:r>
+    </w:p>
+    <w:p>
+      <w:pPr>
         <w:rPr>
           <w:lang w:val="mk-MK"/>
         </w:rPr>
-        <w:t>Планот по индекс:</w:t>
-      </w:r>
-    </w:p>
-    <w:p>
-      <w:pPr>
-        <w:rPr>
+      </w:pPr>
+      <w:r>
+        <w:rPr>
+          <w:noProof/>
           <w:lang w:val="mk-MK"/>
         </w:rPr>
-      </w:pPr>
-      <w:r>
-        <w:rPr>
-          <w:noProof/>
-          <w:lang w:eastAsia="en-US"/>
-        </w:rPr>
         <w:drawing>
-          <wp:inline distT="0" distB="0" distL="0" distR="0" wp14:anchorId="2A4602D8" wp14:editId="13DB098E">
+          <wp:inline distT="0" distB="0" distL="0" distR="0" wp14:anchorId="765E8150" wp14:editId="2293CAC2">
             <wp:extent cx="4953000" cy="2195541"/>
             <wp:effectExtent l="0" t="0" r="0" b="0"/>
             <wp:docPr id="561084055" name="Picture 1" descr="A screenshot of a computer&#10;&#10;Description automatically generated"/>
@@ -3620,7 +5782,7 @@
                     <pic:cNvPicPr/>
                   </pic:nvPicPr>
                   <pic:blipFill>
-                    <a:blip r:embed="rId53"/>
+                    <a:blip r:embed="rId54"/>
                     <a:stretch>
                       <a:fillRect/>
                     </a:stretch>
@@ -3661,17 +5823,16 @@
         <w:rPr>
           <w:lang w:val="mk-MK"/>
         </w:rPr>
-        <w:t xml:space="preserve">и </w:t>
-      </w:r>
-      <w:r>
-        <w:t xml:space="preserve">Update </w:t>
-      </w:r>
+        <w:t xml:space="preserve">по </w:t>
+      </w:r>
+      <w:proofErr w:type="gramStart"/>
       <w:r>
         <w:rPr>
           <w:lang w:val="mk-MK"/>
         </w:rPr>
-        <w:t>по индексирање</w:t>
-      </w:r>
+        <w:t>индексирање</w:t>
+      </w:r>
+      <w:proofErr w:type="gramEnd"/>
     </w:p>
     <w:p>
       <w:pPr>
@@ -3682,10 +5843,9 @@
       <w:r>
         <w:rPr>
           <w:noProof/>
-          <w:lang w:eastAsia="en-US"/>
         </w:rPr>
         <w:drawing>
-          <wp:inline distT="0" distB="0" distL="0" distR="0" wp14:anchorId="0AC6E63C" wp14:editId="0B7B41C0">
+          <wp:inline distT="0" distB="0" distL="0" distR="0" wp14:anchorId="1AD62F26" wp14:editId="25DB80E6">
             <wp:extent cx="5731510" cy="1648460"/>
             <wp:effectExtent l="0" t="0" r="2540" b="8890"/>
             <wp:docPr id="2025186179" name="Picture 1" descr="A screenshot of a computer&#10;&#10;Description automatically generated with medium confidence"/>
@@ -3700,7 +5860,7 @@
                     <pic:cNvPicPr/>
                   </pic:nvPicPr>
                   <pic:blipFill>
-                    <a:blip r:embed="rId54"/>
+                    <a:blip r:embed="rId55"/>
                     <a:stretch>
                       <a:fillRect/>
                     </a:stretch>
@@ -3728,12 +5888,29 @@
         </w:rPr>
       </w:pPr>
       <w:r>
+        <w:lastRenderedPageBreak/>
+        <w:t xml:space="preserve">Update </w:t>
+      </w:r>
+      <w:r>
+        <w:rPr>
+          <w:lang w:val="mk-MK"/>
+        </w:rPr>
+        <w:t>по индексирање</w:t>
+      </w:r>
+    </w:p>
+    <w:p>
+      <w:pPr>
+        <w:rPr>
+          <w:lang w:val="mk-MK"/>
+        </w:rPr>
+      </w:pPr>
+      <w:r>
         <w:rPr>
           <w:noProof/>
-          <w:lang w:eastAsia="en-US"/>
+          <w:lang w:val="mk-MK"/>
         </w:rPr>
         <w:drawing>
-          <wp:inline distT="0" distB="0" distL="0" distR="0" wp14:anchorId="12960DD6" wp14:editId="219D8F3B">
+          <wp:inline distT="0" distB="0" distL="0" distR="0" wp14:anchorId="70ECC4F4" wp14:editId="464CB6D5">
             <wp:extent cx="5731510" cy="1490980"/>
             <wp:effectExtent l="0" t="0" r="2540" b="0"/>
             <wp:docPr id="700019136" name="Picture 1" descr="A screen shot of a computer&#10;&#10;Description automatically generated with medium confidence"/>
@@ -3748,7 +5925,7 @@
                     <pic:cNvPicPr/>
                   </pic:nvPicPr>
                   <pic:blipFill>
-                    <a:blip r:embed="rId55"/>
+                    <a:blip r:embed="rId56"/>
                     <a:stretch>
                       <a:fillRect/>
                     </a:stretch>
@@ -3769,6 +5946,147 @@
         </w:drawing>
       </w:r>
     </w:p>
+    <w:p>
+      <w:pPr>
+        <w:rPr>
+          <w:lang w:val="mk-MK"/>
+        </w:rPr>
+      </w:pPr>
+    </w:p>
+    <w:p>
+      <w:r>
+        <w:t xml:space="preserve">Ona </w:t>
+      </w:r>
+      <w:proofErr w:type="spellStart"/>
+      <w:r>
+        <w:t>sto</w:t>
+      </w:r>
+      <w:proofErr w:type="spellEnd"/>
+      <w:r>
+        <w:t xml:space="preserve"> </w:t>
+      </w:r>
+      <w:proofErr w:type="spellStart"/>
+      <w:r>
+        <w:t>treba</w:t>
+      </w:r>
+      <w:proofErr w:type="spellEnd"/>
+      <w:r>
+        <w:t xml:space="preserve"> da e </w:t>
+      </w:r>
+      <w:proofErr w:type="spellStart"/>
+      <w:r>
+        <w:t>logika</w:t>
+      </w:r>
+      <w:proofErr w:type="spellEnd"/>
+      <w:r>
+        <w:t xml:space="preserve"> </w:t>
+      </w:r>
+      <w:proofErr w:type="spellStart"/>
+      <w:r>
+        <w:t>vo</w:t>
+      </w:r>
+      <w:proofErr w:type="spellEnd"/>
+      <w:r>
+        <w:t xml:space="preserve"> </w:t>
+      </w:r>
+      <w:proofErr w:type="spellStart"/>
+      <w:r>
+        <w:t>kontroler</w:t>
+      </w:r>
+      <w:proofErr w:type="spellEnd"/>
+      <w:r>
+        <w:t xml:space="preserve"> da bide </w:t>
+      </w:r>
+      <w:proofErr w:type="spellStart"/>
+      <w:r>
+        <w:t>napraveno</w:t>
+      </w:r>
+      <w:proofErr w:type="spellEnd"/>
+      <w:r>
+        <w:t xml:space="preserve"> </w:t>
+      </w:r>
+      <w:proofErr w:type="spellStart"/>
+      <w:r>
+        <w:t>kako</w:t>
+      </w:r>
+      <w:proofErr w:type="spellEnd"/>
+      <w:r>
+        <w:t xml:space="preserve"> </w:t>
+      </w:r>
+      <w:proofErr w:type="spellStart"/>
+      <w:r>
+        <w:t>procedura</w:t>
+      </w:r>
+      <w:proofErr w:type="spellEnd"/>
+      <w:r>
+        <w:t xml:space="preserve">. </w:t>
+      </w:r>
+      <w:proofErr w:type="spellStart"/>
+      <w:r>
+        <w:t>Ako</w:t>
+      </w:r>
+      <w:proofErr w:type="spellEnd"/>
+      <w:r>
+        <w:t xml:space="preserve"> ne </w:t>
+      </w:r>
+      <w:proofErr w:type="spellStart"/>
+      <w:r>
+        <w:t>stigneme</w:t>
+      </w:r>
+      <w:proofErr w:type="spellEnd"/>
+      <w:r>
+        <w:t xml:space="preserve"> do </w:t>
+      </w:r>
+      <w:proofErr w:type="gramStart"/>
+      <w:r>
+        <w:t>10 taka</w:t>
+      </w:r>
+      <w:proofErr w:type="gramEnd"/>
+      <w:r>
+        <w:t xml:space="preserve"> togas </w:t>
+      </w:r>
+      <w:proofErr w:type="spellStart"/>
+      <w:r>
+        <w:t>moze</w:t>
+      </w:r>
+      <w:proofErr w:type="spellEnd"/>
+      <w:r>
+        <w:t xml:space="preserve"> </w:t>
+      </w:r>
+      <w:proofErr w:type="spellStart"/>
+      <w:r>
+        <w:t>nekoi</w:t>
+      </w:r>
+      <w:proofErr w:type="spellEnd"/>
+      <w:r>
+        <w:t xml:space="preserve"> random </w:t>
+      </w:r>
+      <w:proofErr w:type="spellStart"/>
+      <w:r>
+        <w:t>kako</w:t>
+      </w:r>
+      <w:proofErr w:type="spellEnd"/>
+      <w:r>
+        <w:t xml:space="preserve"> </w:t>
+      </w:r>
+      <w:proofErr w:type="spellStart"/>
+      <w:r>
+        <w:t>paginacija</w:t>
+      </w:r>
+      <w:proofErr w:type="spellEnd"/>
+      <w:r>
+        <w:t>.</w:t>
+      </w:r>
+    </w:p>
+    <w:p/>
+    <w:p>
+      <w:pPr>
+        <w:pStyle w:val="Heading1"/>
+        <w:rPr>
+          <w:lang w:val="mk-MK"/>
+        </w:rPr>
+      </w:pPr>
+    </w:p>
     <w:sectPr>
       <w:pgSz w:w="11906" w:h="16838"/>
       <w:pgMar w:top="1440" w:right="1440" w:bottom="1440" w:left="1440" w:header="708" w:footer="708" w:gutter="0"/>
@@ -3780,7 +6098,7 @@
 </file>
 
 <file path=word/endnotes.xml><?xml version="1.0" encoding="utf-8"?>
-<w:endnotes xmlns:wpc="http://schemas.microsoft.com/office/word/2010/wordprocessingCanvas" xmlns:cx="http://schemas.microsoft.com/office/drawing/2014/chartex" xmlns:cx1="http://schemas.microsoft.com/office/drawing/2015/9/8/chartex" xmlns:mc="http://schemas.openxmlformats.org/markup-compatibility/2006" xmlns:o="urn:schemas-microsoft-com:office:office" xmlns:r="http://schemas.openxmlformats.org/officeDocument/2006/relationships" xmlns:m="http://schemas.openxmlformats.org/officeDocument/2006/math" xmlns:v="urn:schemas-microsoft-com:vml" xmlns:wp14="http://schemas.microsoft.com/office/word/2010/wordprocessingDrawing" xmlns:wp="http://schemas.openxmlformats.org/drawingml/2006/wordprocessingDrawing" xmlns:w10="urn:schemas-microsoft-com:office:word" xmlns:w="http://schemas.openxmlformats.org/wordprocessingml/2006/main" xmlns:w14="http://schemas.microsoft.com/office/word/2010/wordml" xmlns:w15="http://schemas.microsoft.com/office/word/2012/wordml" xmlns:w16se="http://schemas.microsoft.com/office/word/2015/wordml/symex" xmlns:wpg="http://schemas.microsoft.com/office/word/2010/wordprocessingGroup" xmlns:wpi="http://schemas.microsoft.com/office/word/2010/wordprocessingInk" xmlns:wne="http://schemas.microsoft.com/office/word/2006/wordml" xmlns:wps="http://schemas.microsoft.com/office/word/2010/wordprocessingShape" mc:Ignorable="w14 w15 w16se wp14">
+<w:endnotes xmlns:wpc="http://schemas.microsoft.com/office/word/2010/wordprocessingCanvas" xmlns:cx="http://schemas.microsoft.com/office/drawing/2014/chartex" xmlns:cx1="http://schemas.microsoft.com/office/drawing/2015/9/8/chartex" xmlns:cx2="http://schemas.microsoft.com/office/drawing/2015/10/21/chartex" xmlns:cx3="http://schemas.microsoft.com/office/drawing/2016/5/9/chartex" xmlns:cx4="http://schemas.microsoft.com/office/drawing/2016/5/10/chartex" xmlns:cx5="http://schemas.microsoft.com/office/drawing/2016/5/11/chartex" xmlns:cx6="http://schemas.microsoft.com/office/drawing/2016/5/12/chartex" xmlns:cx7="http://schemas.microsoft.com/office/drawing/2016/5/13/chartex" xmlns:cx8="http://schemas.microsoft.com/office/drawing/2016/5/14/chartex" xmlns:mc="http://schemas.openxmlformats.org/markup-compatibility/2006" xmlns:aink="http://schemas.microsoft.com/office/drawing/2016/ink" xmlns:am3d="http://schemas.microsoft.com/office/drawing/2017/model3d" xmlns:o="urn:schemas-microsoft-com:office:office" xmlns:oel="http://schemas.microsoft.com/office/2019/extlst" xmlns:r="http://schemas.openxmlformats.org/officeDocument/2006/relationships" xmlns:m="http://schemas.openxmlformats.org/officeDocument/2006/math" xmlns:v="urn:schemas-microsoft-com:vml" xmlns:wp14="http://schemas.microsoft.com/office/word/2010/wordprocessingDrawing" xmlns:wp="http://schemas.openxmlformats.org/drawingml/2006/wordprocessingDrawing" xmlns:w10="urn:schemas-microsoft-com:office:word" xmlns:w="http://schemas.openxmlformats.org/wordprocessingml/2006/main" xmlns:w14="http://schemas.microsoft.com/office/word/2010/wordml" xmlns:w15="http://schemas.microsoft.com/office/word/2012/wordml" xmlns:w16cex="http://schemas.microsoft.com/office/word/2018/wordml/cex" xmlns:w16cid="http://schemas.microsoft.com/office/word/2016/wordml/cid" xmlns:w16="http://schemas.microsoft.com/office/word/2018/wordml" xmlns:w16du="http://schemas.microsoft.com/office/word/2023/wordml/word16du" xmlns:w16sdtdh="http://schemas.microsoft.com/office/word/2020/wordml/sdtdatahash" xmlns:w16se="http://schemas.microsoft.com/office/word/2015/wordml/symex" xmlns:wpg="http://schemas.microsoft.com/office/word/2010/wordprocessingGroup" xmlns:wpi="http://schemas.microsoft.com/office/word/2010/wordprocessingInk" xmlns:wne="http://schemas.microsoft.com/office/word/2006/wordml" xmlns:wps="http://schemas.microsoft.com/office/word/2010/wordprocessingShape" mc:Ignorable="w14 w15 w16se w16cid w16 w16cex w16sdtdh wp14">
   <w:endnote w:type="separator" w:id="-1">
     <w:p>
       <w:r>
@@ -3799,7 +6117,7 @@
 </file>
 
 <file path=word/footnotes.xml><?xml version="1.0" encoding="utf-8"?>
-<w:footnotes xmlns:wpc="http://schemas.microsoft.com/office/word/2010/wordprocessingCanvas" xmlns:cx="http://schemas.microsoft.com/office/drawing/2014/chartex" xmlns:cx1="http://schemas.microsoft.com/office/drawing/2015/9/8/chartex" xmlns:mc="http://schemas.openxmlformats.org/markup-compatibility/2006" xmlns:o="urn:schemas-microsoft-com:office:office" xmlns:r="http://schemas.openxmlformats.org/officeDocument/2006/relationships" xmlns:m="http://schemas.openxmlformats.org/officeDocument/2006/math" xmlns:v="urn:schemas-microsoft-com:vml" xmlns:wp14="http://schemas.microsoft.com/office/word/2010/wordprocessingDrawing" xmlns:wp="http://schemas.openxmlformats.org/drawingml/2006/wordprocessingDrawing" xmlns:w10="urn:schemas-microsoft-com:office:word" xmlns:w="http://schemas.openxmlformats.org/wordprocessingml/2006/main" xmlns:w14="http://schemas.microsoft.com/office/word/2010/wordml" xmlns:w15="http://schemas.microsoft.com/office/word/2012/wordml" xmlns:w16se="http://schemas.microsoft.com/office/word/2015/wordml/symex" xmlns:wpg="http://schemas.microsoft.com/office/word/2010/wordprocessingGroup" xmlns:wpi="http://schemas.microsoft.com/office/word/2010/wordprocessingInk" xmlns:wne="http://schemas.microsoft.com/office/word/2006/wordml" xmlns:wps="http://schemas.microsoft.com/office/word/2010/wordprocessingShape" mc:Ignorable="w14 w15 w16se wp14">
+<w:footnotes xmlns:wpc="http://schemas.microsoft.com/office/word/2010/wordprocessingCanvas" xmlns:cx="http://schemas.microsoft.com/office/drawing/2014/chartex" xmlns:cx1="http://schemas.microsoft.com/office/drawing/2015/9/8/chartex" xmlns:cx2="http://schemas.microsoft.com/office/drawing/2015/10/21/chartex" xmlns:cx3="http://schemas.microsoft.com/office/drawing/2016/5/9/chartex" xmlns:cx4="http://schemas.microsoft.com/office/drawing/2016/5/10/chartex" xmlns:cx5="http://schemas.microsoft.com/office/drawing/2016/5/11/chartex" xmlns:cx6="http://schemas.microsoft.com/office/drawing/2016/5/12/chartex" xmlns:cx7="http://schemas.microsoft.com/office/drawing/2016/5/13/chartex" xmlns:cx8="http://schemas.microsoft.com/office/drawing/2016/5/14/chartex" xmlns:mc="http://schemas.openxmlformats.org/markup-compatibility/2006" xmlns:aink="http://schemas.microsoft.com/office/drawing/2016/ink" xmlns:am3d="http://schemas.microsoft.com/office/drawing/2017/model3d" xmlns:o="urn:schemas-microsoft-com:office:office" xmlns:oel="http://schemas.microsoft.com/office/2019/extlst" xmlns:r="http://schemas.openxmlformats.org/officeDocument/2006/relationships" xmlns:m="http://schemas.openxmlformats.org/officeDocument/2006/math" xmlns:v="urn:schemas-microsoft-com:vml" xmlns:wp14="http://schemas.microsoft.com/office/word/2010/wordprocessingDrawing" xmlns:wp="http://schemas.openxmlformats.org/drawingml/2006/wordprocessingDrawing" xmlns:w10="urn:schemas-microsoft-com:office:word" xmlns:w="http://schemas.openxmlformats.org/wordprocessingml/2006/main" xmlns:w14="http://schemas.microsoft.com/office/word/2010/wordml" xmlns:w15="http://schemas.microsoft.com/office/word/2012/wordml" xmlns:w16cex="http://schemas.microsoft.com/office/word/2018/wordml/cex" xmlns:w16cid="http://schemas.microsoft.com/office/word/2016/wordml/cid" xmlns:w16="http://schemas.microsoft.com/office/word/2018/wordml" xmlns:w16du="http://schemas.microsoft.com/office/word/2023/wordml/word16du" xmlns:w16sdtdh="http://schemas.microsoft.com/office/word/2020/wordml/sdtdatahash" xmlns:w16se="http://schemas.microsoft.com/office/word/2015/wordml/symex" xmlns:wpg="http://schemas.microsoft.com/office/word/2010/wordprocessingGroup" xmlns:wpi="http://schemas.microsoft.com/office/word/2010/wordprocessingInk" xmlns:wne="http://schemas.microsoft.com/office/word/2006/wordml" xmlns:wps="http://schemas.microsoft.com/office/word/2010/wordprocessingShape" mc:Ignorable="w14 w15 w16se w16cid w16 w16cex w16sdtdh wp14">
   <w:footnote w:type="separator" w:id="-1">
     <w:p>
       <w:r>
@@ -3818,7 +6136,7 @@
 </file>
 
 <file path=word/numbering.xml><?xml version="1.0" encoding="utf-8"?>
-<w:numbering xmlns:wpc="http://schemas.microsoft.com/office/word/2010/wordprocessingCanvas" xmlns:cx="http://schemas.microsoft.com/office/drawing/2014/chartex" xmlns:cx1="http://schemas.microsoft.com/office/drawing/2015/9/8/chartex" xmlns:mc="http://schemas.openxmlformats.org/markup-compatibility/2006" xmlns:o="urn:schemas-microsoft-com:office:office" xmlns:r="http://schemas.openxmlformats.org/officeDocument/2006/relationships" xmlns:m="http://schemas.openxmlformats.org/officeDocument/2006/math" xmlns:v="urn:schemas-microsoft-com:vml" xmlns:wp14="http://schemas.microsoft.com/office/word/2010/wordprocessingDrawing" xmlns:wp="http://schemas.openxmlformats.org/drawingml/2006/wordprocessingDrawing" xmlns:w10="urn:schemas-microsoft-com:office:word" xmlns:w="http://schemas.openxmlformats.org/wordprocessingml/2006/main" xmlns:w14="http://schemas.microsoft.com/office/word/2010/wordml" xmlns:w15="http://schemas.microsoft.com/office/word/2012/wordml" xmlns:w16se="http://schemas.microsoft.com/office/word/2015/wordml/symex" xmlns:wpg="http://schemas.microsoft.com/office/word/2010/wordprocessingGroup" xmlns:wpi="http://schemas.microsoft.com/office/word/2010/wordprocessingInk" xmlns:wne="http://schemas.microsoft.com/office/word/2006/wordml" xmlns:wps="http://schemas.microsoft.com/office/word/2010/wordprocessingShape" mc:Ignorable="w14 w15 w16se wp14">
+<w:numbering xmlns:wpc="http://schemas.microsoft.com/office/word/2010/wordprocessingCanvas" xmlns:cx="http://schemas.microsoft.com/office/drawing/2014/chartex" xmlns:cx1="http://schemas.microsoft.com/office/drawing/2015/9/8/chartex" xmlns:cx2="http://schemas.microsoft.com/office/drawing/2015/10/21/chartex" xmlns:cx3="http://schemas.microsoft.com/office/drawing/2016/5/9/chartex" xmlns:cx4="http://schemas.microsoft.com/office/drawing/2016/5/10/chartex" xmlns:cx5="http://schemas.microsoft.com/office/drawing/2016/5/11/chartex" xmlns:cx6="http://schemas.microsoft.com/office/drawing/2016/5/12/chartex" xmlns:cx7="http://schemas.microsoft.com/office/drawing/2016/5/13/chartex" xmlns:cx8="http://schemas.microsoft.com/office/drawing/2016/5/14/chartex" xmlns:mc="http://schemas.openxmlformats.org/markup-compatibility/2006" xmlns:aink="http://schemas.microsoft.com/office/drawing/2016/ink" xmlns:am3d="http://schemas.microsoft.com/office/drawing/2017/model3d" xmlns:o="urn:schemas-microsoft-com:office:office" xmlns:oel="http://schemas.microsoft.com/office/2019/extlst" xmlns:r="http://schemas.openxmlformats.org/officeDocument/2006/relationships" xmlns:m="http://schemas.openxmlformats.org/officeDocument/2006/math" xmlns:v="urn:schemas-microsoft-com:vml" xmlns:wp14="http://schemas.microsoft.com/office/word/2010/wordprocessingDrawing" xmlns:wp="http://schemas.openxmlformats.org/drawingml/2006/wordprocessingDrawing" xmlns:w10="urn:schemas-microsoft-com:office:word" xmlns:w="http://schemas.openxmlformats.org/wordprocessingml/2006/main" xmlns:w14="http://schemas.microsoft.com/office/word/2010/wordml" xmlns:w15="http://schemas.microsoft.com/office/word/2012/wordml" xmlns:w16cex="http://schemas.microsoft.com/office/word/2018/wordml/cex" xmlns:w16cid="http://schemas.microsoft.com/office/word/2016/wordml/cid" xmlns:w16="http://schemas.microsoft.com/office/word/2018/wordml" xmlns:w16du="http://schemas.microsoft.com/office/word/2023/wordml/word16du" xmlns:w16sdtdh="http://schemas.microsoft.com/office/word/2020/wordml/sdtdatahash" xmlns:w16se="http://schemas.microsoft.com/office/word/2015/wordml/symex" xmlns:wpg="http://schemas.microsoft.com/office/word/2010/wordprocessingGroup" xmlns:wpi="http://schemas.microsoft.com/office/word/2010/wordprocessingInk" xmlns:wne="http://schemas.microsoft.com/office/word/2006/wordml" xmlns:wps="http://schemas.microsoft.com/office/word/2010/wordprocessingShape" mc:Ignorable="w14 w15 w16se w16cid w16 w16cex w16sdtdh wp14">
   <w:abstractNum w:abstractNumId="0" w15:restartNumberingAfterBreak="0">
     <w:nsid w:val="1D0B5F17"/>
     <w:multiLevelType w:val="hybridMultilevel"/>
@@ -4086,20 +6404,20 @@
       </w:pPr>
     </w:lvl>
   </w:abstractNum>
-  <w:num w:numId="1">
+  <w:num w:numId="1" w16cid:durableId="1754425572">
     <w:abstractNumId w:val="1"/>
   </w:num>
-  <w:num w:numId="2">
+  <w:num w:numId="2" w16cid:durableId="1989623430">
     <w:abstractNumId w:val="0"/>
   </w:num>
-  <w:num w:numId="3">
+  <w:num w:numId="3" w16cid:durableId="1645768490">
     <w:abstractNumId w:val="2"/>
   </w:num>
 </w:numbering>
 </file>
 
 <file path=word/styles.xml><?xml version="1.0" encoding="utf-8"?>
-<w:styles xmlns:mc="http://schemas.openxmlformats.org/markup-compatibility/2006" xmlns:r="http://schemas.openxmlformats.org/officeDocument/2006/relationships" xmlns:w="http://schemas.openxmlformats.org/wordprocessingml/2006/main" xmlns:w14="http://schemas.microsoft.com/office/word/2010/wordml" xmlns:w15="http://schemas.microsoft.com/office/word/2012/wordml" xmlns:w16se="http://schemas.microsoft.com/office/word/2015/wordml/symex" mc:Ignorable="w14 w15 w16se">
+<w:styles xmlns:mc="http://schemas.openxmlformats.org/markup-compatibility/2006" xmlns:r="http://schemas.openxmlformats.org/officeDocument/2006/relationships" xmlns:w="http://schemas.openxmlformats.org/wordprocessingml/2006/main" xmlns:w14="http://schemas.microsoft.com/office/word/2010/wordml" xmlns:w15="http://schemas.microsoft.com/office/word/2012/wordml" xmlns:w16cex="http://schemas.microsoft.com/office/word/2018/wordml/cex" xmlns:w16cid="http://schemas.microsoft.com/office/word/2016/wordml/cid" xmlns:w16="http://schemas.microsoft.com/office/word/2018/wordml" xmlns:w16sdtdh="http://schemas.microsoft.com/office/word/2020/wordml/sdtdatahash" xmlns:w16se="http://schemas.microsoft.com/office/word/2015/wordml/symex" mc:Ignorable="w14 w15 w16se w16cid w16 w16cex w16sdtdh">
   <w:docDefaults>
     <w:rPrDefault>
       <w:rPr>
@@ -4111,7 +6429,7 @@
     </w:rPrDefault>
     <w:pPrDefault/>
   </w:docDefaults>
-  <w:latentStyles w:defLockedState="0" w:defUIPriority="99" w:defSemiHidden="0" w:defUnhideWhenUsed="0" w:defQFormat="0" w:count="371">
+  <w:latentStyles w:defLockedState="0" w:defUIPriority="99" w:defSemiHidden="0" w:defUnhideWhenUsed="0" w:defQFormat="0" w:count="376">
     <w:lsdException w:name="Normal" w:uiPriority="0" w:qFormat="1"/>
     <w:lsdException w:name="heading 1" w:uiPriority="9" w:qFormat="1"/>
     <w:lsdException w:name="heading 2" w:semiHidden="1" w:uiPriority="9" w:unhideWhenUsed="1" w:qFormat="1"/>
@@ -4217,7 +6535,6 @@
     <w:lsdException w:name="HTML Sample" w:semiHidden="1" w:unhideWhenUsed="1"/>
     <w:lsdException w:name="HTML Typewriter" w:semiHidden="1" w:unhideWhenUsed="1"/>
     <w:lsdException w:name="HTML Variable" w:semiHidden="1" w:unhideWhenUsed="1"/>
-    <w:lsdException w:name="Normal Table" w:semiHidden="1" w:unhideWhenUsed="1"/>
     <w:lsdException w:name="annotation subject" w:semiHidden="1" w:unhideWhenUsed="1"/>
     <w:lsdException w:name="No List" w:semiHidden="1" w:unhideWhenUsed="1"/>
     <w:lsdException w:name="Outline List 1" w:semiHidden="1" w:unhideWhenUsed="1"/>
@@ -4260,11 +6577,8 @@
     <w:lsdException w:name="Table Contemporary" w:semiHidden="1" w:unhideWhenUsed="1"/>
     <w:lsdException w:name="Table Elegant" w:semiHidden="1" w:unhideWhenUsed="1"/>
     <w:lsdException w:name="Table Professional" w:semiHidden="1" w:unhideWhenUsed="1"/>
-    <w:lsdException w:name="Table Subtle 1" w:semiHidden="1" w:unhideWhenUsed="1"/>
     <w:lsdException w:name="Table Subtle 2" w:semiHidden="1" w:unhideWhenUsed="1"/>
     <w:lsdException w:name="Table Web 1" w:semiHidden="1" w:unhideWhenUsed="1"/>
-    <w:lsdException w:name="Table Web 2" w:semiHidden="1" w:unhideWhenUsed="1"/>
-    <w:lsdException w:name="Table Web 3" w:semiHidden="1" w:unhideWhenUsed="1"/>
     <w:lsdException w:name="Balloon Text" w:semiHidden="1" w:unhideWhenUsed="1"/>
     <w:lsdException w:name="Table Grid" w:uiPriority="39"/>
     <w:lsdException w:name="Table Theme" w:semiHidden="1" w:unhideWhenUsed="1"/>
@@ -4483,6 +6797,11 @@
     <w:lsdException w:name="List Table 5 Dark Accent 6" w:uiPriority="50"/>
     <w:lsdException w:name="List Table 6 Colorful Accent 6" w:uiPriority="51"/>
     <w:lsdException w:name="List Table 7 Colorful Accent 6" w:uiPriority="52"/>
+    <w:lsdException w:name="Mention" w:semiHidden="1" w:unhideWhenUsed="1"/>
+    <w:lsdException w:name="Smart Hyperlink" w:semiHidden="1" w:unhideWhenUsed="1"/>
+    <w:lsdException w:name="Hashtag" w:semiHidden="1" w:unhideWhenUsed="1"/>
+    <w:lsdException w:name="Unresolved Mention" w:semiHidden="1" w:unhideWhenUsed="1"/>
+    <w:lsdException w:name="Smart Link" w:semiHidden="1" w:unhideWhenUsed="1"/>
   </w:latentStyles>
   <w:style w:type="paragraph" w:default="1" w:styleId="Normal">
     <w:name w:val="Normal"/>
@@ -4512,7 +6831,6 @@
       <w:color w:val="2F5496" w:themeColor="accent1" w:themeShade="BF"/>
       <w:sz w:val="32"/>
       <w:szCs w:val="32"/>
-      <w:lang/>
     </w:rPr>
   </w:style>
   <w:style w:type="paragraph" w:styleId="Heading2">

</xml_diff>